<commit_message>
Inicio De Documentación y Portada
</commit_message>
<xml_diff>
--- a/Documentation/Memoria Proyecto Fin De Grado Diego Arroyo González Javier Rubio Gigante.docx
+++ b/Documentation/Memoria Proyecto Fin De Grado Diego Arroyo González Javier Rubio Gigante.docx
@@ -1,23 +1,83 @@
 
 <file path=word/document.xml><?xml version="1.0" encoding="utf-8"?>
-<w:document xmlns:wpc="http://schemas.microsoft.com/office/word/2010/wordprocessingCanvas" xmlns:cx="http://schemas.microsoft.com/office/drawing/2014/chartex" xmlns:cx1="http://schemas.microsoft.com/office/drawing/2015/9/8/chartex" xmlns:cx2="http://schemas.microsoft.com/office/drawing/2015/10/21/chartex" xmlns:cx3="http://schemas.microsoft.com/office/drawing/2016/5/9/chartex" xmlns:cx4="http://schemas.microsoft.com/office/drawing/2016/5/10/chartex" xmlns:cx5="http://schemas.microsoft.com/office/drawing/2016/5/11/chartex" xmlns:cx6="http://schemas.microsoft.com/office/drawing/2016/5/12/chartex" xmlns:cx7="http://schemas.microsoft.com/office/drawing/2016/5/13/chartex" xmlns:cx8="http://schemas.microsoft.com/office/drawing/2016/5/14/chartex" xmlns:mc="http://schemas.openxmlformats.org/markup-compatibility/2006" xmlns:aink="http://schemas.microsoft.com/office/drawing/2016/ink" xmlns:am3d="http://schemas.microsoft.com/office/drawing/2017/model3d" xmlns:o="urn:schemas-microsoft-com:office:office" xmlns:oel="http://schemas.microsoft.com/office/2019/extlst" xmlns:r="http://schemas.openxmlformats.org/officeDocument/2006/relationships" xmlns:m="http://schemas.openxmlformats.org/officeDocument/2006/math" xmlns:v="urn:schemas-microsoft-com:vml" xmlns:wp14="http://schemas.microsoft.com/office/word/2010/wordprocessingDrawing" xmlns:wp="http://schemas.openxmlformats.org/drawingml/2006/wordprocessingDrawing" xmlns:w10="urn:schemas-microsoft-com:office:word" xmlns:w="http://schemas.openxmlformats.org/wordprocessingml/2006/main" xmlns:w14="http://schemas.microsoft.com/office/word/2010/wordml" xmlns:w15="http://schemas.microsoft.com/office/word/2012/wordml" xmlns:w16cex="http://schemas.microsoft.com/office/word/2018/wordml/cex" xmlns:w16cid="http://schemas.microsoft.com/office/word/2016/wordml/cid" xmlns:w16="http://schemas.microsoft.com/office/word/2018/wordml" xmlns:w16sdtdh="http://schemas.microsoft.com/office/word/2020/wordml/sdtdatahash" xmlns:w16se="http://schemas.microsoft.com/office/word/2015/wordml/symex" xmlns:wpg="http://schemas.microsoft.com/office/word/2010/wordprocessingGroup" xmlns:wpi="http://schemas.microsoft.com/office/word/2010/wordprocessingInk" xmlns:wne="http://schemas.microsoft.com/office/word/2006/wordml" xmlns:wps="http://schemas.microsoft.com/office/word/2010/wordprocessingShape" mc:Ignorable="w14 w15 w16se w16cid w16 w16cex w16sdtdh wp14">
+<w:document xmlns:wpc="http://schemas.microsoft.com/office/word/2010/wordprocessingCanvas" xmlns:cx="http://schemas.microsoft.com/office/drawing/2014/chartex" xmlns:cx1="http://schemas.microsoft.com/office/drawing/2015/9/8/chartex" xmlns:cx2="http://schemas.microsoft.com/office/drawing/2015/10/21/chartex" xmlns:cx3="http://schemas.microsoft.com/office/drawing/2016/5/9/chartex" xmlns:cx4="http://schemas.microsoft.com/office/drawing/2016/5/10/chartex" xmlns:cx5="http://schemas.microsoft.com/office/drawing/2016/5/11/chartex" xmlns:cx6="http://schemas.microsoft.com/office/drawing/2016/5/12/chartex" xmlns:cx7="http://schemas.microsoft.com/office/drawing/2016/5/13/chartex" xmlns:cx8="http://schemas.microsoft.com/office/drawing/2016/5/14/chartex" xmlns:mc="http://schemas.openxmlformats.org/markup-compatibility/2006" xmlns:aink="http://schemas.microsoft.com/office/drawing/2016/ink" xmlns:am3d="http://schemas.microsoft.com/office/drawing/2017/model3d" xmlns:o="urn:schemas-microsoft-com:office:office" xmlns:oel="http://schemas.microsoft.com/office/2019/extlst" xmlns:r="http://schemas.openxmlformats.org/officeDocument/2006/relationships" xmlns:m="http://schemas.openxmlformats.org/officeDocument/2006/math" xmlns:v="urn:schemas-microsoft-com:vml" xmlns:wp14="http://schemas.microsoft.com/office/word/2010/wordprocessingDrawing" xmlns:wp="http://schemas.openxmlformats.org/drawingml/2006/wordprocessingDrawing" xmlns:w10="urn:schemas-microsoft-com:office:word" xmlns:w="http://schemas.openxmlformats.org/wordprocessingml/2006/main" xmlns:w14="http://schemas.microsoft.com/office/word/2010/wordml" xmlns:w15="http://schemas.microsoft.com/office/word/2012/wordml" xmlns:w16cex="http://schemas.microsoft.com/office/word/2018/wordml/cex" xmlns:w16cid="http://schemas.microsoft.com/office/word/2016/wordml/cid" xmlns:w16="http://schemas.microsoft.com/office/word/2018/wordml" xmlns:w16du="http://schemas.microsoft.com/office/word/2023/wordml/word16du" xmlns:w16sdtdh="http://schemas.microsoft.com/office/word/2020/wordml/sdtdatahash" xmlns:w16sdtfl="http://schemas.microsoft.com/office/word/2024/wordml/sdtformatlock" xmlns:w16se="http://schemas.microsoft.com/office/word/2015/wordml/symex" xmlns:wpg="http://schemas.microsoft.com/office/word/2010/wordprocessingGroup" xmlns:wpi="http://schemas.microsoft.com/office/word/2010/wordprocessingInk" xmlns:wne="http://schemas.microsoft.com/office/word/2006/wordml" xmlns:wps="http://schemas.microsoft.com/office/word/2010/wordprocessingShape" mc:Ignorable="w14 w15 w16se w16cid w16 w16cex w16sdtdh w16sdtfl w16du wp14">
   <w:body>
-    <w:p/>
-    <w:p/>
-    <w:p/>
-    <w:p/>
-    <w:p/>
-    <w:p/>
-    <w:p/>
-    <w:p/>
-    <w:p/>
+    <w:p>
+      <w:pPr>
+        <w:rPr>
+          <w:rFonts w:ascii="Arial" w:hAnsi="Arial" w:cs="Arial"/>
+        </w:rPr>
+      </w:pPr>
+    </w:p>
+    <w:p>
+      <w:pPr>
+        <w:rPr>
+          <w:rFonts w:ascii="Arial" w:hAnsi="Arial" w:cs="Arial"/>
+        </w:rPr>
+      </w:pPr>
+    </w:p>
+    <w:p>
+      <w:pPr>
+        <w:rPr>
+          <w:rFonts w:ascii="Arial" w:hAnsi="Arial" w:cs="Arial"/>
+        </w:rPr>
+      </w:pPr>
+    </w:p>
+    <w:p>
+      <w:pPr>
+        <w:rPr>
+          <w:rFonts w:ascii="Arial" w:hAnsi="Arial" w:cs="Arial"/>
+        </w:rPr>
+      </w:pPr>
+    </w:p>
+    <w:p>
+      <w:pPr>
+        <w:rPr>
+          <w:rFonts w:ascii="Arial" w:hAnsi="Arial" w:cs="Arial"/>
+        </w:rPr>
+      </w:pPr>
+    </w:p>
+    <w:p>
+      <w:pPr>
+        <w:rPr>
+          <w:rFonts w:ascii="Arial" w:hAnsi="Arial" w:cs="Arial"/>
+        </w:rPr>
+      </w:pPr>
+    </w:p>
+    <w:p>
+      <w:pPr>
+        <w:rPr>
+          <w:rFonts w:ascii="Arial" w:hAnsi="Arial" w:cs="Arial"/>
+        </w:rPr>
+      </w:pPr>
+    </w:p>
+    <w:p>
+      <w:pPr>
+        <w:rPr>
+          <w:rFonts w:ascii="Arial" w:hAnsi="Arial" w:cs="Arial"/>
+        </w:rPr>
+      </w:pPr>
+    </w:p>
+    <w:p>
+      <w:pPr>
+        <w:rPr>
+          <w:rFonts w:ascii="Arial" w:hAnsi="Arial" w:cs="Arial"/>
+        </w:rPr>
+      </w:pPr>
+    </w:p>
     <w:p>
       <w:pPr>
         <w:tabs>
           <w:tab w:val="left" w:pos="2417"/>
         </w:tabs>
-      </w:pPr>
-      <w:r>
+        <w:rPr>
+          <w:rFonts w:ascii="Arial" w:hAnsi="Arial" w:cs="Arial"/>
+        </w:rPr>
+      </w:pPr>
+      <w:r>
+        <w:rPr>
+          <w:rFonts w:ascii="Arial" w:hAnsi="Arial" w:cs="Arial"/>
+        </w:rPr>
         <w:tab/>
       </w:r>
     </w:p>
@@ -25,6 +85,7 @@
       <w:pPr>
         <w:jc w:val="center"/>
         <w:rPr>
+          <w:rFonts w:ascii="Arial" w:hAnsi="Arial" w:cs="Arial"/>
           <w:b/>
           <w:sz w:val="40"/>
           <w:szCs w:val="40"/>
@@ -35,6 +96,7 @@
       <w:pPr>
         <w:jc w:val="center"/>
         <w:rPr>
+          <w:rFonts w:ascii="Arial" w:hAnsi="Arial" w:cs="Arial"/>
           <w:b/>
           <w:sz w:val="40"/>
           <w:szCs w:val="40"/>
@@ -45,6 +107,7 @@
       <w:pPr>
         <w:jc w:val="center"/>
         <w:rPr>
+          <w:rFonts w:ascii="Arial" w:hAnsi="Arial" w:cs="Arial"/>
           <w:b/>
           <w:sz w:val="40"/>
           <w:szCs w:val="40"/>
@@ -56,6 +119,7 @@
         <w:spacing w:line="480" w:lineRule="exact"/>
         <w:jc w:val="center"/>
         <w:rPr>
+          <w:rFonts w:ascii="Arial" w:hAnsi="Arial" w:cs="Arial"/>
           <w:b/>
           <w:sz w:val="40"/>
           <w:szCs w:val="40"/>
@@ -63,6 +127,7 @@
       </w:pPr>
       <w:r>
         <w:rPr>
+          <w:rFonts w:ascii="Arial" w:hAnsi="Arial" w:cs="Arial"/>
           <w:b/>
           <w:sz w:val="40"/>
           <w:szCs w:val="40"/>
@@ -71,6 +136,7 @@
       </w:r>
       <w:r>
         <w:rPr>
+          <w:rFonts w:ascii="Arial" w:hAnsi="Arial" w:cs="Arial"/>
           <w:b/>
           <w:sz w:val="40"/>
           <w:szCs w:val="40"/>
@@ -79,6 +145,7 @@
       </w:r>
       <w:r>
         <w:rPr>
+          <w:rFonts w:ascii="Arial" w:hAnsi="Arial" w:cs="Arial"/>
           <w:b/>
           <w:sz w:val="40"/>
           <w:szCs w:val="40"/>
@@ -87,6 +154,7 @@
       </w:r>
       <w:r>
         <w:rPr>
+          <w:rFonts w:ascii="Arial" w:hAnsi="Arial" w:cs="Arial"/>
           <w:b/>
           <w:sz w:val="40"/>
           <w:szCs w:val="40"/>
@@ -94,19 +162,39 @@
         <w:t>WEB</w:t>
       </w:r>
     </w:p>
-    <w:p/>
-    <w:p/>
-    <w:p/>
+    <w:p>
+      <w:pPr>
+        <w:rPr>
+          <w:rFonts w:ascii="Arial" w:hAnsi="Arial" w:cs="Arial"/>
+        </w:rPr>
+      </w:pPr>
+    </w:p>
+    <w:p>
+      <w:pPr>
+        <w:rPr>
+          <w:rFonts w:ascii="Arial" w:hAnsi="Arial" w:cs="Arial"/>
+        </w:rPr>
+      </w:pPr>
+    </w:p>
+    <w:p>
+      <w:pPr>
+        <w:rPr>
+          <w:rFonts w:ascii="Arial" w:hAnsi="Arial" w:cs="Arial"/>
+        </w:rPr>
+      </w:pPr>
+    </w:p>
     <w:p>
       <w:pPr>
         <w:jc w:val="center"/>
         <w:rPr>
+          <w:rFonts w:ascii="Arial" w:hAnsi="Arial" w:cs="Arial"/>
           <w:sz w:val="32"/>
           <w:szCs w:val="32"/>
         </w:rPr>
       </w:pPr>
       <w:r>
         <w:rPr>
+          <w:rFonts w:ascii="Arial" w:hAnsi="Arial" w:cs="Arial"/>
           <w:sz w:val="32"/>
           <w:szCs w:val="32"/>
         </w:rPr>
@@ -114,50 +202,66 @@
       </w:r>
       <w:r>
         <w:rPr>
+          <w:rFonts w:ascii="Arial" w:hAnsi="Arial" w:cs="Arial"/>
           <w:sz w:val="32"/>
           <w:szCs w:val="32"/>
         </w:rPr>
         <w:t>web</w:t>
       </w:r>
     </w:p>
-    <w:p/>
-    <w:p/>
-    <w:p/>
+    <w:p>
+      <w:pPr>
+        <w:rPr>
+          <w:rFonts w:ascii="Arial" w:hAnsi="Arial" w:cs="Arial"/>
+        </w:rPr>
+      </w:pPr>
+    </w:p>
+    <w:p>
+      <w:pPr>
+        <w:rPr>
+          <w:rFonts w:ascii="Arial" w:hAnsi="Arial" w:cs="Arial"/>
+        </w:rPr>
+      </w:pPr>
+    </w:p>
+    <w:p>
+      <w:pPr>
+        <w:rPr>
+          <w:rFonts w:ascii="Arial" w:hAnsi="Arial" w:cs="Arial"/>
+        </w:rPr>
+      </w:pPr>
+    </w:p>
     <w:p>
       <w:pPr>
         <w:spacing w:line="360" w:lineRule="exact"/>
         <w:jc w:val="center"/>
         <w:rPr>
+          <w:rFonts w:ascii="Arial" w:hAnsi="Arial" w:cs="Arial"/>
+          <w:b/>
+          <w:bCs/>
+          <w:i/>
+          <w:iCs/>
           <w:sz w:val="36"/>
           <w:szCs w:val="36"/>
         </w:rPr>
       </w:pPr>
       <w:r>
         <w:rPr>
+          <w:rFonts w:ascii="Arial" w:hAnsi="Arial" w:cs="Arial"/>
+          <w:b/>
+          <w:bCs/>
+          <w:i/>
+          <w:iCs/>
           <w:sz w:val="36"/>
           <w:szCs w:val="36"/>
         </w:rPr>
-        <w:t xml:space="preserve">TÍTULO DEL </w:t>
-      </w:r>
-      <w:r>
-        <w:rPr>
-          <w:sz w:val="36"/>
-          <w:szCs w:val="36"/>
-        </w:rPr>
-        <w:t>PROYECTO</w:t>
-      </w:r>
-      <w:r>
-        <w:rPr>
-          <w:sz w:val="36"/>
-          <w:szCs w:val="36"/>
-        </w:rPr>
-        <w:t xml:space="preserve"> REALIZADO</w:t>
+        <w:t>TOTALTASK</w:t>
       </w:r>
     </w:p>
     <w:p>
       <w:pPr>
         <w:jc w:val="right"/>
         <w:rPr>
+          <w:rFonts w:ascii="Arial" w:hAnsi="Arial" w:cs="Arial"/>
           <w:sz w:val="28"/>
           <w:szCs w:val="28"/>
         </w:rPr>
@@ -167,6 +271,7 @@
       <w:pPr>
         <w:jc w:val="right"/>
         <w:rPr>
+          <w:rFonts w:ascii="Arial" w:hAnsi="Arial" w:cs="Arial"/>
           <w:sz w:val="28"/>
           <w:szCs w:val="28"/>
         </w:rPr>
@@ -176,6 +281,7 @@
       <w:pPr>
         <w:jc w:val="right"/>
         <w:rPr>
+          <w:rFonts w:ascii="Arial" w:hAnsi="Arial" w:cs="Arial"/>
           <w:sz w:val="28"/>
           <w:szCs w:val="28"/>
         </w:rPr>
@@ -185,6 +291,7 @@
       <w:pPr>
         <w:jc w:val="right"/>
         <w:rPr>
+          <w:rFonts w:ascii="Arial" w:hAnsi="Arial" w:cs="Arial"/>
           <w:sz w:val="28"/>
           <w:szCs w:val="28"/>
         </w:rPr>
@@ -194,89 +301,132 @@
       <w:pPr>
         <w:jc w:val="right"/>
         <w:rPr>
+          <w:rFonts w:ascii="Arial" w:hAnsi="Arial" w:cs="Arial"/>
           <w:sz w:val="28"/>
           <w:szCs w:val="28"/>
         </w:rPr>
       </w:pPr>
       <w:r>
         <w:rPr>
+          <w:rFonts w:ascii="Arial" w:hAnsi="Arial" w:cs="Arial"/>
           <w:sz w:val="28"/>
           <w:szCs w:val="28"/>
         </w:rPr>
-        <w:t>Autor: Nombre y apellidos del autor</w:t>
-      </w:r>
-    </w:p>
-    <w:p>
-      <w:pPr>
-        <w:jc w:val="right"/>
-        <w:rPr>
+        <w:t xml:space="preserve">Autor: </w:t>
+      </w:r>
+      <w:r>
+        <w:rPr>
+          <w:rFonts w:ascii="Arial" w:hAnsi="Arial" w:cs="Arial"/>
           <w:sz w:val="28"/>
           <w:szCs w:val="28"/>
         </w:rPr>
-      </w:pPr>
-    </w:p>
-    <w:p>
-      <w:pPr>
-        <w:ind w:left="3540" w:firstLine="708"/>
-        <w:jc w:val="center"/>
-        <w:rPr>
+        <w:t>Diego Arroyo González y Javier Rubio Gigante</w:t>
+      </w:r>
+    </w:p>
+    <w:p>
+      <w:pPr>
+        <w:jc w:val="right"/>
+        <w:rPr>
+          <w:rFonts w:ascii="Arial" w:hAnsi="Arial" w:cs="Arial"/>
           <w:sz w:val="28"/>
           <w:szCs w:val="28"/>
         </w:rPr>
       </w:pPr>
-      <w:r>
-        <w:rPr>
+    </w:p>
+    <w:p>
+      <w:pPr>
+        <w:ind w:left="3540" w:firstLine="708"/>
+        <w:jc w:val="right"/>
+        <w:rPr>
+          <w:rFonts w:ascii="Arial" w:hAnsi="Arial" w:cs="Arial"/>
           <w:sz w:val="28"/>
           <w:szCs w:val="28"/>
         </w:rPr>
-        <w:t>Tutor: Nombre y Apellidos del tutor</w:t>
-      </w:r>
-    </w:p>
-    <w:p>
-      <w:pPr>
-        <w:jc w:val="center"/>
-        <w:rPr>
+      </w:pPr>
+      <w:r>
+        <w:rPr>
+          <w:rFonts w:ascii="Arial" w:hAnsi="Arial" w:cs="Arial"/>
           <w:sz w:val="28"/>
           <w:szCs w:val="28"/>
         </w:rPr>
-      </w:pPr>
-      <w:r>
-        <w:rPr>
+        <w:t xml:space="preserve">Tutor: </w:t>
+      </w:r>
+      <w:r>
+        <w:rPr>
+          <w:rFonts w:ascii="Arial" w:hAnsi="Arial" w:cs="Arial"/>
           <w:sz w:val="28"/>
           <w:szCs w:val="28"/>
         </w:rPr>
-        <w:t xml:space="preserve">     </w:t>
-      </w:r>
-    </w:p>
-    <w:p>
-      <w:pPr>
-        <w:jc w:val="center"/>
-        <w:rPr>
+        <w:t>Daniel González-Calero</w:t>
+      </w:r>
+    </w:p>
+    <w:p>
+      <w:pPr>
+        <w:jc w:val="right"/>
+        <w:rPr>
+          <w:rFonts w:ascii="Arial" w:hAnsi="Arial" w:cs="Arial"/>
           <w:sz w:val="28"/>
           <w:szCs w:val="28"/>
         </w:rPr>
       </w:pPr>
       <w:r>
         <w:rPr>
+          <w:rFonts w:ascii="Arial" w:hAnsi="Arial" w:cs="Arial"/>
           <w:sz w:val="28"/>
           <w:szCs w:val="28"/>
         </w:rPr>
-        <w:t xml:space="preserve">     Año: </w:t>
+        <w:t xml:space="preserve"> </w:t>
       </w:r>
     </w:p>
     <w:p>
       <w:pPr>
         <w:jc w:val="right"/>
         <w:rPr>
+          <w:rFonts w:ascii="Arial" w:hAnsi="Arial" w:cs="Arial"/>
           <w:sz w:val="28"/>
           <w:szCs w:val="28"/>
         </w:rPr>
       </w:pPr>
+      <w:r>
+        <w:rPr>
+          <w:rFonts w:ascii="Arial" w:hAnsi="Arial" w:cs="Arial"/>
+          <w:sz w:val="28"/>
+          <w:szCs w:val="28"/>
+        </w:rPr>
+        <w:t xml:space="preserve">     Año:</w:t>
+      </w:r>
+      <w:r>
+        <w:rPr>
+          <w:rFonts w:ascii="Arial" w:hAnsi="Arial" w:cs="Arial"/>
+          <w:sz w:val="28"/>
+          <w:szCs w:val="28"/>
+        </w:rPr>
+        <w:t>2025</w:t>
+      </w:r>
+      <w:r>
+        <w:rPr>
+          <w:rFonts w:ascii="Arial" w:hAnsi="Arial" w:cs="Arial"/>
+          <w:sz w:val="28"/>
+          <w:szCs w:val="28"/>
+        </w:rPr>
+        <w:t xml:space="preserve"> </w:t>
+      </w:r>
     </w:p>
     <w:p>
       <w:pPr>
         <w:jc w:val="right"/>
         <w:rPr>
+          <w:rFonts w:ascii="Arial" w:hAnsi="Arial" w:cs="Arial"/>
+          <w:sz w:val="28"/>
+          <w:szCs w:val="28"/>
+        </w:rPr>
+      </w:pPr>
+    </w:p>
+    <w:p>
+      <w:pPr>
+        <w:jc w:val="right"/>
+        <w:rPr>
+          <w:rFonts w:ascii="Arial" w:hAnsi="Arial" w:cs="Arial"/>
           <w:sz w:val="28"/>
           <w:szCs w:val="28"/>
         </w:rPr>
@@ -295,44 +445,594 @@
     </w:p>
     <w:p>
       <w:pPr>
+        <w:pStyle w:val="Ttulo"/>
+        <w:rPr>
+          <w:rFonts w:ascii="Arial" w:eastAsia="Times New Roman" w:hAnsi="Arial" w:cs="Arial"/>
+          <w:b/>
+          <w:bCs/>
+          <w:sz w:val="28"/>
+          <w:szCs w:val="28"/>
+          <w:lang w:val="es-ES"/>
+        </w:rPr>
+      </w:pPr>
+      <w:r>
+        <w:rPr>
+          <w:rFonts w:ascii="Arial" w:eastAsia="Times New Roman" w:hAnsi="Arial" w:cs="Arial"/>
+          <w:b/>
+          <w:bCs/>
+          <w:sz w:val="28"/>
+          <w:szCs w:val="28"/>
+          <w:lang w:val="es-ES"/>
+        </w:rPr>
+        <w:lastRenderedPageBreak/>
+        <w:t>Organización del trabajo</w:t>
+      </w:r>
+    </w:p>
+    <w:p>
+      <w:pPr>
+        <w:rPr>
+          <w:lang w:val="es-ES"/>
+        </w:rPr>
+      </w:pPr>
+    </w:p>
+    <w:p>
+      <w:pPr>
+        <w:pStyle w:val="Ttulo"/>
+        <w:rPr>
+          <w:rFonts w:ascii="Arial" w:eastAsia="Times New Roman" w:hAnsi="Arial" w:cs="Arial"/>
+          <w:sz w:val="24"/>
+          <w:szCs w:val="24"/>
+          <w:lang w:val="es-ES"/>
+        </w:rPr>
+      </w:pPr>
+      <w:r>
+        <w:rPr>
+          <w:rFonts w:ascii="Arial" w:eastAsia="Times New Roman" w:hAnsi="Arial" w:cs="Arial"/>
+          <w:sz w:val="24"/>
+          <w:szCs w:val="24"/>
+          <w:lang w:val="es-ES"/>
+        </w:rPr>
+        <w:t xml:space="preserve">Nos estamos organizando con </w:t>
+      </w:r>
+      <w:proofErr w:type="spellStart"/>
+      <w:r>
+        <w:rPr>
+          <w:rFonts w:ascii="Arial" w:eastAsia="Times New Roman" w:hAnsi="Arial" w:cs="Arial"/>
+          <w:sz w:val="24"/>
+          <w:szCs w:val="24"/>
+          <w:lang w:val="es-ES"/>
+        </w:rPr>
+        <w:t>Github</w:t>
+      </w:r>
+      <w:proofErr w:type="spellEnd"/>
+      <w:r>
+        <w:rPr>
+          <w:rFonts w:ascii="Arial" w:eastAsia="Times New Roman" w:hAnsi="Arial" w:cs="Arial"/>
+          <w:sz w:val="24"/>
+          <w:szCs w:val="24"/>
+          <w:lang w:val="es-ES"/>
+        </w:rPr>
+        <w:t xml:space="preserve"> para su control de versiones y ramas, Spring </w:t>
+      </w:r>
+      <w:proofErr w:type="spellStart"/>
+      <w:r>
+        <w:rPr>
+          <w:rFonts w:ascii="Arial" w:eastAsia="Times New Roman" w:hAnsi="Arial" w:cs="Arial"/>
+          <w:sz w:val="24"/>
+          <w:szCs w:val="24"/>
+          <w:lang w:val="es-ES"/>
+        </w:rPr>
+        <w:t>Boot</w:t>
+      </w:r>
+      <w:proofErr w:type="spellEnd"/>
+      <w:r>
+        <w:rPr>
+          <w:rFonts w:ascii="Arial" w:eastAsia="Times New Roman" w:hAnsi="Arial" w:cs="Arial"/>
+          <w:sz w:val="24"/>
+          <w:szCs w:val="24"/>
+          <w:lang w:val="es-ES"/>
+        </w:rPr>
+        <w:t xml:space="preserve"> Visual Studio </w:t>
+      </w:r>
+      <w:proofErr w:type="spellStart"/>
+      <w:r>
+        <w:rPr>
+          <w:rFonts w:ascii="Arial" w:eastAsia="Times New Roman" w:hAnsi="Arial" w:cs="Arial"/>
+          <w:sz w:val="24"/>
+          <w:szCs w:val="24"/>
+          <w:lang w:val="es-ES"/>
+        </w:rPr>
+        <w:t>Code</w:t>
+      </w:r>
+      <w:proofErr w:type="spellEnd"/>
+      <w:r>
+        <w:rPr>
+          <w:rFonts w:ascii="Arial" w:eastAsia="Times New Roman" w:hAnsi="Arial" w:cs="Arial"/>
+          <w:sz w:val="24"/>
+          <w:szCs w:val="24"/>
+          <w:lang w:val="es-ES"/>
+        </w:rPr>
+        <w:t xml:space="preserve"> y utilizando una base de datos MySQL para el desarrollo.</w:t>
+      </w:r>
+    </w:p>
+    <w:p>
+      <w:pPr>
+        <w:rPr>
+          <w:lang w:val="es-ES"/>
+        </w:rPr>
+      </w:pPr>
+    </w:p>
+    <w:p>
+      <w:pPr>
+        <w:pStyle w:val="Ttulo"/>
+        <w:rPr>
+          <w:rFonts w:ascii="Arial" w:eastAsia="Times New Roman" w:hAnsi="Arial" w:cs="Arial"/>
+          <w:sz w:val="24"/>
+          <w:szCs w:val="24"/>
+          <w:lang w:val="es-ES"/>
+        </w:rPr>
+      </w:pPr>
+      <w:r>
+        <w:rPr>
+          <w:rFonts w:ascii="Arial" w:eastAsia="Times New Roman" w:hAnsi="Arial" w:cs="Arial"/>
+          <w:sz w:val="24"/>
+          <w:szCs w:val="24"/>
+          <w:lang w:val="es-ES"/>
+        </w:rPr>
+        <w:t>En un principio nuestra aplicación está basada y pensada para empresas o equipos de trabajo.</w:t>
+      </w:r>
+    </w:p>
+    <w:p>
+      <w:pPr>
+        <w:pStyle w:val="Ttulo"/>
+        <w:rPr>
+          <w:rFonts w:ascii="Arial" w:eastAsia="Times New Roman" w:hAnsi="Arial" w:cs="Arial"/>
+          <w:sz w:val="24"/>
+          <w:szCs w:val="24"/>
+          <w:lang w:val="es-ES"/>
+        </w:rPr>
+      </w:pPr>
+      <w:r>
+        <w:rPr>
+          <w:rFonts w:ascii="Arial" w:eastAsia="Times New Roman" w:hAnsi="Arial" w:cs="Arial"/>
+          <w:sz w:val="24"/>
+          <w:szCs w:val="24"/>
+          <w:lang w:val="es-ES"/>
+        </w:rPr>
+        <w:t xml:space="preserve">Hemos desarrollado una pagina principal atractiva para tratar de vender la aplicación con diferentes apartados como por ejemplo casos de éxito, ejemplos de </w:t>
+      </w:r>
+      <w:proofErr w:type="spellStart"/>
+      <w:proofErr w:type="gramStart"/>
+      <w:r>
+        <w:rPr>
+          <w:rFonts w:ascii="Arial" w:eastAsia="Times New Roman" w:hAnsi="Arial" w:cs="Arial"/>
+          <w:sz w:val="24"/>
+          <w:szCs w:val="24"/>
+          <w:lang w:val="es-ES"/>
+        </w:rPr>
+        <w:t>uso,las</w:t>
+      </w:r>
+      <w:proofErr w:type="spellEnd"/>
+      <w:proofErr w:type="gramEnd"/>
+      <w:r>
+        <w:rPr>
+          <w:rFonts w:ascii="Arial" w:eastAsia="Times New Roman" w:hAnsi="Arial" w:cs="Arial"/>
+          <w:sz w:val="24"/>
+          <w:szCs w:val="24"/>
+          <w:lang w:val="es-ES"/>
+        </w:rPr>
+        <w:t xml:space="preserve"> integraciones que hay disponibles un </w:t>
+      </w:r>
+      <w:proofErr w:type="spellStart"/>
+      <w:r>
+        <w:rPr>
+          <w:rFonts w:ascii="Arial" w:eastAsia="Times New Roman" w:hAnsi="Arial" w:cs="Arial"/>
+          <w:sz w:val="24"/>
+          <w:szCs w:val="24"/>
+          <w:lang w:val="es-ES"/>
+        </w:rPr>
+        <w:t>chatbot</w:t>
+      </w:r>
+      <w:proofErr w:type="spellEnd"/>
+      <w:r>
+        <w:rPr>
+          <w:rFonts w:ascii="Arial" w:eastAsia="Times New Roman" w:hAnsi="Arial" w:cs="Arial"/>
+          <w:sz w:val="24"/>
+          <w:szCs w:val="24"/>
+          <w:lang w:val="es-ES"/>
+        </w:rPr>
+        <w:t xml:space="preserve"> con preguntas y respuestas.</w:t>
+      </w:r>
+    </w:p>
+    <w:p>
+      <w:pPr>
+        <w:pStyle w:val="Ttulo"/>
+        <w:rPr>
+          <w:rFonts w:ascii="Arial" w:eastAsia="Times New Roman" w:hAnsi="Arial" w:cs="Arial"/>
+          <w:sz w:val="24"/>
+          <w:szCs w:val="24"/>
+          <w:lang w:val="es-ES"/>
+        </w:rPr>
+      </w:pPr>
+      <w:r>
+        <w:rPr>
+          <w:rFonts w:ascii="Arial" w:eastAsia="Times New Roman" w:hAnsi="Arial" w:cs="Arial"/>
+          <w:sz w:val="24"/>
+          <w:szCs w:val="24"/>
+          <w:lang w:val="es-ES"/>
+        </w:rPr>
+        <w:t xml:space="preserve">Se ha desarrollado un formulario de registro responsive para poder crear una cuenta todos los campos tienen </w:t>
+      </w:r>
+      <w:r>
+        <w:rPr>
+          <w:rFonts w:ascii="Arial" w:eastAsia="Times New Roman" w:hAnsi="Arial" w:cs="Arial"/>
+          <w:sz w:val="24"/>
+          <w:szCs w:val="24"/>
+          <w:lang w:val="es-ES"/>
+        </w:rPr>
+        <w:t>validaciones</w:t>
+      </w:r>
+      <w:r>
+        <w:rPr>
+          <w:rFonts w:ascii="Arial" w:eastAsia="Times New Roman" w:hAnsi="Arial" w:cs="Arial"/>
+          <w:sz w:val="24"/>
+          <w:szCs w:val="24"/>
+          <w:lang w:val="es-ES"/>
+        </w:rPr>
+        <w:t xml:space="preserve"> a nivel lógico.</w:t>
+      </w:r>
+    </w:p>
+    <w:p>
+      <w:pPr>
+        <w:pStyle w:val="Ttulo"/>
+        <w:rPr>
+          <w:rFonts w:ascii="Arial" w:eastAsia="Times New Roman" w:hAnsi="Arial" w:cs="Arial"/>
+          <w:sz w:val="24"/>
+          <w:szCs w:val="24"/>
+          <w:lang w:val="es-ES"/>
+        </w:rPr>
+      </w:pPr>
+      <w:r>
+        <w:rPr>
+          <w:rFonts w:ascii="Arial" w:eastAsia="Times New Roman" w:hAnsi="Arial" w:cs="Arial"/>
+          <w:sz w:val="24"/>
+          <w:szCs w:val="24"/>
+          <w:lang w:val="es-ES"/>
+        </w:rPr>
+        <w:t xml:space="preserve">Se ha desarrollado un formulario de inicio de sesión manual con tus credenciales o con Google y </w:t>
+      </w:r>
+      <w:proofErr w:type="spellStart"/>
+      <w:r>
+        <w:rPr>
+          <w:rFonts w:ascii="Arial" w:eastAsia="Times New Roman" w:hAnsi="Arial" w:cs="Arial"/>
+          <w:sz w:val="24"/>
+          <w:szCs w:val="24"/>
+          <w:lang w:val="es-ES"/>
+        </w:rPr>
+        <w:t>Github</w:t>
+      </w:r>
+      <w:proofErr w:type="spellEnd"/>
+      <w:r>
+        <w:rPr>
+          <w:rFonts w:ascii="Arial" w:eastAsia="Times New Roman" w:hAnsi="Arial" w:cs="Arial"/>
+          <w:sz w:val="24"/>
+          <w:szCs w:val="24"/>
+          <w:lang w:val="es-ES"/>
+        </w:rPr>
+        <w:t xml:space="preserve"> que facilitan el inicio de sesión.</w:t>
+      </w:r>
+    </w:p>
+    <w:p>
+      <w:pPr>
+        <w:pStyle w:val="Ttulo"/>
+        <w:rPr>
+          <w:rFonts w:ascii="Arial" w:eastAsia="Times New Roman" w:hAnsi="Arial" w:cs="Arial"/>
+          <w:sz w:val="24"/>
+          <w:szCs w:val="24"/>
+        </w:rPr>
+      </w:pPr>
+      <w:r>
+        <w:rPr>
+          <w:rFonts w:ascii="Arial" w:eastAsia="Times New Roman" w:hAnsi="Arial" w:cs="Arial"/>
+          <w:sz w:val="24"/>
+          <w:szCs w:val="24"/>
+          <w:lang w:val="es-ES"/>
+        </w:rPr>
+        <w:t xml:space="preserve">La </w:t>
+      </w:r>
+      <w:proofErr w:type="spellStart"/>
+      <w:r>
+        <w:rPr>
+          <w:rFonts w:ascii="Arial" w:eastAsia="Times New Roman" w:hAnsi="Arial" w:cs="Arial"/>
+          <w:sz w:val="24"/>
+          <w:szCs w:val="24"/>
+          <w:lang w:val="es-ES"/>
+        </w:rPr>
+        <w:t>integregacion</w:t>
+      </w:r>
+      <w:proofErr w:type="spellEnd"/>
+      <w:r>
+        <w:rPr>
+          <w:rFonts w:ascii="Arial" w:eastAsia="Times New Roman" w:hAnsi="Arial" w:cs="Arial"/>
+          <w:sz w:val="24"/>
+          <w:szCs w:val="24"/>
+          <w:lang w:val="es-ES"/>
+        </w:rPr>
+        <w:t xml:space="preserve"> de Google se hizo mediante el uso de </w:t>
+      </w:r>
+      <w:r>
+        <w:rPr>
+          <w:rFonts w:ascii="Arial" w:eastAsia="Times New Roman" w:hAnsi="Arial" w:cs="Arial"/>
+          <w:sz w:val="24"/>
+          <w:szCs w:val="24"/>
+        </w:rPr>
+        <w:t xml:space="preserve">Google </w:t>
+      </w:r>
+      <w:proofErr w:type="spellStart"/>
+      <w:r>
+        <w:rPr>
+          <w:rFonts w:ascii="Arial" w:eastAsia="Times New Roman" w:hAnsi="Arial" w:cs="Arial"/>
+          <w:sz w:val="24"/>
+          <w:szCs w:val="24"/>
+        </w:rPr>
+        <w:t>Identity</w:t>
+      </w:r>
+      <w:proofErr w:type="spellEnd"/>
+      <w:r>
+        <w:rPr>
+          <w:rFonts w:ascii="Arial" w:eastAsia="Times New Roman" w:hAnsi="Arial" w:cs="Arial"/>
+          <w:sz w:val="24"/>
+          <w:szCs w:val="24"/>
+        </w:rPr>
+        <w:t xml:space="preserve"> </w:t>
+      </w:r>
+      <w:proofErr w:type="spellStart"/>
+      <w:r>
+        <w:rPr>
+          <w:rFonts w:ascii="Arial" w:eastAsia="Times New Roman" w:hAnsi="Arial" w:cs="Arial"/>
+          <w:sz w:val="24"/>
+          <w:szCs w:val="24"/>
+        </w:rPr>
+        <w:t>Services</w:t>
+      </w:r>
+      <w:proofErr w:type="spellEnd"/>
+      <w:r>
+        <w:rPr>
+          <w:rFonts w:ascii="Arial" w:eastAsia="Times New Roman" w:hAnsi="Arial" w:cs="Arial"/>
+          <w:sz w:val="24"/>
+          <w:szCs w:val="24"/>
+        </w:rPr>
+        <w:t xml:space="preserve"> (OAuth 2.0)</w:t>
+      </w:r>
+      <w:r>
+        <w:rPr>
+          <w:rFonts w:ascii="Arial" w:eastAsia="Times New Roman" w:hAnsi="Arial" w:cs="Arial"/>
+          <w:sz w:val="24"/>
+          <w:szCs w:val="24"/>
+          <w:lang w:val="es-ES"/>
+        </w:rPr>
+        <w:t xml:space="preserve"> y la de </w:t>
+      </w:r>
+      <w:proofErr w:type="spellStart"/>
+      <w:r>
+        <w:rPr>
+          <w:rFonts w:ascii="Arial" w:eastAsia="Times New Roman" w:hAnsi="Arial" w:cs="Arial"/>
+          <w:sz w:val="24"/>
+          <w:szCs w:val="24"/>
+          <w:lang w:val="es-ES"/>
+        </w:rPr>
+        <w:t>Github</w:t>
+      </w:r>
+      <w:proofErr w:type="spellEnd"/>
+      <w:r>
+        <w:rPr>
+          <w:rFonts w:ascii="Arial" w:eastAsia="Times New Roman" w:hAnsi="Arial" w:cs="Arial"/>
+          <w:sz w:val="24"/>
+          <w:szCs w:val="24"/>
+          <w:lang w:val="es-ES"/>
+        </w:rPr>
+        <w:t xml:space="preserve"> mediante </w:t>
+      </w:r>
+      <w:r>
+        <w:rPr>
+          <w:rFonts w:ascii="Arial" w:eastAsia="Times New Roman" w:hAnsi="Arial" w:cs="Arial"/>
+          <w:sz w:val="24"/>
+          <w:szCs w:val="24"/>
+        </w:rPr>
+        <w:t>GitHub OAuth Apps</w:t>
+      </w:r>
+      <w:r>
+        <w:rPr>
+          <w:rFonts w:ascii="Arial" w:eastAsia="Times New Roman" w:hAnsi="Arial" w:cs="Arial"/>
+          <w:sz w:val="24"/>
+          <w:szCs w:val="24"/>
+        </w:rPr>
+        <w:t>.</w:t>
+      </w:r>
+    </w:p>
+    <w:p>
+      <w:pPr>
+        <w:rPr>
+          <w:rFonts w:ascii="Arial" w:hAnsi="Arial" w:cs="Arial"/>
+        </w:rPr>
+      </w:pPr>
+      <w:r>
+        <w:rPr>
+          <w:rFonts w:ascii="Arial" w:hAnsi="Arial" w:cs="Arial"/>
+        </w:rPr>
+        <w:t>El us</w:t>
+      </w:r>
+      <w:r>
+        <w:rPr>
+          <w:rFonts w:ascii="Arial" w:hAnsi="Arial" w:cs="Arial"/>
+        </w:rPr>
+        <w:t>o de</w:t>
+      </w:r>
+      <w:r>
+        <w:rPr>
+          <w:rFonts w:ascii="Arial" w:hAnsi="Arial" w:cs="Arial"/>
+        </w:rPr>
+        <w:t>l inicio de sesión con</w:t>
+      </w:r>
+      <w:r>
+        <w:rPr>
+          <w:rFonts w:ascii="Arial" w:hAnsi="Arial" w:cs="Arial"/>
+        </w:rPr>
+        <w:t xml:space="preserve"> </w:t>
+      </w:r>
+      <w:proofErr w:type="spellStart"/>
+      <w:r>
+        <w:rPr>
+          <w:rFonts w:ascii="Arial" w:hAnsi="Arial" w:cs="Arial"/>
+        </w:rPr>
+        <w:t>Github</w:t>
+      </w:r>
+      <w:proofErr w:type="spellEnd"/>
+      <w:r>
+        <w:rPr>
+          <w:rFonts w:ascii="Arial" w:hAnsi="Arial" w:cs="Arial"/>
+        </w:rPr>
+        <w:t xml:space="preserve"> o su vinculación </w:t>
+      </w:r>
+      <w:r>
+        <w:rPr>
+          <w:rFonts w:ascii="Arial" w:hAnsi="Arial" w:cs="Arial"/>
+        </w:rPr>
+        <w:t xml:space="preserve">facilita la creación y sincronización de proyectos con sus repositorios </w:t>
+      </w:r>
+      <w:proofErr w:type="spellStart"/>
+      <w:proofErr w:type="gramStart"/>
+      <w:r>
+        <w:rPr>
+          <w:rFonts w:ascii="Arial" w:hAnsi="Arial" w:cs="Arial"/>
+        </w:rPr>
+        <w:t>correspondientes,</w:t>
+      </w:r>
+      <w:r>
+        <w:rPr>
+          <w:rFonts w:ascii="Arial" w:hAnsi="Arial" w:cs="Arial"/>
+        </w:rPr>
+        <w:t>además</w:t>
+      </w:r>
+      <w:proofErr w:type="spellEnd"/>
+      <w:proofErr w:type="gramEnd"/>
+      <w:r>
+        <w:rPr>
+          <w:rFonts w:ascii="Arial" w:hAnsi="Arial" w:cs="Arial"/>
+        </w:rPr>
+        <w:t xml:space="preserve"> de poder vincular tareas a los colaboradores.</w:t>
+      </w:r>
+    </w:p>
+    <w:p>
+      <w:pPr>
+        <w:rPr>
+          <w:rFonts w:ascii="Arial" w:hAnsi="Arial" w:cs="Arial"/>
+          <w:u w:val="single"/>
+        </w:rPr>
+      </w:pPr>
+      <w:r>
+        <w:rPr>
+          <w:rFonts w:ascii="Arial" w:hAnsi="Arial" w:cs="Arial"/>
+        </w:rPr>
+        <w:t xml:space="preserve">En cuanto a seguridad se ha utilizado una librería llamada </w:t>
+      </w:r>
+      <w:proofErr w:type="spellStart"/>
+      <w:r>
+        <w:rPr>
+          <w:rFonts w:ascii="Arial" w:hAnsi="Arial" w:cs="Arial"/>
+        </w:rPr>
+        <w:t>BCrypt</w:t>
+      </w:r>
+      <w:proofErr w:type="spellEnd"/>
+      <w:r>
+        <w:rPr>
+          <w:rFonts w:ascii="Arial" w:hAnsi="Arial" w:cs="Arial"/>
+        </w:rPr>
+        <w:t xml:space="preserve"> para cifrar las contraseñas y los datos más sensible de manera segura en la BBDD.</w:t>
+      </w:r>
+    </w:p>
+    <w:p>
+      <w:pPr>
+        <w:rPr>
+          <w:rFonts w:ascii="Arial" w:hAnsi="Arial" w:cs="Arial"/>
+          <w:u w:val="single"/>
+        </w:rPr>
+      </w:pPr>
+      <w:r>
+        <w:rPr>
+          <w:rFonts w:ascii="Arial" w:hAnsi="Arial" w:cs="Arial"/>
+        </w:rPr>
+        <w:t>Página de error personalizada, cuando un usuario en el dominio de nuestra aplicación quiere acceder a una sección inexistente le redirige a una página web de error personalizada en la que se le explica que esta ruta no existe.</w:t>
+      </w:r>
+    </w:p>
+    <w:p>
+      <w:pPr>
         <w:spacing w:before="0" w:line="240" w:lineRule="auto"/>
         <w:rPr>
-          <w:rFonts w:ascii="Times New Roman" w:eastAsia="Times New Roman" w:hAnsi="Times New Roman"/>
-          <w:lang w:val="es-ES"/>
-        </w:rPr>
-      </w:pPr>
-      <w:r>
-        <w:rPr>
-          <w:rFonts w:ascii="Times New Roman" w:eastAsia="Times New Roman" w:hAnsi="Times New Roman"/>
-          <w:lang w:val="es-ES"/>
-        </w:rPr>
-        <w:lastRenderedPageBreak/>
+          <w:rFonts w:ascii="Arial" w:eastAsia="Times New Roman" w:hAnsi="Arial" w:cs="Arial"/>
+          <w:spacing w:val="-10"/>
+          <w:kern w:val="28"/>
+          <w:lang w:val="es-ES"/>
+        </w:rPr>
+      </w:pPr>
+      <w:r>
+        <w:rPr>
+          <w:rFonts w:ascii="Arial" w:eastAsia="Times New Roman" w:hAnsi="Arial" w:cs="Arial"/>
+          <w:lang w:val="es-ES"/>
+        </w:rPr>
+        <w:br w:type="page"/>
+      </w:r>
+    </w:p>
+    <w:p>
+      <w:pPr>
+        <w:pStyle w:val="Ttulo"/>
+        <w:rPr>
+          <w:rFonts w:ascii="Arial" w:eastAsia="Times New Roman" w:hAnsi="Arial" w:cs="Arial"/>
+          <w:sz w:val="28"/>
+          <w:szCs w:val="28"/>
+          <w:lang w:val="es-ES"/>
+        </w:rPr>
+      </w:pPr>
+    </w:p>
+    <w:p>
+      <w:pPr>
+        <w:spacing w:before="0" w:line="240" w:lineRule="auto"/>
+        <w:rPr>
+          <w:rFonts w:ascii="Arial" w:eastAsia="Times New Roman" w:hAnsi="Arial" w:cs="Arial"/>
+          <w:lang w:val="es-ES"/>
+        </w:rPr>
+      </w:pPr>
+      <w:r>
+        <w:rPr>
+          <w:rFonts w:ascii="Arial" w:eastAsia="Times New Roman" w:hAnsi="Arial" w:cs="Arial"/>
+          <w:lang w:val="es-ES"/>
+        </w:rPr>
         <w:t>La estructura de la memoria es la habitual en los proyectos</w:t>
       </w:r>
       <w:r>
         <w:rPr>
-          <w:rFonts w:ascii="Times New Roman" w:eastAsia="Times New Roman" w:hAnsi="Times New Roman"/>
+          <w:rFonts w:ascii="Arial" w:eastAsia="Times New Roman" w:hAnsi="Arial" w:cs="Arial"/>
           <w:lang w:val="es-ES"/>
         </w:rPr>
         <w:t xml:space="preserve"> e</w:t>
       </w:r>
       <w:r>
         <w:rPr>
-          <w:rFonts w:ascii="Times New Roman" w:eastAsia="Times New Roman" w:hAnsi="Times New Roman"/>
+          <w:rFonts w:ascii="Arial" w:eastAsia="Times New Roman" w:hAnsi="Arial" w:cs="Arial"/>
           <w:lang w:val="es-ES"/>
         </w:rPr>
         <w:t xml:space="preserve">s muy básica y </w:t>
       </w:r>
       <w:r>
         <w:rPr>
-          <w:rFonts w:ascii="Times New Roman" w:eastAsia="Times New Roman" w:hAnsi="Times New Roman"/>
+          <w:rFonts w:ascii="Arial" w:eastAsia="Times New Roman" w:hAnsi="Arial" w:cs="Arial"/>
           <w:lang w:val="es-ES"/>
         </w:rPr>
         <w:t>debe contener</w:t>
       </w:r>
       <w:r>
         <w:rPr>
-          <w:rFonts w:ascii="Times New Roman" w:eastAsia="Times New Roman" w:hAnsi="Times New Roman"/>
+          <w:rFonts w:ascii="Arial" w:eastAsia="Times New Roman" w:hAnsi="Arial" w:cs="Arial"/>
           <w:lang w:val="es-ES"/>
         </w:rPr>
         <w:t>:</w:t>
@@ -342,14 +1042,14 @@
       <w:pPr>
         <w:pStyle w:val="Default"/>
         <w:rPr>
-          <w:rFonts w:ascii="Times New Roman" w:hAnsi="Times New Roman" w:cs="Times New Roman"/>
+          <w:rFonts w:ascii="Arial" w:hAnsi="Arial" w:cs="Arial"/>
           <w:sz w:val="22"/>
           <w:szCs w:val="22"/>
         </w:rPr>
       </w:pPr>
       <w:r>
         <w:rPr>
-          <w:rFonts w:ascii="Times New Roman" w:eastAsia="Times New Roman" w:hAnsi="Times New Roman" w:cs="Times New Roman"/>
+          <w:rFonts w:ascii="Arial" w:eastAsia="Times New Roman" w:hAnsi="Arial" w:cs="Arial"/>
           <w:sz w:val="22"/>
           <w:szCs w:val="22"/>
         </w:rPr>
@@ -357,7 +1057,7 @@
       </w:r>
       <w:r>
         <w:rPr>
-          <w:rFonts w:ascii="Times New Roman" w:hAnsi="Times New Roman" w:cs="Times New Roman"/>
+          <w:rFonts w:ascii="Arial" w:hAnsi="Arial" w:cs="Arial"/>
           <w:sz w:val="22"/>
           <w:szCs w:val="22"/>
         </w:rPr>
@@ -368,14 +1068,14 @@
       <w:pPr>
         <w:spacing w:before="0" w:line="240" w:lineRule="auto"/>
         <w:rPr>
-          <w:rFonts w:ascii="Times New Roman" w:hAnsi="Times New Roman"/>
+          <w:rFonts w:ascii="Arial" w:hAnsi="Arial" w:cs="Arial"/>
           <w:sz w:val="22"/>
           <w:szCs w:val="22"/>
         </w:rPr>
       </w:pPr>
       <w:r>
         <w:rPr>
-          <w:rFonts w:ascii="Times New Roman" w:hAnsi="Times New Roman"/>
+          <w:rFonts w:ascii="Arial" w:hAnsi="Arial" w:cs="Arial"/>
           <w:sz w:val="22"/>
           <w:szCs w:val="22"/>
         </w:rPr>
@@ -386,7 +1086,7 @@
       <w:pPr>
         <w:spacing w:before="0" w:line="240" w:lineRule="auto"/>
         <w:rPr>
-          <w:rFonts w:ascii="Times New Roman" w:eastAsia="Times New Roman" w:hAnsi="Times New Roman"/>
+          <w:rFonts w:ascii="Arial" w:eastAsia="Times New Roman" w:hAnsi="Arial" w:cs="Arial"/>
           <w:sz w:val="22"/>
           <w:szCs w:val="22"/>
           <w:lang w:val="es-ES"/>
@@ -397,14 +1097,14 @@
       <w:pPr>
         <w:pStyle w:val="Default"/>
         <w:rPr>
-          <w:rFonts w:ascii="Times New Roman" w:hAnsi="Times New Roman" w:cs="Times New Roman"/>
+          <w:rFonts w:ascii="Arial" w:hAnsi="Arial" w:cs="Arial"/>
           <w:sz w:val="22"/>
           <w:szCs w:val="22"/>
         </w:rPr>
       </w:pPr>
       <w:r>
         <w:rPr>
-          <w:rFonts w:ascii="Times New Roman" w:hAnsi="Times New Roman" w:cs="Times New Roman"/>
+          <w:rFonts w:ascii="Arial" w:hAnsi="Arial" w:cs="Arial"/>
           <w:sz w:val="22"/>
           <w:szCs w:val="22"/>
         </w:rPr>
@@ -416,7 +1116,7 @@
         <w:spacing w:before="0" w:line="240" w:lineRule="auto"/>
         <w:jc w:val="both"/>
         <w:rPr>
-          <w:rFonts w:ascii="Times New Roman" w:eastAsia="Times New Roman" w:hAnsi="Times New Roman"/>
+          <w:rFonts w:ascii="Arial" w:eastAsia="Times New Roman" w:hAnsi="Arial" w:cs="Arial"/>
           <w:sz w:val="22"/>
           <w:szCs w:val="22"/>
           <w:lang w:val="es-ES"/>
@@ -424,7 +1124,7 @@
       </w:pPr>
       <w:r>
         <w:rPr>
-          <w:rFonts w:ascii="Times New Roman" w:hAnsi="Times New Roman"/>
+          <w:rFonts w:ascii="Arial" w:hAnsi="Arial" w:cs="Arial"/>
           <w:sz w:val="22"/>
           <w:szCs w:val="22"/>
         </w:rPr>
@@ -435,7 +1135,7 @@
       <w:pPr>
         <w:pStyle w:val="Default"/>
         <w:rPr>
-          <w:rFonts w:ascii="Times New Roman" w:eastAsia="Times New Roman" w:hAnsi="Times New Roman" w:cs="Times New Roman"/>
+          <w:rFonts w:ascii="Arial" w:eastAsia="Times New Roman" w:hAnsi="Arial" w:cs="Arial"/>
           <w:sz w:val="22"/>
           <w:szCs w:val="22"/>
         </w:rPr>
@@ -445,14 +1145,14 @@
       <w:pPr>
         <w:pStyle w:val="Default"/>
         <w:rPr>
-          <w:rFonts w:ascii="Times New Roman" w:hAnsi="Times New Roman" w:cs="Times New Roman"/>
+          <w:rFonts w:ascii="Arial" w:hAnsi="Arial" w:cs="Arial"/>
           <w:sz w:val="22"/>
           <w:szCs w:val="22"/>
         </w:rPr>
       </w:pPr>
       <w:r>
         <w:rPr>
-          <w:rFonts w:ascii="Times New Roman" w:eastAsia="Times New Roman" w:hAnsi="Times New Roman" w:cs="Times New Roman"/>
+          <w:rFonts w:ascii="Arial" w:eastAsia="Times New Roman" w:hAnsi="Arial" w:cs="Arial"/>
           <w:sz w:val="22"/>
           <w:szCs w:val="22"/>
         </w:rPr>
@@ -460,7 +1160,7 @@
       </w:r>
       <w:r>
         <w:rPr>
-          <w:rFonts w:ascii="Times New Roman" w:hAnsi="Times New Roman" w:cs="Times New Roman"/>
+          <w:rFonts w:ascii="Arial" w:hAnsi="Arial" w:cs="Arial"/>
           <w:sz w:val="22"/>
           <w:szCs w:val="22"/>
         </w:rPr>
@@ -472,14 +1172,14 @@
         <w:spacing w:before="0" w:line="240" w:lineRule="auto"/>
         <w:jc w:val="both"/>
         <w:rPr>
-          <w:rFonts w:ascii="Times New Roman" w:hAnsi="Times New Roman"/>
+          <w:rFonts w:ascii="Arial" w:hAnsi="Arial" w:cs="Arial"/>
           <w:sz w:val="22"/>
           <w:szCs w:val="22"/>
         </w:rPr>
       </w:pPr>
       <w:r>
         <w:rPr>
-          <w:rFonts w:ascii="Times New Roman" w:hAnsi="Times New Roman"/>
+          <w:rFonts w:ascii="Arial" w:hAnsi="Arial" w:cs="Arial"/>
           <w:sz w:val="22"/>
           <w:szCs w:val="22"/>
         </w:rPr>
@@ -491,7 +1191,7 @@
         <w:spacing w:before="0" w:line="240" w:lineRule="auto"/>
         <w:jc w:val="both"/>
         <w:rPr>
-          <w:rFonts w:ascii="Times New Roman" w:eastAsia="Times New Roman" w:hAnsi="Times New Roman"/>
+          <w:rFonts w:ascii="Arial" w:eastAsia="Times New Roman" w:hAnsi="Arial" w:cs="Arial"/>
           <w:sz w:val="22"/>
           <w:szCs w:val="22"/>
           <w:lang w:val="es-ES"/>
@@ -503,14 +1203,14 @@
         <w:pStyle w:val="Default"/>
         <w:jc w:val="both"/>
         <w:rPr>
-          <w:rFonts w:ascii="Times New Roman" w:hAnsi="Times New Roman" w:cs="Times New Roman"/>
+          <w:rFonts w:ascii="Arial" w:hAnsi="Arial" w:cs="Arial"/>
           <w:sz w:val="22"/>
           <w:szCs w:val="22"/>
         </w:rPr>
       </w:pPr>
       <w:r>
         <w:rPr>
-          <w:rFonts w:ascii="Times New Roman" w:hAnsi="Times New Roman" w:cs="Times New Roman"/>
+          <w:rFonts w:ascii="Arial" w:hAnsi="Arial" w:cs="Arial"/>
           <w:sz w:val="22"/>
           <w:szCs w:val="22"/>
         </w:rPr>
@@ -522,7 +1222,7 @@
         <w:spacing w:before="0" w:line="240" w:lineRule="auto"/>
         <w:jc w:val="both"/>
         <w:rPr>
-          <w:rFonts w:ascii="Times New Roman" w:eastAsia="Times New Roman" w:hAnsi="Times New Roman"/>
+          <w:rFonts w:ascii="Arial" w:eastAsia="Times New Roman" w:hAnsi="Arial" w:cs="Arial"/>
           <w:sz w:val="22"/>
           <w:szCs w:val="22"/>
           <w:lang w:val="es-ES"/>
@@ -530,7 +1230,7 @@
       </w:pPr>
       <w:r>
         <w:rPr>
-          <w:rFonts w:ascii="Times New Roman" w:hAnsi="Times New Roman"/>
+          <w:rFonts w:ascii="Arial" w:hAnsi="Arial" w:cs="Arial"/>
           <w:sz w:val="22"/>
           <w:szCs w:val="22"/>
         </w:rPr>
@@ -538,7 +1238,7 @@
       </w:r>
       <w:r>
         <w:rPr>
-          <w:rFonts w:ascii="Times New Roman" w:hAnsi="Times New Roman"/>
+          <w:rFonts w:ascii="Arial" w:hAnsi="Arial" w:cs="Arial"/>
           <w:b/>
           <w:bCs/>
           <w:sz w:val="22"/>
@@ -548,7 +1248,7 @@
       </w:r>
       <w:r>
         <w:rPr>
-          <w:rFonts w:ascii="Times New Roman" w:hAnsi="Times New Roman"/>
+          <w:rFonts w:ascii="Arial" w:hAnsi="Arial" w:cs="Arial"/>
           <w:sz w:val="22"/>
           <w:szCs w:val="22"/>
         </w:rPr>
@@ -556,7 +1256,7 @@
       </w:r>
       <w:r>
         <w:rPr>
-          <w:rFonts w:ascii="Times New Roman" w:hAnsi="Times New Roman"/>
+          <w:rFonts w:ascii="Arial" w:hAnsi="Arial" w:cs="Arial"/>
           <w:b/>
           <w:bCs/>
           <w:sz w:val="22"/>
@@ -566,7 +1266,7 @@
       </w:r>
       <w:r>
         <w:rPr>
-          <w:rFonts w:ascii="Times New Roman" w:hAnsi="Times New Roman"/>
+          <w:rFonts w:ascii="Arial" w:hAnsi="Arial" w:cs="Arial"/>
           <w:sz w:val="22"/>
           <w:szCs w:val="22"/>
         </w:rPr>
@@ -574,7 +1274,7 @@
       </w:r>
       <w:r>
         <w:rPr>
-          <w:rFonts w:ascii="Times New Roman" w:hAnsi="Times New Roman"/>
+          <w:rFonts w:ascii="Arial" w:hAnsi="Arial" w:cs="Arial"/>
           <w:b/>
           <w:bCs/>
           <w:sz w:val="22"/>
@@ -584,7 +1284,7 @@
       </w:r>
       <w:r>
         <w:rPr>
-          <w:rFonts w:ascii="Times New Roman" w:hAnsi="Times New Roman"/>
+          <w:rFonts w:ascii="Arial" w:hAnsi="Arial" w:cs="Arial"/>
           <w:sz w:val="22"/>
           <w:szCs w:val="22"/>
         </w:rPr>
@@ -595,7 +1295,7 @@
       <w:pPr>
         <w:spacing w:before="0" w:line="240" w:lineRule="auto"/>
         <w:rPr>
-          <w:rFonts w:ascii="Times New Roman" w:eastAsia="Times New Roman" w:hAnsi="Times New Roman"/>
+          <w:rFonts w:ascii="Arial" w:eastAsia="Times New Roman" w:hAnsi="Arial" w:cs="Arial"/>
           <w:lang w:val="es-ES"/>
         </w:rPr>
       </w:pPr>
@@ -604,13 +1304,13 @@
       <w:pPr>
         <w:spacing w:before="0" w:line="240" w:lineRule="auto"/>
         <w:rPr>
-          <w:rFonts w:ascii="Times New Roman" w:eastAsia="Times New Roman" w:hAnsi="Times New Roman"/>
-          <w:lang w:val="es-ES"/>
-        </w:rPr>
-      </w:pPr>
-      <w:r>
-        <w:rPr>
-          <w:rFonts w:ascii="Times New Roman" w:eastAsia="Times New Roman" w:hAnsi="Times New Roman"/>
+          <w:rFonts w:ascii="Arial" w:eastAsia="Times New Roman" w:hAnsi="Arial" w:cs="Arial"/>
+          <w:lang w:val="es-ES"/>
+        </w:rPr>
+      </w:pPr>
+      <w:r>
+        <w:rPr>
+          <w:rFonts w:ascii="Arial" w:eastAsia="Times New Roman" w:hAnsi="Arial" w:cs="Arial"/>
           <w:lang w:val="es-ES"/>
         </w:rPr>
         <w:t>1. Introducción</w:t>
@@ -620,13 +1320,13 @@
       <w:pPr>
         <w:spacing w:before="0" w:line="240" w:lineRule="auto"/>
         <w:rPr>
-          <w:rFonts w:ascii="Times New Roman" w:eastAsia="Times New Roman" w:hAnsi="Times New Roman"/>
-          <w:lang w:val="es-ES"/>
-        </w:rPr>
-      </w:pPr>
-      <w:r>
-        <w:rPr>
-          <w:rFonts w:ascii="Times New Roman" w:eastAsia="Times New Roman" w:hAnsi="Times New Roman"/>
+          <w:rFonts w:ascii="Arial" w:eastAsia="Times New Roman" w:hAnsi="Arial" w:cs="Arial"/>
+          <w:lang w:val="es-ES"/>
+        </w:rPr>
+      </w:pPr>
+      <w:r>
+        <w:rPr>
+          <w:rFonts w:ascii="Arial" w:eastAsia="Times New Roman" w:hAnsi="Arial" w:cs="Arial"/>
           <w:lang w:val="es-ES"/>
         </w:rPr>
         <w:tab/>
@@ -637,13 +1337,13 @@
       <w:pPr>
         <w:spacing w:before="0" w:line="240" w:lineRule="auto"/>
         <w:rPr>
-          <w:rFonts w:ascii="Times New Roman" w:eastAsia="Times New Roman" w:hAnsi="Times New Roman"/>
-          <w:lang w:val="es-ES"/>
-        </w:rPr>
-      </w:pPr>
-      <w:r>
-        <w:rPr>
-          <w:rFonts w:ascii="Times New Roman" w:eastAsia="Times New Roman" w:hAnsi="Times New Roman"/>
+          <w:rFonts w:ascii="Arial" w:eastAsia="Times New Roman" w:hAnsi="Arial" w:cs="Arial"/>
+          <w:lang w:val="es-ES"/>
+        </w:rPr>
+      </w:pPr>
+      <w:r>
+        <w:rPr>
+          <w:rFonts w:ascii="Arial" w:eastAsia="Times New Roman" w:hAnsi="Arial" w:cs="Arial"/>
           <w:lang w:val="es-ES"/>
         </w:rPr>
         <w:tab/>
@@ -654,13 +1354,13 @@
       <w:pPr>
         <w:spacing w:before="0" w:line="240" w:lineRule="auto"/>
         <w:rPr>
-          <w:rFonts w:ascii="Times New Roman" w:eastAsia="Times New Roman" w:hAnsi="Times New Roman"/>
-          <w:lang w:val="es-ES"/>
-        </w:rPr>
-      </w:pPr>
-      <w:r>
-        <w:rPr>
-          <w:rFonts w:ascii="Times New Roman" w:eastAsia="Times New Roman" w:hAnsi="Times New Roman"/>
+          <w:rFonts w:ascii="Arial" w:eastAsia="Times New Roman" w:hAnsi="Arial" w:cs="Arial"/>
+          <w:lang w:val="es-ES"/>
+        </w:rPr>
+      </w:pPr>
+      <w:r>
+        <w:rPr>
+          <w:rFonts w:ascii="Arial" w:eastAsia="Times New Roman" w:hAnsi="Arial" w:cs="Arial"/>
           <w:lang w:val="es-ES"/>
         </w:rPr>
         <w:tab/>
@@ -671,13 +1371,13 @@
       <w:pPr>
         <w:spacing w:before="0" w:line="240" w:lineRule="auto"/>
         <w:rPr>
-          <w:rFonts w:ascii="Times New Roman" w:eastAsia="Times New Roman" w:hAnsi="Times New Roman"/>
-          <w:lang w:val="es-ES"/>
-        </w:rPr>
-      </w:pPr>
-      <w:r>
-        <w:rPr>
-          <w:rFonts w:ascii="Times New Roman" w:eastAsia="Times New Roman" w:hAnsi="Times New Roman"/>
+          <w:rFonts w:ascii="Arial" w:eastAsia="Times New Roman" w:hAnsi="Arial" w:cs="Arial"/>
+          <w:lang w:val="es-ES"/>
+        </w:rPr>
+      </w:pPr>
+      <w:r>
+        <w:rPr>
+          <w:rFonts w:ascii="Arial" w:eastAsia="Times New Roman" w:hAnsi="Arial" w:cs="Arial"/>
           <w:lang w:val="es-ES"/>
         </w:rPr>
         <w:t>2. Descripción del problema.</w:t>
@@ -687,13 +1387,13 @@
       <w:pPr>
         <w:spacing w:before="0" w:line="240" w:lineRule="auto"/>
         <w:rPr>
-          <w:rFonts w:ascii="Times New Roman" w:eastAsia="Times New Roman" w:hAnsi="Times New Roman"/>
-          <w:lang w:val="es-ES"/>
-        </w:rPr>
-      </w:pPr>
-      <w:r>
-        <w:rPr>
-          <w:rFonts w:ascii="Times New Roman" w:eastAsia="Times New Roman" w:hAnsi="Times New Roman"/>
+          <w:rFonts w:ascii="Arial" w:eastAsia="Times New Roman" w:hAnsi="Arial" w:cs="Arial"/>
+          <w:lang w:val="es-ES"/>
+        </w:rPr>
+      </w:pPr>
+      <w:r>
+        <w:rPr>
+          <w:rFonts w:ascii="Arial" w:eastAsia="Times New Roman" w:hAnsi="Arial" w:cs="Arial"/>
           <w:lang w:val="es-ES"/>
         </w:rPr>
         <w:t>3. El Proyecto Software</w:t>
@@ -703,13 +1403,13 @@
       <w:pPr>
         <w:spacing w:before="0" w:line="240" w:lineRule="auto"/>
         <w:rPr>
-          <w:rFonts w:ascii="Times New Roman" w:eastAsia="Times New Roman" w:hAnsi="Times New Roman"/>
-          <w:lang w:val="es-ES"/>
-        </w:rPr>
-      </w:pPr>
-      <w:r>
-        <w:rPr>
-          <w:rFonts w:ascii="Times New Roman" w:eastAsia="Times New Roman" w:hAnsi="Times New Roman"/>
+          <w:rFonts w:ascii="Arial" w:eastAsia="Times New Roman" w:hAnsi="Arial" w:cs="Arial"/>
+          <w:lang w:val="es-ES"/>
+        </w:rPr>
+      </w:pPr>
+      <w:r>
+        <w:rPr>
+          <w:rFonts w:ascii="Arial" w:eastAsia="Times New Roman" w:hAnsi="Arial" w:cs="Arial"/>
           <w:lang w:val="es-ES"/>
         </w:rPr>
         <w:t>4. Solución</w:t>
@@ -719,13 +1419,13 @@
       <w:pPr>
         <w:spacing w:before="0" w:line="240" w:lineRule="auto"/>
         <w:rPr>
-          <w:rFonts w:ascii="Times New Roman" w:eastAsia="Times New Roman" w:hAnsi="Times New Roman"/>
-          <w:lang w:val="es-ES"/>
-        </w:rPr>
-      </w:pPr>
-      <w:r>
-        <w:rPr>
-          <w:rFonts w:ascii="Times New Roman" w:eastAsia="Times New Roman" w:hAnsi="Times New Roman"/>
+          <w:rFonts w:ascii="Arial" w:eastAsia="Times New Roman" w:hAnsi="Arial" w:cs="Arial"/>
+          <w:lang w:val="es-ES"/>
+        </w:rPr>
+      </w:pPr>
+      <w:r>
+        <w:rPr>
+          <w:rFonts w:ascii="Arial" w:eastAsia="Times New Roman" w:hAnsi="Arial" w:cs="Arial"/>
           <w:lang w:val="es-ES"/>
         </w:rPr>
         <w:t>5. Evaluación</w:t>
@@ -735,13 +1435,13 @@
       <w:pPr>
         <w:spacing w:before="0" w:line="240" w:lineRule="auto"/>
         <w:rPr>
-          <w:rFonts w:ascii="Times New Roman" w:eastAsia="Times New Roman" w:hAnsi="Times New Roman"/>
-          <w:lang w:val="es-ES"/>
-        </w:rPr>
-      </w:pPr>
-      <w:r>
-        <w:rPr>
-          <w:rFonts w:ascii="Times New Roman" w:eastAsia="Times New Roman" w:hAnsi="Times New Roman"/>
+          <w:rFonts w:ascii="Arial" w:eastAsia="Times New Roman" w:hAnsi="Arial" w:cs="Arial"/>
+          <w:lang w:val="es-ES"/>
+        </w:rPr>
+      </w:pPr>
+      <w:r>
+        <w:rPr>
+          <w:rFonts w:ascii="Arial" w:eastAsia="Times New Roman" w:hAnsi="Arial" w:cs="Arial"/>
           <w:lang w:val="es-ES"/>
         </w:rPr>
         <w:t>6. Conclusión</w:t>
@@ -751,7 +1451,7 @@
       <w:pPr>
         <w:spacing w:before="0" w:line="240" w:lineRule="auto"/>
         <w:rPr>
-          <w:rFonts w:ascii="Times New Roman" w:eastAsia="Times New Roman" w:hAnsi="Times New Roman"/>
+          <w:rFonts w:ascii="Arial" w:eastAsia="Times New Roman" w:hAnsi="Arial" w:cs="Arial"/>
           <w:lang w:val="es-ES"/>
         </w:rPr>
       </w:pPr>
@@ -760,14 +1460,14 @@
       <w:pPr>
         <w:pStyle w:val="Default"/>
         <w:rPr>
-          <w:rFonts w:ascii="Times New Roman" w:hAnsi="Times New Roman" w:cs="Times New Roman"/>
+          <w:rFonts w:ascii="Arial" w:hAnsi="Arial" w:cs="Arial"/>
           <w:sz w:val="22"/>
           <w:szCs w:val="22"/>
         </w:rPr>
       </w:pPr>
       <w:r>
         <w:rPr>
-          <w:rFonts w:ascii="Times New Roman" w:hAnsi="Times New Roman" w:cs="Times New Roman"/>
+          <w:rFonts w:ascii="Arial" w:hAnsi="Arial" w:cs="Arial"/>
           <w:sz w:val="22"/>
           <w:szCs w:val="22"/>
         </w:rPr>
@@ -779,14 +1479,14 @@
         <w:spacing w:before="0" w:line="240" w:lineRule="auto"/>
         <w:jc w:val="both"/>
         <w:rPr>
-          <w:rFonts w:ascii="Times New Roman" w:hAnsi="Times New Roman"/>
+          <w:rFonts w:ascii="Arial" w:hAnsi="Arial" w:cs="Arial"/>
           <w:sz w:val="22"/>
           <w:szCs w:val="22"/>
         </w:rPr>
       </w:pPr>
       <w:r>
         <w:rPr>
-          <w:rFonts w:ascii="Times New Roman" w:hAnsi="Times New Roman"/>
+          <w:rFonts w:ascii="Arial" w:hAnsi="Arial" w:cs="Arial"/>
           <w:sz w:val="22"/>
           <w:szCs w:val="22"/>
         </w:rPr>
@@ -794,7 +1494,7 @@
       </w:r>
       <w:r>
         <w:rPr>
-          <w:rFonts w:ascii="Times New Roman" w:hAnsi="Times New Roman"/>
+          <w:rFonts w:ascii="Arial" w:hAnsi="Arial" w:cs="Arial"/>
           <w:sz w:val="22"/>
           <w:szCs w:val="22"/>
         </w:rPr>
@@ -802,7 +1502,7 @@
       </w:r>
       <w:r>
         <w:rPr>
-          <w:rFonts w:ascii="Times New Roman" w:hAnsi="Times New Roman"/>
+          <w:rFonts w:ascii="Arial" w:hAnsi="Arial" w:cs="Arial"/>
           <w:sz w:val="22"/>
           <w:szCs w:val="22"/>
         </w:rPr>
@@ -813,7 +1513,7 @@
       <w:pPr>
         <w:spacing w:before="0" w:line="240" w:lineRule="auto"/>
         <w:rPr>
-          <w:rFonts w:ascii="Times New Roman" w:eastAsia="Times New Roman" w:hAnsi="Times New Roman"/>
+          <w:rFonts w:ascii="Arial" w:eastAsia="Times New Roman" w:hAnsi="Arial" w:cs="Arial"/>
           <w:lang w:val="es-ES"/>
         </w:rPr>
       </w:pPr>
@@ -822,14 +1522,14 @@
       <w:pPr>
         <w:pStyle w:val="Default"/>
         <w:rPr>
-          <w:rFonts w:ascii="Times New Roman" w:hAnsi="Times New Roman" w:cs="Times New Roman"/>
+          <w:rFonts w:ascii="Arial" w:hAnsi="Arial" w:cs="Arial"/>
           <w:sz w:val="22"/>
           <w:szCs w:val="22"/>
         </w:rPr>
       </w:pPr>
       <w:r>
         <w:rPr>
-          <w:rFonts w:ascii="Times New Roman" w:hAnsi="Times New Roman" w:cs="Times New Roman"/>
+          <w:rFonts w:ascii="Arial" w:hAnsi="Arial" w:cs="Arial"/>
           <w:sz w:val="22"/>
           <w:szCs w:val="22"/>
         </w:rPr>
@@ -840,14 +1540,14 @@
       <w:pPr>
         <w:jc w:val="both"/>
         <w:rPr>
-          <w:rFonts w:ascii="Times New Roman" w:hAnsi="Times New Roman"/>
+          <w:rFonts w:ascii="Arial" w:hAnsi="Arial" w:cs="Arial"/>
           <w:sz w:val="22"/>
           <w:szCs w:val="22"/>
         </w:rPr>
       </w:pPr>
       <w:r>
         <w:rPr>
-          <w:rFonts w:ascii="Times New Roman" w:hAnsi="Times New Roman"/>
+          <w:rFonts w:ascii="Arial" w:hAnsi="Arial" w:cs="Arial"/>
           <w:sz w:val="22"/>
           <w:szCs w:val="22"/>
         </w:rPr>
@@ -858,14 +1558,14 @@
       <w:pPr>
         <w:jc w:val="both"/>
         <w:rPr>
-          <w:rFonts w:ascii="Times New Roman" w:hAnsi="Times New Roman"/>
+          <w:rFonts w:ascii="Arial" w:hAnsi="Arial" w:cs="Arial"/>
           <w:sz w:val="22"/>
           <w:szCs w:val="22"/>
         </w:rPr>
       </w:pPr>
       <w:r>
         <w:rPr>
-          <w:rFonts w:ascii="Times New Roman" w:hAnsi="Times New Roman"/>
+          <w:rFonts w:ascii="Arial" w:hAnsi="Arial" w:cs="Arial"/>
           <w:sz w:val="22"/>
           <w:szCs w:val="22"/>
         </w:rPr>
@@ -876,6 +1576,7 @@
       <w:pPr>
         <w:jc w:val="both"/>
         <w:rPr>
+          <w:rFonts w:ascii="Arial" w:hAnsi="Arial" w:cs="Arial"/>
           <w:sz w:val="28"/>
           <w:szCs w:val="28"/>
         </w:rPr>
@@ -885,6 +1586,7 @@
       <w:pPr>
         <w:jc w:val="both"/>
         <w:rPr>
+          <w:rFonts w:ascii="Arial" w:hAnsi="Arial" w:cs="Arial"/>
           <w:sz w:val="28"/>
           <w:szCs w:val="28"/>
         </w:rPr>
@@ -900,6 +1602,7 @@
     <w:p>
       <w:pPr>
         <w:rPr>
+          <w:rFonts w:ascii="Arial" w:hAnsi="Arial" w:cs="Arial"/>
           <w:b/>
           <w:sz w:val="28"/>
           <w:szCs w:val="28"/>
@@ -907,6 +1610,7 @@
       </w:pPr>
       <w:r>
         <w:rPr>
+          <w:rFonts w:ascii="Arial" w:hAnsi="Arial" w:cs="Arial"/>
           <w:b/>
           <w:sz w:val="28"/>
           <w:szCs w:val="28"/>
@@ -918,65 +1622,100 @@
     <w:p>
       <w:pPr>
         <w:spacing w:line="240" w:lineRule="auto"/>
+        <w:rPr>
+          <w:rFonts w:ascii="Arial" w:hAnsi="Arial" w:cs="Arial"/>
+        </w:rPr>
       </w:pPr>
     </w:p>
     <w:p>
       <w:pPr>
         <w:spacing w:line="240" w:lineRule="auto"/>
+        <w:rPr>
+          <w:rFonts w:ascii="Arial" w:hAnsi="Arial" w:cs="Arial"/>
+        </w:rPr>
       </w:pPr>
     </w:p>
     <w:p>
       <w:pPr>
         <w:spacing w:line="240" w:lineRule="auto"/>
+        <w:rPr>
+          <w:rFonts w:ascii="Arial" w:hAnsi="Arial" w:cs="Arial"/>
+        </w:rPr>
       </w:pPr>
     </w:p>
     <w:p>
       <w:pPr>
         <w:spacing w:line="240" w:lineRule="auto"/>
+        <w:rPr>
+          <w:rFonts w:ascii="Arial" w:hAnsi="Arial" w:cs="Arial"/>
+        </w:rPr>
       </w:pPr>
     </w:p>
     <w:p>
       <w:pPr>
         <w:spacing w:line="240" w:lineRule="auto"/>
+        <w:rPr>
+          <w:rFonts w:ascii="Arial" w:hAnsi="Arial" w:cs="Arial"/>
+        </w:rPr>
       </w:pPr>
     </w:p>
     <w:p>
       <w:pPr>
         <w:spacing w:line="240" w:lineRule="auto"/>
+        <w:rPr>
+          <w:rFonts w:ascii="Arial" w:hAnsi="Arial" w:cs="Arial"/>
+        </w:rPr>
       </w:pPr>
     </w:p>
     <w:p>
       <w:pPr>
         <w:spacing w:line="240" w:lineRule="auto"/>
+        <w:rPr>
+          <w:rFonts w:ascii="Arial" w:hAnsi="Arial" w:cs="Arial"/>
+        </w:rPr>
       </w:pPr>
     </w:p>
     <w:p>
       <w:pPr>
         <w:spacing w:line="240" w:lineRule="auto"/>
+        <w:rPr>
+          <w:rFonts w:ascii="Arial" w:hAnsi="Arial" w:cs="Arial"/>
+        </w:rPr>
       </w:pPr>
     </w:p>
     <w:p>
       <w:pPr>
         <w:spacing w:line="240" w:lineRule="auto"/>
+        <w:rPr>
+          <w:rFonts w:ascii="Arial" w:hAnsi="Arial" w:cs="Arial"/>
+        </w:rPr>
       </w:pPr>
     </w:p>
     <w:p>
       <w:pPr>
         <w:spacing w:line="240" w:lineRule="auto"/>
-      </w:pPr>
-      <w:r>
+        <w:rPr>
+          <w:rFonts w:ascii="Arial" w:hAnsi="Arial" w:cs="Arial"/>
+        </w:rPr>
+      </w:pPr>
+      <w:r>
+        <w:rPr>
+          <w:rFonts w:ascii="Arial" w:hAnsi="Arial" w:cs="Arial"/>
+        </w:rPr>
         <w:br w:type="page"/>
       </w:r>
     </w:p>
     <w:p>
       <w:pPr>
         <w:rPr>
+          <w:rFonts w:ascii="Arial" w:hAnsi="Arial" w:cs="Arial"/>
           <w:sz w:val="28"/>
           <w:szCs w:val="28"/>
         </w:rPr>
       </w:pPr>
       <w:r>
         <w:rPr>
+          <w:rFonts w:ascii="Arial" w:hAnsi="Arial" w:cs="Arial"/>
           <w:b/>
           <w:sz w:val="28"/>
           <w:szCs w:val="28"/>
@@ -988,49 +1727,77 @@
     <w:p>
       <w:pPr>
         <w:spacing w:line="240" w:lineRule="auto"/>
+        <w:rPr>
+          <w:rFonts w:ascii="Arial" w:hAnsi="Arial" w:cs="Arial"/>
+        </w:rPr>
       </w:pPr>
     </w:p>
     <w:p>
       <w:pPr>
         <w:spacing w:line="240" w:lineRule="auto"/>
+        <w:rPr>
+          <w:rFonts w:ascii="Arial" w:hAnsi="Arial" w:cs="Arial"/>
+        </w:rPr>
       </w:pPr>
     </w:p>
     <w:p>
       <w:pPr>
         <w:spacing w:line="240" w:lineRule="auto"/>
+        <w:rPr>
+          <w:rFonts w:ascii="Arial" w:hAnsi="Arial" w:cs="Arial"/>
+        </w:rPr>
       </w:pPr>
     </w:p>
     <w:p>
       <w:pPr>
         <w:spacing w:line="240" w:lineRule="auto"/>
+        <w:rPr>
+          <w:rFonts w:ascii="Arial" w:hAnsi="Arial" w:cs="Arial"/>
+        </w:rPr>
       </w:pPr>
     </w:p>
     <w:p>
       <w:pPr>
         <w:spacing w:line="240" w:lineRule="auto"/>
+        <w:rPr>
+          <w:rFonts w:ascii="Arial" w:hAnsi="Arial" w:cs="Arial"/>
+        </w:rPr>
       </w:pPr>
     </w:p>
     <w:p>
       <w:pPr>
         <w:spacing w:line="240" w:lineRule="auto"/>
+        <w:rPr>
+          <w:rFonts w:ascii="Arial" w:hAnsi="Arial" w:cs="Arial"/>
+        </w:rPr>
       </w:pPr>
     </w:p>
     <w:p>
       <w:pPr>
         <w:spacing w:line="240" w:lineRule="auto"/>
+        <w:rPr>
+          <w:rFonts w:ascii="Arial" w:hAnsi="Arial" w:cs="Arial"/>
+        </w:rPr>
       </w:pPr>
     </w:p>
     <w:p>
       <w:pPr>
         <w:spacing w:line="240" w:lineRule="auto"/>
-      </w:pPr>
-      <w:r>
+        <w:rPr>
+          <w:rFonts w:ascii="Arial" w:hAnsi="Arial" w:cs="Arial"/>
+        </w:rPr>
+      </w:pPr>
+      <w:r>
+        <w:rPr>
+          <w:rFonts w:ascii="Arial" w:hAnsi="Arial" w:cs="Arial"/>
+        </w:rPr>
         <w:br w:type="page"/>
       </w:r>
     </w:p>
     <w:p>
       <w:pPr>
         <w:rPr>
+          <w:rFonts w:ascii="Arial" w:hAnsi="Arial" w:cs="Arial"/>
           <w:b/>
           <w:sz w:val="28"/>
           <w:szCs w:val="28"/>
@@ -1038,6 +1805,7 @@
       </w:pPr>
       <w:r>
         <w:rPr>
+          <w:rFonts w:ascii="Arial" w:hAnsi="Arial" w:cs="Arial"/>
           <w:b/>
           <w:sz w:val="28"/>
           <w:szCs w:val="28"/>
@@ -1046,32 +1814,179 @@
         <w:t>ÍNDICE DE TABLAS</w:t>
       </w:r>
     </w:p>
-    <w:p/>
-    <w:p/>
-    <w:p/>
-    <w:p/>
-    <w:p/>
-    <w:p/>
-    <w:p/>
-    <w:p/>
-    <w:p/>
-    <w:p/>
-    <w:p/>
-    <w:p/>
-    <w:p/>
-    <w:p/>
-    <w:p/>
-    <w:p/>
-    <w:p/>
-    <w:p/>
-    <w:p/>
-    <w:p/>
-    <w:p/>
-    <w:p/>
-    <w:p/>
-    <w:p/>
-    <w:p>
-      <w:pPr>
+    <w:p>
+      <w:pPr>
+        <w:rPr>
+          <w:rFonts w:ascii="Arial" w:hAnsi="Arial" w:cs="Arial"/>
+        </w:rPr>
+      </w:pPr>
+    </w:p>
+    <w:p>
+      <w:pPr>
+        <w:rPr>
+          <w:rFonts w:ascii="Arial" w:hAnsi="Arial" w:cs="Arial"/>
+        </w:rPr>
+      </w:pPr>
+    </w:p>
+    <w:p>
+      <w:pPr>
+        <w:rPr>
+          <w:rFonts w:ascii="Arial" w:hAnsi="Arial" w:cs="Arial"/>
+        </w:rPr>
+      </w:pPr>
+    </w:p>
+    <w:p>
+      <w:pPr>
+        <w:rPr>
+          <w:rFonts w:ascii="Arial" w:hAnsi="Arial" w:cs="Arial"/>
+        </w:rPr>
+      </w:pPr>
+    </w:p>
+    <w:p>
+      <w:pPr>
+        <w:rPr>
+          <w:rFonts w:ascii="Arial" w:hAnsi="Arial" w:cs="Arial"/>
+        </w:rPr>
+      </w:pPr>
+    </w:p>
+    <w:p>
+      <w:pPr>
+        <w:rPr>
+          <w:rFonts w:ascii="Arial" w:hAnsi="Arial" w:cs="Arial"/>
+        </w:rPr>
+      </w:pPr>
+    </w:p>
+    <w:p>
+      <w:pPr>
+        <w:rPr>
+          <w:rFonts w:ascii="Arial" w:hAnsi="Arial" w:cs="Arial"/>
+        </w:rPr>
+      </w:pPr>
+    </w:p>
+    <w:p>
+      <w:pPr>
+        <w:rPr>
+          <w:rFonts w:ascii="Arial" w:hAnsi="Arial" w:cs="Arial"/>
+        </w:rPr>
+      </w:pPr>
+    </w:p>
+    <w:p>
+      <w:pPr>
+        <w:rPr>
+          <w:rFonts w:ascii="Arial" w:hAnsi="Arial" w:cs="Arial"/>
+        </w:rPr>
+      </w:pPr>
+    </w:p>
+    <w:p>
+      <w:pPr>
+        <w:rPr>
+          <w:rFonts w:ascii="Arial" w:hAnsi="Arial" w:cs="Arial"/>
+        </w:rPr>
+      </w:pPr>
+    </w:p>
+    <w:p>
+      <w:pPr>
+        <w:rPr>
+          <w:rFonts w:ascii="Arial" w:hAnsi="Arial" w:cs="Arial"/>
+        </w:rPr>
+      </w:pPr>
+    </w:p>
+    <w:p>
+      <w:pPr>
+        <w:rPr>
+          <w:rFonts w:ascii="Arial" w:hAnsi="Arial" w:cs="Arial"/>
+        </w:rPr>
+      </w:pPr>
+    </w:p>
+    <w:p>
+      <w:pPr>
+        <w:rPr>
+          <w:rFonts w:ascii="Arial" w:hAnsi="Arial" w:cs="Arial"/>
+        </w:rPr>
+      </w:pPr>
+    </w:p>
+    <w:p>
+      <w:pPr>
+        <w:rPr>
+          <w:rFonts w:ascii="Arial" w:hAnsi="Arial" w:cs="Arial"/>
+        </w:rPr>
+      </w:pPr>
+    </w:p>
+    <w:p>
+      <w:pPr>
+        <w:rPr>
+          <w:rFonts w:ascii="Arial" w:hAnsi="Arial" w:cs="Arial"/>
+        </w:rPr>
+      </w:pPr>
+    </w:p>
+    <w:p>
+      <w:pPr>
+        <w:rPr>
+          <w:rFonts w:ascii="Arial" w:hAnsi="Arial" w:cs="Arial"/>
+        </w:rPr>
+      </w:pPr>
+    </w:p>
+    <w:p>
+      <w:pPr>
+        <w:rPr>
+          <w:rFonts w:ascii="Arial" w:hAnsi="Arial" w:cs="Arial"/>
+        </w:rPr>
+      </w:pPr>
+    </w:p>
+    <w:p>
+      <w:pPr>
+        <w:rPr>
+          <w:rFonts w:ascii="Arial" w:hAnsi="Arial" w:cs="Arial"/>
+        </w:rPr>
+      </w:pPr>
+    </w:p>
+    <w:p>
+      <w:pPr>
+        <w:rPr>
+          <w:rFonts w:ascii="Arial" w:hAnsi="Arial" w:cs="Arial"/>
+        </w:rPr>
+      </w:pPr>
+    </w:p>
+    <w:p>
+      <w:pPr>
+        <w:rPr>
+          <w:rFonts w:ascii="Arial" w:hAnsi="Arial" w:cs="Arial"/>
+        </w:rPr>
+      </w:pPr>
+    </w:p>
+    <w:p>
+      <w:pPr>
+        <w:rPr>
+          <w:rFonts w:ascii="Arial" w:hAnsi="Arial" w:cs="Arial"/>
+        </w:rPr>
+      </w:pPr>
+    </w:p>
+    <w:p>
+      <w:pPr>
+        <w:rPr>
+          <w:rFonts w:ascii="Arial" w:hAnsi="Arial" w:cs="Arial"/>
+        </w:rPr>
+      </w:pPr>
+    </w:p>
+    <w:p>
+      <w:pPr>
+        <w:rPr>
+          <w:rFonts w:ascii="Arial" w:hAnsi="Arial" w:cs="Arial"/>
+        </w:rPr>
+      </w:pPr>
+    </w:p>
+    <w:p>
+      <w:pPr>
+        <w:rPr>
+          <w:rFonts w:ascii="Arial" w:hAnsi="Arial" w:cs="Arial"/>
+        </w:rPr>
+      </w:pPr>
+    </w:p>
+    <w:p>
+      <w:pPr>
+        <w:rPr>
+          <w:rFonts w:ascii="Arial" w:hAnsi="Arial" w:cs="Arial"/>
+        </w:rPr>
         <w:sectPr>
           <w:headerReference w:type="default" r:id="rId14"/>
           <w:footerReference w:type="default" r:id="rId15"/>
@@ -1087,8 +2002,14 @@
     <w:p>
       <w:pPr>
         <w:pStyle w:val="Ttulo1"/>
-      </w:pPr>
-      <w:r>
+        <w:rPr>
+          <w:rFonts w:ascii="Arial" w:hAnsi="Arial" w:cs="Arial"/>
+        </w:rPr>
+      </w:pPr>
+      <w:r>
+        <w:rPr>
+          <w:rFonts w:ascii="Arial" w:hAnsi="Arial" w:cs="Arial"/>
+        </w:rPr>
         <w:lastRenderedPageBreak/>
         <w:t>Título capítulo.</w:t>
       </w:r>
@@ -1096,103 +2017,199 @@
     <w:p>
       <w:pPr>
         <w:pStyle w:val="Ttulo2"/>
-      </w:pPr>
-      <w:r>
+        <w:rPr>
+          <w:rFonts w:ascii="Arial" w:hAnsi="Arial" w:cs="Arial"/>
+        </w:rPr>
+      </w:pPr>
+      <w:r>
+        <w:rPr>
+          <w:rFonts w:ascii="Arial" w:hAnsi="Arial" w:cs="Arial"/>
+        </w:rPr>
         <w:t>Apartado 1 del capítulo 1.</w:t>
       </w:r>
     </w:p>
     <w:p>
-      <w:r>
+      <w:pPr>
+        <w:rPr>
+          <w:rFonts w:ascii="Arial" w:hAnsi="Arial" w:cs="Arial"/>
+        </w:rPr>
+      </w:pPr>
+      <w:r>
+        <w:rPr>
+          <w:rFonts w:ascii="Arial" w:hAnsi="Arial" w:cs="Arial"/>
+        </w:rPr>
         <w:t>Texto normal de párrafo</w:t>
       </w:r>
     </w:p>
     <w:p>
       <w:pPr>
         <w:pStyle w:val="Ttulo3"/>
-      </w:pPr>
-      <w:r>
+        <w:rPr>
+          <w:rFonts w:ascii="Arial" w:hAnsi="Arial" w:cs="Arial"/>
+        </w:rPr>
+      </w:pPr>
+      <w:r>
+        <w:rPr>
+          <w:rFonts w:ascii="Arial" w:hAnsi="Arial" w:cs="Arial"/>
+        </w:rPr>
         <w:t>Apartado 1.1 del capítulo 1.</w:t>
       </w:r>
     </w:p>
     <w:p>
-      <w:r>
+      <w:pPr>
+        <w:rPr>
+          <w:rFonts w:ascii="Arial" w:hAnsi="Arial" w:cs="Arial"/>
+        </w:rPr>
+      </w:pPr>
+      <w:r>
+        <w:rPr>
+          <w:rFonts w:ascii="Arial" w:hAnsi="Arial" w:cs="Arial"/>
+        </w:rPr>
         <w:t>Texto normal de párrafo</w:t>
       </w:r>
     </w:p>
     <w:p>
       <w:pPr>
         <w:pStyle w:val="Ttulo2"/>
-      </w:pPr>
-      <w:r>
+        <w:rPr>
+          <w:rFonts w:ascii="Arial" w:hAnsi="Arial" w:cs="Arial"/>
+        </w:rPr>
+      </w:pPr>
+      <w:r>
+        <w:rPr>
+          <w:rFonts w:ascii="Arial" w:hAnsi="Arial" w:cs="Arial"/>
+        </w:rPr>
         <w:t>Apartado 2 del capítulo 1.</w:t>
       </w:r>
     </w:p>
     <w:p>
-      <w:r>
+      <w:pPr>
+        <w:rPr>
+          <w:rFonts w:ascii="Arial" w:hAnsi="Arial" w:cs="Arial"/>
+        </w:rPr>
+      </w:pPr>
+      <w:r>
+        <w:rPr>
+          <w:rFonts w:ascii="Arial" w:hAnsi="Arial" w:cs="Arial"/>
+        </w:rPr>
         <w:t>Texto normal del párrafo.</w:t>
       </w:r>
     </w:p>
-    <w:p/>
-    <w:p>
-      <w:r>
+    <w:p>
+      <w:pPr>
+        <w:rPr>
+          <w:rFonts w:ascii="Arial" w:hAnsi="Arial" w:cs="Arial"/>
+        </w:rPr>
+      </w:pPr>
+    </w:p>
+    <w:p>
+      <w:pPr>
+        <w:rPr>
+          <w:rFonts w:ascii="Arial" w:hAnsi="Arial" w:cs="Arial"/>
+        </w:rPr>
+      </w:pPr>
+      <w:r>
+        <w:rPr>
+          <w:rFonts w:ascii="Arial" w:hAnsi="Arial" w:cs="Arial"/>
+        </w:rPr>
         <w:t>Ejemplo de tabla:</w:t>
       </w:r>
     </w:p>
-    <w:p/>
+    <w:p>
+      <w:pPr>
+        <w:rPr>
+          <w:rFonts w:ascii="Arial" w:hAnsi="Arial" w:cs="Arial"/>
+        </w:rPr>
+      </w:pPr>
+    </w:p>
     <w:p>
       <w:pPr>
         <w:pStyle w:val="Descripcin"/>
         <w:keepNext/>
-      </w:pPr>
-      <w:r>
+        <w:rPr>
+          <w:rFonts w:ascii="Arial" w:hAnsi="Arial" w:cs="Arial"/>
+        </w:rPr>
+      </w:pPr>
+      <w:r>
+        <w:rPr>
+          <w:rFonts w:ascii="Arial" w:hAnsi="Arial" w:cs="Arial"/>
+        </w:rPr>
         <w:t xml:space="preserve">Tabla </w:t>
       </w:r>
       <w:r>
+        <w:rPr>
+          <w:rFonts w:ascii="Arial" w:hAnsi="Arial" w:cs="Arial"/>
+        </w:rPr>
         <w:fldChar w:fldCharType="begin"/>
       </w:r>
       <w:r>
+        <w:rPr>
+          <w:rFonts w:ascii="Arial" w:hAnsi="Arial" w:cs="Arial"/>
+        </w:rPr>
         <w:instrText xml:space="preserve"> STYLEREF 1 \s </w:instrText>
       </w:r>
       <w:r>
+        <w:rPr>
+          <w:rFonts w:ascii="Arial" w:hAnsi="Arial" w:cs="Arial"/>
+        </w:rPr>
         <w:fldChar w:fldCharType="separate"/>
       </w:r>
       <w:r>
         <w:rPr>
+          <w:rFonts w:ascii="Arial" w:hAnsi="Arial" w:cs="Arial"/>
           <w:noProof/>
         </w:rPr>
         <w:t>1</w:t>
       </w:r>
       <w:r>
         <w:rPr>
+          <w:rFonts w:ascii="Arial" w:hAnsi="Arial" w:cs="Arial"/>
           <w:noProof/>
         </w:rPr>
         <w:fldChar w:fldCharType="end"/>
       </w:r>
       <w:r>
+        <w:rPr>
+          <w:rFonts w:ascii="Arial" w:hAnsi="Arial" w:cs="Arial"/>
+        </w:rPr>
         <w:t>.</w:t>
       </w:r>
       <w:r>
+        <w:rPr>
+          <w:rFonts w:ascii="Arial" w:hAnsi="Arial" w:cs="Arial"/>
+        </w:rPr>
         <w:fldChar w:fldCharType="begin"/>
       </w:r>
       <w:r>
+        <w:rPr>
+          <w:rFonts w:ascii="Arial" w:hAnsi="Arial" w:cs="Arial"/>
+        </w:rPr>
         <w:instrText xml:space="preserve"> SEQ Tabla \* ARABIC \s 1 </w:instrText>
       </w:r>
       <w:r>
+        <w:rPr>
+          <w:rFonts w:ascii="Arial" w:hAnsi="Arial" w:cs="Arial"/>
+        </w:rPr>
         <w:fldChar w:fldCharType="separate"/>
       </w:r>
       <w:r>
         <w:rPr>
+          <w:rFonts w:ascii="Arial" w:hAnsi="Arial" w:cs="Arial"/>
           <w:noProof/>
         </w:rPr>
         <w:t>1</w:t>
       </w:r>
       <w:r>
         <w:rPr>
+          <w:rFonts w:ascii="Arial" w:hAnsi="Arial" w:cs="Arial"/>
           <w:noProof/>
         </w:rPr>
         <w:fldChar w:fldCharType="end"/>
       </w:r>
       <w:r>
+        <w:rPr>
+          <w:rFonts w:ascii="Arial" w:hAnsi="Arial" w:cs="Arial"/>
+        </w:rPr>
         <w:t>.- Título de la tabla (se numeran con respecto al número de capítulo)</w:t>
       </w:r>
     </w:p>
@@ -1221,31 +2238,61 @@
           <w:tcPr>
             <w:tcW w:w="1784" w:type="dxa"/>
           </w:tcPr>
-          <w:p/>
+          <w:p>
+            <w:pPr>
+              <w:rPr>
+                <w:rFonts w:ascii="Arial" w:hAnsi="Arial" w:cs="Arial"/>
+              </w:rPr>
+            </w:pPr>
+          </w:p>
         </w:tc>
         <w:tc>
           <w:tcPr>
             <w:tcW w:w="1784" w:type="dxa"/>
           </w:tcPr>
-          <w:p/>
+          <w:p>
+            <w:pPr>
+              <w:rPr>
+                <w:rFonts w:ascii="Arial" w:hAnsi="Arial" w:cs="Arial"/>
+              </w:rPr>
+            </w:pPr>
+          </w:p>
         </w:tc>
         <w:tc>
           <w:tcPr>
             <w:tcW w:w="1784" w:type="dxa"/>
           </w:tcPr>
-          <w:p/>
+          <w:p>
+            <w:pPr>
+              <w:rPr>
+                <w:rFonts w:ascii="Arial" w:hAnsi="Arial" w:cs="Arial"/>
+              </w:rPr>
+            </w:pPr>
+          </w:p>
         </w:tc>
         <w:tc>
           <w:tcPr>
             <w:tcW w:w="1784" w:type="dxa"/>
           </w:tcPr>
-          <w:p/>
+          <w:p>
+            <w:pPr>
+              <w:rPr>
+                <w:rFonts w:ascii="Arial" w:hAnsi="Arial" w:cs="Arial"/>
+              </w:rPr>
+            </w:pPr>
+          </w:p>
         </w:tc>
         <w:tc>
           <w:tcPr>
             <w:tcW w:w="1785" w:type="dxa"/>
           </w:tcPr>
-          <w:p/>
+          <w:p>
+            <w:pPr>
+              <w:rPr>
+                <w:rFonts w:ascii="Arial" w:hAnsi="Arial" w:cs="Arial"/>
+              </w:rPr>
+            </w:pPr>
+          </w:p>
         </w:tc>
       </w:tr>
       <w:tr>
@@ -1253,31 +2300,61 @@
           <w:tcPr>
             <w:tcW w:w="1784" w:type="dxa"/>
           </w:tcPr>
-          <w:p/>
+          <w:p>
+            <w:pPr>
+              <w:rPr>
+                <w:rFonts w:ascii="Arial" w:hAnsi="Arial" w:cs="Arial"/>
+              </w:rPr>
+            </w:pPr>
+          </w:p>
         </w:tc>
         <w:tc>
           <w:tcPr>
             <w:tcW w:w="1784" w:type="dxa"/>
           </w:tcPr>
-          <w:p/>
+          <w:p>
+            <w:pPr>
+              <w:rPr>
+                <w:rFonts w:ascii="Arial" w:hAnsi="Arial" w:cs="Arial"/>
+              </w:rPr>
+            </w:pPr>
+          </w:p>
         </w:tc>
         <w:tc>
           <w:tcPr>
             <w:tcW w:w="1784" w:type="dxa"/>
           </w:tcPr>
-          <w:p/>
+          <w:p>
+            <w:pPr>
+              <w:rPr>
+                <w:rFonts w:ascii="Arial" w:hAnsi="Arial" w:cs="Arial"/>
+              </w:rPr>
+            </w:pPr>
+          </w:p>
         </w:tc>
         <w:tc>
           <w:tcPr>
             <w:tcW w:w="1784" w:type="dxa"/>
           </w:tcPr>
-          <w:p/>
+          <w:p>
+            <w:pPr>
+              <w:rPr>
+                <w:rFonts w:ascii="Arial" w:hAnsi="Arial" w:cs="Arial"/>
+              </w:rPr>
+            </w:pPr>
+          </w:p>
         </w:tc>
         <w:tc>
           <w:tcPr>
             <w:tcW w:w="1785" w:type="dxa"/>
           </w:tcPr>
-          <w:p/>
+          <w:p>
+            <w:pPr>
+              <w:rPr>
+                <w:rFonts w:ascii="Arial" w:hAnsi="Arial" w:cs="Arial"/>
+              </w:rPr>
+            </w:pPr>
+          </w:p>
         </w:tc>
       </w:tr>
       <w:tr>
@@ -1285,31 +2362,61 @@
           <w:tcPr>
             <w:tcW w:w="1784" w:type="dxa"/>
           </w:tcPr>
-          <w:p/>
+          <w:p>
+            <w:pPr>
+              <w:rPr>
+                <w:rFonts w:ascii="Arial" w:hAnsi="Arial" w:cs="Arial"/>
+              </w:rPr>
+            </w:pPr>
+          </w:p>
         </w:tc>
         <w:tc>
           <w:tcPr>
             <w:tcW w:w="1784" w:type="dxa"/>
           </w:tcPr>
-          <w:p/>
+          <w:p>
+            <w:pPr>
+              <w:rPr>
+                <w:rFonts w:ascii="Arial" w:hAnsi="Arial" w:cs="Arial"/>
+              </w:rPr>
+            </w:pPr>
+          </w:p>
         </w:tc>
         <w:tc>
           <w:tcPr>
             <w:tcW w:w="1784" w:type="dxa"/>
           </w:tcPr>
-          <w:p/>
+          <w:p>
+            <w:pPr>
+              <w:rPr>
+                <w:rFonts w:ascii="Arial" w:hAnsi="Arial" w:cs="Arial"/>
+              </w:rPr>
+            </w:pPr>
+          </w:p>
         </w:tc>
         <w:tc>
           <w:tcPr>
             <w:tcW w:w="1784" w:type="dxa"/>
           </w:tcPr>
-          <w:p/>
+          <w:p>
+            <w:pPr>
+              <w:rPr>
+                <w:rFonts w:ascii="Arial" w:hAnsi="Arial" w:cs="Arial"/>
+              </w:rPr>
+            </w:pPr>
+          </w:p>
         </w:tc>
         <w:tc>
           <w:tcPr>
             <w:tcW w:w="1785" w:type="dxa"/>
           </w:tcPr>
-          <w:p/>
+          <w:p>
+            <w:pPr>
+              <w:rPr>
+                <w:rFonts w:ascii="Arial" w:hAnsi="Arial" w:cs="Arial"/>
+              </w:rPr>
+            </w:pPr>
+          </w:p>
         </w:tc>
       </w:tr>
       <w:tr>
@@ -1317,31 +2424,61 @@
           <w:tcPr>
             <w:tcW w:w="1784" w:type="dxa"/>
           </w:tcPr>
-          <w:p/>
+          <w:p>
+            <w:pPr>
+              <w:rPr>
+                <w:rFonts w:ascii="Arial" w:hAnsi="Arial" w:cs="Arial"/>
+              </w:rPr>
+            </w:pPr>
+          </w:p>
         </w:tc>
         <w:tc>
           <w:tcPr>
             <w:tcW w:w="1784" w:type="dxa"/>
           </w:tcPr>
-          <w:p/>
+          <w:p>
+            <w:pPr>
+              <w:rPr>
+                <w:rFonts w:ascii="Arial" w:hAnsi="Arial" w:cs="Arial"/>
+              </w:rPr>
+            </w:pPr>
+          </w:p>
         </w:tc>
         <w:tc>
           <w:tcPr>
             <w:tcW w:w="1784" w:type="dxa"/>
           </w:tcPr>
-          <w:p/>
+          <w:p>
+            <w:pPr>
+              <w:rPr>
+                <w:rFonts w:ascii="Arial" w:hAnsi="Arial" w:cs="Arial"/>
+              </w:rPr>
+            </w:pPr>
+          </w:p>
         </w:tc>
         <w:tc>
           <w:tcPr>
             <w:tcW w:w="1784" w:type="dxa"/>
           </w:tcPr>
-          <w:p/>
+          <w:p>
+            <w:pPr>
+              <w:rPr>
+                <w:rFonts w:ascii="Arial" w:hAnsi="Arial" w:cs="Arial"/>
+              </w:rPr>
+            </w:pPr>
+          </w:p>
         </w:tc>
         <w:tc>
           <w:tcPr>
             <w:tcW w:w="1785" w:type="dxa"/>
           </w:tcPr>
-          <w:p/>
+          <w:p>
+            <w:pPr>
+              <w:rPr>
+                <w:rFonts w:ascii="Arial" w:hAnsi="Arial" w:cs="Arial"/>
+              </w:rPr>
+            </w:pPr>
+          </w:p>
         </w:tc>
       </w:tr>
       <w:tr>
@@ -1349,31 +2486,61 @@
           <w:tcPr>
             <w:tcW w:w="1784" w:type="dxa"/>
           </w:tcPr>
-          <w:p/>
+          <w:p>
+            <w:pPr>
+              <w:rPr>
+                <w:rFonts w:ascii="Arial" w:hAnsi="Arial" w:cs="Arial"/>
+              </w:rPr>
+            </w:pPr>
+          </w:p>
         </w:tc>
         <w:tc>
           <w:tcPr>
             <w:tcW w:w="1784" w:type="dxa"/>
           </w:tcPr>
-          <w:p/>
+          <w:p>
+            <w:pPr>
+              <w:rPr>
+                <w:rFonts w:ascii="Arial" w:hAnsi="Arial" w:cs="Arial"/>
+              </w:rPr>
+            </w:pPr>
+          </w:p>
         </w:tc>
         <w:tc>
           <w:tcPr>
             <w:tcW w:w="1784" w:type="dxa"/>
           </w:tcPr>
-          <w:p/>
+          <w:p>
+            <w:pPr>
+              <w:rPr>
+                <w:rFonts w:ascii="Arial" w:hAnsi="Arial" w:cs="Arial"/>
+              </w:rPr>
+            </w:pPr>
+          </w:p>
         </w:tc>
         <w:tc>
           <w:tcPr>
             <w:tcW w:w="1784" w:type="dxa"/>
           </w:tcPr>
-          <w:p/>
+          <w:p>
+            <w:pPr>
+              <w:rPr>
+                <w:rFonts w:ascii="Arial" w:hAnsi="Arial" w:cs="Arial"/>
+              </w:rPr>
+            </w:pPr>
+          </w:p>
         </w:tc>
         <w:tc>
           <w:tcPr>
             <w:tcW w:w="1785" w:type="dxa"/>
           </w:tcPr>
-          <w:p/>
+          <w:p>
+            <w:pPr>
+              <w:rPr>
+                <w:rFonts w:ascii="Arial" w:hAnsi="Arial" w:cs="Arial"/>
+              </w:rPr>
+            </w:pPr>
+          </w:p>
         </w:tc>
       </w:tr>
       <w:tr>
@@ -1381,31 +2548,61 @@
           <w:tcPr>
             <w:tcW w:w="1784" w:type="dxa"/>
           </w:tcPr>
-          <w:p/>
+          <w:p>
+            <w:pPr>
+              <w:rPr>
+                <w:rFonts w:ascii="Arial" w:hAnsi="Arial" w:cs="Arial"/>
+              </w:rPr>
+            </w:pPr>
+          </w:p>
         </w:tc>
         <w:tc>
           <w:tcPr>
             <w:tcW w:w="1784" w:type="dxa"/>
           </w:tcPr>
-          <w:p/>
+          <w:p>
+            <w:pPr>
+              <w:rPr>
+                <w:rFonts w:ascii="Arial" w:hAnsi="Arial" w:cs="Arial"/>
+              </w:rPr>
+            </w:pPr>
+          </w:p>
         </w:tc>
         <w:tc>
           <w:tcPr>
             <w:tcW w:w="1784" w:type="dxa"/>
           </w:tcPr>
-          <w:p/>
+          <w:p>
+            <w:pPr>
+              <w:rPr>
+                <w:rFonts w:ascii="Arial" w:hAnsi="Arial" w:cs="Arial"/>
+              </w:rPr>
+            </w:pPr>
+          </w:p>
         </w:tc>
         <w:tc>
           <w:tcPr>
             <w:tcW w:w="1784" w:type="dxa"/>
           </w:tcPr>
-          <w:p/>
+          <w:p>
+            <w:pPr>
+              <w:rPr>
+                <w:rFonts w:ascii="Arial" w:hAnsi="Arial" w:cs="Arial"/>
+              </w:rPr>
+            </w:pPr>
+          </w:p>
         </w:tc>
         <w:tc>
           <w:tcPr>
             <w:tcW w:w="1785" w:type="dxa"/>
           </w:tcPr>
-          <w:p/>
+          <w:p>
+            <w:pPr>
+              <w:rPr>
+                <w:rFonts w:ascii="Arial" w:hAnsi="Arial" w:cs="Arial"/>
+              </w:rPr>
+            </w:pPr>
+          </w:p>
         </w:tc>
       </w:tr>
       <w:tr>
@@ -1413,57 +2610,191 @@
           <w:tcPr>
             <w:tcW w:w="1784" w:type="dxa"/>
           </w:tcPr>
-          <w:p/>
+          <w:p>
+            <w:pPr>
+              <w:rPr>
+                <w:rFonts w:ascii="Arial" w:hAnsi="Arial" w:cs="Arial"/>
+              </w:rPr>
+            </w:pPr>
+          </w:p>
         </w:tc>
         <w:tc>
           <w:tcPr>
             <w:tcW w:w="1784" w:type="dxa"/>
           </w:tcPr>
-          <w:p/>
+          <w:p>
+            <w:pPr>
+              <w:rPr>
+                <w:rFonts w:ascii="Arial" w:hAnsi="Arial" w:cs="Arial"/>
+              </w:rPr>
+            </w:pPr>
+          </w:p>
         </w:tc>
         <w:tc>
           <w:tcPr>
             <w:tcW w:w="1784" w:type="dxa"/>
           </w:tcPr>
-          <w:p/>
+          <w:p>
+            <w:pPr>
+              <w:rPr>
+                <w:rFonts w:ascii="Arial" w:hAnsi="Arial" w:cs="Arial"/>
+              </w:rPr>
+            </w:pPr>
+          </w:p>
         </w:tc>
         <w:tc>
           <w:tcPr>
             <w:tcW w:w="1784" w:type="dxa"/>
           </w:tcPr>
-          <w:p/>
+          <w:p>
+            <w:pPr>
+              <w:rPr>
+                <w:rFonts w:ascii="Arial" w:hAnsi="Arial" w:cs="Arial"/>
+              </w:rPr>
+            </w:pPr>
+          </w:p>
         </w:tc>
         <w:tc>
           <w:tcPr>
             <w:tcW w:w="1785" w:type="dxa"/>
           </w:tcPr>
-          <w:p/>
+          <w:p>
+            <w:pPr>
+              <w:rPr>
+                <w:rFonts w:ascii="Arial" w:hAnsi="Arial" w:cs="Arial"/>
+              </w:rPr>
+            </w:pPr>
+          </w:p>
         </w:tc>
       </w:tr>
     </w:tbl>
-    <w:p/>
-    <w:p/>
-    <w:p/>
-    <w:p/>
-    <w:p/>
-    <w:p/>
-    <w:p/>
-    <w:p/>
-    <w:p/>
-    <w:p/>
-    <w:p/>
-    <w:p/>
-    <w:p/>
-    <w:p/>
-    <w:p>
-      <w:r>
+    <w:p>
+      <w:pPr>
+        <w:rPr>
+          <w:rFonts w:ascii="Arial" w:hAnsi="Arial" w:cs="Arial"/>
+        </w:rPr>
+      </w:pPr>
+    </w:p>
+    <w:p>
+      <w:pPr>
+        <w:rPr>
+          <w:rFonts w:ascii="Arial" w:hAnsi="Arial" w:cs="Arial"/>
+        </w:rPr>
+      </w:pPr>
+    </w:p>
+    <w:p>
+      <w:pPr>
+        <w:rPr>
+          <w:rFonts w:ascii="Arial" w:hAnsi="Arial" w:cs="Arial"/>
+        </w:rPr>
+      </w:pPr>
+    </w:p>
+    <w:p>
+      <w:pPr>
+        <w:rPr>
+          <w:rFonts w:ascii="Arial" w:hAnsi="Arial" w:cs="Arial"/>
+        </w:rPr>
+      </w:pPr>
+    </w:p>
+    <w:p>
+      <w:pPr>
+        <w:rPr>
+          <w:rFonts w:ascii="Arial" w:hAnsi="Arial" w:cs="Arial"/>
+        </w:rPr>
+      </w:pPr>
+    </w:p>
+    <w:p>
+      <w:pPr>
+        <w:rPr>
+          <w:rFonts w:ascii="Arial" w:hAnsi="Arial" w:cs="Arial"/>
+        </w:rPr>
+      </w:pPr>
+    </w:p>
+    <w:p>
+      <w:pPr>
+        <w:rPr>
+          <w:rFonts w:ascii="Arial" w:hAnsi="Arial" w:cs="Arial"/>
+        </w:rPr>
+      </w:pPr>
+    </w:p>
+    <w:p>
+      <w:pPr>
+        <w:rPr>
+          <w:rFonts w:ascii="Arial" w:hAnsi="Arial" w:cs="Arial"/>
+        </w:rPr>
+      </w:pPr>
+    </w:p>
+    <w:p>
+      <w:pPr>
+        <w:rPr>
+          <w:rFonts w:ascii="Arial" w:hAnsi="Arial" w:cs="Arial"/>
+        </w:rPr>
+      </w:pPr>
+    </w:p>
+    <w:p>
+      <w:pPr>
+        <w:rPr>
+          <w:rFonts w:ascii="Arial" w:hAnsi="Arial" w:cs="Arial"/>
+        </w:rPr>
+      </w:pPr>
+    </w:p>
+    <w:p>
+      <w:pPr>
+        <w:rPr>
+          <w:rFonts w:ascii="Arial" w:hAnsi="Arial" w:cs="Arial"/>
+        </w:rPr>
+      </w:pPr>
+    </w:p>
+    <w:p>
+      <w:pPr>
+        <w:rPr>
+          <w:rFonts w:ascii="Arial" w:hAnsi="Arial" w:cs="Arial"/>
+        </w:rPr>
+      </w:pPr>
+    </w:p>
+    <w:p>
+      <w:pPr>
+        <w:rPr>
+          <w:rFonts w:ascii="Arial" w:hAnsi="Arial" w:cs="Arial"/>
+        </w:rPr>
+      </w:pPr>
+    </w:p>
+    <w:p>
+      <w:pPr>
+        <w:rPr>
+          <w:rFonts w:ascii="Arial" w:hAnsi="Arial" w:cs="Arial"/>
+        </w:rPr>
+      </w:pPr>
+    </w:p>
+    <w:p>
+      <w:pPr>
+        <w:rPr>
+          <w:rFonts w:ascii="Arial" w:hAnsi="Arial" w:cs="Arial"/>
+        </w:rPr>
+      </w:pPr>
+      <w:r>
+        <w:rPr>
+          <w:rFonts w:ascii="Arial" w:hAnsi="Arial" w:cs="Arial"/>
+        </w:rPr>
         <w:t>Ejemplo de figura:</w:t>
       </w:r>
     </w:p>
-    <w:p/>
-    <w:p>
-      <w:r>
-        <w:rPr>
+    <w:p>
+      <w:pPr>
+        <w:rPr>
+          <w:rFonts w:ascii="Arial" w:hAnsi="Arial" w:cs="Arial"/>
+        </w:rPr>
+      </w:pPr>
+    </w:p>
+    <w:p>
+      <w:pPr>
+        <w:rPr>
+          <w:rFonts w:ascii="Arial" w:hAnsi="Arial" w:cs="Arial"/>
+        </w:rPr>
+      </w:pPr>
+      <w:r>
+        <w:rPr>
+          <w:rFonts w:ascii="Arial" w:hAnsi="Arial" w:cs="Arial"/>
           <w:noProof/>
           <w:lang w:val="es-ES"/>
         </w:rPr>
@@ -1532,6 +2863,7 @@
       </w:r>
       <w:r>
         <w:rPr>
+          <w:rFonts w:ascii="Arial" w:hAnsi="Arial" w:cs="Arial"/>
           <w:noProof/>
           <w:lang w:val="es-ES"/>
         </w:rPr>
@@ -1584,7 +2916,7 @@
                         <a:effectLst/>
                         <a:extLst>
                           <a:ext uri="{C572A759-6A51-4108-AA02-DFA0A04FC94B}">
-                            <ma14:wrappingTextBoxFlag xmlns:o="urn:schemas-microsoft-com:office:office" xmlns:v="urn:schemas-microsoft-com:vml" xmlns:w10="urn:schemas-microsoft-com:office:word" xmlns:w="http://schemas.openxmlformats.org/wordprocessingml/2006/main" xmlns:ma14="http://schemas.microsoft.com/office/mac/drawingml/2011/main" xmlns=""/>
+                            <ma14:wrappingTextBoxFlag xmlns="" xmlns:ma14="http://schemas.microsoft.com/office/mac/drawingml/2011/main" xmlns:w="http://schemas.openxmlformats.org/wordprocessingml/2006/main" xmlns:w10="urn:schemas-microsoft-com:office:word" xmlns:v="urn:schemas-microsoft-com:vml" xmlns:o="urn:schemas-microsoft-com:office:office"/>
                           </a:ext>
                         </a:extLst>
                       </wps:spPr>
@@ -1750,13 +3082,55 @@
         </mc:AlternateContent>
       </w:r>
     </w:p>
-    <w:p/>
-    <w:p/>
-    <w:p/>
-    <w:p/>
-    <w:p/>
-    <w:p/>
-    <w:p/>
+    <w:p>
+      <w:pPr>
+        <w:rPr>
+          <w:rFonts w:ascii="Arial" w:hAnsi="Arial" w:cs="Arial"/>
+        </w:rPr>
+      </w:pPr>
+    </w:p>
+    <w:p>
+      <w:pPr>
+        <w:rPr>
+          <w:rFonts w:ascii="Arial" w:hAnsi="Arial" w:cs="Arial"/>
+        </w:rPr>
+      </w:pPr>
+    </w:p>
+    <w:p>
+      <w:pPr>
+        <w:rPr>
+          <w:rFonts w:ascii="Arial" w:hAnsi="Arial" w:cs="Arial"/>
+        </w:rPr>
+      </w:pPr>
+    </w:p>
+    <w:p>
+      <w:pPr>
+        <w:rPr>
+          <w:rFonts w:ascii="Arial" w:hAnsi="Arial" w:cs="Arial"/>
+        </w:rPr>
+      </w:pPr>
+    </w:p>
+    <w:p>
+      <w:pPr>
+        <w:rPr>
+          <w:rFonts w:ascii="Arial" w:hAnsi="Arial" w:cs="Arial"/>
+        </w:rPr>
+      </w:pPr>
+    </w:p>
+    <w:p>
+      <w:pPr>
+        <w:rPr>
+          <w:rFonts w:ascii="Arial" w:hAnsi="Arial" w:cs="Arial"/>
+        </w:rPr>
+      </w:pPr>
+    </w:p>
+    <w:p>
+      <w:pPr>
+        <w:rPr>
+          <w:rFonts w:ascii="Arial" w:hAnsi="Arial" w:cs="Arial"/>
+        </w:rPr>
+      </w:pPr>
+    </w:p>
     <w:p>
       <w:pPr>
         <w:pStyle w:val="Ttulo1"/>
@@ -1764,26 +3138,52 @@
           <w:ilvl w:val="0"/>
           <w:numId w:val="0"/>
         </w:numPr>
-      </w:pPr>
-      <w:r>
+        <w:rPr>
+          <w:rFonts w:ascii="Arial" w:hAnsi="Arial" w:cs="Arial"/>
+        </w:rPr>
+      </w:pPr>
+      <w:r>
+        <w:rPr>
+          <w:rFonts w:ascii="Arial" w:hAnsi="Arial" w:cs="Arial"/>
+        </w:rPr>
         <w:br w:type="page"/>
       </w:r>
       <w:r>
+        <w:rPr>
+          <w:rFonts w:ascii="Arial" w:hAnsi="Arial" w:cs="Arial"/>
+        </w:rPr>
         <w:lastRenderedPageBreak/>
         <w:t>Lista de referencias</w:t>
       </w:r>
     </w:p>
     <w:p>
-      <w:r>
+      <w:pPr>
+        <w:rPr>
+          <w:rFonts w:ascii="Arial" w:hAnsi="Arial" w:cs="Arial"/>
+        </w:rPr>
+      </w:pPr>
+      <w:r>
+        <w:rPr>
+          <w:rFonts w:ascii="Arial" w:hAnsi="Arial" w:cs="Arial"/>
+        </w:rPr>
         <w:t>[1] Lista de referencias bibliográficas mencionadas en el texto, numeradas y colocadas en orden alfabético de su primer autor.</w:t>
       </w:r>
     </w:p>
     <w:p>
       <w:pPr>
         <w:jc w:val="both"/>
-      </w:pPr>
-    </w:p>
-    <w:p/>
+        <w:rPr>
+          <w:rFonts w:ascii="Arial" w:hAnsi="Arial" w:cs="Arial"/>
+        </w:rPr>
+      </w:pPr>
+    </w:p>
+    <w:p>
+      <w:pPr>
+        <w:rPr>
+          <w:rFonts w:ascii="Arial" w:hAnsi="Arial" w:cs="Arial"/>
+        </w:rPr>
+      </w:pPr>
+    </w:p>
     <w:sectPr>
       <w:pgSz w:w="11900" w:h="16840"/>
       <w:pgMar w:top="1418" w:right="1134" w:bottom="1418" w:left="1985" w:header="709" w:footer="709" w:gutter="0"/>
@@ -1797,7 +3197,7 @@
 </file>
 
 <file path=word/endnotes.xml><?xml version="1.0" encoding="utf-8"?>
-<w:endnotes xmlns:wpc="http://schemas.microsoft.com/office/word/2010/wordprocessingCanvas" xmlns:cx="http://schemas.microsoft.com/office/drawing/2014/chartex" xmlns:cx1="http://schemas.microsoft.com/office/drawing/2015/9/8/chartex" xmlns:cx2="http://schemas.microsoft.com/office/drawing/2015/10/21/chartex" xmlns:cx3="http://schemas.microsoft.com/office/drawing/2016/5/9/chartex" xmlns:cx4="http://schemas.microsoft.com/office/drawing/2016/5/10/chartex" xmlns:cx5="http://schemas.microsoft.com/office/drawing/2016/5/11/chartex" xmlns:cx6="http://schemas.microsoft.com/office/drawing/2016/5/12/chartex" xmlns:cx7="http://schemas.microsoft.com/office/drawing/2016/5/13/chartex" xmlns:cx8="http://schemas.microsoft.com/office/drawing/2016/5/14/chartex" xmlns:mc="http://schemas.openxmlformats.org/markup-compatibility/2006" xmlns:aink="http://schemas.microsoft.com/office/drawing/2016/ink" xmlns:am3d="http://schemas.microsoft.com/office/drawing/2017/model3d" xmlns:o="urn:schemas-microsoft-com:office:office" xmlns:oel="http://schemas.microsoft.com/office/2019/extlst" xmlns:r="http://schemas.openxmlformats.org/officeDocument/2006/relationships" xmlns:m="http://schemas.openxmlformats.org/officeDocument/2006/math" xmlns:v="urn:schemas-microsoft-com:vml" xmlns:wp14="http://schemas.microsoft.com/office/word/2010/wordprocessingDrawing" xmlns:wp="http://schemas.openxmlformats.org/drawingml/2006/wordprocessingDrawing" xmlns:w10="urn:schemas-microsoft-com:office:word" xmlns:w="http://schemas.openxmlformats.org/wordprocessingml/2006/main" xmlns:w14="http://schemas.microsoft.com/office/word/2010/wordml" xmlns:w15="http://schemas.microsoft.com/office/word/2012/wordml" xmlns:w16cex="http://schemas.microsoft.com/office/word/2018/wordml/cex" xmlns:w16cid="http://schemas.microsoft.com/office/word/2016/wordml/cid" xmlns:w16="http://schemas.microsoft.com/office/word/2018/wordml" xmlns:w16sdtdh="http://schemas.microsoft.com/office/word/2020/wordml/sdtdatahash" xmlns:w16se="http://schemas.microsoft.com/office/word/2015/wordml/symex" xmlns:wpg="http://schemas.microsoft.com/office/word/2010/wordprocessingGroup" xmlns:wpi="http://schemas.microsoft.com/office/word/2010/wordprocessingInk" xmlns:wne="http://schemas.microsoft.com/office/word/2006/wordml" xmlns:wps="http://schemas.microsoft.com/office/word/2010/wordprocessingShape" mc:Ignorable="w14 w15 w16se w16cid w16 w16cex w16sdtdh wp14">
+<w:endnotes xmlns:wpc="http://schemas.microsoft.com/office/word/2010/wordprocessingCanvas" xmlns:cx="http://schemas.microsoft.com/office/drawing/2014/chartex" xmlns:cx1="http://schemas.microsoft.com/office/drawing/2015/9/8/chartex" xmlns:cx2="http://schemas.microsoft.com/office/drawing/2015/10/21/chartex" xmlns:cx3="http://schemas.microsoft.com/office/drawing/2016/5/9/chartex" xmlns:cx4="http://schemas.microsoft.com/office/drawing/2016/5/10/chartex" xmlns:cx5="http://schemas.microsoft.com/office/drawing/2016/5/11/chartex" xmlns:cx6="http://schemas.microsoft.com/office/drawing/2016/5/12/chartex" xmlns:cx7="http://schemas.microsoft.com/office/drawing/2016/5/13/chartex" xmlns:cx8="http://schemas.microsoft.com/office/drawing/2016/5/14/chartex" xmlns:mc="http://schemas.openxmlformats.org/markup-compatibility/2006" xmlns:aink="http://schemas.microsoft.com/office/drawing/2016/ink" xmlns:am3d="http://schemas.microsoft.com/office/drawing/2017/model3d" xmlns:o="urn:schemas-microsoft-com:office:office" xmlns:oel="http://schemas.microsoft.com/office/2019/extlst" xmlns:r="http://schemas.openxmlformats.org/officeDocument/2006/relationships" xmlns:m="http://schemas.openxmlformats.org/officeDocument/2006/math" xmlns:v="urn:schemas-microsoft-com:vml" xmlns:wp14="http://schemas.microsoft.com/office/word/2010/wordprocessingDrawing" xmlns:wp="http://schemas.openxmlformats.org/drawingml/2006/wordprocessingDrawing" xmlns:w10="urn:schemas-microsoft-com:office:word" xmlns:w="http://schemas.openxmlformats.org/wordprocessingml/2006/main" xmlns:w14="http://schemas.microsoft.com/office/word/2010/wordml" xmlns:w15="http://schemas.microsoft.com/office/word/2012/wordml" xmlns:w16cex="http://schemas.microsoft.com/office/word/2018/wordml/cex" xmlns:w16cid="http://schemas.microsoft.com/office/word/2016/wordml/cid" xmlns:w16="http://schemas.microsoft.com/office/word/2018/wordml" xmlns:w16du="http://schemas.microsoft.com/office/word/2023/wordml/word16du" xmlns:w16sdtdh="http://schemas.microsoft.com/office/word/2020/wordml/sdtdatahash" xmlns:w16sdtfl="http://schemas.microsoft.com/office/word/2024/wordml/sdtformatlock" xmlns:w16se="http://schemas.microsoft.com/office/word/2015/wordml/symex" xmlns:wpg="http://schemas.microsoft.com/office/word/2010/wordprocessingGroup" xmlns:wpi="http://schemas.microsoft.com/office/word/2010/wordprocessingInk" xmlns:wne="http://schemas.microsoft.com/office/word/2006/wordml" xmlns:wps="http://schemas.microsoft.com/office/word/2010/wordprocessingShape" mc:Ignorable="w14 w15 w16se w16cid w16 w16cex w16sdtdh w16sdtfl w16du wp14">
   <w:endnote w:type="separator" w:id="-1">
     <w:p>
       <w:r>
@@ -1816,7 +3216,7 @@
 </file>
 
 <file path=word/footer1.xml><?xml version="1.0" encoding="utf-8"?>
-<w:ftr xmlns:wpc="http://schemas.microsoft.com/office/word/2010/wordprocessingCanvas" xmlns:cx="http://schemas.microsoft.com/office/drawing/2014/chartex" xmlns:cx1="http://schemas.microsoft.com/office/drawing/2015/9/8/chartex" xmlns:cx2="http://schemas.microsoft.com/office/drawing/2015/10/21/chartex" xmlns:cx3="http://schemas.microsoft.com/office/drawing/2016/5/9/chartex" xmlns:cx4="http://schemas.microsoft.com/office/drawing/2016/5/10/chartex" xmlns:cx5="http://schemas.microsoft.com/office/drawing/2016/5/11/chartex" xmlns:cx6="http://schemas.microsoft.com/office/drawing/2016/5/12/chartex" xmlns:cx7="http://schemas.microsoft.com/office/drawing/2016/5/13/chartex" xmlns:cx8="http://schemas.microsoft.com/office/drawing/2016/5/14/chartex" xmlns:mc="http://schemas.openxmlformats.org/markup-compatibility/2006" xmlns:aink="http://schemas.microsoft.com/office/drawing/2016/ink" xmlns:am3d="http://schemas.microsoft.com/office/drawing/2017/model3d" xmlns:o="urn:schemas-microsoft-com:office:office" xmlns:oel="http://schemas.microsoft.com/office/2019/extlst" xmlns:r="http://schemas.openxmlformats.org/officeDocument/2006/relationships" xmlns:m="http://schemas.openxmlformats.org/officeDocument/2006/math" xmlns:v="urn:schemas-microsoft-com:vml" xmlns:wp14="http://schemas.microsoft.com/office/word/2010/wordprocessingDrawing" xmlns:wp="http://schemas.openxmlformats.org/drawingml/2006/wordprocessingDrawing" xmlns:w10="urn:schemas-microsoft-com:office:word" xmlns:w="http://schemas.openxmlformats.org/wordprocessingml/2006/main" xmlns:w14="http://schemas.microsoft.com/office/word/2010/wordml" xmlns:w15="http://schemas.microsoft.com/office/word/2012/wordml" xmlns:w16cex="http://schemas.microsoft.com/office/word/2018/wordml/cex" xmlns:w16cid="http://schemas.microsoft.com/office/word/2016/wordml/cid" xmlns:w16="http://schemas.microsoft.com/office/word/2018/wordml" xmlns:w16sdtdh="http://schemas.microsoft.com/office/word/2020/wordml/sdtdatahash" xmlns:w16se="http://schemas.microsoft.com/office/word/2015/wordml/symex" xmlns:wpg="http://schemas.microsoft.com/office/word/2010/wordprocessingGroup" xmlns:wpi="http://schemas.microsoft.com/office/word/2010/wordprocessingInk" xmlns:wne="http://schemas.microsoft.com/office/word/2006/wordml" xmlns:wps="http://schemas.microsoft.com/office/word/2010/wordprocessingShape" mc:Ignorable="w14 w15 w16se w16cid w16 w16cex w16sdtdh wp14">
+<w:ftr xmlns:wpc="http://schemas.microsoft.com/office/word/2010/wordprocessingCanvas" xmlns:cx="http://schemas.microsoft.com/office/drawing/2014/chartex" xmlns:cx1="http://schemas.microsoft.com/office/drawing/2015/9/8/chartex" xmlns:cx2="http://schemas.microsoft.com/office/drawing/2015/10/21/chartex" xmlns:cx3="http://schemas.microsoft.com/office/drawing/2016/5/9/chartex" xmlns:cx4="http://schemas.microsoft.com/office/drawing/2016/5/10/chartex" xmlns:cx5="http://schemas.microsoft.com/office/drawing/2016/5/11/chartex" xmlns:cx6="http://schemas.microsoft.com/office/drawing/2016/5/12/chartex" xmlns:cx7="http://schemas.microsoft.com/office/drawing/2016/5/13/chartex" xmlns:cx8="http://schemas.microsoft.com/office/drawing/2016/5/14/chartex" xmlns:mc="http://schemas.openxmlformats.org/markup-compatibility/2006" xmlns:aink="http://schemas.microsoft.com/office/drawing/2016/ink" xmlns:am3d="http://schemas.microsoft.com/office/drawing/2017/model3d" xmlns:o="urn:schemas-microsoft-com:office:office" xmlns:oel="http://schemas.microsoft.com/office/2019/extlst" xmlns:r="http://schemas.openxmlformats.org/officeDocument/2006/relationships" xmlns:m="http://schemas.openxmlformats.org/officeDocument/2006/math" xmlns:v="urn:schemas-microsoft-com:vml" xmlns:wp14="http://schemas.microsoft.com/office/word/2010/wordprocessingDrawing" xmlns:wp="http://schemas.openxmlformats.org/drawingml/2006/wordprocessingDrawing" xmlns:w10="urn:schemas-microsoft-com:office:word" xmlns:w="http://schemas.openxmlformats.org/wordprocessingml/2006/main" xmlns:w14="http://schemas.microsoft.com/office/word/2010/wordml" xmlns:w15="http://schemas.microsoft.com/office/word/2012/wordml" xmlns:w16cex="http://schemas.microsoft.com/office/word/2018/wordml/cex" xmlns:w16cid="http://schemas.microsoft.com/office/word/2016/wordml/cid" xmlns:w16="http://schemas.microsoft.com/office/word/2018/wordml" xmlns:w16du="http://schemas.microsoft.com/office/word/2023/wordml/word16du" xmlns:w16sdtdh="http://schemas.microsoft.com/office/word/2020/wordml/sdtdatahash" xmlns:w16sdtfl="http://schemas.microsoft.com/office/word/2024/wordml/sdtformatlock" xmlns:w16se="http://schemas.microsoft.com/office/word/2015/wordml/symex" xmlns:wpg="http://schemas.microsoft.com/office/word/2010/wordprocessingGroup" xmlns:wpi="http://schemas.microsoft.com/office/word/2010/wordprocessingInk" xmlns:wne="http://schemas.microsoft.com/office/word/2006/wordml" xmlns:wps="http://schemas.microsoft.com/office/word/2010/wordprocessingShape" mc:Ignorable="w14 w15 w16se w16cid w16 w16cex w16sdtdh w16sdtfl w16du wp14">
   <w:p>
     <w:pPr>
       <w:pStyle w:val="Piedepgina"/>
@@ -1854,7 +3254,7 @@
 </file>
 
 <file path=word/footer2.xml><?xml version="1.0" encoding="utf-8"?>
-<w:ftr xmlns:wpc="http://schemas.microsoft.com/office/word/2010/wordprocessingCanvas" xmlns:cx="http://schemas.microsoft.com/office/drawing/2014/chartex" xmlns:cx1="http://schemas.microsoft.com/office/drawing/2015/9/8/chartex" xmlns:cx2="http://schemas.microsoft.com/office/drawing/2015/10/21/chartex" xmlns:cx3="http://schemas.microsoft.com/office/drawing/2016/5/9/chartex" xmlns:cx4="http://schemas.microsoft.com/office/drawing/2016/5/10/chartex" xmlns:cx5="http://schemas.microsoft.com/office/drawing/2016/5/11/chartex" xmlns:cx6="http://schemas.microsoft.com/office/drawing/2016/5/12/chartex" xmlns:cx7="http://schemas.microsoft.com/office/drawing/2016/5/13/chartex" xmlns:cx8="http://schemas.microsoft.com/office/drawing/2016/5/14/chartex" xmlns:mc="http://schemas.openxmlformats.org/markup-compatibility/2006" xmlns:aink="http://schemas.microsoft.com/office/drawing/2016/ink" xmlns:am3d="http://schemas.microsoft.com/office/drawing/2017/model3d" xmlns:o="urn:schemas-microsoft-com:office:office" xmlns:oel="http://schemas.microsoft.com/office/2019/extlst" xmlns:r="http://schemas.openxmlformats.org/officeDocument/2006/relationships" xmlns:m="http://schemas.openxmlformats.org/officeDocument/2006/math" xmlns:v="urn:schemas-microsoft-com:vml" xmlns:wp14="http://schemas.microsoft.com/office/word/2010/wordprocessingDrawing" xmlns:wp="http://schemas.openxmlformats.org/drawingml/2006/wordprocessingDrawing" xmlns:w10="urn:schemas-microsoft-com:office:word" xmlns:w="http://schemas.openxmlformats.org/wordprocessingml/2006/main" xmlns:w14="http://schemas.microsoft.com/office/word/2010/wordml" xmlns:w15="http://schemas.microsoft.com/office/word/2012/wordml" xmlns:w16cex="http://schemas.microsoft.com/office/word/2018/wordml/cex" xmlns:w16cid="http://schemas.microsoft.com/office/word/2016/wordml/cid" xmlns:w16="http://schemas.microsoft.com/office/word/2018/wordml" xmlns:w16sdtdh="http://schemas.microsoft.com/office/word/2020/wordml/sdtdatahash" xmlns:w16se="http://schemas.microsoft.com/office/word/2015/wordml/symex" xmlns:wpg="http://schemas.microsoft.com/office/word/2010/wordprocessingGroup" xmlns:wpi="http://schemas.microsoft.com/office/word/2010/wordprocessingInk" xmlns:wne="http://schemas.microsoft.com/office/word/2006/wordml" xmlns:wps="http://schemas.microsoft.com/office/word/2010/wordprocessingShape" mc:Ignorable="w14 w15 w16se w16cid w16 w16cex w16sdtdh wp14">
+<w:ftr xmlns:wpc="http://schemas.microsoft.com/office/word/2010/wordprocessingCanvas" xmlns:cx="http://schemas.microsoft.com/office/drawing/2014/chartex" xmlns:cx1="http://schemas.microsoft.com/office/drawing/2015/9/8/chartex" xmlns:cx2="http://schemas.microsoft.com/office/drawing/2015/10/21/chartex" xmlns:cx3="http://schemas.microsoft.com/office/drawing/2016/5/9/chartex" xmlns:cx4="http://schemas.microsoft.com/office/drawing/2016/5/10/chartex" xmlns:cx5="http://schemas.microsoft.com/office/drawing/2016/5/11/chartex" xmlns:cx6="http://schemas.microsoft.com/office/drawing/2016/5/12/chartex" xmlns:cx7="http://schemas.microsoft.com/office/drawing/2016/5/13/chartex" xmlns:cx8="http://schemas.microsoft.com/office/drawing/2016/5/14/chartex" xmlns:mc="http://schemas.openxmlformats.org/markup-compatibility/2006" xmlns:aink="http://schemas.microsoft.com/office/drawing/2016/ink" xmlns:am3d="http://schemas.microsoft.com/office/drawing/2017/model3d" xmlns:o="urn:schemas-microsoft-com:office:office" xmlns:oel="http://schemas.microsoft.com/office/2019/extlst" xmlns:r="http://schemas.openxmlformats.org/officeDocument/2006/relationships" xmlns:m="http://schemas.openxmlformats.org/officeDocument/2006/math" xmlns:v="urn:schemas-microsoft-com:vml" xmlns:wp14="http://schemas.microsoft.com/office/word/2010/wordprocessingDrawing" xmlns:wp="http://schemas.openxmlformats.org/drawingml/2006/wordprocessingDrawing" xmlns:w10="urn:schemas-microsoft-com:office:word" xmlns:w="http://schemas.openxmlformats.org/wordprocessingml/2006/main" xmlns:w14="http://schemas.microsoft.com/office/word/2010/wordml" xmlns:w15="http://schemas.microsoft.com/office/word/2012/wordml" xmlns:w16cex="http://schemas.microsoft.com/office/word/2018/wordml/cex" xmlns:w16cid="http://schemas.microsoft.com/office/word/2016/wordml/cid" xmlns:w16="http://schemas.microsoft.com/office/word/2018/wordml" xmlns:w16du="http://schemas.microsoft.com/office/word/2023/wordml/word16du" xmlns:w16sdtdh="http://schemas.microsoft.com/office/word/2020/wordml/sdtdatahash" xmlns:w16sdtfl="http://schemas.microsoft.com/office/word/2024/wordml/sdtformatlock" xmlns:w16se="http://schemas.microsoft.com/office/word/2015/wordml/symex" xmlns:wpg="http://schemas.microsoft.com/office/word/2010/wordprocessingGroup" xmlns:wpi="http://schemas.microsoft.com/office/word/2010/wordprocessingInk" xmlns:wne="http://schemas.microsoft.com/office/word/2006/wordml" xmlns:wps="http://schemas.microsoft.com/office/word/2010/wordprocessingShape" mc:Ignorable="w14 w15 w16se w16cid w16 w16cex w16sdtdh w16sdtfl w16du wp14">
   <w:p>
     <w:pPr>
       <w:pStyle w:val="Piedepgina"/>
@@ -1871,7 +3271,7 @@
 </file>
 
 <file path=word/footer3.xml><?xml version="1.0" encoding="utf-8"?>
-<w:ftr xmlns:wpc="http://schemas.microsoft.com/office/word/2010/wordprocessingCanvas" xmlns:cx="http://schemas.microsoft.com/office/drawing/2014/chartex" xmlns:cx1="http://schemas.microsoft.com/office/drawing/2015/9/8/chartex" xmlns:cx2="http://schemas.microsoft.com/office/drawing/2015/10/21/chartex" xmlns:cx3="http://schemas.microsoft.com/office/drawing/2016/5/9/chartex" xmlns:cx4="http://schemas.microsoft.com/office/drawing/2016/5/10/chartex" xmlns:cx5="http://schemas.microsoft.com/office/drawing/2016/5/11/chartex" xmlns:cx6="http://schemas.microsoft.com/office/drawing/2016/5/12/chartex" xmlns:cx7="http://schemas.microsoft.com/office/drawing/2016/5/13/chartex" xmlns:cx8="http://schemas.microsoft.com/office/drawing/2016/5/14/chartex" xmlns:mc="http://schemas.openxmlformats.org/markup-compatibility/2006" xmlns:aink="http://schemas.microsoft.com/office/drawing/2016/ink" xmlns:am3d="http://schemas.microsoft.com/office/drawing/2017/model3d" xmlns:o="urn:schemas-microsoft-com:office:office" xmlns:oel="http://schemas.microsoft.com/office/2019/extlst" xmlns:r="http://schemas.openxmlformats.org/officeDocument/2006/relationships" xmlns:m="http://schemas.openxmlformats.org/officeDocument/2006/math" xmlns:v="urn:schemas-microsoft-com:vml" xmlns:wp14="http://schemas.microsoft.com/office/word/2010/wordprocessingDrawing" xmlns:wp="http://schemas.openxmlformats.org/drawingml/2006/wordprocessingDrawing" xmlns:w10="urn:schemas-microsoft-com:office:word" xmlns:w="http://schemas.openxmlformats.org/wordprocessingml/2006/main" xmlns:w14="http://schemas.microsoft.com/office/word/2010/wordml" xmlns:w15="http://schemas.microsoft.com/office/word/2012/wordml" xmlns:w16cex="http://schemas.microsoft.com/office/word/2018/wordml/cex" xmlns:w16cid="http://schemas.microsoft.com/office/word/2016/wordml/cid" xmlns:w16="http://schemas.microsoft.com/office/word/2018/wordml" xmlns:w16sdtdh="http://schemas.microsoft.com/office/word/2020/wordml/sdtdatahash" xmlns:w16se="http://schemas.microsoft.com/office/word/2015/wordml/symex" xmlns:wpg="http://schemas.microsoft.com/office/word/2010/wordprocessingGroup" xmlns:wpi="http://schemas.microsoft.com/office/word/2010/wordprocessingInk" xmlns:wne="http://schemas.microsoft.com/office/word/2006/wordml" xmlns:wps="http://schemas.microsoft.com/office/word/2010/wordprocessingShape" mc:Ignorable="w14 w15 w16se w16cid w16 w16cex w16sdtdh wp14">
+<w:ftr xmlns:wpc="http://schemas.microsoft.com/office/word/2010/wordprocessingCanvas" xmlns:cx="http://schemas.microsoft.com/office/drawing/2014/chartex" xmlns:cx1="http://schemas.microsoft.com/office/drawing/2015/9/8/chartex" xmlns:cx2="http://schemas.microsoft.com/office/drawing/2015/10/21/chartex" xmlns:cx3="http://schemas.microsoft.com/office/drawing/2016/5/9/chartex" xmlns:cx4="http://schemas.microsoft.com/office/drawing/2016/5/10/chartex" xmlns:cx5="http://schemas.microsoft.com/office/drawing/2016/5/11/chartex" xmlns:cx6="http://schemas.microsoft.com/office/drawing/2016/5/12/chartex" xmlns:cx7="http://schemas.microsoft.com/office/drawing/2016/5/13/chartex" xmlns:cx8="http://schemas.microsoft.com/office/drawing/2016/5/14/chartex" xmlns:mc="http://schemas.openxmlformats.org/markup-compatibility/2006" xmlns:aink="http://schemas.microsoft.com/office/drawing/2016/ink" xmlns:am3d="http://schemas.microsoft.com/office/drawing/2017/model3d" xmlns:o="urn:schemas-microsoft-com:office:office" xmlns:oel="http://schemas.microsoft.com/office/2019/extlst" xmlns:r="http://schemas.openxmlformats.org/officeDocument/2006/relationships" xmlns:m="http://schemas.openxmlformats.org/officeDocument/2006/math" xmlns:v="urn:schemas-microsoft-com:vml" xmlns:wp14="http://schemas.microsoft.com/office/word/2010/wordprocessingDrawing" xmlns:wp="http://schemas.openxmlformats.org/drawingml/2006/wordprocessingDrawing" xmlns:w10="urn:schemas-microsoft-com:office:word" xmlns:w="http://schemas.openxmlformats.org/wordprocessingml/2006/main" xmlns:w14="http://schemas.microsoft.com/office/word/2010/wordml" xmlns:w15="http://schemas.microsoft.com/office/word/2012/wordml" xmlns:w16cex="http://schemas.microsoft.com/office/word/2018/wordml/cex" xmlns:w16cid="http://schemas.microsoft.com/office/word/2016/wordml/cid" xmlns:w16="http://schemas.microsoft.com/office/word/2018/wordml" xmlns:w16du="http://schemas.microsoft.com/office/word/2023/wordml/word16du" xmlns:w16sdtdh="http://schemas.microsoft.com/office/word/2020/wordml/sdtdatahash" xmlns:w16sdtfl="http://schemas.microsoft.com/office/word/2024/wordml/sdtformatlock" xmlns:w16se="http://schemas.microsoft.com/office/word/2015/wordml/symex" xmlns:wpg="http://schemas.microsoft.com/office/word/2010/wordprocessingGroup" xmlns:wpi="http://schemas.microsoft.com/office/word/2010/wordprocessingInk" xmlns:wne="http://schemas.microsoft.com/office/word/2006/wordml" xmlns:wps="http://schemas.microsoft.com/office/word/2010/wordprocessingShape" mc:Ignorable="w14 w15 w16se w16cid w16 w16cex w16sdtdh w16sdtfl w16du wp14">
   <w:p>
     <w:pPr>
       <w:pStyle w:val="Encabezado"/>
@@ -1939,7 +3339,7 @@
 </file>
 
 <file path=word/footer4.xml><?xml version="1.0" encoding="utf-8"?>
-<w:ftr xmlns:wpc="http://schemas.microsoft.com/office/word/2010/wordprocessingCanvas" xmlns:cx="http://schemas.microsoft.com/office/drawing/2014/chartex" xmlns:cx1="http://schemas.microsoft.com/office/drawing/2015/9/8/chartex" xmlns:cx2="http://schemas.microsoft.com/office/drawing/2015/10/21/chartex" xmlns:cx3="http://schemas.microsoft.com/office/drawing/2016/5/9/chartex" xmlns:cx4="http://schemas.microsoft.com/office/drawing/2016/5/10/chartex" xmlns:cx5="http://schemas.microsoft.com/office/drawing/2016/5/11/chartex" xmlns:cx6="http://schemas.microsoft.com/office/drawing/2016/5/12/chartex" xmlns:cx7="http://schemas.microsoft.com/office/drawing/2016/5/13/chartex" xmlns:cx8="http://schemas.microsoft.com/office/drawing/2016/5/14/chartex" xmlns:mc="http://schemas.openxmlformats.org/markup-compatibility/2006" xmlns:aink="http://schemas.microsoft.com/office/drawing/2016/ink" xmlns:am3d="http://schemas.microsoft.com/office/drawing/2017/model3d" xmlns:o="urn:schemas-microsoft-com:office:office" xmlns:oel="http://schemas.microsoft.com/office/2019/extlst" xmlns:r="http://schemas.openxmlformats.org/officeDocument/2006/relationships" xmlns:m="http://schemas.openxmlformats.org/officeDocument/2006/math" xmlns:v="urn:schemas-microsoft-com:vml" xmlns:wp14="http://schemas.microsoft.com/office/word/2010/wordprocessingDrawing" xmlns:wp="http://schemas.openxmlformats.org/drawingml/2006/wordprocessingDrawing" xmlns:w10="urn:schemas-microsoft-com:office:word" xmlns:w="http://schemas.openxmlformats.org/wordprocessingml/2006/main" xmlns:w14="http://schemas.microsoft.com/office/word/2010/wordml" xmlns:w15="http://schemas.microsoft.com/office/word/2012/wordml" xmlns:w16cex="http://schemas.microsoft.com/office/word/2018/wordml/cex" xmlns:w16cid="http://schemas.microsoft.com/office/word/2016/wordml/cid" xmlns:w16="http://schemas.microsoft.com/office/word/2018/wordml" xmlns:w16sdtdh="http://schemas.microsoft.com/office/word/2020/wordml/sdtdatahash" xmlns:w16se="http://schemas.microsoft.com/office/word/2015/wordml/symex" xmlns:wpg="http://schemas.microsoft.com/office/word/2010/wordprocessingGroup" xmlns:wpi="http://schemas.microsoft.com/office/word/2010/wordprocessingInk" xmlns:wne="http://schemas.microsoft.com/office/word/2006/wordml" xmlns:wps="http://schemas.microsoft.com/office/word/2010/wordprocessingShape" mc:Ignorable="w14 w15 w16se w16cid w16 w16cex w16sdtdh wp14">
+<w:ftr xmlns:wpc="http://schemas.microsoft.com/office/word/2010/wordprocessingCanvas" xmlns:cx="http://schemas.microsoft.com/office/drawing/2014/chartex" xmlns:cx1="http://schemas.microsoft.com/office/drawing/2015/9/8/chartex" xmlns:cx2="http://schemas.microsoft.com/office/drawing/2015/10/21/chartex" xmlns:cx3="http://schemas.microsoft.com/office/drawing/2016/5/9/chartex" xmlns:cx4="http://schemas.microsoft.com/office/drawing/2016/5/10/chartex" xmlns:cx5="http://schemas.microsoft.com/office/drawing/2016/5/11/chartex" xmlns:cx6="http://schemas.microsoft.com/office/drawing/2016/5/12/chartex" xmlns:cx7="http://schemas.microsoft.com/office/drawing/2016/5/13/chartex" xmlns:cx8="http://schemas.microsoft.com/office/drawing/2016/5/14/chartex" xmlns:mc="http://schemas.openxmlformats.org/markup-compatibility/2006" xmlns:aink="http://schemas.microsoft.com/office/drawing/2016/ink" xmlns:am3d="http://schemas.microsoft.com/office/drawing/2017/model3d" xmlns:o="urn:schemas-microsoft-com:office:office" xmlns:oel="http://schemas.microsoft.com/office/2019/extlst" xmlns:r="http://schemas.openxmlformats.org/officeDocument/2006/relationships" xmlns:m="http://schemas.openxmlformats.org/officeDocument/2006/math" xmlns:v="urn:schemas-microsoft-com:vml" xmlns:wp14="http://schemas.microsoft.com/office/word/2010/wordprocessingDrawing" xmlns:wp="http://schemas.openxmlformats.org/drawingml/2006/wordprocessingDrawing" xmlns:w10="urn:schemas-microsoft-com:office:word" xmlns:w="http://schemas.openxmlformats.org/wordprocessingml/2006/main" xmlns:w14="http://schemas.microsoft.com/office/word/2010/wordml" xmlns:w15="http://schemas.microsoft.com/office/word/2012/wordml" xmlns:w16cex="http://schemas.microsoft.com/office/word/2018/wordml/cex" xmlns:w16cid="http://schemas.microsoft.com/office/word/2016/wordml/cid" xmlns:w16="http://schemas.microsoft.com/office/word/2018/wordml" xmlns:w16du="http://schemas.microsoft.com/office/word/2023/wordml/word16du" xmlns:w16sdtdh="http://schemas.microsoft.com/office/word/2020/wordml/sdtdatahash" xmlns:w16sdtfl="http://schemas.microsoft.com/office/word/2024/wordml/sdtformatlock" xmlns:w16se="http://schemas.microsoft.com/office/word/2015/wordml/symex" xmlns:wpg="http://schemas.microsoft.com/office/word/2010/wordprocessingGroup" xmlns:wpi="http://schemas.microsoft.com/office/word/2010/wordprocessingInk" xmlns:wne="http://schemas.microsoft.com/office/word/2006/wordml" xmlns:wps="http://schemas.microsoft.com/office/word/2010/wordprocessingShape" mc:Ignorable="w14 w15 w16se w16cid w16 w16cex w16sdtdh w16sdtfl w16du wp14">
   <w:p>
     <w:pPr>
       <w:pStyle w:val="Piedepgina"/>
@@ -2001,7 +3401,7 @@
 </file>
 
 <file path=word/footnotes.xml><?xml version="1.0" encoding="utf-8"?>
-<w:footnotes xmlns:wpc="http://schemas.microsoft.com/office/word/2010/wordprocessingCanvas" xmlns:cx="http://schemas.microsoft.com/office/drawing/2014/chartex" xmlns:cx1="http://schemas.microsoft.com/office/drawing/2015/9/8/chartex" xmlns:cx2="http://schemas.microsoft.com/office/drawing/2015/10/21/chartex" xmlns:cx3="http://schemas.microsoft.com/office/drawing/2016/5/9/chartex" xmlns:cx4="http://schemas.microsoft.com/office/drawing/2016/5/10/chartex" xmlns:cx5="http://schemas.microsoft.com/office/drawing/2016/5/11/chartex" xmlns:cx6="http://schemas.microsoft.com/office/drawing/2016/5/12/chartex" xmlns:cx7="http://schemas.microsoft.com/office/drawing/2016/5/13/chartex" xmlns:cx8="http://schemas.microsoft.com/office/drawing/2016/5/14/chartex" xmlns:mc="http://schemas.openxmlformats.org/markup-compatibility/2006" xmlns:aink="http://schemas.microsoft.com/office/drawing/2016/ink" xmlns:am3d="http://schemas.microsoft.com/office/drawing/2017/model3d" xmlns:o="urn:schemas-microsoft-com:office:office" xmlns:oel="http://schemas.microsoft.com/office/2019/extlst" xmlns:r="http://schemas.openxmlformats.org/officeDocument/2006/relationships" xmlns:m="http://schemas.openxmlformats.org/officeDocument/2006/math" xmlns:v="urn:schemas-microsoft-com:vml" xmlns:wp14="http://schemas.microsoft.com/office/word/2010/wordprocessingDrawing" xmlns:wp="http://schemas.openxmlformats.org/drawingml/2006/wordprocessingDrawing" xmlns:w10="urn:schemas-microsoft-com:office:word" xmlns:w="http://schemas.openxmlformats.org/wordprocessingml/2006/main" xmlns:w14="http://schemas.microsoft.com/office/word/2010/wordml" xmlns:w15="http://schemas.microsoft.com/office/word/2012/wordml" xmlns:w16cex="http://schemas.microsoft.com/office/word/2018/wordml/cex" xmlns:w16cid="http://schemas.microsoft.com/office/word/2016/wordml/cid" xmlns:w16="http://schemas.microsoft.com/office/word/2018/wordml" xmlns:w16sdtdh="http://schemas.microsoft.com/office/word/2020/wordml/sdtdatahash" xmlns:w16se="http://schemas.microsoft.com/office/word/2015/wordml/symex" xmlns:wpg="http://schemas.microsoft.com/office/word/2010/wordprocessingGroup" xmlns:wpi="http://schemas.microsoft.com/office/word/2010/wordprocessingInk" xmlns:wne="http://schemas.microsoft.com/office/word/2006/wordml" xmlns:wps="http://schemas.microsoft.com/office/word/2010/wordprocessingShape" mc:Ignorable="w14 w15 w16se w16cid w16 w16cex w16sdtdh wp14">
+<w:footnotes xmlns:wpc="http://schemas.microsoft.com/office/word/2010/wordprocessingCanvas" xmlns:cx="http://schemas.microsoft.com/office/drawing/2014/chartex" xmlns:cx1="http://schemas.microsoft.com/office/drawing/2015/9/8/chartex" xmlns:cx2="http://schemas.microsoft.com/office/drawing/2015/10/21/chartex" xmlns:cx3="http://schemas.microsoft.com/office/drawing/2016/5/9/chartex" xmlns:cx4="http://schemas.microsoft.com/office/drawing/2016/5/10/chartex" xmlns:cx5="http://schemas.microsoft.com/office/drawing/2016/5/11/chartex" xmlns:cx6="http://schemas.microsoft.com/office/drawing/2016/5/12/chartex" xmlns:cx7="http://schemas.microsoft.com/office/drawing/2016/5/13/chartex" xmlns:cx8="http://schemas.microsoft.com/office/drawing/2016/5/14/chartex" xmlns:mc="http://schemas.openxmlformats.org/markup-compatibility/2006" xmlns:aink="http://schemas.microsoft.com/office/drawing/2016/ink" xmlns:am3d="http://schemas.microsoft.com/office/drawing/2017/model3d" xmlns:o="urn:schemas-microsoft-com:office:office" xmlns:oel="http://schemas.microsoft.com/office/2019/extlst" xmlns:r="http://schemas.openxmlformats.org/officeDocument/2006/relationships" xmlns:m="http://schemas.openxmlformats.org/officeDocument/2006/math" xmlns:v="urn:schemas-microsoft-com:vml" xmlns:wp14="http://schemas.microsoft.com/office/word/2010/wordprocessingDrawing" xmlns:wp="http://schemas.openxmlformats.org/drawingml/2006/wordprocessingDrawing" xmlns:w10="urn:schemas-microsoft-com:office:word" xmlns:w="http://schemas.openxmlformats.org/wordprocessingml/2006/main" xmlns:w14="http://schemas.microsoft.com/office/word/2010/wordml" xmlns:w15="http://schemas.microsoft.com/office/word/2012/wordml" xmlns:w16cex="http://schemas.microsoft.com/office/word/2018/wordml/cex" xmlns:w16cid="http://schemas.microsoft.com/office/word/2016/wordml/cid" xmlns:w16="http://schemas.microsoft.com/office/word/2018/wordml" xmlns:w16du="http://schemas.microsoft.com/office/word/2023/wordml/word16du" xmlns:w16sdtdh="http://schemas.microsoft.com/office/word/2020/wordml/sdtdatahash" xmlns:w16sdtfl="http://schemas.microsoft.com/office/word/2024/wordml/sdtformatlock" xmlns:w16se="http://schemas.microsoft.com/office/word/2015/wordml/symex" xmlns:wpg="http://schemas.microsoft.com/office/word/2010/wordprocessingGroup" xmlns:wpi="http://schemas.microsoft.com/office/word/2010/wordprocessingInk" xmlns:wne="http://schemas.microsoft.com/office/word/2006/wordml" xmlns:wps="http://schemas.microsoft.com/office/word/2010/wordprocessingShape" mc:Ignorable="w14 w15 w16se w16cid w16 w16cex w16sdtdh w16sdtfl w16du wp14">
   <w:footnote w:type="separator" w:id="-1">
     <w:p>
       <w:r>
@@ -2020,7 +3420,7 @@
 </file>
 
 <file path=word/header1.xml><?xml version="1.0" encoding="utf-8"?>
-<w:hdr xmlns:wpc="http://schemas.microsoft.com/office/word/2010/wordprocessingCanvas" xmlns:cx="http://schemas.microsoft.com/office/drawing/2014/chartex" xmlns:cx1="http://schemas.microsoft.com/office/drawing/2015/9/8/chartex" xmlns:cx2="http://schemas.microsoft.com/office/drawing/2015/10/21/chartex" xmlns:cx3="http://schemas.microsoft.com/office/drawing/2016/5/9/chartex" xmlns:cx4="http://schemas.microsoft.com/office/drawing/2016/5/10/chartex" xmlns:cx5="http://schemas.microsoft.com/office/drawing/2016/5/11/chartex" xmlns:cx6="http://schemas.microsoft.com/office/drawing/2016/5/12/chartex" xmlns:cx7="http://schemas.microsoft.com/office/drawing/2016/5/13/chartex" xmlns:cx8="http://schemas.microsoft.com/office/drawing/2016/5/14/chartex" xmlns:mc="http://schemas.openxmlformats.org/markup-compatibility/2006" xmlns:aink="http://schemas.microsoft.com/office/drawing/2016/ink" xmlns:am3d="http://schemas.microsoft.com/office/drawing/2017/model3d" xmlns:o="urn:schemas-microsoft-com:office:office" xmlns:oel="http://schemas.microsoft.com/office/2019/extlst" xmlns:r="http://schemas.openxmlformats.org/officeDocument/2006/relationships" xmlns:m="http://schemas.openxmlformats.org/officeDocument/2006/math" xmlns:v="urn:schemas-microsoft-com:vml" xmlns:wp14="http://schemas.microsoft.com/office/word/2010/wordprocessingDrawing" xmlns:wp="http://schemas.openxmlformats.org/drawingml/2006/wordprocessingDrawing" xmlns:w10="urn:schemas-microsoft-com:office:word" xmlns:w="http://schemas.openxmlformats.org/wordprocessingml/2006/main" xmlns:w14="http://schemas.microsoft.com/office/word/2010/wordml" xmlns:w15="http://schemas.microsoft.com/office/word/2012/wordml" xmlns:w16cex="http://schemas.microsoft.com/office/word/2018/wordml/cex" xmlns:w16cid="http://schemas.microsoft.com/office/word/2016/wordml/cid" xmlns:w16="http://schemas.microsoft.com/office/word/2018/wordml" xmlns:w16sdtdh="http://schemas.microsoft.com/office/word/2020/wordml/sdtdatahash" xmlns:w16se="http://schemas.microsoft.com/office/word/2015/wordml/symex" xmlns:wpg="http://schemas.microsoft.com/office/word/2010/wordprocessingGroup" xmlns:wpi="http://schemas.microsoft.com/office/word/2010/wordprocessingInk" xmlns:wne="http://schemas.microsoft.com/office/word/2006/wordml" xmlns:wps="http://schemas.microsoft.com/office/word/2010/wordprocessingShape" mc:Ignorable="w14 w15 w16se w16cid w16 w16cex w16sdtdh wp14">
+<w:hdr xmlns:wpc="http://schemas.microsoft.com/office/word/2010/wordprocessingCanvas" xmlns:cx="http://schemas.microsoft.com/office/drawing/2014/chartex" xmlns:cx1="http://schemas.microsoft.com/office/drawing/2015/9/8/chartex" xmlns:cx2="http://schemas.microsoft.com/office/drawing/2015/10/21/chartex" xmlns:cx3="http://schemas.microsoft.com/office/drawing/2016/5/9/chartex" xmlns:cx4="http://schemas.microsoft.com/office/drawing/2016/5/10/chartex" xmlns:cx5="http://schemas.microsoft.com/office/drawing/2016/5/11/chartex" xmlns:cx6="http://schemas.microsoft.com/office/drawing/2016/5/12/chartex" xmlns:cx7="http://schemas.microsoft.com/office/drawing/2016/5/13/chartex" xmlns:cx8="http://schemas.microsoft.com/office/drawing/2016/5/14/chartex" xmlns:mc="http://schemas.openxmlformats.org/markup-compatibility/2006" xmlns:aink="http://schemas.microsoft.com/office/drawing/2016/ink" xmlns:am3d="http://schemas.microsoft.com/office/drawing/2017/model3d" xmlns:o="urn:schemas-microsoft-com:office:office" xmlns:oel="http://schemas.microsoft.com/office/2019/extlst" xmlns:r="http://schemas.openxmlformats.org/officeDocument/2006/relationships" xmlns:m="http://schemas.openxmlformats.org/officeDocument/2006/math" xmlns:v="urn:schemas-microsoft-com:vml" xmlns:wp14="http://schemas.microsoft.com/office/word/2010/wordprocessingDrawing" xmlns:wp="http://schemas.openxmlformats.org/drawingml/2006/wordprocessingDrawing" xmlns:w10="urn:schemas-microsoft-com:office:word" xmlns:w="http://schemas.openxmlformats.org/wordprocessingml/2006/main" xmlns:w14="http://schemas.microsoft.com/office/word/2010/wordml" xmlns:w15="http://schemas.microsoft.com/office/word/2012/wordml" xmlns:w16cex="http://schemas.microsoft.com/office/word/2018/wordml/cex" xmlns:w16cid="http://schemas.microsoft.com/office/word/2016/wordml/cid" xmlns:w16="http://schemas.microsoft.com/office/word/2018/wordml" xmlns:w16du="http://schemas.microsoft.com/office/word/2023/wordml/word16du" xmlns:w16sdtdh="http://schemas.microsoft.com/office/word/2020/wordml/sdtdatahash" xmlns:w16sdtfl="http://schemas.microsoft.com/office/word/2024/wordml/sdtformatlock" xmlns:w16se="http://schemas.microsoft.com/office/word/2015/wordml/symex" xmlns:wpg="http://schemas.microsoft.com/office/word/2010/wordprocessingGroup" xmlns:wpi="http://schemas.microsoft.com/office/word/2010/wordprocessingInk" xmlns:wne="http://schemas.microsoft.com/office/word/2006/wordml" xmlns:wps="http://schemas.microsoft.com/office/word/2010/wordprocessingShape" mc:Ignorable="w14 w15 w16se w16cid w16 w16cex w16sdtdh w16sdtfl w16du wp14">
   <w:p>
     <w:pPr>
       <w:jc w:val="right"/>
@@ -2052,7 +3452,7 @@
           <wp:extent cx="1366520" cy="1366520"/>
           <wp:effectExtent l="0" t="0" r="5080" b="5080"/>
           <wp:wrapNone/>
-          <wp:docPr id="1" name="Imagen 5"/>
+          <wp:docPr id="627219459" name="Imagen 5"/>
           <wp:cNvGraphicFramePr>
             <a:graphicFrameLocks xmlns:a="http://schemas.openxmlformats.org/drawingml/2006/main" noChangeAspect="1"/>
           </wp:cNvGraphicFramePr>
@@ -2140,7 +3540,7 @@
                       <a:effectLst/>
                       <a:extLst>
                         <a:ext uri="{C572A759-6A51-4108-AA02-DFA0A04FC94B}">
-                          <ma14:wrappingTextBoxFlag xmlns:o="urn:schemas-microsoft-com:office:office" xmlns:v="urn:schemas-microsoft-com:vml" xmlns:w10="urn:schemas-microsoft-com:office:word" xmlns:w="http://schemas.openxmlformats.org/wordprocessingml/2006/main" xmlns:ma14="http://schemas.microsoft.com/office/mac/drawingml/2011/main" xmlns=""/>
+                          <ma14:wrappingTextBoxFlag xmlns="" xmlns:ma14="http://schemas.microsoft.com/office/mac/drawingml/2011/main" xmlns:w="http://schemas.openxmlformats.org/wordprocessingml/2006/main" xmlns:w10="urn:schemas-microsoft-com:office:word" xmlns:v="urn:schemas-microsoft-com:vml" xmlns:o="urn:schemas-microsoft-com:office:office"/>
                         </a:ext>
                       </a:extLst>
                     </wps:spPr>
@@ -2373,7 +3773,7 @@
 </file>
 
 <file path=word/header2.xml><?xml version="1.0" encoding="utf-8"?>
-<w:hdr xmlns:wpc="http://schemas.microsoft.com/office/word/2010/wordprocessingCanvas" xmlns:cx="http://schemas.microsoft.com/office/drawing/2014/chartex" xmlns:cx1="http://schemas.microsoft.com/office/drawing/2015/9/8/chartex" xmlns:cx2="http://schemas.microsoft.com/office/drawing/2015/10/21/chartex" xmlns:cx3="http://schemas.microsoft.com/office/drawing/2016/5/9/chartex" xmlns:cx4="http://schemas.microsoft.com/office/drawing/2016/5/10/chartex" xmlns:cx5="http://schemas.microsoft.com/office/drawing/2016/5/11/chartex" xmlns:cx6="http://schemas.microsoft.com/office/drawing/2016/5/12/chartex" xmlns:cx7="http://schemas.microsoft.com/office/drawing/2016/5/13/chartex" xmlns:cx8="http://schemas.microsoft.com/office/drawing/2016/5/14/chartex" xmlns:mc="http://schemas.openxmlformats.org/markup-compatibility/2006" xmlns:aink="http://schemas.microsoft.com/office/drawing/2016/ink" xmlns:am3d="http://schemas.microsoft.com/office/drawing/2017/model3d" xmlns:o="urn:schemas-microsoft-com:office:office" xmlns:oel="http://schemas.microsoft.com/office/2019/extlst" xmlns:r="http://schemas.openxmlformats.org/officeDocument/2006/relationships" xmlns:m="http://schemas.openxmlformats.org/officeDocument/2006/math" xmlns:v="urn:schemas-microsoft-com:vml" xmlns:wp14="http://schemas.microsoft.com/office/word/2010/wordprocessingDrawing" xmlns:wp="http://schemas.openxmlformats.org/drawingml/2006/wordprocessingDrawing" xmlns:w10="urn:schemas-microsoft-com:office:word" xmlns:w="http://schemas.openxmlformats.org/wordprocessingml/2006/main" xmlns:w14="http://schemas.microsoft.com/office/word/2010/wordml" xmlns:w15="http://schemas.microsoft.com/office/word/2012/wordml" xmlns:w16cex="http://schemas.microsoft.com/office/word/2018/wordml/cex" xmlns:w16cid="http://schemas.microsoft.com/office/word/2016/wordml/cid" xmlns:w16="http://schemas.microsoft.com/office/word/2018/wordml" xmlns:w16sdtdh="http://schemas.microsoft.com/office/word/2020/wordml/sdtdatahash" xmlns:w16se="http://schemas.microsoft.com/office/word/2015/wordml/symex" xmlns:wpg="http://schemas.microsoft.com/office/word/2010/wordprocessingGroup" xmlns:wpi="http://schemas.microsoft.com/office/word/2010/wordprocessingInk" xmlns:wne="http://schemas.microsoft.com/office/word/2006/wordml" xmlns:wps="http://schemas.microsoft.com/office/word/2010/wordprocessingShape" mc:Ignorable="w14 w15 w16se w16cid w16 w16cex w16sdtdh wp14">
+<w:hdr xmlns:wpc="http://schemas.microsoft.com/office/word/2010/wordprocessingCanvas" xmlns:cx="http://schemas.microsoft.com/office/drawing/2014/chartex" xmlns:cx1="http://schemas.microsoft.com/office/drawing/2015/9/8/chartex" xmlns:cx2="http://schemas.microsoft.com/office/drawing/2015/10/21/chartex" xmlns:cx3="http://schemas.microsoft.com/office/drawing/2016/5/9/chartex" xmlns:cx4="http://schemas.microsoft.com/office/drawing/2016/5/10/chartex" xmlns:cx5="http://schemas.microsoft.com/office/drawing/2016/5/11/chartex" xmlns:cx6="http://schemas.microsoft.com/office/drawing/2016/5/12/chartex" xmlns:cx7="http://schemas.microsoft.com/office/drawing/2016/5/13/chartex" xmlns:cx8="http://schemas.microsoft.com/office/drawing/2016/5/14/chartex" xmlns:mc="http://schemas.openxmlformats.org/markup-compatibility/2006" xmlns:aink="http://schemas.microsoft.com/office/drawing/2016/ink" xmlns:am3d="http://schemas.microsoft.com/office/drawing/2017/model3d" xmlns:o="urn:schemas-microsoft-com:office:office" xmlns:oel="http://schemas.microsoft.com/office/2019/extlst" xmlns:r="http://schemas.openxmlformats.org/officeDocument/2006/relationships" xmlns:m="http://schemas.openxmlformats.org/officeDocument/2006/math" xmlns:v="urn:schemas-microsoft-com:vml" xmlns:wp14="http://schemas.microsoft.com/office/word/2010/wordprocessingDrawing" xmlns:wp="http://schemas.openxmlformats.org/drawingml/2006/wordprocessingDrawing" xmlns:w10="urn:schemas-microsoft-com:office:word" xmlns:w="http://schemas.openxmlformats.org/wordprocessingml/2006/main" xmlns:w14="http://schemas.microsoft.com/office/word/2010/wordml" xmlns:w15="http://schemas.microsoft.com/office/word/2012/wordml" xmlns:w16cex="http://schemas.microsoft.com/office/word/2018/wordml/cex" xmlns:w16cid="http://schemas.microsoft.com/office/word/2016/wordml/cid" xmlns:w16="http://schemas.microsoft.com/office/word/2018/wordml" xmlns:w16du="http://schemas.microsoft.com/office/word/2023/wordml/word16du" xmlns:w16sdtdh="http://schemas.microsoft.com/office/word/2020/wordml/sdtdatahash" xmlns:w16sdtfl="http://schemas.microsoft.com/office/word/2024/wordml/sdtformatlock" xmlns:w16se="http://schemas.microsoft.com/office/word/2015/wordml/symex" xmlns:wpg="http://schemas.microsoft.com/office/word/2010/wordprocessingGroup" xmlns:wpi="http://schemas.microsoft.com/office/word/2010/wordprocessingInk" xmlns:wne="http://schemas.microsoft.com/office/word/2006/wordml" xmlns:wps="http://schemas.microsoft.com/office/word/2010/wordprocessingShape" mc:Ignorable="w14 w15 w16se w16cid w16 w16cex w16sdtdh w16sdtfl w16du wp14">
   <w:tbl>
     <w:tblPr>
       <w:tblW w:w="0" w:type="auto"/>
@@ -2495,7 +3895,7 @@
 </file>
 
 <file path=word/header3.xml><?xml version="1.0" encoding="utf-8"?>
-<w:hdr xmlns:wpc="http://schemas.microsoft.com/office/word/2010/wordprocessingCanvas" xmlns:cx="http://schemas.microsoft.com/office/drawing/2014/chartex" xmlns:cx1="http://schemas.microsoft.com/office/drawing/2015/9/8/chartex" xmlns:cx2="http://schemas.microsoft.com/office/drawing/2015/10/21/chartex" xmlns:cx3="http://schemas.microsoft.com/office/drawing/2016/5/9/chartex" xmlns:cx4="http://schemas.microsoft.com/office/drawing/2016/5/10/chartex" xmlns:cx5="http://schemas.microsoft.com/office/drawing/2016/5/11/chartex" xmlns:cx6="http://schemas.microsoft.com/office/drawing/2016/5/12/chartex" xmlns:cx7="http://schemas.microsoft.com/office/drawing/2016/5/13/chartex" xmlns:cx8="http://schemas.microsoft.com/office/drawing/2016/5/14/chartex" xmlns:mc="http://schemas.openxmlformats.org/markup-compatibility/2006" xmlns:aink="http://schemas.microsoft.com/office/drawing/2016/ink" xmlns:am3d="http://schemas.microsoft.com/office/drawing/2017/model3d" xmlns:o="urn:schemas-microsoft-com:office:office" xmlns:oel="http://schemas.microsoft.com/office/2019/extlst" xmlns:r="http://schemas.openxmlformats.org/officeDocument/2006/relationships" xmlns:m="http://schemas.openxmlformats.org/officeDocument/2006/math" xmlns:v="urn:schemas-microsoft-com:vml" xmlns:wp14="http://schemas.microsoft.com/office/word/2010/wordprocessingDrawing" xmlns:wp="http://schemas.openxmlformats.org/drawingml/2006/wordprocessingDrawing" xmlns:w10="urn:schemas-microsoft-com:office:word" xmlns:w="http://schemas.openxmlformats.org/wordprocessingml/2006/main" xmlns:w14="http://schemas.microsoft.com/office/word/2010/wordml" xmlns:w15="http://schemas.microsoft.com/office/word/2012/wordml" xmlns:w16cex="http://schemas.microsoft.com/office/word/2018/wordml/cex" xmlns:w16cid="http://schemas.microsoft.com/office/word/2016/wordml/cid" xmlns:w16="http://schemas.microsoft.com/office/word/2018/wordml" xmlns:w16sdtdh="http://schemas.microsoft.com/office/word/2020/wordml/sdtdatahash" xmlns:w16se="http://schemas.microsoft.com/office/word/2015/wordml/symex" xmlns:wpg="http://schemas.microsoft.com/office/word/2010/wordprocessingGroup" xmlns:wpi="http://schemas.microsoft.com/office/word/2010/wordprocessingInk" xmlns:wne="http://schemas.microsoft.com/office/word/2006/wordml" xmlns:wps="http://schemas.microsoft.com/office/word/2010/wordprocessingShape" mc:Ignorable="w14 w15 w16se w16cid w16 w16cex w16sdtdh wp14">
+<w:hdr xmlns:wpc="http://schemas.microsoft.com/office/word/2010/wordprocessingCanvas" xmlns:cx="http://schemas.microsoft.com/office/drawing/2014/chartex" xmlns:cx1="http://schemas.microsoft.com/office/drawing/2015/9/8/chartex" xmlns:cx2="http://schemas.microsoft.com/office/drawing/2015/10/21/chartex" xmlns:cx3="http://schemas.microsoft.com/office/drawing/2016/5/9/chartex" xmlns:cx4="http://schemas.microsoft.com/office/drawing/2016/5/10/chartex" xmlns:cx5="http://schemas.microsoft.com/office/drawing/2016/5/11/chartex" xmlns:cx6="http://schemas.microsoft.com/office/drawing/2016/5/12/chartex" xmlns:cx7="http://schemas.microsoft.com/office/drawing/2016/5/13/chartex" xmlns:cx8="http://schemas.microsoft.com/office/drawing/2016/5/14/chartex" xmlns:mc="http://schemas.openxmlformats.org/markup-compatibility/2006" xmlns:aink="http://schemas.microsoft.com/office/drawing/2016/ink" xmlns:am3d="http://schemas.microsoft.com/office/drawing/2017/model3d" xmlns:o="urn:schemas-microsoft-com:office:office" xmlns:oel="http://schemas.microsoft.com/office/2019/extlst" xmlns:r="http://schemas.openxmlformats.org/officeDocument/2006/relationships" xmlns:m="http://schemas.openxmlformats.org/officeDocument/2006/math" xmlns:v="urn:schemas-microsoft-com:vml" xmlns:wp14="http://schemas.microsoft.com/office/word/2010/wordprocessingDrawing" xmlns:wp="http://schemas.openxmlformats.org/drawingml/2006/wordprocessingDrawing" xmlns:w10="urn:schemas-microsoft-com:office:word" xmlns:w="http://schemas.openxmlformats.org/wordprocessingml/2006/main" xmlns:w14="http://schemas.microsoft.com/office/word/2010/wordml" xmlns:w15="http://schemas.microsoft.com/office/word/2012/wordml" xmlns:w16cex="http://schemas.microsoft.com/office/word/2018/wordml/cex" xmlns:w16cid="http://schemas.microsoft.com/office/word/2016/wordml/cid" xmlns:w16="http://schemas.microsoft.com/office/word/2018/wordml" xmlns:w16du="http://schemas.microsoft.com/office/word/2023/wordml/word16du" xmlns:w16sdtdh="http://schemas.microsoft.com/office/word/2020/wordml/sdtdatahash" xmlns:w16sdtfl="http://schemas.microsoft.com/office/word/2024/wordml/sdtformatlock" xmlns:w16se="http://schemas.microsoft.com/office/word/2015/wordml/symex" xmlns:wpg="http://schemas.microsoft.com/office/word/2010/wordprocessingGroup" xmlns:wpi="http://schemas.microsoft.com/office/word/2010/wordprocessingInk" xmlns:wne="http://schemas.microsoft.com/office/word/2006/wordml" xmlns:wps="http://schemas.microsoft.com/office/word/2010/wordprocessingShape" mc:Ignorable="w14 w15 w16se w16cid w16 w16cex w16sdtdh w16sdtfl w16du wp14">
   <w:p>
     <w:pPr>
       <w:jc w:val="right"/>
@@ -2561,7 +3961,7 @@
 </file>
 
 <file path=word/header4.xml><?xml version="1.0" encoding="utf-8"?>
-<w:hdr xmlns:wpc="http://schemas.microsoft.com/office/word/2010/wordprocessingCanvas" xmlns:cx="http://schemas.microsoft.com/office/drawing/2014/chartex" xmlns:cx1="http://schemas.microsoft.com/office/drawing/2015/9/8/chartex" xmlns:cx2="http://schemas.microsoft.com/office/drawing/2015/10/21/chartex" xmlns:cx3="http://schemas.microsoft.com/office/drawing/2016/5/9/chartex" xmlns:cx4="http://schemas.microsoft.com/office/drawing/2016/5/10/chartex" xmlns:cx5="http://schemas.microsoft.com/office/drawing/2016/5/11/chartex" xmlns:cx6="http://schemas.microsoft.com/office/drawing/2016/5/12/chartex" xmlns:cx7="http://schemas.microsoft.com/office/drawing/2016/5/13/chartex" xmlns:cx8="http://schemas.microsoft.com/office/drawing/2016/5/14/chartex" xmlns:mc="http://schemas.openxmlformats.org/markup-compatibility/2006" xmlns:aink="http://schemas.microsoft.com/office/drawing/2016/ink" xmlns:am3d="http://schemas.microsoft.com/office/drawing/2017/model3d" xmlns:o="urn:schemas-microsoft-com:office:office" xmlns:oel="http://schemas.microsoft.com/office/2019/extlst" xmlns:r="http://schemas.openxmlformats.org/officeDocument/2006/relationships" xmlns:m="http://schemas.openxmlformats.org/officeDocument/2006/math" xmlns:v="urn:schemas-microsoft-com:vml" xmlns:wp14="http://schemas.microsoft.com/office/word/2010/wordprocessingDrawing" xmlns:wp="http://schemas.openxmlformats.org/drawingml/2006/wordprocessingDrawing" xmlns:w10="urn:schemas-microsoft-com:office:word" xmlns:w="http://schemas.openxmlformats.org/wordprocessingml/2006/main" xmlns:w14="http://schemas.microsoft.com/office/word/2010/wordml" xmlns:w15="http://schemas.microsoft.com/office/word/2012/wordml" xmlns:w16cex="http://schemas.microsoft.com/office/word/2018/wordml/cex" xmlns:w16cid="http://schemas.microsoft.com/office/word/2016/wordml/cid" xmlns:w16="http://schemas.microsoft.com/office/word/2018/wordml" xmlns:w16sdtdh="http://schemas.microsoft.com/office/word/2020/wordml/sdtdatahash" xmlns:w16se="http://schemas.microsoft.com/office/word/2015/wordml/symex" xmlns:wpg="http://schemas.microsoft.com/office/word/2010/wordprocessingGroup" xmlns:wpi="http://schemas.microsoft.com/office/word/2010/wordprocessingInk" xmlns:wne="http://schemas.microsoft.com/office/word/2006/wordml" xmlns:wps="http://schemas.microsoft.com/office/word/2010/wordprocessingShape" mc:Ignorable="w14 w15 w16se w16cid w16 w16cex w16sdtdh wp14">
+<w:hdr xmlns:wpc="http://schemas.microsoft.com/office/word/2010/wordprocessingCanvas" xmlns:cx="http://schemas.microsoft.com/office/drawing/2014/chartex" xmlns:cx1="http://schemas.microsoft.com/office/drawing/2015/9/8/chartex" xmlns:cx2="http://schemas.microsoft.com/office/drawing/2015/10/21/chartex" xmlns:cx3="http://schemas.microsoft.com/office/drawing/2016/5/9/chartex" xmlns:cx4="http://schemas.microsoft.com/office/drawing/2016/5/10/chartex" xmlns:cx5="http://schemas.microsoft.com/office/drawing/2016/5/11/chartex" xmlns:cx6="http://schemas.microsoft.com/office/drawing/2016/5/12/chartex" xmlns:cx7="http://schemas.microsoft.com/office/drawing/2016/5/13/chartex" xmlns:cx8="http://schemas.microsoft.com/office/drawing/2016/5/14/chartex" xmlns:mc="http://schemas.openxmlformats.org/markup-compatibility/2006" xmlns:aink="http://schemas.microsoft.com/office/drawing/2016/ink" xmlns:am3d="http://schemas.microsoft.com/office/drawing/2017/model3d" xmlns:o="urn:schemas-microsoft-com:office:office" xmlns:oel="http://schemas.microsoft.com/office/2019/extlst" xmlns:r="http://schemas.openxmlformats.org/officeDocument/2006/relationships" xmlns:m="http://schemas.openxmlformats.org/officeDocument/2006/math" xmlns:v="urn:schemas-microsoft-com:vml" xmlns:wp14="http://schemas.microsoft.com/office/word/2010/wordprocessingDrawing" xmlns:wp="http://schemas.openxmlformats.org/drawingml/2006/wordprocessingDrawing" xmlns:w10="urn:schemas-microsoft-com:office:word" xmlns:w="http://schemas.openxmlformats.org/wordprocessingml/2006/main" xmlns:w14="http://schemas.microsoft.com/office/word/2010/wordml" xmlns:w15="http://schemas.microsoft.com/office/word/2012/wordml" xmlns:w16cex="http://schemas.microsoft.com/office/word/2018/wordml/cex" xmlns:w16cid="http://schemas.microsoft.com/office/word/2016/wordml/cid" xmlns:w16="http://schemas.microsoft.com/office/word/2018/wordml" xmlns:w16du="http://schemas.microsoft.com/office/word/2023/wordml/word16du" xmlns:w16sdtdh="http://schemas.microsoft.com/office/word/2020/wordml/sdtdatahash" xmlns:w16sdtfl="http://schemas.microsoft.com/office/word/2024/wordml/sdtformatlock" xmlns:w16se="http://schemas.microsoft.com/office/word/2015/wordml/symex" xmlns:wpg="http://schemas.microsoft.com/office/word/2010/wordprocessingGroup" xmlns:wpi="http://schemas.microsoft.com/office/word/2010/wordprocessingInk" xmlns:wne="http://schemas.microsoft.com/office/word/2006/wordml" xmlns:wps="http://schemas.microsoft.com/office/word/2010/wordprocessingShape" mc:Ignorable="w14 w15 w16se w16cid w16 w16cex w16sdtdh w16sdtfl w16du wp14">
   <w:p>
     <w:pPr>
       <w:jc w:val="right"/>
@@ -2708,7 +4108,7 @@
 </file>
 
 <file path=word/header5.xml><?xml version="1.0" encoding="utf-8"?>
-<w:hdr xmlns:wpc="http://schemas.microsoft.com/office/word/2010/wordprocessingCanvas" xmlns:cx="http://schemas.microsoft.com/office/drawing/2014/chartex" xmlns:cx1="http://schemas.microsoft.com/office/drawing/2015/9/8/chartex" xmlns:cx2="http://schemas.microsoft.com/office/drawing/2015/10/21/chartex" xmlns:cx3="http://schemas.microsoft.com/office/drawing/2016/5/9/chartex" xmlns:cx4="http://schemas.microsoft.com/office/drawing/2016/5/10/chartex" xmlns:cx5="http://schemas.microsoft.com/office/drawing/2016/5/11/chartex" xmlns:cx6="http://schemas.microsoft.com/office/drawing/2016/5/12/chartex" xmlns:cx7="http://schemas.microsoft.com/office/drawing/2016/5/13/chartex" xmlns:cx8="http://schemas.microsoft.com/office/drawing/2016/5/14/chartex" xmlns:mc="http://schemas.openxmlformats.org/markup-compatibility/2006" xmlns:aink="http://schemas.microsoft.com/office/drawing/2016/ink" xmlns:am3d="http://schemas.microsoft.com/office/drawing/2017/model3d" xmlns:o="urn:schemas-microsoft-com:office:office" xmlns:oel="http://schemas.microsoft.com/office/2019/extlst" xmlns:r="http://schemas.openxmlformats.org/officeDocument/2006/relationships" xmlns:m="http://schemas.openxmlformats.org/officeDocument/2006/math" xmlns:v="urn:schemas-microsoft-com:vml" xmlns:wp14="http://schemas.microsoft.com/office/word/2010/wordprocessingDrawing" xmlns:wp="http://schemas.openxmlformats.org/drawingml/2006/wordprocessingDrawing" xmlns:w10="urn:schemas-microsoft-com:office:word" xmlns:w="http://schemas.openxmlformats.org/wordprocessingml/2006/main" xmlns:w14="http://schemas.microsoft.com/office/word/2010/wordml" xmlns:w15="http://schemas.microsoft.com/office/word/2012/wordml" xmlns:w16cex="http://schemas.microsoft.com/office/word/2018/wordml/cex" xmlns:w16cid="http://schemas.microsoft.com/office/word/2016/wordml/cid" xmlns:w16="http://schemas.microsoft.com/office/word/2018/wordml" xmlns:w16sdtdh="http://schemas.microsoft.com/office/word/2020/wordml/sdtdatahash" xmlns:w16se="http://schemas.microsoft.com/office/word/2015/wordml/symex" xmlns:wpg="http://schemas.microsoft.com/office/word/2010/wordprocessingGroup" xmlns:wpi="http://schemas.microsoft.com/office/word/2010/wordprocessingInk" xmlns:wne="http://schemas.microsoft.com/office/word/2006/wordml" xmlns:wps="http://schemas.microsoft.com/office/word/2010/wordprocessingShape" mc:Ignorable="w14 w15 w16se w16cid w16 w16cex w16sdtdh wp14">
+<w:hdr xmlns:wpc="http://schemas.microsoft.com/office/word/2010/wordprocessingCanvas" xmlns:cx="http://schemas.microsoft.com/office/drawing/2014/chartex" xmlns:cx1="http://schemas.microsoft.com/office/drawing/2015/9/8/chartex" xmlns:cx2="http://schemas.microsoft.com/office/drawing/2015/10/21/chartex" xmlns:cx3="http://schemas.microsoft.com/office/drawing/2016/5/9/chartex" xmlns:cx4="http://schemas.microsoft.com/office/drawing/2016/5/10/chartex" xmlns:cx5="http://schemas.microsoft.com/office/drawing/2016/5/11/chartex" xmlns:cx6="http://schemas.microsoft.com/office/drawing/2016/5/12/chartex" xmlns:cx7="http://schemas.microsoft.com/office/drawing/2016/5/13/chartex" xmlns:cx8="http://schemas.microsoft.com/office/drawing/2016/5/14/chartex" xmlns:mc="http://schemas.openxmlformats.org/markup-compatibility/2006" xmlns:aink="http://schemas.microsoft.com/office/drawing/2016/ink" xmlns:am3d="http://schemas.microsoft.com/office/drawing/2017/model3d" xmlns:o="urn:schemas-microsoft-com:office:office" xmlns:oel="http://schemas.microsoft.com/office/2019/extlst" xmlns:r="http://schemas.openxmlformats.org/officeDocument/2006/relationships" xmlns:m="http://schemas.openxmlformats.org/officeDocument/2006/math" xmlns:v="urn:schemas-microsoft-com:vml" xmlns:wp14="http://schemas.microsoft.com/office/word/2010/wordprocessingDrawing" xmlns:wp="http://schemas.openxmlformats.org/drawingml/2006/wordprocessingDrawing" xmlns:w10="urn:schemas-microsoft-com:office:word" xmlns:w="http://schemas.openxmlformats.org/wordprocessingml/2006/main" xmlns:w14="http://schemas.microsoft.com/office/word/2010/wordml" xmlns:w15="http://schemas.microsoft.com/office/word/2012/wordml" xmlns:w16cex="http://schemas.microsoft.com/office/word/2018/wordml/cex" xmlns:w16cid="http://schemas.microsoft.com/office/word/2016/wordml/cid" xmlns:w16="http://schemas.microsoft.com/office/word/2018/wordml" xmlns:w16du="http://schemas.microsoft.com/office/word/2023/wordml/word16du" xmlns:w16sdtdh="http://schemas.microsoft.com/office/word/2020/wordml/sdtdatahash" xmlns:w16sdtfl="http://schemas.microsoft.com/office/word/2024/wordml/sdtformatlock" xmlns:w16se="http://schemas.microsoft.com/office/word/2015/wordml/symex" xmlns:wpg="http://schemas.microsoft.com/office/word/2010/wordprocessingGroup" xmlns:wpi="http://schemas.microsoft.com/office/word/2010/wordprocessingInk" xmlns:wne="http://schemas.microsoft.com/office/word/2006/wordml" xmlns:wps="http://schemas.microsoft.com/office/word/2010/wordprocessingShape" mc:Ignorable="w14 w15 w16se w16cid w16 w16cex w16sdtdh w16sdtfl w16du wp14">
   <w:tbl>
     <w:tblPr>
       <w:tblW w:w="8755" w:type="dxa"/>
@@ -2846,7 +4246,7 @@
 </file>
 
 <file path=word/numbering.xml><?xml version="1.0" encoding="utf-8"?>
-<w:numbering xmlns:wpc="http://schemas.microsoft.com/office/word/2010/wordprocessingCanvas" xmlns:cx="http://schemas.microsoft.com/office/drawing/2014/chartex" xmlns:cx1="http://schemas.microsoft.com/office/drawing/2015/9/8/chartex" xmlns:cx2="http://schemas.microsoft.com/office/drawing/2015/10/21/chartex" xmlns:cx3="http://schemas.microsoft.com/office/drawing/2016/5/9/chartex" xmlns:cx4="http://schemas.microsoft.com/office/drawing/2016/5/10/chartex" xmlns:cx5="http://schemas.microsoft.com/office/drawing/2016/5/11/chartex" xmlns:cx6="http://schemas.microsoft.com/office/drawing/2016/5/12/chartex" xmlns:cx7="http://schemas.microsoft.com/office/drawing/2016/5/13/chartex" xmlns:cx8="http://schemas.microsoft.com/office/drawing/2016/5/14/chartex" xmlns:mc="http://schemas.openxmlformats.org/markup-compatibility/2006" xmlns:aink="http://schemas.microsoft.com/office/drawing/2016/ink" xmlns:am3d="http://schemas.microsoft.com/office/drawing/2017/model3d" xmlns:o="urn:schemas-microsoft-com:office:office" xmlns:oel="http://schemas.microsoft.com/office/2019/extlst" xmlns:r="http://schemas.openxmlformats.org/officeDocument/2006/relationships" xmlns:m="http://schemas.openxmlformats.org/officeDocument/2006/math" xmlns:v="urn:schemas-microsoft-com:vml" xmlns:wp14="http://schemas.microsoft.com/office/word/2010/wordprocessingDrawing" xmlns:wp="http://schemas.openxmlformats.org/drawingml/2006/wordprocessingDrawing" xmlns:w10="urn:schemas-microsoft-com:office:word" xmlns:w="http://schemas.openxmlformats.org/wordprocessingml/2006/main" xmlns:w14="http://schemas.microsoft.com/office/word/2010/wordml" xmlns:w15="http://schemas.microsoft.com/office/word/2012/wordml" xmlns:w16cex="http://schemas.microsoft.com/office/word/2018/wordml/cex" xmlns:w16cid="http://schemas.microsoft.com/office/word/2016/wordml/cid" xmlns:w16="http://schemas.microsoft.com/office/word/2018/wordml" xmlns:w16sdtdh="http://schemas.microsoft.com/office/word/2020/wordml/sdtdatahash" xmlns:w16se="http://schemas.microsoft.com/office/word/2015/wordml/symex" xmlns:wpg="http://schemas.microsoft.com/office/word/2010/wordprocessingGroup" xmlns:wpi="http://schemas.microsoft.com/office/word/2010/wordprocessingInk" xmlns:wne="http://schemas.microsoft.com/office/word/2006/wordml" xmlns:wps="http://schemas.microsoft.com/office/word/2010/wordprocessingShape" mc:Ignorable="w14 w15 w16se w16cid w16 w16cex w16sdtdh wp14">
+<w:numbering xmlns:wpc="http://schemas.microsoft.com/office/word/2010/wordprocessingCanvas" xmlns:cx="http://schemas.microsoft.com/office/drawing/2014/chartex" xmlns:cx1="http://schemas.microsoft.com/office/drawing/2015/9/8/chartex" xmlns:cx2="http://schemas.microsoft.com/office/drawing/2015/10/21/chartex" xmlns:cx3="http://schemas.microsoft.com/office/drawing/2016/5/9/chartex" xmlns:cx4="http://schemas.microsoft.com/office/drawing/2016/5/10/chartex" xmlns:cx5="http://schemas.microsoft.com/office/drawing/2016/5/11/chartex" xmlns:cx6="http://schemas.microsoft.com/office/drawing/2016/5/12/chartex" xmlns:cx7="http://schemas.microsoft.com/office/drawing/2016/5/13/chartex" xmlns:cx8="http://schemas.microsoft.com/office/drawing/2016/5/14/chartex" xmlns:mc="http://schemas.openxmlformats.org/markup-compatibility/2006" xmlns:aink="http://schemas.microsoft.com/office/drawing/2016/ink" xmlns:am3d="http://schemas.microsoft.com/office/drawing/2017/model3d" xmlns:o="urn:schemas-microsoft-com:office:office" xmlns:oel="http://schemas.microsoft.com/office/2019/extlst" xmlns:r="http://schemas.openxmlformats.org/officeDocument/2006/relationships" xmlns:m="http://schemas.openxmlformats.org/officeDocument/2006/math" xmlns:v="urn:schemas-microsoft-com:vml" xmlns:wp14="http://schemas.microsoft.com/office/word/2010/wordprocessingDrawing" xmlns:wp="http://schemas.openxmlformats.org/drawingml/2006/wordprocessingDrawing" xmlns:w10="urn:schemas-microsoft-com:office:word" xmlns:w="http://schemas.openxmlformats.org/wordprocessingml/2006/main" xmlns:w14="http://schemas.microsoft.com/office/word/2010/wordml" xmlns:w15="http://schemas.microsoft.com/office/word/2012/wordml" xmlns:w16cex="http://schemas.microsoft.com/office/word/2018/wordml/cex" xmlns:w16cid="http://schemas.microsoft.com/office/word/2016/wordml/cid" xmlns:w16="http://schemas.microsoft.com/office/word/2018/wordml" xmlns:w16du="http://schemas.microsoft.com/office/word/2023/wordml/word16du" xmlns:w16sdtdh="http://schemas.microsoft.com/office/word/2020/wordml/sdtdatahash" xmlns:w16sdtfl="http://schemas.microsoft.com/office/word/2024/wordml/sdtformatlock" xmlns:w16se="http://schemas.microsoft.com/office/word/2015/wordml/symex" xmlns:wpg="http://schemas.microsoft.com/office/word/2010/wordprocessingGroup" xmlns:wpi="http://schemas.microsoft.com/office/word/2010/wordprocessingInk" xmlns:wne="http://schemas.microsoft.com/office/word/2006/wordml" xmlns:wps="http://schemas.microsoft.com/office/word/2010/wordprocessingShape" mc:Ignorable="w14 w15 w16se w16cid w16 w16cex w16sdtdh w16sdtfl w16du wp14">
   <w:abstractNum w:abstractNumId="0" w15:restartNumberingAfterBreak="0">
     <w:nsid w:val="006B3D82"/>
     <w:multiLevelType w:val="multilevel"/>
@@ -3153,7 +4553,7 @@
 </file>
 
 <file path=word/styles.xml><?xml version="1.0" encoding="utf-8"?>
-<w:styles xmlns:mc="http://schemas.openxmlformats.org/markup-compatibility/2006" xmlns:r="http://schemas.openxmlformats.org/officeDocument/2006/relationships" xmlns:w="http://schemas.openxmlformats.org/wordprocessingml/2006/main" xmlns:w14="http://schemas.microsoft.com/office/word/2010/wordml" xmlns:w15="http://schemas.microsoft.com/office/word/2012/wordml" xmlns:w16cex="http://schemas.microsoft.com/office/word/2018/wordml/cex" xmlns:w16cid="http://schemas.microsoft.com/office/word/2016/wordml/cid" xmlns:w16="http://schemas.microsoft.com/office/word/2018/wordml" xmlns:w16sdtdh="http://schemas.microsoft.com/office/word/2020/wordml/sdtdatahash" xmlns:w16se="http://schemas.microsoft.com/office/word/2015/wordml/symex" mc:Ignorable="w14 w15 w16se w16cid w16 w16cex w16sdtdh">
+<w:styles xmlns:mc="http://schemas.openxmlformats.org/markup-compatibility/2006" xmlns:r="http://schemas.openxmlformats.org/officeDocument/2006/relationships" xmlns:w="http://schemas.openxmlformats.org/wordprocessingml/2006/main" xmlns:w14="http://schemas.microsoft.com/office/word/2010/wordml" xmlns:w15="http://schemas.microsoft.com/office/word/2012/wordml" xmlns:w16cex="http://schemas.microsoft.com/office/word/2018/wordml/cex" xmlns:w16cid="http://schemas.microsoft.com/office/word/2016/wordml/cid" xmlns:w16="http://schemas.microsoft.com/office/word/2018/wordml" xmlns:w16du="http://schemas.microsoft.com/office/word/2023/wordml/word16du" xmlns:w16sdtdh="http://schemas.microsoft.com/office/word/2020/wordml/sdtdatahash" xmlns:w16sdtfl="http://schemas.microsoft.com/office/word/2024/wordml/sdtformatlock" xmlns:w16se="http://schemas.microsoft.com/office/word/2015/wordml/symex" mc:Ignorable="w14 w15 w16se w16cid w16 w16cex w16sdtdh w16sdtfl w16du">
   <w:docDefaults>
     <w:rPrDefault>
       <w:rPr>
@@ -3802,7 +5202,6 @@
   <w:style w:type="character" w:default="1" w:styleId="Fuentedeprrafopredeter">
     <w:name w:val="Default Paragraph Font"/>
     <w:uiPriority w:val="1"/>
-    <w:semiHidden/>
     <w:unhideWhenUsed/>
   </w:style>
   <w:style w:type="table" w:default="1" w:styleId="Tablanormal">
@@ -4074,6 +5473,41 @@
       <w:color w:val="000000"/>
       <w:sz w:val="24"/>
       <w:szCs w:val="24"/>
+    </w:rPr>
+  </w:style>
+  <w:style w:type="paragraph" w:styleId="Ttulo">
+    <w:name w:val="Title"/>
+    <w:basedOn w:val="Normal"/>
+    <w:next w:val="Normal"/>
+    <w:link w:val="TtuloCar"/>
+    <w:uiPriority w:val="10"/>
+    <w:qFormat/>
+    <w:rsid w:val="00ED1FC7"/>
+    <w:pPr>
+      <w:spacing w:before="0" w:line="240" w:lineRule="auto"/>
+      <w:contextualSpacing/>
+    </w:pPr>
+    <w:rPr>
+      <w:rFonts w:asciiTheme="majorHAnsi" w:eastAsiaTheme="majorEastAsia" w:hAnsiTheme="majorHAnsi" w:cstheme="majorBidi"/>
+      <w:spacing w:val="-10"/>
+      <w:kern w:val="28"/>
+      <w:sz w:val="56"/>
+      <w:szCs w:val="56"/>
+    </w:rPr>
+  </w:style>
+  <w:style w:type="character" w:customStyle="1" w:styleId="TtuloCar">
+    <w:name w:val="Título Car"/>
+    <w:basedOn w:val="Fuentedeprrafopredeter"/>
+    <w:link w:val="Ttulo"/>
+    <w:uiPriority w:val="10"/>
+    <w:rsid w:val="00ED1FC7"/>
+    <w:rPr>
+      <w:rFonts w:asciiTheme="majorHAnsi" w:eastAsiaTheme="majorEastAsia" w:hAnsiTheme="majorHAnsi" w:cstheme="majorBidi"/>
+      <w:spacing w:val="-10"/>
+      <w:kern w:val="28"/>
+      <w:sz w:val="56"/>
+      <w:szCs w:val="56"/>
+      <w:lang w:val="es-ES_tradnl"/>
     </w:rPr>
   </w:style>
 </w:styles>

</xml_diff>

<commit_message>
Mejorar claridad de la documentacion
</commit_message>
<xml_diff>
--- a/Documentation/Memoria Proyecto Fin De Grado Diego Arroyo González Javier Rubio Gigante.docx
+++ b/Documentation/Memoria Proyecto Fin De Grado Diego Arroyo González Javier Rubio Gigante.docx
@@ -1,6 +1,6 @@
 
 <file path=word/document.xml><?xml version="1.0" encoding="utf-8"?>
-<w:document xmlns:wpc="http://schemas.microsoft.com/office/word/2010/wordprocessingCanvas" xmlns:cx="http://schemas.microsoft.com/office/drawing/2014/chartex" xmlns:cx1="http://schemas.microsoft.com/office/drawing/2015/9/8/chartex" xmlns:cx2="http://schemas.microsoft.com/office/drawing/2015/10/21/chartex" xmlns:cx3="http://schemas.microsoft.com/office/drawing/2016/5/9/chartex" xmlns:cx4="http://schemas.microsoft.com/office/drawing/2016/5/10/chartex" xmlns:cx5="http://schemas.microsoft.com/office/drawing/2016/5/11/chartex" xmlns:cx6="http://schemas.microsoft.com/office/drawing/2016/5/12/chartex" xmlns:cx7="http://schemas.microsoft.com/office/drawing/2016/5/13/chartex" xmlns:cx8="http://schemas.microsoft.com/office/drawing/2016/5/14/chartex" xmlns:mc="http://schemas.openxmlformats.org/markup-compatibility/2006" xmlns:aink="http://schemas.microsoft.com/office/drawing/2016/ink" xmlns:am3d="http://schemas.microsoft.com/office/drawing/2017/model3d" xmlns:o="urn:schemas-microsoft-com:office:office" xmlns:oel="http://schemas.microsoft.com/office/2019/extlst" xmlns:r="http://schemas.openxmlformats.org/officeDocument/2006/relationships" xmlns:m="http://schemas.openxmlformats.org/officeDocument/2006/math" xmlns:v="urn:schemas-microsoft-com:vml" xmlns:wp14="http://schemas.microsoft.com/office/word/2010/wordprocessingDrawing" xmlns:wp="http://schemas.openxmlformats.org/drawingml/2006/wordprocessingDrawing" xmlns:w10="urn:schemas-microsoft-com:office:word" xmlns:w="http://schemas.openxmlformats.org/wordprocessingml/2006/main" xmlns:w14="http://schemas.microsoft.com/office/word/2010/wordml" xmlns:w15="http://schemas.microsoft.com/office/word/2012/wordml" xmlns:w16cex="http://schemas.microsoft.com/office/word/2018/wordml/cex" xmlns:w16cid="http://schemas.microsoft.com/office/word/2016/wordml/cid" xmlns:w16="http://schemas.microsoft.com/office/word/2018/wordml" xmlns:w16du="http://schemas.microsoft.com/office/word/2023/wordml/word16du" xmlns:w16sdtdh="http://schemas.microsoft.com/office/word/2020/wordml/sdtdatahash" xmlns:w16sdtfl="http://schemas.microsoft.com/office/word/2024/wordml/sdtformatlock" xmlns:w16se="http://schemas.microsoft.com/office/word/2015/wordml/symex" xmlns:wpg="http://schemas.microsoft.com/office/word/2010/wordprocessingGroup" xmlns:wpi="http://schemas.microsoft.com/office/word/2010/wordprocessingInk" xmlns:wne="http://schemas.microsoft.com/office/word/2006/wordml" xmlns:wps="http://schemas.microsoft.com/office/word/2010/wordprocessingShape" mc:Ignorable="w14 w15 w16se w16cid w16 w16cex w16sdtdh w16sdtfl w16du wp14">
+<w:document xmlns:wpc="http://schemas.microsoft.com/office/word/2010/wordprocessingCanvas" xmlns:cx="http://schemas.microsoft.com/office/drawing/2014/chartex" xmlns:cx1="http://schemas.microsoft.com/office/drawing/2015/9/8/chartex" xmlns:cx2="http://schemas.microsoft.com/office/drawing/2015/10/21/chartex" xmlns:cx3="http://schemas.microsoft.com/office/drawing/2016/5/9/chartex" xmlns:cx4="http://schemas.microsoft.com/office/drawing/2016/5/10/chartex" xmlns:cx5="http://schemas.microsoft.com/office/drawing/2016/5/11/chartex" xmlns:cx6="http://schemas.microsoft.com/office/drawing/2016/5/12/chartex" xmlns:cx7="http://schemas.microsoft.com/office/drawing/2016/5/13/chartex" xmlns:cx8="http://schemas.microsoft.com/office/drawing/2016/5/14/chartex" xmlns:mc="http://schemas.openxmlformats.org/markup-compatibility/2006" xmlns:aink="http://schemas.microsoft.com/office/drawing/2016/ink" xmlns:am3d="http://schemas.microsoft.com/office/drawing/2017/model3d" xmlns:o="urn:schemas-microsoft-com:office:office" xmlns:r="http://schemas.openxmlformats.org/officeDocument/2006/relationships" xmlns:m="http://schemas.openxmlformats.org/officeDocument/2006/math" xmlns:v="urn:schemas-microsoft-com:vml" xmlns:wp14="http://schemas.microsoft.com/office/word/2010/wordprocessingDrawing" xmlns:wp="http://schemas.openxmlformats.org/drawingml/2006/wordprocessingDrawing" xmlns:w10="urn:schemas-microsoft-com:office:word" xmlns:w="http://schemas.openxmlformats.org/wordprocessingml/2006/main" xmlns:w14="http://schemas.microsoft.com/office/word/2010/wordml" xmlns:w15="http://schemas.microsoft.com/office/word/2012/wordml" xmlns:w16cex="http://schemas.microsoft.com/office/word/2018/wordml/cex" xmlns:w16cid="http://schemas.microsoft.com/office/word/2016/wordml/cid" xmlns:w16="http://schemas.microsoft.com/office/word/2018/wordml" xmlns:w16sdtdh="http://schemas.microsoft.com/office/word/2020/wordml/sdtdatahash" xmlns:w16se="http://schemas.microsoft.com/office/word/2015/wordml/symex" xmlns:wpg="http://schemas.microsoft.com/office/word/2010/wordprocessingGroup" xmlns:wpi="http://schemas.microsoft.com/office/word/2010/wordprocessingInk" xmlns:wne="http://schemas.microsoft.com/office/word/2006/wordml" xmlns:wps="http://schemas.microsoft.com/office/word/2010/wordprocessingShape" mc:Ignorable="w14 w15 w16se w16cid w16 w16cex w16sdtdh wp14">
   <w:body>
     <w:p>
       <w:pPr>
@@ -255,6 +255,18 @@
           <w:szCs w:val="36"/>
         </w:rPr>
         <w:t>TOTALTASK</w:t>
+      </w:r>
+      <w:r>
+        <w:rPr>
+          <w:rFonts w:ascii="Arial" w:hAnsi="Arial" w:cs="Arial"/>
+          <w:b/>
+          <w:bCs/>
+          <w:i/>
+          <w:iCs/>
+          <w:sz w:val="36"/>
+          <w:szCs w:val="36"/>
+        </w:rPr>
+        <w:t>S</w:t>
       </w:r>
     </w:p>
     <w:p>
@@ -492,19 +504,26 @@
           <w:szCs w:val="24"/>
           <w:lang w:val="es-ES"/>
         </w:rPr>
-        <w:t xml:space="preserve">Nos estamos organizando con </w:t>
-      </w:r>
-      <w:proofErr w:type="spellStart"/>
-      <w:r>
+        <w:t>Nos estamos organizando con Github para su control de versiones y ramas, Spring Boot Visual Studio Code y utilizando una base de datos MySQL para el desarrollo.</w:t>
+      </w:r>
+    </w:p>
+    <w:p>
+      <w:pPr>
+        <w:rPr>
+          <w:lang w:val="es-ES"/>
+        </w:rPr>
+      </w:pPr>
+    </w:p>
+    <w:p>
+      <w:pPr>
+        <w:pStyle w:val="Ttulo"/>
         <w:rPr>
           <w:rFonts w:ascii="Arial" w:eastAsia="Times New Roman" w:hAnsi="Arial" w:cs="Arial"/>
           <w:sz w:val="24"/>
           <w:szCs w:val="24"/>
           <w:lang w:val="es-ES"/>
         </w:rPr>
-        <w:t>Github</w:t>
-      </w:r>
-      <w:proofErr w:type="spellEnd"/>
+      </w:pPr>
       <w:r>
         <w:rPr>
           <w:rFonts w:ascii="Arial" w:eastAsia="Times New Roman" w:hAnsi="Arial" w:cs="Arial"/>
@@ -512,19 +531,26 @@
           <w:szCs w:val="24"/>
           <w:lang w:val="es-ES"/>
         </w:rPr>
-        <w:t xml:space="preserve"> para su control de versiones y ramas, Spring </w:t>
-      </w:r>
-      <w:proofErr w:type="spellStart"/>
-      <w:r>
+        <w:t>En un principio nuestra aplicación está basada y pensada para empresas o equipos de trabajo.</w:t>
+      </w:r>
+    </w:p>
+    <w:p>
+      <w:pPr>
+        <w:rPr>
+          <w:lang w:val="es-ES"/>
+        </w:rPr>
+      </w:pPr>
+    </w:p>
+    <w:p>
+      <w:pPr>
+        <w:pStyle w:val="Ttulo"/>
         <w:rPr>
           <w:rFonts w:ascii="Arial" w:eastAsia="Times New Roman" w:hAnsi="Arial" w:cs="Arial"/>
           <w:sz w:val="24"/>
           <w:szCs w:val="24"/>
           <w:lang w:val="es-ES"/>
         </w:rPr>
-        <w:t>Boot</w:t>
-      </w:r>
-      <w:proofErr w:type="spellEnd"/>
+      </w:pPr>
       <w:r>
         <w:rPr>
           <w:rFonts w:ascii="Arial" w:eastAsia="Times New Roman" w:hAnsi="Arial" w:cs="Arial"/>
@@ -532,9 +558,8 @@
           <w:szCs w:val="24"/>
           <w:lang w:val="es-ES"/>
         </w:rPr>
-        <w:t xml:space="preserve"> Visual Studio </w:t>
-      </w:r>
-      <w:proofErr w:type="spellStart"/>
+        <w:t>Hemos desarrollado una pagina principal atractiva para tratar de vender la aplicación con diferentes apartados como por ejemplo casos de éxito, ejemplos de uso,</w:t>
+      </w:r>
       <w:r>
         <w:rPr>
           <w:rFonts w:ascii="Arial" w:eastAsia="Times New Roman" w:hAnsi="Arial" w:cs="Arial"/>
@@ -542,9 +567,8 @@
           <w:szCs w:val="24"/>
           <w:lang w:val="es-ES"/>
         </w:rPr>
-        <w:t>Code</w:t>
-      </w:r>
-      <w:proofErr w:type="spellEnd"/>
+        <w:t xml:space="preserve"> </w:t>
+      </w:r>
       <w:r>
         <w:rPr>
           <w:rFonts w:ascii="Arial" w:eastAsia="Times New Roman" w:hAnsi="Arial" w:cs="Arial"/>
@@ -552,26 +576,19 @@
           <w:szCs w:val="24"/>
           <w:lang w:val="es-ES"/>
         </w:rPr>
-        <w:t xml:space="preserve"> y utilizando una base de datos MySQL para el desarrollo.</w:t>
-      </w:r>
-    </w:p>
-    <w:p>
-      <w:pPr>
-        <w:rPr>
-          <w:lang w:val="es-ES"/>
-        </w:rPr>
-      </w:pPr>
-    </w:p>
-    <w:p>
-      <w:pPr>
-        <w:pStyle w:val="Ttulo"/>
+        <w:t xml:space="preserve">las integraciones que hay disponibles un </w:t>
+      </w:r>
+      <w:proofErr w:type="spellStart"/>
+      <w:r>
         <w:rPr>
           <w:rFonts w:ascii="Arial" w:eastAsia="Times New Roman" w:hAnsi="Arial" w:cs="Arial"/>
           <w:sz w:val="24"/>
           <w:szCs w:val="24"/>
           <w:lang w:val="es-ES"/>
         </w:rPr>
-      </w:pPr>
+        <w:t>chatbot</w:t>
+      </w:r>
+      <w:proofErr w:type="spellEnd"/>
       <w:r>
         <w:rPr>
           <w:rFonts w:ascii="Arial" w:eastAsia="Times New Roman" w:hAnsi="Arial" w:cs="Arial"/>
@@ -579,8 +596,15 @@
           <w:szCs w:val="24"/>
           <w:lang w:val="es-ES"/>
         </w:rPr>
-        <w:t>En un principio nuestra aplicación está basada y pensada para empresas o equipos de trabajo.</w:t>
-      </w:r>
+        <w:t xml:space="preserve"> con preguntas y respuestas.</w:t>
+      </w:r>
+    </w:p>
+    <w:p>
+      <w:pPr>
+        <w:rPr>
+          <w:lang w:val="es-ES"/>
+        </w:rPr>
+      </w:pPr>
     </w:p>
     <w:p>
       <w:pPr>
@@ -599,10 +623,8 @@
           <w:szCs w:val="24"/>
           <w:lang w:val="es-ES"/>
         </w:rPr>
-        <w:t xml:space="preserve">Hemos desarrollado una pagina principal atractiva para tratar de vender la aplicación con diferentes apartados como por ejemplo casos de éxito, ejemplos de </w:t>
-      </w:r>
-      <w:proofErr w:type="spellStart"/>
-      <w:proofErr w:type="gramStart"/>
+        <w:t xml:space="preserve">Se ha desarrollado un formulario de registro responsive para poder crear una cuenta todos los campos tienen </w:t>
+      </w:r>
       <w:r>
         <w:rPr>
           <w:rFonts w:ascii="Arial" w:eastAsia="Times New Roman" w:hAnsi="Arial" w:cs="Arial"/>
@@ -610,10 +632,8 @@
           <w:szCs w:val="24"/>
           <w:lang w:val="es-ES"/>
         </w:rPr>
-        <w:t>uso,las</w:t>
-      </w:r>
-      <w:proofErr w:type="spellEnd"/>
-      <w:proofErr w:type="gramEnd"/>
+        <w:t>validaciones</w:t>
+      </w:r>
       <w:r>
         <w:rPr>
           <w:rFonts w:ascii="Arial" w:eastAsia="Times New Roman" w:hAnsi="Arial" w:cs="Arial"/>
@@ -621,19 +641,26 @@
           <w:szCs w:val="24"/>
           <w:lang w:val="es-ES"/>
         </w:rPr>
-        <w:t xml:space="preserve"> integraciones que hay disponibles un </w:t>
-      </w:r>
-      <w:proofErr w:type="spellStart"/>
-      <w:r>
+        <w:t xml:space="preserve"> a nivel lógico.</w:t>
+      </w:r>
+    </w:p>
+    <w:p>
+      <w:pPr>
+        <w:rPr>
+          <w:lang w:val="es-ES"/>
+        </w:rPr>
+      </w:pPr>
+    </w:p>
+    <w:p>
+      <w:pPr>
+        <w:pStyle w:val="Ttulo"/>
         <w:rPr>
           <w:rFonts w:ascii="Arial" w:eastAsia="Times New Roman" w:hAnsi="Arial" w:cs="Arial"/>
           <w:sz w:val="24"/>
           <w:szCs w:val="24"/>
           <w:lang w:val="es-ES"/>
         </w:rPr>
-        <w:t>chatbot</w:t>
-      </w:r>
-      <w:proofErr w:type="spellEnd"/>
+      </w:pPr>
       <w:r>
         <w:rPr>
           <w:rFonts w:ascii="Arial" w:eastAsia="Times New Roman" w:hAnsi="Arial" w:cs="Arial"/>
@@ -641,8 +668,15 @@
           <w:szCs w:val="24"/>
           <w:lang w:val="es-ES"/>
         </w:rPr>
-        <w:t xml:space="preserve"> con preguntas y respuestas.</w:t>
-      </w:r>
+        <w:t>Se ha desarrollado un formulario de inicio de sesión manual con tus credenciales o con Google y Github que facilitan el inicio de sesión.</w:t>
+      </w:r>
+    </w:p>
+    <w:p>
+      <w:pPr>
+        <w:rPr>
+          <w:lang w:val="es-ES"/>
+        </w:rPr>
+      </w:pPr>
     </w:p>
     <w:p>
       <w:pPr>
@@ -651,7 +685,6 @@
           <w:rFonts w:ascii="Arial" w:eastAsia="Times New Roman" w:hAnsi="Arial" w:cs="Arial"/>
           <w:sz w:val="24"/>
           <w:szCs w:val="24"/>
-          <w:lang w:val="es-ES"/>
         </w:rPr>
       </w:pPr>
       <w:r>
@@ -661,7 +694,7 @@
           <w:szCs w:val="24"/>
           <w:lang w:val="es-ES"/>
         </w:rPr>
-        <w:t xml:space="preserve">Se ha desarrollado un formulario de registro responsive para poder crear una cuenta todos los campos tienen </w:t>
+        <w:t xml:space="preserve">La </w:t>
       </w:r>
       <w:r>
         <w:rPr>
@@ -670,7 +703,7 @@
           <w:szCs w:val="24"/>
           <w:lang w:val="es-ES"/>
         </w:rPr>
-        <w:t>validaciones</w:t>
+        <w:t>integración</w:t>
       </w:r>
       <w:r>
         <w:rPr>
@@ -679,39 +712,34 @@
           <w:szCs w:val="24"/>
           <w:lang w:val="es-ES"/>
         </w:rPr>
-        <w:t xml:space="preserve"> a nivel lógico.</w:t>
-      </w:r>
-    </w:p>
-    <w:p>
-      <w:pPr>
-        <w:pStyle w:val="Ttulo"/>
+        <w:t xml:space="preserve"> de Google se hizo mediante el uso de </w:t>
+      </w:r>
+      <w:r>
         <w:rPr>
           <w:rFonts w:ascii="Arial" w:eastAsia="Times New Roman" w:hAnsi="Arial" w:cs="Arial"/>
           <w:sz w:val="24"/>
           <w:szCs w:val="24"/>
-          <w:lang w:val="es-ES"/>
-        </w:rPr>
-      </w:pPr>
+        </w:rPr>
+        <w:t xml:space="preserve">Google </w:t>
+      </w:r>
+      <w:proofErr w:type="spellStart"/>
       <w:r>
         <w:rPr>
           <w:rFonts w:ascii="Arial" w:eastAsia="Times New Roman" w:hAnsi="Arial" w:cs="Arial"/>
           <w:sz w:val="24"/>
           <w:szCs w:val="24"/>
-          <w:lang w:val="es-ES"/>
-        </w:rPr>
-        <w:t xml:space="preserve">Se ha desarrollado un formulario de inicio de sesión manual con tus credenciales o con Google y </w:t>
-      </w:r>
-      <w:proofErr w:type="spellStart"/>
+        </w:rPr>
+        <w:t>Identity</w:t>
+      </w:r>
+      <w:proofErr w:type="spellEnd"/>
       <w:r>
         <w:rPr>
           <w:rFonts w:ascii="Arial" w:eastAsia="Times New Roman" w:hAnsi="Arial" w:cs="Arial"/>
           <w:sz w:val="24"/>
           <w:szCs w:val="24"/>
-          <w:lang w:val="es-ES"/>
-        </w:rPr>
-        <w:t>Github</w:t>
-      </w:r>
-      <w:proofErr w:type="spellEnd"/>
+        </w:rPr>
+        <w:t xml:space="preserve"> Services (OAuth 2.0)</w:t>
+      </w:r>
       <w:r>
         <w:rPr>
           <w:rFonts w:ascii="Arial" w:eastAsia="Times New Roman" w:hAnsi="Arial" w:cs="Arial"/>
@@ -719,208 +747,105 @@
           <w:szCs w:val="24"/>
           <w:lang w:val="es-ES"/>
         </w:rPr>
-        <w:t xml:space="preserve"> que facilitan el inicio de sesión.</w:t>
-      </w:r>
-    </w:p>
-    <w:p>
-      <w:pPr>
-        <w:pStyle w:val="Ttulo"/>
+        <w:t xml:space="preserve"> y la de Github mediante </w:t>
+      </w:r>
+      <w:r>
         <w:rPr>
           <w:rFonts w:ascii="Arial" w:eastAsia="Times New Roman" w:hAnsi="Arial" w:cs="Arial"/>
           <w:sz w:val="24"/>
           <w:szCs w:val="24"/>
         </w:rPr>
-      </w:pPr>
-      <w:r>
-        <w:rPr>
-          <w:rFonts w:ascii="Arial" w:eastAsia="Times New Roman" w:hAnsi="Arial" w:cs="Arial"/>
-          <w:sz w:val="24"/>
-          <w:szCs w:val="24"/>
-          <w:lang w:val="es-ES"/>
-        </w:rPr>
-        <w:t xml:space="preserve">La </w:t>
+        <w:t>GitHub OAuth Apps.</w:t>
+      </w:r>
+    </w:p>
+    <w:p/>
+    <w:p>
+      <w:pPr>
+        <w:rPr>
+          <w:rFonts w:ascii="Arial" w:hAnsi="Arial" w:cs="Arial"/>
+        </w:rPr>
+      </w:pPr>
+      <w:r>
+        <w:rPr>
+          <w:rFonts w:ascii="Arial" w:hAnsi="Arial" w:cs="Arial"/>
+        </w:rPr>
+        <w:t>El us</w:t>
+      </w:r>
+      <w:r>
+        <w:rPr>
+          <w:rFonts w:ascii="Arial" w:hAnsi="Arial" w:cs="Arial"/>
+        </w:rPr>
+        <w:t>o de</w:t>
+      </w:r>
+      <w:r>
+        <w:rPr>
+          <w:rFonts w:ascii="Arial" w:hAnsi="Arial" w:cs="Arial"/>
+        </w:rPr>
+        <w:t>l inicio de sesión con</w:t>
+      </w:r>
+      <w:r>
+        <w:rPr>
+          <w:rFonts w:ascii="Arial" w:hAnsi="Arial" w:cs="Arial"/>
+        </w:rPr>
+        <w:t xml:space="preserve"> Github</w:t>
+      </w:r>
+      <w:r>
+        <w:rPr>
+          <w:rFonts w:ascii="Arial" w:hAnsi="Arial" w:cs="Arial"/>
+        </w:rPr>
+        <w:t xml:space="preserve"> o su vinculación </w:t>
+      </w:r>
+      <w:r>
+        <w:rPr>
+          <w:rFonts w:ascii="Arial" w:hAnsi="Arial" w:cs="Arial"/>
+        </w:rPr>
+        <w:t>facilita la creación y sincronización de proyectos con sus repositorios correspondientes,</w:t>
+      </w:r>
+      <w:r>
+        <w:rPr>
+          <w:rFonts w:ascii="Arial" w:hAnsi="Arial" w:cs="Arial"/>
+        </w:rPr>
+        <w:t xml:space="preserve"> </w:t>
+      </w:r>
+      <w:r>
+        <w:rPr>
+          <w:rFonts w:ascii="Arial" w:hAnsi="Arial" w:cs="Arial"/>
+        </w:rPr>
+        <w:t>además de poder vincular tareas a los colaboradores.</w:t>
+      </w:r>
+    </w:p>
+    <w:p>
+      <w:pPr>
+        <w:rPr>
+          <w:rFonts w:ascii="Arial" w:hAnsi="Arial" w:cs="Arial"/>
+        </w:rPr>
+      </w:pPr>
+    </w:p>
+    <w:p>
+      <w:pPr>
+        <w:rPr>
+          <w:rFonts w:ascii="Arial" w:hAnsi="Arial" w:cs="Arial"/>
+        </w:rPr>
+      </w:pPr>
+      <w:r>
+        <w:rPr>
+          <w:rFonts w:ascii="Arial" w:hAnsi="Arial" w:cs="Arial"/>
+        </w:rPr>
+        <w:t xml:space="preserve">En cuanto a seguridad se ha utilizado una librería llamada </w:t>
       </w:r>
       <w:proofErr w:type="spellStart"/>
       <w:r>
         <w:rPr>
-          <w:rFonts w:ascii="Arial" w:eastAsia="Times New Roman" w:hAnsi="Arial" w:cs="Arial"/>
-          <w:sz w:val="24"/>
-          <w:szCs w:val="24"/>
-          <w:lang w:val="es-ES"/>
-        </w:rPr>
-        <w:t>integregacion</w:t>
+          <w:rFonts w:ascii="Arial" w:hAnsi="Arial" w:cs="Arial"/>
+        </w:rPr>
+        <w:t>BCrypt</w:t>
       </w:r>
       <w:proofErr w:type="spellEnd"/>
       <w:r>
         <w:rPr>
-          <w:rFonts w:ascii="Arial" w:eastAsia="Times New Roman" w:hAnsi="Arial" w:cs="Arial"/>
-          <w:sz w:val="24"/>
-          <w:szCs w:val="24"/>
-          <w:lang w:val="es-ES"/>
-        </w:rPr>
-        <w:t xml:space="preserve"> de Google se hizo mediante el uso de </w:t>
-      </w:r>
-      <w:r>
-        <w:rPr>
-          <w:rFonts w:ascii="Arial" w:eastAsia="Times New Roman" w:hAnsi="Arial" w:cs="Arial"/>
-          <w:sz w:val="24"/>
-          <w:szCs w:val="24"/>
-        </w:rPr>
-        <w:t xml:space="preserve">Google </w:t>
-      </w:r>
-      <w:proofErr w:type="spellStart"/>
-      <w:r>
-        <w:rPr>
-          <w:rFonts w:ascii="Arial" w:eastAsia="Times New Roman" w:hAnsi="Arial" w:cs="Arial"/>
-          <w:sz w:val="24"/>
-          <w:szCs w:val="24"/>
-        </w:rPr>
-        <w:t>Identity</w:t>
-      </w:r>
-      <w:proofErr w:type="spellEnd"/>
-      <w:r>
-        <w:rPr>
-          <w:rFonts w:ascii="Arial" w:eastAsia="Times New Roman" w:hAnsi="Arial" w:cs="Arial"/>
-          <w:sz w:val="24"/>
-          <w:szCs w:val="24"/>
-        </w:rPr>
-        <w:t xml:space="preserve"> </w:t>
-      </w:r>
-      <w:proofErr w:type="spellStart"/>
-      <w:r>
-        <w:rPr>
-          <w:rFonts w:ascii="Arial" w:eastAsia="Times New Roman" w:hAnsi="Arial" w:cs="Arial"/>
-          <w:sz w:val="24"/>
-          <w:szCs w:val="24"/>
-        </w:rPr>
-        <w:t>Services</w:t>
-      </w:r>
-      <w:proofErr w:type="spellEnd"/>
-      <w:r>
-        <w:rPr>
-          <w:rFonts w:ascii="Arial" w:eastAsia="Times New Roman" w:hAnsi="Arial" w:cs="Arial"/>
-          <w:sz w:val="24"/>
-          <w:szCs w:val="24"/>
-        </w:rPr>
-        <w:t xml:space="preserve"> (OAuth 2.0)</w:t>
-      </w:r>
-      <w:r>
-        <w:rPr>
-          <w:rFonts w:ascii="Arial" w:eastAsia="Times New Roman" w:hAnsi="Arial" w:cs="Arial"/>
-          <w:sz w:val="24"/>
-          <w:szCs w:val="24"/>
-          <w:lang w:val="es-ES"/>
-        </w:rPr>
-        <w:t xml:space="preserve"> y la de </w:t>
-      </w:r>
-      <w:proofErr w:type="spellStart"/>
-      <w:r>
-        <w:rPr>
-          <w:rFonts w:ascii="Arial" w:eastAsia="Times New Roman" w:hAnsi="Arial" w:cs="Arial"/>
-          <w:sz w:val="24"/>
-          <w:szCs w:val="24"/>
-          <w:lang w:val="es-ES"/>
-        </w:rPr>
-        <w:t>Github</w:t>
-      </w:r>
-      <w:proofErr w:type="spellEnd"/>
-      <w:r>
-        <w:rPr>
-          <w:rFonts w:ascii="Arial" w:eastAsia="Times New Roman" w:hAnsi="Arial" w:cs="Arial"/>
-          <w:sz w:val="24"/>
-          <w:szCs w:val="24"/>
-          <w:lang w:val="es-ES"/>
-        </w:rPr>
-        <w:t xml:space="preserve"> mediante </w:t>
-      </w:r>
-      <w:r>
-        <w:rPr>
-          <w:rFonts w:ascii="Arial" w:eastAsia="Times New Roman" w:hAnsi="Arial" w:cs="Arial"/>
-          <w:sz w:val="24"/>
-          <w:szCs w:val="24"/>
-        </w:rPr>
-        <w:t>GitHub OAuth Apps</w:t>
-      </w:r>
-      <w:r>
-        <w:rPr>
-          <w:rFonts w:ascii="Arial" w:eastAsia="Times New Roman" w:hAnsi="Arial" w:cs="Arial"/>
-          <w:sz w:val="24"/>
-          <w:szCs w:val="24"/>
-        </w:rPr>
-        <w:t>.</w:t>
-      </w:r>
-    </w:p>
-    <w:p>
-      <w:pPr>
-        <w:rPr>
-          <w:rFonts w:ascii="Arial" w:hAnsi="Arial" w:cs="Arial"/>
-        </w:rPr>
-      </w:pPr>
-      <w:r>
-        <w:rPr>
-          <w:rFonts w:ascii="Arial" w:hAnsi="Arial" w:cs="Arial"/>
-        </w:rPr>
-        <w:t>El us</w:t>
-      </w:r>
-      <w:r>
-        <w:rPr>
-          <w:rFonts w:ascii="Arial" w:hAnsi="Arial" w:cs="Arial"/>
-        </w:rPr>
-        <w:t>o de</w:t>
-      </w:r>
-      <w:r>
-        <w:rPr>
-          <w:rFonts w:ascii="Arial" w:hAnsi="Arial" w:cs="Arial"/>
-        </w:rPr>
-        <w:t>l inicio de sesión con</w:t>
-      </w:r>
-      <w:r>
-        <w:rPr>
-          <w:rFonts w:ascii="Arial" w:hAnsi="Arial" w:cs="Arial"/>
-        </w:rPr>
-        <w:t xml:space="preserve"> </w:t>
-      </w:r>
-      <w:proofErr w:type="spellStart"/>
-      <w:r>
-        <w:rPr>
-          <w:rFonts w:ascii="Arial" w:hAnsi="Arial" w:cs="Arial"/>
-        </w:rPr>
-        <w:t>Github</w:t>
-      </w:r>
-      <w:proofErr w:type="spellEnd"/>
-      <w:r>
-        <w:rPr>
-          <w:rFonts w:ascii="Arial" w:hAnsi="Arial" w:cs="Arial"/>
-        </w:rPr>
-        <w:t xml:space="preserve"> o su vinculación </w:t>
-      </w:r>
-      <w:r>
-        <w:rPr>
-          <w:rFonts w:ascii="Arial" w:hAnsi="Arial" w:cs="Arial"/>
-        </w:rPr>
-        <w:t xml:space="preserve">facilita la creación y sincronización de proyectos con sus repositorios </w:t>
-      </w:r>
-      <w:proofErr w:type="spellStart"/>
-      <w:proofErr w:type="gramStart"/>
-      <w:r>
-        <w:rPr>
-          <w:rFonts w:ascii="Arial" w:hAnsi="Arial" w:cs="Arial"/>
-        </w:rPr>
-        <w:t>correspondientes,</w:t>
-      </w:r>
-      <w:r>
-        <w:rPr>
-          <w:rFonts w:ascii="Arial" w:hAnsi="Arial" w:cs="Arial"/>
-        </w:rPr>
-        <w:t>además</w:t>
-      </w:r>
-      <w:proofErr w:type="spellEnd"/>
-      <w:proofErr w:type="gramEnd"/>
-      <w:r>
-        <w:rPr>
-          <w:rFonts w:ascii="Arial" w:hAnsi="Arial" w:cs="Arial"/>
-        </w:rPr>
-        <w:t xml:space="preserve"> de poder vincular tareas a los colaboradores.</w:t>
+          <w:rFonts w:ascii="Arial" w:hAnsi="Arial" w:cs="Arial"/>
+        </w:rPr>
+        <w:t xml:space="preserve"> para cifrar las contraseñas y los datos más sensible de manera segura en la BBDD.</w:t>
       </w:r>
     </w:p>
     <w:p>
@@ -930,26 +855,6 @@
           <w:u w:val="single"/>
         </w:rPr>
       </w:pPr>
-      <w:r>
-        <w:rPr>
-          <w:rFonts w:ascii="Arial" w:hAnsi="Arial" w:cs="Arial"/>
-        </w:rPr>
-        <w:t xml:space="preserve">En cuanto a seguridad se ha utilizado una librería llamada </w:t>
-      </w:r>
-      <w:proofErr w:type="spellStart"/>
-      <w:r>
-        <w:rPr>
-          <w:rFonts w:ascii="Arial" w:hAnsi="Arial" w:cs="Arial"/>
-        </w:rPr>
-        <w:t>BCrypt</w:t>
-      </w:r>
-      <w:proofErr w:type="spellEnd"/>
-      <w:r>
-        <w:rPr>
-          <w:rFonts w:ascii="Arial" w:hAnsi="Arial" w:cs="Arial"/>
-        </w:rPr>
-        <w:t xml:space="preserve"> para cifrar las contraseñas y los datos más sensible de manera segura en la BBDD.</w:t>
-      </w:r>
     </w:p>
     <w:p>
       <w:pPr>
@@ -2916,7 +2821,7 @@
                         <a:effectLst/>
                         <a:extLst>
                           <a:ext uri="{C572A759-6A51-4108-AA02-DFA0A04FC94B}">
-                            <ma14:wrappingTextBoxFlag xmlns="" xmlns:ma14="http://schemas.microsoft.com/office/mac/drawingml/2011/main" xmlns:w="http://schemas.openxmlformats.org/wordprocessingml/2006/main" xmlns:w10="urn:schemas-microsoft-com:office:word" xmlns:v="urn:schemas-microsoft-com:vml" xmlns:o="urn:schemas-microsoft-com:office:office"/>
+                            <ma14:wrappingTextBoxFlag xmlns:o="urn:schemas-microsoft-com:office:office" xmlns:v="urn:schemas-microsoft-com:vml" xmlns:w10="urn:schemas-microsoft-com:office:word" xmlns:w="http://schemas.openxmlformats.org/wordprocessingml/2006/main" xmlns:ma14="http://schemas.microsoft.com/office/mac/drawingml/2011/main" xmlns="" xmlns:w16sdtfl="http://schemas.microsoft.com/office/word/2024/wordml/sdtformatlock" xmlns:w16du="http://schemas.microsoft.com/office/word/2023/wordml/word16du" xmlns:oel="http://schemas.microsoft.com/office/2019/extlst"/>
                           </a:ext>
                         </a:extLst>
                       </wps:spPr>
@@ -3009,7 +2914,7 @@
                 <v:stroke joinstyle="miter"/>
                 <v:path gradientshapeok="t" o:connecttype="rect"/>
               </v:shapetype>
-              <v:shape id="Cuadro de texto 1" o:spid="_x0000_s1026" type="#_x0000_t202" style="position:absolute;margin-left:63pt;margin-top:225.95pt;width:315pt;height:36.9pt;z-index:251658240;visibility:visible;mso-wrap-style:square;mso-width-percent:0;mso-height-percent:0;mso-wrap-distance-left:9pt;mso-wrap-distance-top:0;mso-wrap-distance-right:9pt;mso-wrap-distance-bottom:0;mso-position-horizontal:absolute;mso-position-horizontal-relative:text;mso-position-vertical:absolute;mso-position-vertical-relative:text;mso-width-percent:0;mso-height-percent:0;mso-width-relative:margin;mso-height-relative:page;v-text-anchor:top" o:gfxdata="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" stroked="f">
+              <v:shape id="Cuadro de texto 1" o:spid="_x0000_s1026" type="#_x0000_t202" style="position:absolute;margin-left:63pt;margin-top:225.95pt;width:315pt;height:36.9pt;z-index:251658240;visibility:visible;mso-wrap-style:square;mso-width-percent:0;mso-height-percent:0;mso-wrap-distance-left:9pt;mso-wrap-distance-top:0;mso-wrap-distance-right:9pt;mso-wrap-distance-bottom:0;mso-position-horizontal:absolute;mso-position-horizontal-relative:text;mso-position-vertical:absolute;mso-position-vertical-relative:text;mso-width-percent:0;mso-height-percent:0;mso-width-relative:margin;mso-height-relative:page;v-text-anchor:top" o:gfxdata="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" stroked="f">
                 <v:textbox style="mso-fit-shape-to-text:t" inset="0,0,0,0">
                   <w:txbxContent>
                     <w:p>
@@ -3197,7 +3102,7 @@
 </file>
 
 <file path=word/endnotes.xml><?xml version="1.0" encoding="utf-8"?>
-<w:endnotes xmlns:wpc="http://schemas.microsoft.com/office/word/2010/wordprocessingCanvas" xmlns:cx="http://schemas.microsoft.com/office/drawing/2014/chartex" xmlns:cx1="http://schemas.microsoft.com/office/drawing/2015/9/8/chartex" xmlns:cx2="http://schemas.microsoft.com/office/drawing/2015/10/21/chartex" xmlns:cx3="http://schemas.microsoft.com/office/drawing/2016/5/9/chartex" xmlns:cx4="http://schemas.microsoft.com/office/drawing/2016/5/10/chartex" xmlns:cx5="http://schemas.microsoft.com/office/drawing/2016/5/11/chartex" xmlns:cx6="http://schemas.microsoft.com/office/drawing/2016/5/12/chartex" xmlns:cx7="http://schemas.microsoft.com/office/drawing/2016/5/13/chartex" xmlns:cx8="http://schemas.microsoft.com/office/drawing/2016/5/14/chartex" xmlns:mc="http://schemas.openxmlformats.org/markup-compatibility/2006" xmlns:aink="http://schemas.microsoft.com/office/drawing/2016/ink" xmlns:am3d="http://schemas.microsoft.com/office/drawing/2017/model3d" xmlns:o="urn:schemas-microsoft-com:office:office" xmlns:oel="http://schemas.microsoft.com/office/2019/extlst" xmlns:r="http://schemas.openxmlformats.org/officeDocument/2006/relationships" xmlns:m="http://schemas.openxmlformats.org/officeDocument/2006/math" xmlns:v="urn:schemas-microsoft-com:vml" xmlns:wp14="http://schemas.microsoft.com/office/word/2010/wordprocessingDrawing" xmlns:wp="http://schemas.openxmlformats.org/drawingml/2006/wordprocessingDrawing" xmlns:w10="urn:schemas-microsoft-com:office:word" xmlns:w="http://schemas.openxmlformats.org/wordprocessingml/2006/main" xmlns:w14="http://schemas.microsoft.com/office/word/2010/wordml" xmlns:w15="http://schemas.microsoft.com/office/word/2012/wordml" xmlns:w16cex="http://schemas.microsoft.com/office/word/2018/wordml/cex" xmlns:w16cid="http://schemas.microsoft.com/office/word/2016/wordml/cid" xmlns:w16="http://schemas.microsoft.com/office/word/2018/wordml" xmlns:w16du="http://schemas.microsoft.com/office/word/2023/wordml/word16du" xmlns:w16sdtdh="http://schemas.microsoft.com/office/word/2020/wordml/sdtdatahash" xmlns:w16sdtfl="http://schemas.microsoft.com/office/word/2024/wordml/sdtformatlock" xmlns:w16se="http://schemas.microsoft.com/office/word/2015/wordml/symex" xmlns:wpg="http://schemas.microsoft.com/office/word/2010/wordprocessingGroup" xmlns:wpi="http://schemas.microsoft.com/office/word/2010/wordprocessingInk" xmlns:wne="http://schemas.microsoft.com/office/word/2006/wordml" xmlns:wps="http://schemas.microsoft.com/office/word/2010/wordprocessingShape" mc:Ignorable="w14 w15 w16se w16cid w16 w16cex w16sdtdh w16sdtfl w16du wp14">
+<w:endnotes xmlns:wpc="http://schemas.microsoft.com/office/word/2010/wordprocessingCanvas" xmlns:cx="http://schemas.microsoft.com/office/drawing/2014/chartex" xmlns:cx1="http://schemas.microsoft.com/office/drawing/2015/9/8/chartex" xmlns:cx2="http://schemas.microsoft.com/office/drawing/2015/10/21/chartex" xmlns:cx3="http://schemas.microsoft.com/office/drawing/2016/5/9/chartex" xmlns:cx4="http://schemas.microsoft.com/office/drawing/2016/5/10/chartex" xmlns:cx5="http://schemas.microsoft.com/office/drawing/2016/5/11/chartex" xmlns:cx6="http://schemas.microsoft.com/office/drawing/2016/5/12/chartex" xmlns:cx7="http://schemas.microsoft.com/office/drawing/2016/5/13/chartex" xmlns:cx8="http://schemas.microsoft.com/office/drawing/2016/5/14/chartex" xmlns:mc="http://schemas.openxmlformats.org/markup-compatibility/2006" xmlns:aink="http://schemas.microsoft.com/office/drawing/2016/ink" xmlns:am3d="http://schemas.microsoft.com/office/drawing/2017/model3d" xmlns:o="urn:schemas-microsoft-com:office:office" xmlns:r="http://schemas.openxmlformats.org/officeDocument/2006/relationships" xmlns:m="http://schemas.openxmlformats.org/officeDocument/2006/math" xmlns:v="urn:schemas-microsoft-com:vml" xmlns:wp14="http://schemas.microsoft.com/office/word/2010/wordprocessingDrawing" xmlns:wp="http://schemas.openxmlformats.org/drawingml/2006/wordprocessingDrawing" xmlns:w10="urn:schemas-microsoft-com:office:word" xmlns:w="http://schemas.openxmlformats.org/wordprocessingml/2006/main" xmlns:w14="http://schemas.microsoft.com/office/word/2010/wordml" xmlns:w15="http://schemas.microsoft.com/office/word/2012/wordml" xmlns:w16cex="http://schemas.microsoft.com/office/word/2018/wordml/cex" xmlns:w16cid="http://schemas.microsoft.com/office/word/2016/wordml/cid" xmlns:w16="http://schemas.microsoft.com/office/word/2018/wordml" xmlns:w16sdtdh="http://schemas.microsoft.com/office/word/2020/wordml/sdtdatahash" xmlns:w16se="http://schemas.microsoft.com/office/word/2015/wordml/symex" xmlns:wpg="http://schemas.microsoft.com/office/word/2010/wordprocessingGroup" xmlns:wpi="http://schemas.microsoft.com/office/word/2010/wordprocessingInk" xmlns:wne="http://schemas.microsoft.com/office/word/2006/wordml" xmlns:wps="http://schemas.microsoft.com/office/word/2010/wordprocessingShape" mc:Ignorable="w14 w15 w16se w16cid w16 w16cex w16sdtdh wp14">
   <w:endnote w:type="separator" w:id="-1">
     <w:p>
       <w:r>
@@ -3216,7 +3121,7 @@
 </file>
 
 <file path=word/footer1.xml><?xml version="1.0" encoding="utf-8"?>
-<w:ftr xmlns:wpc="http://schemas.microsoft.com/office/word/2010/wordprocessingCanvas" xmlns:cx="http://schemas.microsoft.com/office/drawing/2014/chartex" xmlns:cx1="http://schemas.microsoft.com/office/drawing/2015/9/8/chartex" xmlns:cx2="http://schemas.microsoft.com/office/drawing/2015/10/21/chartex" xmlns:cx3="http://schemas.microsoft.com/office/drawing/2016/5/9/chartex" xmlns:cx4="http://schemas.microsoft.com/office/drawing/2016/5/10/chartex" xmlns:cx5="http://schemas.microsoft.com/office/drawing/2016/5/11/chartex" xmlns:cx6="http://schemas.microsoft.com/office/drawing/2016/5/12/chartex" xmlns:cx7="http://schemas.microsoft.com/office/drawing/2016/5/13/chartex" xmlns:cx8="http://schemas.microsoft.com/office/drawing/2016/5/14/chartex" xmlns:mc="http://schemas.openxmlformats.org/markup-compatibility/2006" xmlns:aink="http://schemas.microsoft.com/office/drawing/2016/ink" xmlns:am3d="http://schemas.microsoft.com/office/drawing/2017/model3d" xmlns:o="urn:schemas-microsoft-com:office:office" xmlns:oel="http://schemas.microsoft.com/office/2019/extlst" xmlns:r="http://schemas.openxmlformats.org/officeDocument/2006/relationships" xmlns:m="http://schemas.openxmlformats.org/officeDocument/2006/math" xmlns:v="urn:schemas-microsoft-com:vml" xmlns:wp14="http://schemas.microsoft.com/office/word/2010/wordprocessingDrawing" xmlns:wp="http://schemas.openxmlformats.org/drawingml/2006/wordprocessingDrawing" xmlns:w10="urn:schemas-microsoft-com:office:word" xmlns:w="http://schemas.openxmlformats.org/wordprocessingml/2006/main" xmlns:w14="http://schemas.microsoft.com/office/word/2010/wordml" xmlns:w15="http://schemas.microsoft.com/office/word/2012/wordml" xmlns:w16cex="http://schemas.microsoft.com/office/word/2018/wordml/cex" xmlns:w16cid="http://schemas.microsoft.com/office/word/2016/wordml/cid" xmlns:w16="http://schemas.microsoft.com/office/word/2018/wordml" xmlns:w16du="http://schemas.microsoft.com/office/word/2023/wordml/word16du" xmlns:w16sdtdh="http://schemas.microsoft.com/office/word/2020/wordml/sdtdatahash" xmlns:w16sdtfl="http://schemas.microsoft.com/office/word/2024/wordml/sdtformatlock" xmlns:w16se="http://schemas.microsoft.com/office/word/2015/wordml/symex" xmlns:wpg="http://schemas.microsoft.com/office/word/2010/wordprocessingGroup" xmlns:wpi="http://schemas.microsoft.com/office/word/2010/wordprocessingInk" xmlns:wne="http://schemas.microsoft.com/office/word/2006/wordml" xmlns:wps="http://schemas.microsoft.com/office/word/2010/wordprocessingShape" mc:Ignorable="w14 w15 w16se w16cid w16 w16cex w16sdtdh w16sdtfl w16du wp14">
+<w:ftr xmlns:wpc="http://schemas.microsoft.com/office/word/2010/wordprocessingCanvas" xmlns:cx="http://schemas.microsoft.com/office/drawing/2014/chartex" xmlns:cx1="http://schemas.microsoft.com/office/drawing/2015/9/8/chartex" xmlns:cx2="http://schemas.microsoft.com/office/drawing/2015/10/21/chartex" xmlns:cx3="http://schemas.microsoft.com/office/drawing/2016/5/9/chartex" xmlns:cx4="http://schemas.microsoft.com/office/drawing/2016/5/10/chartex" xmlns:cx5="http://schemas.microsoft.com/office/drawing/2016/5/11/chartex" xmlns:cx6="http://schemas.microsoft.com/office/drawing/2016/5/12/chartex" xmlns:cx7="http://schemas.microsoft.com/office/drawing/2016/5/13/chartex" xmlns:cx8="http://schemas.microsoft.com/office/drawing/2016/5/14/chartex" xmlns:mc="http://schemas.openxmlformats.org/markup-compatibility/2006" xmlns:aink="http://schemas.microsoft.com/office/drawing/2016/ink" xmlns:am3d="http://schemas.microsoft.com/office/drawing/2017/model3d" xmlns:o="urn:schemas-microsoft-com:office:office" xmlns:r="http://schemas.openxmlformats.org/officeDocument/2006/relationships" xmlns:m="http://schemas.openxmlformats.org/officeDocument/2006/math" xmlns:v="urn:schemas-microsoft-com:vml" xmlns:wp14="http://schemas.microsoft.com/office/word/2010/wordprocessingDrawing" xmlns:wp="http://schemas.openxmlformats.org/drawingml/2006/wordprocessingDrawing" xmlns:w10="urn:schemas-microsoft-com:office:word" xmlns:w="http://schemas.openxmlformats.org/wordprocessingml/2006/main" xmlns:w14="http://schemas.microsoft.com/office/word/2010/wordml" xmlns:w15="http://schemas.microsoft.com/office/word/2012/wordml" xmlns:w16cex="http://schemas.microsoft.com/office/word/2018/wordml/cex" xmlns:w16cid="http://schemas.microsoft.com/office/word/2016/wordml/cid" xmlns:w16="http://schemas.microsoft.com/office/word/2018/wordml" xmlns:w16sdtdh="http://schemas.microsoft.com/office/word/2020/wordml/sdtdatahash" xmlns:w16se="http://schemas.microsoft.com/office/word/2015/wordml/symex" xmlns:wpg="http://schemas.microsoft.com/office/word/2010/wordprocessingGroup" xmlns:wpi="http://schemas.microsoft.com/office/word/2010/wordprocessingInk" xmlns:wne="http://schemas.microsoft.com/office/word/2006/wordml" xmlns:wps="http://schemas.microsoft.com/office/word/2010/wordprocessingShape" mc:Ignorable="w14 w15 w16se w16cid w16 w16cex w16sdtdh wp14">
   <w:p>
     <w:pPr>
       <w:pStyle w:val="Piedepgina"/>
@@ -3254,7 +3159,7 @@
 </file>
 
 <file path=word/footer2.xml><?xml version="1.0" encoding="utf-8"?>
-<w:ftr xmlns:wpc="http://schemas.microsoft.com/office/word/2010/wordprocessingCanvas" xmlns:cx="http://schemas.microsoft.com/office/drawing/2014/chartex" xmlns:cx1="http://schemas.microsoft.com/office/drawing/2015/9/8/chartex" xmlns:cx2="http://schemas.microsoft.com/office/drawing/2015/10/21/chartex" xmlns:cx3="http://schemas.microsoft.com/office/drawing/2016/5/9/chartex" xmlns:cx4="http://schemas.microsoft.com/office/drawing/2016/5/10/chartex" xmlns:cx5="http://schemas.microsoft.com/office/drawing/2016/5/11/chartex" xmlns:cx6="http://schemas.microsoft.com/office/drawing/2016/5/12/chartex" xmlns:cx7="http://schemas.microsoft.com/office/drawing/2016/5/13/chartex" xmlns:cx8="http://schemas.microsoft.com/office/drawing/2016/5/14/chartex" xmlns:mc="http://schemas.openxmlformats.org/markup-compatibility/2006" xmlns:aink="http://schemas.microsoft.com/office/drawing/2016/ink" xmlns:am3d="http://schemas.microsoft.com/office/drawing/2017/model3d" xmlns:o="urn:schemas-microsoft-com:office:office" xmlns:oel="http://schemas.microsoft.com/office/2019/extlst" xmlns:r="http://schemas.openxmlformats.org/officeDocument/2006/relationships" xmlns:m="http://schemas.openxmlformats.org/officeDocument/2006/math" xmlns:v="urn:schemas-microsoft-com:vml" xmlns:wp14="http://schemas.microsoft.com/office/word/2010/wordprocessingDrawing" xmlns:wp="http://schemas.openxmlformats.org/drawingml/2006/wordprocessingDrawing" xmlns:w10="urn:schemas-microsoft-com:office:word" xmlns:w="http://schemas.openxmlformats.org/wordprocessingml/2006/main" xmlns:w14="http://schemas.microsoft.com/office/word/2010/wordml" xmlns:w15="http://schemas.microsoft.com/office/word/2012/wordml" xmlns:w16cex="http://schemas.microsoft.com/office/word/2018/wordml/cex" xmlns:w16cid="http://schemas.microsoft.com/office/word/2016/wordml/cid" xmlns:w16="http://schemas.microsoft.com/office/word/2018/wordml" xmlns:w16du="http://schemas.microsoft.com/office/word/2023/wordml/word16du" xmlns:w16sdtdh="http://schemas.microsoft.com/office/word/2020/wordml/sdtdatahash" xmlns:w16sdtfl="http://schemas.microsoft.com/office/word/2024/wordml/sdtformatlock" xmlns:w16se="http://schemas.microsoft.com/office/word/2015/wordml/symex" xmlns:wpg="http://schemas.microsoft.com/office/word/2010/wordprocessingGroup" xmlns:wpi="http://schemas.microsoft.com/office/word/2010/wordprocessingInk" xmlns:wne="http://schemas.microsoft.com/office/word/2006/wordml" xmlns:wps="http://schemas.microsoft.com/office/word/2010/wordprocessingShape" mc:Ignorable="w14 w15 w16se w16cid w16 w16cex w16sdtdh w16sdtfl w16du wp14">
+<w:ftr xmlns:wpc="http://schemas.microsoft.com/office/word/2010/wordprocessingCanvas" xmlns:cx="http://schemas.microsoft.com/office/drawing/2014/chartex" xmlns:cx1="http://schemas.microsoft.com/office/drawing/2015/9/8/chartex" xmlns:cx2="http://schemas.microsoft.com/office/drawing/2015/10/21/chartex" xmlns:cx3="http://schemas.microsoft.com/office/drawing/2016/5/9/chartex" xmlns:cx4="http://schemas.microsoft.com/office/drawing/2016/5/10/chartex" xmlns:cx5="http://schemas.microsoft.com/office/drawing/2016/5/11/chartex" xmlns:cx6="http://schemas.microsoft.com/office/drawing/2016/5/12/chartex" xmlns:cx7="http://schemas.microsoft.com/office/drawing/2016/5/13/chartex" xmlns:cx8="http://schemas.microsoft.com/office/drawing/2016/5/14/chartex" xmlns:mc="http://schemas.openxmlformats.org/markup-compatibility/2006" xmlns:aink="http://schemas.microsoft.com/office/drawing/2016/ink" xmlns:am3d="http://schemas.microsoft.com/office/drawing/2017/model3d" xmlns:o="urn:schemas-microsoft-com:office:office" xmlns:r="http://schemas.openxmlformats.org/officeDocument/2006/relationships" xmlns:m="http://schemas.openxmlformats.org/officeDocument/2006/math" xmlns:v="urn:schemas-microsoft-com:vml" xmlns:wp14="http://schemas.microsoft.com/office/word/2010/wordprocessingDrawing" xmlns:wp="http://schemas.openxmlformats.org/drawingml/2006/wordprocessingDrawing" xmlns:w10="urn:schemas-microsoft-com:office:word" xmlns:w="http://schemas.openxmlformats.org/wordprocessingml/2006/main" xmlns:w14="http://schemas.microsoft.com/office/word/2010/wordml" xmlns:w15="http://schemas.microsoft.com/office/word/2012/wordml" xmlns:w16cex="http://schemas.microsoft.com/office/word/2018/wordml/cex" xmlns:w16cid="http://schemas.microsoft.com/office/word/2016/wordml/cid" xmlns:w16="http://schemas.microsoft.com/office/word/2018/wordml" xmlns:w16sdtdh="http://schemas.microsoft.com/office/word/2020/wordml/sdtdatahash" xmlns:w16se="http://schemas.microsoft.com/office/word/2015/wordml/symex" xmlns:wpg="http://schemas.microsoft.com/office/word/2010/wordprocessingGroup" xmlns:wpi="http://schemas.microsoft.com/office/word/2010/wordprocessingInk" xmlns:wne="http://schemas.microsoft.com/office/word/2006/wordml" xmlns:wps="http://schemas.microsoft.com/office/word/2010/wordprocessingShape" mc:Ignorable="w14 w15 w16se w16cid w16 w16cex w16sdtdh wp14">
   <w:p>
     <w:pPr>
       <w:pStyle w:val="Piedepgina"/>
@@ -3271,7 +3176,7 @@
 </file>
 
 <file path=word/footer3.xml><?xml version="1.0" encoding="utf-8"?>
-<w:ftr xmlns:wpc="http://schemas.microsoft.com/office/word/2010/wordprocessingCanvas" xmlns:cx="http://schemas.microsoft.com/office/drawing/2014/chartex" xmlns:cx1="http://schemas.microsoft.com/office/drawing/2015/9/8/chartex" xmlns:cx2="http://schemas.microsoft.com/office/drawing/2015/10/21/chartex" xmlns:cx3="http://schemas.microsoft.com/office/drawing/2016/5/9/chartex" xmlns:cx4="http://schemas.microsoft.com/office/drawing/2016/5/10/chartex" xmlns:cx5="http://schemas.microsoft.com/office/drawing/2016/5/11/chartex" xmlns:cx6="http://schemas.microsoft.com/office/drawing/2016/5/12/chartex" xmlns:cx7="http://schemas.microsoft.com/office/drawing/2016/5/13/chartex" xmlns:cx8="http://schemas.microsoft.com/office/drawing/2016/5/14/chartex" xmlns:mc="http://schemas.openxmlformats.org/markup-compatibility/2006" xmlns:aink="http://schemas.microsoft.com/office/drawing/2016/ink" xmlns:am3d="http://schemas.microsoft.com/office/drawing/2017/model3d" xmlns:o="urn:schemas-microsoft-com:office:office" xmlns:oel="http://schemas.microsoft.com/office/2019/extlst" xmlns:r="http://schemas.openxmlformats.org/officeDocument/2006/relationships" xmlns:m="http://schemas.openxmlformats.org/officeDocument/2006/math" xmlns:v="urn:schemas-microsoft-com:vml" xmlns:wp14="http://schemas.microsoft.com/office/word/2010/wordprocessingDrawing" xmlns:wp="http://schemas.openxmlformats.org/drawingml/2006/wordprocessingDrawing" xmlns:w10="urn:schemas-microsoft-com:office:word" xmlns:w="http://schemas.openxmlformats.org/wordprocessingml/2006/main" xmlns:w14="http://schemas.microsoft.com/office/word/2010/wordml" xmlns:w15="http://schemas.microsoft.com/office/word/2012/wordml" xmlns:w16cex="http://schemas.microsoft.com/office/word/2018/wordml/cex" xmlns:w16cid="http://schemas.microsoft.com/office/word/2016/wordml/cid" xmlns:w16="http://schemas.microsoft.com/office/word/2018/wordml" xmlns:w16du="http://schemas.microsoft.com/office/word/2023/wordml/word16du" xmlns:w16sdtdh="http://schemas.microsoft.com/office/word/2020/wordml/sdtdatahash" xmlns:w16sdtfl="http://schemas.microsoft.com/office/word/2024/wordml/sdtformatlock" xmlns:w16se="http://schemas.microsoft.com/office/word/2015/wordml/symex" xmlns:wpg="http://schemas.microsoft.com/office/word/2010/wordprocessingGroup" xmlns:wpi="http://schemas.microsoft.com/office/word/2010/wordprocessingInk" xmlns:wne="http://schemas.microsoft.com/office/word/2006/wordml" xmlns:wps="http://schemas.microsoft.com/office/word/2010/wordprocessingShape" mc:Ignorable="w14 w15 w16se w16cid w16 w16cex w16sdtdh w16sdtfl w16du wp14">
+<w:ftr xmlns:wpc="http://schemas.microsoft.com/office/word/2010/wordprocessingCanvas" xmlns:cx="http://schemas.microsoft.com/office/drawing/2014/chartex" xmlns:cx1="http://schemas.microsoft.com/office/drawing/2015/9/8/chartex" xmlns:cx2="http://schemas.microsoft.com/office/drawing/2015/10/21/chartex" xmlns:cx3="http://schemas.microsoft.com/office/drawing/2016/5/9/chartex" xmlns:cx4="http://schemas.microsoft.com/office/drawing/2016/5/10/chartex" xmlns:cx5="http://schemas.microsoft.com/office/drawing/2016/5/11/chartex" xmlns:cx6="http://schemas.microsoft.com/office/drawing/2016/5/12/chartex" xmlns:cx7="http://schemas.microsoft.com/office/drawing/2016/5/13/chartex" xmlns:cx8="http://schemas.microsoft.com/office/drawing/2016/5/14/chartex" xmlns:mc="http://schemas.openxmlformats.org/markup-compatibility/2006" xmlns:aink="http://schemas.microsoft.com/office/drawing/2016/ink" xmlns:am3d="http://schemas.microsoft.com/office/drawing/2017/model3d" xmlns:o="urn:schemas-microsoft-com:office:office" xmlns:r="http://schemas.openxmlformats.org/officeDocument/2006/relationships" xmlns:m="http://schemas.openxmlformats.org/officeDocument/2006/math" xmlns:v="urn:schemas-microsoft-com:vml" xmlns:wp14="http://schemas.microsoft.com/office/word/2010/wordprocessingDrawing" xmlns:wp="http://schemas.openxmlformats.org/drawingml/2006/wordprocessingDrawing" xmlns:w10="urn:schemas-microsoft-com:office:word" xmlns:w="http://schemas.openxmlformats.org/wordprocessingml/2006/main" xmlns:w14="http://schemas.microsoft.com/office/word/2010/wordml" xmlns:w15="http://schemas.microsoft.com/office/word/2012/wordml" xmlns:w16cex="http://schemas.microsoft.com/office/word/2018/wordml/cex" xmlns:w16cid="http://schemas.microsoft.com/office/word/2016/wordml/cid" xmlns:w16="http://schemas.microsoft.com/office/word/2018/wordml" xmlns:w16sdtdh="http://schemas.microsoft.com/office/word/2020/wordml/sdtdatahash" xmlns:w16se="http://schemas.microsoft.com/office/word/2015/wordml/symex" xmlns:wpg="http://schemas.microsoft.com/office/word/2010/wordprocessingGroup" xmlns:wpi="http://schemas.microsoft.com/office/word/2010/wordprocessingInk" xmlns:wne="http://schemas.microsoft.com/office/word/2006/wordml" xmlns:wps="http://schemas.microsoft.com/office/word/2010/wordprocessingShape" mc:Ignorable="w14 w15 w16se w16cid w16 w16cex w16sdtdh wp14">
   <w:p>
     <w:pPr>
       <w:pStyle w:val="Encabezado"/>
@@ -3339,7 +3244,7 @@
 </file>
 
 <file path=word/footer4.xml><?xml version="1.0" encoding="utf-8"?>
-<w:ftr xmlns:wpc="http://schemas.microsoft.com/office/word/2010/wordprocessingCanvas" xmlns:cx="http://schemas.microsoft.com/office/drawing/2014/chartex" xmlns:cx1="http://schemas.microsoft.com/office/drawing/2015/9/8/chartex" xmlns:cx2="http://schemas.microsoft.com/office/drawing/2015/10/21/chartex" xmlns:cx3="http://schemas.microsoft.com/office/drawing/2016/5/9/chartex" xmlns:cx4="http://schemas.microsoft.com/office/drawing/2016/5/10/chartex" xmlns:cx5="http://schemas.microsoft.com/office/drawing/2016/5/11/chartex" xmlns:cx6="http://schemas.microsoft.com/office/drawing/2016/5/12/chartex" xmlns:cx7="http://schemas.microsoft.com/office/drawing/2016/5/13/chartex" xmlns:cx8="http://schemas.microsoft.com/office/drawing/2016/5/14/chartex" xmlns:mc="http://schemas.openxmlformats.org/markup-compatibility/2006" xmlns:aink="http://schemas.microsoft.com/office/drawing/2016/ink" xmlns:am3d="http://schemas.microsoft.com/office/drawing/2017/model3d" xmlns:o="urn:schemas-microsoft-com:office:office" xmlns:oel="http://schemas.microsoft.com/office/2019/extlst" xmlns:r="http://schemas.openxmlformats.org/officeDocument/2006/relationships" xmlns:m="http://schemas.openxmlformats.org/officeDocument/2006/math" xmlns:v="urn:schemas-microsoft-com:vml" xmlns:wp14="http://schemas.microsoft.com/office/word/2010/wordprocessingDrawing" xmlns:wp="http://schemas.openxmlformats.org/drawingml/2006/wordprocessingDrawing" xmlns:w10="urn:schemas-microsoft-com:office:word" xmlns:w="http://schemas.openxmlformats.org/wordprocessingml/2006/main" xmlns:w14="http://schemas.microsoft.com/office/word/2010/wordml" xmlns:w15="http://schemas.microsoft.com/office/word/2012/wordml" xmlns:w16cex="http://schemas.microsoft.com/office/word/2018/wordml/cex" xmlns:w16cid="http://schemas.microsoft.com/office/word/2016/wordml/cid" xmlns:w16="http://schemas.microsoft.com/office/word/2018/wordml" xmlns:w16du="http://schemas.microsoft.com/office/word/2023/wordml/word16du" xmlns:w16sdtdh="http://schemas.microsoft.com/office/word/2020/wordml/sdtdatahash" xmlns:w16sdtfl="http://schemas.microsoft.com/office/word/2024/wordml/sdtformatlock" xmlns:w16se="http://schemas.microsoft.com/office/word/2015/wordml/symex" xmlns:wpg="http://schemas.microsoft.com/office/word/2010/wordprocessingGroup" xmlns:wpi="http://schemas.microsoft.com/office/word/2010/wordprocessingInk" xmlns:wne="http://schemas.microsoft.com/office/word/2006/wordml" xmlns:wps="http://schemas.microsoft.com/office/word/2010/wordprocessingShape" mc:Ignorable="w14 w15 w16se w16cid w16 w16cex w16sdtdh w16sdtfl w16du wp14">
+<w:ftr xmlns:wpc="http://schemas.microsoft.com/office/word/2010/wordprocessingCanvas" xmlns:cx="http://schemas.microsoft.com/office/drawing/2014/chartex" xmlns:cx1="http://schemas.microsoft.com/office/drawing/2015/9/8/chartex" xmlns:cx2="http://schemas.microsoft.com/office/drawing/2015/10/21/chartex" xmlns:cx3="http://schemas.microsoft.com/office/drawing/2016/5/9/chartex" xmlns:cx4="http://schemas.microsoft.com/office/drawing/2016/5/10/chartex" xmlns:cx5="http://schemas.microsoft.com/office/drawing/2016/5/11/chartex" xmlns:cx6="http://schemas.microsoft.com/office/drawing/2016/5/12/chartex" xmlns:cx7="http://schemas.microsoft.com/office/drawing/2016/5/13/chartex" xmlns:cx8="http://schemas.microsoft.com/office/drawing/2016/5/14/chartex" xmlns:mc="http://schemas.openxmlformats.org/markup-compatibility/2006" xmlns:aink="http://schemas.microsoft.com/office/drawing/2016/ink" xmlns:am3d="http://schemas.microsoft.com/office/drawing/2017/model3d" xmlns:o="urn:schemas-microsoft-com:office:office" xmlns:r="http://schemas.openxmlformats.org/officeDocument/2006/relationships" xmlns:m="http://schemas.openxmlformats.org/officeDocument/2006/math" xmlns:v="urn:schemas-microsoft-com:vml" xmlns:wp14="http://schemas.microsoft.com/office/word/2010/wordprocessingDrawing" xmlns:wp="http://schemas.openxmlformats.org/drawingml/2006/wordprocessingDrawing" xmlns:w10="urn:schemas-microsoft-com:office:word" xmlns:w="http://schemas.openxmlformats.org/wordprocessingml/2006/main" xmlns:w14="http://schemas.microsoft.com/office/word/2010/wordml" xmlns:w15="http://schemas.microsoft.com/office/word/2012/wordml" xmlns:w16cex="http://schemas.microsoft.com/office/word/2018/wordml/cex" xmlns:w16cid="http://schemas.microsoft.com/office/word/2016/wordml/cid" xmlns:w16="http://schemas.microsoft.com/office/word/2018/wordml" xmlns:w16sdtdh="http://schemas.microsoft.com/office/word/2020/wordml/sdtdatahash" xmlns:w16se="http://schemas.microsoft.com/office/word/2015/wordml/symex" xmlns:wpg="http://schemas.microsoft.com/office/word/2010/wordprocessingGroup" xmlns:wpi="http://schemas.microsoft.com/office/word/2010/wordprocessingInk" xmlns:wne="http://schemas.microsoft.com/office/word/2006/wordml" xmlns:wps="http://schemas.microsoft.com/office/word/2010/wordprocessingShape" mc:Ignorable="w14 w15 w16se w16cid w16 w16cex w16sdtdh wp14">
   <w:p>
     <w:pPr>
       <w:pStyle w:val="Piedepgina"/>
@@ -3401,7 +3306,7 @@
 </file>
 
 <file path=word/footnotes.xml><?xml version="1.0" encoding="utf-8"?>
-<w:footnotes xmlns:wpc="http://schemas.microsoft.com/office/word/2010/wordprocessingCanvas" xmlns:cx="http://schemas.microsoft.com/office/drawing/2014/chartex" xmlns:cx1="http://schemas.microsoft.com/office/drawing/2015/9/8/chartex" xmlns:cx2="http://schemas.microsoft.com/office/drawing/2015/10/21/chartex" xmlns:cx3="http://schemas.microsoft.com/office/drawing/2016/5/9/chartex" xmlns:cx4="http://schemas.microsoft.com/office/drawing/2016/5/10/chartex" xmlns:cx5="http://schemas.microsoft.com/office/drawing/2016/5/11/chartex" xmlns:cx6="http://schemas.microsoft.com/office/drawing/2016/5/12/chartex" xmlns:cx7="http://schemas.microsoft.com/office/drawing/2016/5/13/chartex" xmlns:cx8="http://schemas.microsoft.com/office/drawing/2016/5/14/chartex" xmlns:mc="http://schemas.openxmlformats.org/markup-compatibility/2006" xmlns:aink="http://schemas.microsoft.com/office/drawing/2016/ink" xmlns:am3d="http://schemas.microsoft.com/office/drawing/2017/model3d" xmlns:o="urn:schemas-microsoft-com:office:office" xmlns:oel="http://schemas.microsoft.com/office/2019/extlst" xmlns:r="http://schemas.openxmlformats.org/officeDocument/2006/relationships" xmlns:m="http://schemas.openxmlformats.org/officeDocument/2006/math" xmlns:v="urn:schemas-microsoft-com:vml" xmlns:wp14="http://schemas.microsoft.com/office/word/2010/wordprocessingDrawing" xmlns:wp="http://schemas.openxmlformats.org/drawingml/2006/wordprocessingDrawing" xmlns:w10="urn:schemas-microsoft-com:office:word" xmlns:w="http://schemas.openxmlformats.org/wordprocessingml/2006/main" xmlns:w14="http://schemas.microsoft.com/office/word/2010/wordml" xmlns:w15="http://schemas.microsoft.com/office/word/2012/wordml" xmlns:w16cex="http://schemas.microsoft.com/office/word/2018/wordml/cex" xmlns:w16cid="http://schemas.microsoft.com/office/word/2016/wordml/cid" xmlns:w16="http://schemas.microsoft.com/office/word/2018/wordml" xmlns:w16du="http://schemas.microsoft.com/office/word/2023/wordml/word16du" xmlns:w16sdtdh="http://schemas.microsoft.com/office/word/2020/wordml/sdtdatahash" xmlns:w16sdtfl="http://schemas.microsoft.com/office/word/2024/wordml/sdtformatlock" xmlns:w16se="http://schemas.microsoft.com/office/word/2015/wordml/symex" xmlns:wpg="http://schemas.microsoft.com/office/word/2010/wordprocessingGroup" xmlns:wpi="http://schemas.microsoft.com/office/word/2010/wordprocessingInk" xmlns:wne="http://schemas.microsoft.com/office/word/2006/wordml" xmlns:wps="http://schemas.microsoft.com/office/word/2010/wordprocessingShape" mc:Ignorable="w14 w15 w16se w16cid w16 w16cex w16sdtdh w16sdtfl w16du wp14">
+<w:footnotes xmlns:wpc="http://schemas.microsoft.com/office/word/2010/wordprocessingCanvas" xmlns:cx="http://schemas.microsoft.com/office/drawing/2014/chartex" xmlns:cx1="http://schemas.microsoft.com/office/drawing/2015/9/8/chartex" xmlns:cx2="http://schemas.microsoft.com/office/drawing/2015/10/21/chartex" xmlns:cx3="http://schemas.microsoft.com/office/drawing/2016/5/9/chartex" xmlns:cx4="http://schemas.microsoft.com/office/drawing/2016/5/10/chartex" xmlns:cx5="http://schemas.microsoft.com/office/drawing/2016/5/11/chartex" xmlns:cx6="http://schemas.microsoft.com/office/drawing/2016/5/12/chartex" xmlns:cx7="http://schemas.microsoft.com/office/drawing/2016/5/13/chartex" xmlns:cx8="http://schemas.microsoft.com/office/drawing/2016/5/14/chartex" xmlns:mc="http://schemas.openxmlformats.org/markup-compatibility/2006" xmlns:aink="http://schemas.microsoft.com/office/drawing/2016/ink" xmlns:am3d="http://schemas.microsoft.com/office/drawing/2017/model3d" xmlns:o="urn:schemas-microsoft-com:office:office" xmlns:r="http://schemas.openxmlformats.org/officeDocument/2006/relationships" xmlns:m="http://schemas.openxmlformats.org/officeDocument/2006/math" xmlns:v="urn:schemas-microsoft-com:vml" xmlns:wp14="http://schemas.microsoft.com/office/word/2010/wordprocessingDrawing" xmlns:wp="http://schemas.openxmlformats.org/drawingml/2006/wordprocessingDrawing" xmlns:w10="urn:schemas-microsoft-com:office:word" xmlns:w="http://schemas.openxmlformats.org/wordprocessingml/2006/main" xmlns:w14="http://schemas.microsoft.com/office/word/2010/wordml" xmlns:w15="http://schemas.microsoft.com/office/word/2012/wordml" xmlns:w16cex="http://schemas.microsoft.com/office/word/2018/wordml/cex" xmlns:w16cid="http://schemas.microsoft.com/office/word/2016/wordml/cid" xmlns:w16="http://schemas.microsoft.com/office/word/2018/wordml" xmlns:w16sdtdh="http://schemas.microsoft.com/office/word/2020/wordml/sdtdatahash" xmlns:w16se="http://schemas.microsoft.com/office/word/2015/wordml/symex" xmlns:wpg="http://schemas.microsoft.com/office/word/2010/wordprocessingGroup" xmlns:wpi="http://schemas.microsoft.com/office/word/2010/wordprocessingInk" xmlns:wne="http://schemas.microsoft.com/office/word/2006/wordml" xmlns:wps="http://schemas.microsoft.com/office/word/2010/wordprocessingShape" mc:Ignorable="w14 w15 w16se w16cid w16 w16cex w16sdtdh wp14">
   <w:footnote w:type="separator" w:id="-1">
     <w:p>
       <w:r>
@@ -3420,7 +3325,7 @@
 </file>
 
 <file path=word/header1.xml><?xml version="1.0" encoding="utf-8"?>
-<w:hdr xmlns:wpc="http://schemas.microsoft.com/office/word/2010/wordprocessingCanvas" xmlns:cx="http://schemas.microsoft.com/office/drawing/2014/chartex" xmlns:cx1="http://schemas.microsoft.com/office/drawing/2015/9/8/chartex" xmlns:cx2="http://schemas.microsoft.com/office/drawing/2015/10/21/chartex" xmlns:cx3="http://schemas.microsoft.com/office/drawing/2016/5/9/chartex" xmlns:cx4="http://schemas.microsoft.com/office/drawing/2016/5/10/chartex" xmlns:cx5="http://schemas.microsoft.com/office/drawing/2016/5/11/chartex" xmlns:cx6="http://schemas.microsoft.com/office/drawing/2016/5/12/chartex" xmlns:cx7="http://schemas.microsoft.com/office/drawing/2016/5/13/chartex" xmlns:cx8="http://schemas.microsoft.com/office/drawing/2016/5/14/chartex" xmlns:mc="http://schemas.openxmlformats.org/markup-compatibility/2006" xmlns:aink="http://schemas.microsoft.com/office/drawing/2016/ink" xmlns:am3d="http://schemas.microsoft.com/office/drawing/2017/model3d" xmlns:o="urn:schemas-microsoft-com:office:office" xmlns:oel="http://schemas.microsoft.com/office/2019/extlst" xmlns:r="http://schemas.openxmlformats.org/officeDocument/2006/relationships" xmlns:m="http://schemas.openxmlformats.org/officeDocument/2006/math" xmlns:v="urn:schemas-microsoft-com:vml" xmlns:wp14="http://schemas.microsoft.com/office/word/2010/wordprocessingDrawing" xmlns:wp="http://schemas.openxmlformats.org/drawingml/2006/wordprocessingDrawing" xmlns:w10="urn:schemas-microsoft-com:office:word" xmlns:w="http://schemas.openxmlformats.org/wordprocessingml/2006/main" xmlns:w14="http://schemas.microsoft.com/office/word/2010/wordml" xmlns:w15="http://schemas.microsoft.com/office/word/2012/wordml" xmlns:w16cex="http://schemas.microsoft.com/office/word/2018/wordml/cex" xmlns:w16cid="http://schemas.microsoft.com/office/word/2016/wordml/cid" xmlns:w16="http://schemas.microsoft.com/office/word/2018/wordml" xmlns:w16du="http://schemas.microsoft.com/office/word/2023/wordml/word16du" xmlns:w16sdtdh="http://schemas.microsoft.com/office/word/2020/wordml/sdtdatahash" xmlns:w16sdtfl="http://schemas.microsoft.com/office/word/2024/wordml/sdtformatlock" xmlns:w16se="http://schemas.microsoft.com/office/word/2015/wordml/symex" xmlns:wpg="http://schemas.microsoft.com/office/word/2010/wordprocessingGroup" xmlns:wpi="http://schemas.microsoft.com/office/word/2010/wordprocessingInk" xmlns:wne="http://schemas.microsoft.com/office/word/2006/wordml" xmlns:wps="http://schemas.microsoft.com/office/word/2010/wordprocessingShape" mc:Ignorable="w14 w15 w16se w16cid w16 w16cex w16sdtdh w16sdtfl w16du wp14">
+<w:hdr xmlns:wpc="http://schemas.microsoft.com/office/word/2010/wordprocessingCanvas" xmlns:cx="http://schemas.microsoft.com/office/drawing/2014/chartex" xmlns:cx1="http://schemas.microsoft.com/office/drawing/2015/9/8/chartex" xmlns:cx2="http://schemas.microsoft.com/office/drawing/2015/10/21/chartex" xmlns:cx3="http://schemas.microsoft.com/office/drawing/2016/5/9/chartex" xmlns:cx4="http://schemas.microsoft.com/office/drawing/2016/5/10/chartex" xmlns:cx5="http://schemas.microsoft.com/office/drawing/2016/5/11/chartex" xmlns:cx6="http://schemas.microsoft.com/office/drawing/2016/5/12/chartex" xmlns:cx7="http://schemas.microsoft.com/office/drawing/2016/5/13/chartex" xmlns:cx8="http://schemas.microsoft.com/office/drawing/2016/5/14/chartex" xmlns:mc="http://schemas.openxmlformats.org/markup-compatibility/2006" xmlns:aink="http://schemas.microsoft.com/office/drawing/2016/ink" xmlns:am3d="http://schemas.microsoft.com/office/drawing/2017/model3d" xmlns:o="urn:schemas-microsoft-com:office:office" xmlns:r="http://schemas.openxmlformats.org/officeDocument/2006/relationships" xmlns:m="http://schemas.openxmlformats.org/officeDocument/2006/math" xmlns:v="urn:schemas-microsoft-com:vml" xmlns:wp14="http://schemas.microsoft.com/office/word/2010/wordprocessingDrawing" xmlns:wp="http://schemas.openxmlformats.org/drawingml/2006/wordprocessingDrawing" xmlns:w10="urn:schemas-microsoft-com:office:word" xmlns:w="http://schemas.openxmlformats.org/wordprocessingml/2006/main" xmlns:w14="http://schemas.microsoft.com/office/word/2010/wordml" xmlns:w15="http://schemas.microsoft.com/office/word/2012/wordml" xmlns:w16cex="http://schemas.microsoft.com/office/word/2018/wordml/cex" xmlns:w16cid="http://schemas.microsoft.com/office/word/2016/wordml/cid" xmlns:w16="http://schemas.microsoft.com/office/word/2018/wordml" xmlns:w16sdtdh="http://schemas.microsoft.com/office/word/2020/wordml/sdtdatahash" xmlns:w16se="http://schemas.microsoft.com/office/word/2015/wordml/symex" xmlns:wpg="http://schemas.microsoft.com/office/word/2010/wordprocessingGroup" xmlns:wpi="http://schemas.microsoft.com/office/word/2010/wordprocessingInk" xmlns:wne="http://schemas.microsoft.com/office/word/2006/wordml" xmlns:wps="http://schemas.microsoft.com/office/word/2010/wordprocessingShape" mc:Ignorable="w14 w15 w16se w16cid w16 w16cex w16sdtdh wp14">
   <w:p>
     <w:pPr>
       <w:jc w:val="right"/>
@@ -3540,7 +3445,7 @@
                       <a:effectLst/>
                       <a:extLst>
                         <a:ext uri="{C572A759-6A51-4108-AA02-DFA0A04FC94B}">
-                          <ma14:wrappingTextBoxFlag xmlns="" xmlns:ma14="http://schemas.microsoft.com/office/mac/drawingml/2011/main" xmlns:w="http://schemas.openxmlformats.org/wordprocessingml/2006/main" xmlns:w10="urn:schemas-microsoft-com:office:word" xmlns:v="urn:schemas-microsoft-com:vml" xmlns:o="urn:schemas-microsoft-com:office:office"/>
+                          <ma14:wrappingTextBoxFlag xmlns:o="urn:schemas-microsoft-com:office:office" xmlns:v="urn:schemas-microsoft-com:vml" xmlns:w10="urn:schemas-microsoft-com:office:word" xmlns:w="http://schemas.openxmlformats.org/wordprocessingml/2006/main" xmlns:ma14="http://schemas.microsoft.com/office/mac/drawingml/2011/main" xmlns="" xmlns:w16sdtfl="http://schemas.microsoft.com/office/word/2024/wordml/sdtformatlock" xmlns:w16du="http://schemas.microsoft.com/office/word/2023/wordml/word16du" xmlns:oel="http://schemas.microsoft.com/office/2019/extlst"/>
                         </a:ext>
                       </a:extLst>
                     </wps:spPr>
@@ -3672,7 +3577,7 @@
               <v:stroke joinstyle="miter"/>
               <v:path gradientshapeok="t" o:connecttype="rect"/>
             </v:shapetype>
-            <v:shape id="Cuadro de texto 5" o:spid="_x0000_s1027" type="#_x0000_t202" style="position:absolute;margin-left:-8.95pt;margin-top:66.45pt;width:6in;height:177.4pt;z-index:251658752;visibility:visible;mso-wrap-style:square;mso-width-percent:0;mso-height-percent:0;mso-wrap-distance-left:9pt;mso-wrap-distance-top:0;mso-wrap-distance-right:9pt;mso-wrap-distance-bottom:0;mso-position-horizontal:absolute;mso-position-horizontal-relative:text;mso-position-vertical:absolute;mso-position-vertical-relative:text;mso-width-percent:0;mso-height-percent:0;mso-width-relative:margin;mso-height-relative:margin;v-text-anchor:top" o:gfxdata="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" filled="f" stroked="f">
+            <v:shape id="Cuadro de texto 5" o:spid="_x0000_s1027" type="#_x0000_t202" style="position:absolute;margin-left:-8.95pt;margin-top:66.45pt;width:6in;height:177.4pt;z-index:251658752;visibility:visible;mso-wrap-style:square;mso-width-percent:0;mso-height-percent:0;mso-wrap-distance-left:9pt;mso-wrap-distance-top:0;mso-wrap-distance-right:9pt;mso-wrap-distance-bottom:0;mso-position-horizontal:absolute;mso-position-horizontal-relative:text;mso-position-vertical:absolute;mso-position-vertical-relative:text;mso-width-percent:0;mso-height-percent:0;mso-width-relative:margin;mso-height-relative:margin;v-text-anchor:top" o:gfxdata="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" filled="f" stroked="f">
               <v:textbox>
                 <w:txbxContent>
                   <w:p>
@@ -3773,7 +3678,7 @@
 </file>
 
 <file path=word/header2.xml><?xml version="1.0" encoding="utf-8"?>
-<w:hdr xmlns:wpc="http://schemas.microsoft.com/office/word/2010/wordprocessingCanvas" xmlns:cx="http://schemas.microsoft.com/office/drawing/2014/chartex" xmlns:cx1="http://schemas.microsoft.com/office/drawing/2015/9/8/chartex" xmlns:cx2="http://schemas.microsoft.com/office/drawing/2015/10/21/chartex" xmlns:cx3="http://schemas.microsoft.com/office/drawing/2016/5/9/chartex" xmlns:cx4="http://schemas.microsoft.com/office/drawing/2016/5/10/chartex" xmlns:cx5="http://schemas.microsoft.com/office/drawing/2016/5/11/chartex" xmlns:cx6="http://schemas.microsoft.com/office/drawing/2016/5/12/chartex" xmlns:cx7="http://schemas.microsoft.com/office/drawing/2016/5/13/chartex" xmlns:cx8="http://schemas.microsoft.com/office/drawing/2016/5/14/chartex" xmlns:mc="http://schemas.openxmlformats.org/markup-compatibility/2006" xmlns:aink="http://schemas.microsoft.com/office/drawing/2016/ink" xmlns:am3d="http://schemas.microsoft.com/office/drawing/2017/model3d" xmlns:o="urn:schemas-microsoft-com:office:office" xmlns:oel="http://schemas.microsoft.com/office/2019/extlst" xmlns:r="http://schemas.openxmlformats.org/officeDocument/2006/relationships" xmlns:m="http://schemas.openxmlformats.org/officeDocument/2006/math" xmlns:v="urn:schemas-microsoft-com:vml" xmlns:wp14="http://schemas.microsoft.com/office/word/2010/wordprocessingDrawing" xmlns:wp="http://schemas.openxmlformats.org/drawingml/2006/wordprocessingDrawing" xmlns:w10="urn:schemas-microsoft-com:office:word" xmlns:w="http://schemas.openxmlformats.org/wordprocessingml/2006/main" xmlns:w14="http://schemas.microsoft.com/office/word/2010/wordml" xmlns:w15="http://schemas.microsoft.com/office/word/2012/wordml" xmlns:w16cex="http://schemas.microsoft.com/office/word/2018/wordml/cex" xmlns:w16cid="http://schemas.microsoft.com/office/word/2016/wordml/cid" xmlns:w16="http://schemas.microsoft.com/office/word/2018/wordml" xmlns:w16du="http://schemas.microsoft.com/office/word/2023/wordml/word16du" xmlns:w16sdtdh="http://schemas.microsoft.com/office/word/2020/wordml/sdtdatahash" xmlns:w16sdtfl="http://schemas.microsoft.com/office/word/2024/wordml/sdtformatlock" xmlns:w16se="http://schemas.microsoft.com/office/word/2015/wordml/symex" xmlns:wpg="http://schemas.microsoft.com/office/word/2010/wordprocessingGroup" xmlns:wpi="http://schemas.microsoft.com/office/word/2010/wordprocessingInk" xmlns:wne="http://schemas.microsoft.com/office/word/2006/wordml" xmlns:wps="http://schemas.microsoft.com/office/word/2010/wordprocessingShape" mc:Ignorable="w14 w15 w16se w16cid w16 w16cex w16sdtdh w16sdtfl w16du wp14">
+<w:hdr xmlns:wpc="http://schemas.microsoft.com/office/word/2010/wordprocessingCanvas" xmlns:cx="http://schemas.microsoft.com/office/drawing/2014/chartex" xmlns:cx1="http://schemas.microsoft.com/office/drawing/2015/9/8/chartex" xmlns:cx2="http://schemas.microsoft.com/office/drawing/2015/10/21/chartex" xmlns:cx3="http://schemas.microsoft.com/office/drawing/2016/5/9/chartex" xmlns:cx4="http://schemas.microsoft.com/office/drawing/2016/5/10/chartex" xmlns:cx5="http://schemas.microsoft.com/office/drawing/2016/5/11/chartex" xmlns:cx6="http://schemas.microsoft.com/office/drawing/2016/5/12/chartex" xmlns:cx7="http://schemas.microsoft.com/office/drawing/2016/5/13/chartex" xmlns:cx8="http://schemas.microsoft.com/office/drawing/2016/5/14/chartex" xmlns:mc="http://schemas.openxmlformats.org/markup-compatibility/2006" xmlns:aink="http://schemas.microsoft.com/office/drawing/2016/ink" xmlns:am3d="http://schemas.microsoft.com/office/drawing/2017/model3d" xmlns:o="urn:schemas-microsoft-com:office:office" xmlns:r="http://schemas.openxmlformats.org/officeDocument/2006/relationships" xmlns:m="http://schemas.openxmlformats.org/officeDocument/2006/math" xmlns:v="urn:schemas-microsoft-com:vml" xmlns:wp14="http://schemas.microsoft.com/office/word/2010/wordprocessingDrawing" xmlns:wp="http://schemas.openxmlformats.org/drawingml/2006/wordprocessingDrawing" xmlns:w10="urn:schemas-microsoft-com:office:word" xmlns:w="http://schemas.openxmlformats.org/wordprocessingml/2006/main" xmlns:w14="http://schemas.microsoft.com/office/word/2010/wordml" xmlns:w15="http://schemas.microsoft.com/office/word/2012/wordml" xmlns:w16cex="http://schemas.microsoft.com/office/word/2018/wordml/cex" xmlns:w16cid="http://schemas.microsoft.com/office/word/2016/wordml/cid" xmlns:w16="http://schemas.microsoft.com/office/word/2018/wordml" xmlns:w16sdtdh="http://schemas.microsoft.com/office/word/2020/wordml/sdtdatahash" xmlns:w16se="http://schemas.microsoft.com/office/word/2015/wordml/symex" xmlns:wpg="http://schemas.microsoft.com/office/word/2010/wordprocessingGroup" xmlns:wpi="http://schemas.microsoft.com/office/word/2010/wordprocessingInk" xmlns:wne="http://schemas.microsoft.com/office/word/2006/wordml" xmlns:wps="http://schemas.microsoft.com/office/word/2010/wordprocessingShape" mc:Ignorable="w14 w15 w16se w16cid w16 w16cex w16sdtdh wp14">
   <w:tbl>
     <w:tblPr>
       <w:tblW w:w="0" w:type="auto"/>
@@ -3895,7 +3800,7 @@
 </file>
 
 <file path=word/header3.xml><?xml version="1.0" encoding="utf-8"?>
-<w:hdr xmlns:wpc="http://schemas.microsoft.com/office/word/2010/wordprocessingCanvas" xmlns:cx="http://schemas.microsoft.com/office/drawing/2014/chartex" xmlns:cx1="http://schemas.microsoft.com/office/drawing/2015/9/8/chartex" xmlns:cx2="http://schemas.microsoft.com/office/drawing/2015/10/21/chartex" xmlns:cx3="http://schemas.microsoft.com/office/drawing/2016/5/9/chartex" xmlns:cx4="http://schemas.microsoft.com/office/drawing/2016/5/10/chartex" xmlns:cx5="http://schemas.microsoft.com/office/drawing/2016/5/11/chartex" xmlns:cx6="http://schemas.microsoft.com/office/drawing/2016/5/12/chartex" xmlns:cx7="http://schemas.microsoft.com/office/drawing/2016/5/13/chartex" xmlns:cx8="http://schemas.microsoft.com/office/drawing/2016/5/14/chartex" xmlns:mc="http://schemas.openxmlformats.org/markup-compatibility/2006" xmlns:aink="http://schemas.microsoft.com/office/drawing/2016/ink" xmlns:am3d="http://schemas.microsoft.com/office/drawing/2017/model3d" xmlns:o="urn:schemas-microsoft-com:office:office" xmlns:oel="http://schemas.microsoft.com/office/2019/extlst" xmlns:r="http://schemas.openxmlformats.org/officeDocument/2006/relationships" xmlns:m="http://schemas.openxmlformats.org/officeDocument/2006/math" xmlns:v="urn:schemas-microsoft-com:vml" xmlns:wp14="http://schemas.microsoft.com/office/word/2010/wordprocessingDrawing" xmlns:wp="http://schemas.openxmlformats.org/drawingml/2006/wordprocessingDrawing" xmlns:w10="urn:schemas-microsoft-com:office:word" xmlns:w="http://schemas.openxmlformats.org/wordprocessingml/2006/main" xmlns:w14="http://schemas.microsoft.com/office/word/2010/wordml" xmlns:w15="http://schemas.microsoft.com/office/word/2012/wordml" xmlns:w16cex="http://schemas.microsoft.com/office/word/2018/wordml/cex" xmlns:w16cid="http://schemas.microsoft.com/office/word/2016/wordml/cid" xmlns:w16="http://schemas.microsoft.com/office/word/2018/wordml" xmlns:w16du="http://schemas.microsoft.com/office/word/2023/wordml/word16du" xmlns:w16sdtdh="http://schemas.microsoft.com/office/word/2020/wordml/sdtdatahash" xmlns:w16sdtfl="http://schemas.microsoft.com/office/word/2024/wordml/sdtformatlock" xmlns:w16se="http://schemas.microsoft.com/office/word/2015/wordml/symex" xmlns:wpg="http://schemas.microsoft.com/office/word/2010/wordprocessingGroup" xmlns:wpi="http://schemas.microsoft.com/office/word/2010/wordprocessingInk" xmlns:wne="http://schemas.microsoft.com/office/word/2006/wordml" xmlns:wps="http://schemas.microsoft.com/office/word/2010/wordprocessingShape" mc:Ignorable="w14 w15 w16se w16cid w16 w16cex w16sdtdh w16sdtfl w16du wp14">
+<w:hdr xmlns:wpc="http://schemas.microsoft.com/office/word/2010/wordprocessingCanvas" xmlns:cx="http://schemas.microsoft.com/office/drawing/2014/chartex" xmlns:cx1="http://schemas.microsoft.com/office/drawing/2015/9/8/chartex" xmlns:cx2="http://schemas.microsoft.com/office/drawing/2015/10/21/chartex" xmlns:cx3="http://schemas.microsoft.com/office/drawing/2016/5/9/chartex" xmlns:cx4="http://schemas.microsoft.com/office/drawing/2016/5/10/chartex" xmlns:cx5="http://schemas.microsoft.com/office/drawing/2016/5/11/chartex" xmlns:cx6="http://schemas.microsoft.com/office/drawing/2016/5/12/chartex" xmlns:cx7="http://schemas.microsoft.com/office/drawing/2016/5/13/chartex" xmlns:cx8="http://schemas.microsoft.com/office/drawing/2016/5/14/chartex" xmlns:mc="http://schemas.openxmlformats.org/markup-compatibility/2006" xmlns:aink="http://schemas.microsoft.com/office/drawing/2016/ink" xmlns:am3d="http://schemas.microsoft.com/office/drawing/2017/model3d" xmlns:o="urn:schemas-microsoft-com:office:office" xmlns:r="http://schemas.openxmlformats.org/officeDocument/2006/relationships" xmlns:m="http://schemas.openxmlformats.org/officeDocument/2006/math" xmlns:v="urn:schemas-microsoft-com:vml" xmlns:wp14="http://schemas.microsoft.com/office/word/2010/wordprocessingDrawing" xmlns:wp="http://schemas.openxmlformats.org/drawingml/2006/wordprocessingDrawing" xmlns:w10="urn:schemas-microsoft-com:office:word" xmlns:w="http://schemas.openxmlformats.org/wordprocessingml/2006/main" xmlns:w14="http://schemas.microsoft.com/office/word/2010/wordml" xmlns:w15="http://schemas.microsoft.com/office/word/2012/wordml" xmlns:w16cex="http://schemas.microsoft.com/office/word/2018/wordml/cex" xmlns:w16cid="http://schemas.microsoft.com/office/word/2016/wordml/cid" xmlns:w16="http://schemas.microsoft.com/office/word/2018/wordml" xmlns:w16sdtdh="http://schemas.microsoft.com/office/word/2020/wordml/sdtdatahash" xmlns:w16se="http://schemas.microsoft.com/office/word/2015/wordml/symex" xmlns:wpg="http://schemas.microsoft.com/office/word/2010/wordprocessingGroup" xmlns:wpi="http://schemas.microsoft.com/office/word/2010/wordprocessingInk" xmlns:wne="http://schemas.microsoft.com/office/word/2006/wordml" xmlns:wps="http://schemas.microsoft.com/office/word/2010/wordprocessingShape" mc:Ignorable="w14 w15 w16se w16cid w16 w16cex w16sdtdh wp14">
   <w:p>
     <w:pPr>
       <w:jc w:val="right"/>
@@ -3961,7 +3866,7 @@
 </file>
 
 <file path=word/header4.xml><?xml version="1.0" encoding="utf-8"?>
-<w:hdr xmlns:wpc="http://schemas.microsoft.com/office/word/2010/wordprocessingCanvas" xmlns:cx="http://schemas.microsoft.com/office/drawing/2014/chartex" xmlns:cx1="http://schemas.microsoft.com/office/drawing/2015/9/8/chartex" xmlns:cx2="http://schemas.microsoft.com/office/drawing/2015/10/21/chartex" xmlns:cx3="http://schemas.microsoft.com/office/drawing/2016/5/9/chartex" xmlns:cx4="http://schemas.microsoft.com/office/drawing/2016/5/10/chartex" xmlns:cx5="http://schemas.microsoft.com/office/drawing/2016/5/11/chartex" xmlns:cx6="http://schemas.microsoft.com/office/drawing/2016/5/12/chartex" xmlns:cx7="http://schemas.microsoft.com/office/drawing/2016/5/13/chartex" xmlns:cx8="http://schemas.microsoft.com/office/drawing/2016/5/14/chartex" xmlns:mc="http://schemas.openxmlformats.org/markup-compatibility/2006" xmlns:aink="http://schemas.microsoft.com/office/drawing/2016/ink" xmlns:am3d="http://schemas.microsoft.com/office/drawing/2017/model3d" xmlns:o="urn:schemas-microsoft-com:office:office" xmlns:oel="http://schemas.microsoft.com/office/2019/extlst" xmlns:r="http://schemas.openxmlformats.org/officeDocument/2006/relationships" xmlns:m="http://schemas.openxmlformats.org/officeDocument/2006/math" xmlns:v="urn:schemas-microsoft-com:vml" xmlns:wp14="http://schemas.microsoft.com/office/word/2010/wordprocessingDrawing" xmlns:wp="http://schemas.openxmlformats.org/drawingml/2006/wordprocessingDrawing" xmlns:w10="urn:schemas-microsoft-com:office:word" xmlns:w="http://schemas.openxmlformats.org/wordprocessingml/2006/main" xmlns:w14="http://schemas.microsoft.com/office/word/2010/wordml" xmlns:w15="http://schemas.microsoft.com/office/word/2012/wordml" xmlns:w16cex="http://schemas.microsoft.com/office/word/2018/wordml/cex" xmlns:w16cid="http://schemas.microsoft.com/office/word/2016/wordml/cid" xmlns:w16="http://schemas.microsoft.com/office/word/2018/wordml" xmlns:w16du="http://schemas.microsoft.com/office/word/2023/wordml/word16du" xmlns:w16sdtdh="http://schemas.microsoft.com/office/word/2020/wordml/sdtdatahash" xmlns:w16sdtfl="http://schemas.microsoft.com/office/word/2024/wordml/sdtformatlock" xmlns:w16se="http://schemas.microsoft.com/office/word/2015/wordml/symex" xmlns:wpg="http://schemas.microsoft.com/office/word/2010/wordprocessingGroup" xmlns:wpi="http://schemas.microsoft.com/office/word/2010/wordprocessingInk" xmlns:wne="http://schemas.microsoft.com/office/word/2006/wordml" xmlns:wps="http://schemas.microsoft.com/office/word/2010/wordprocessingShape" mc:Ignorable="w14 w15 w16se w16cid w16 w16cex w16sdtdh w16sdtfl w16du wp14">
+<w:hdr xmlns:wpc="http://schemas.microsoft.com/office/word/2010/wordprocessingCanvas" xmlns:cx="http://schemas.microsoft.com/office/drawing/2014/chartex" xmlns:cx1="http://schemas.microsoft.com/office/drawing/2015/9/8/chartex" xmlns:cx2="http://schemas.microsoft.com/office/drawing/2015/10/21/chartex" xmlns:cx3="http://schemas.microsoft.com/office/drawing/2016/5/9/chartex" xmlns:cx4="http://schemas.microsoft.com/office/drawing/2016/5/10/chartex" xmlns:cx5="http://schemas.microsoft.com/office/drawing/2016/5/11/chartex" xmlns:cx6="http://schemas.microsoft.com/office/drawing/2016/5/12/chartex" xmlns:cx7="http://schemas.microsoft.com/office/drawing/2016/5/13/chartex" xmlns:cx8="http://schemas.microsoft.com/office/drawing/2016/5/14/chartex" xmlns:mc="http://schemas.openxmlformats.org/markup-compatibility/2006" xmlns:aink="http://schemas.microsoft.com/office/drawing/2016/ink" xmlns:am3d="http://schemas.microsoft.com/office/drawing/2017/model3d" xmlns:o="urn:schemas-microsoft-com:office:office" xmlns:r="http://schemas.openxmlformats.org/officeDocument/2006/relationships" xmlns:m="http://schemas.openxmlformats.org/officeDocument/2006/math" xmlns:v="urn:schemas-microsoft-com:vml" xmlns:wp14="http://schemas.microsoft.com/office/word/2010/wordprocessingDrawing" xmlns:wp="http://schemas.openxmlformats.org/drawingml/2006/wordprocessingDrawing" xmlns:w10="urn:schemas-microsoft-com:office:word" xmlns:w="http://schemas.openxmlformats.org/wordprocessingml/2006/main" xmlns:w14="http://schemas.microsoft.com/office/word/2010/wordml" xmlns:w15="http://schemas.microsoft.com/office/word/2012/wordml" xmlns:w16cex="http://schemas.microsoft.com/office/word/2018/wordml/cex" xmlns:w16cid="http://schemas.microsoft.com/office/word/2016/wordml/cid" xmlns:w16="http://schemas.microsoft.com/office/word/2018/wordml" xmlns:w16sdtdh="http://schemas.microsoft.com/office/word/2020/wordml/sdtdatahash" xmlns:w16se="http://schemas.microsoft.com/office/word/2015/wordml/symex" xmlns:wpg="http://schemas.microsoft.com/office/word/2010/wordprocessingGroup" xmlns:wpi="http://schemas.microsoft.com/office/word/2010/wordprocessingInk" xmlns:wne="http://schemas.microsoft.com/office/word/2006/wordml" xmlns:wps="http://schemas.microsoft.com/office/word/2010/wordprocessingShape" mc:Ignorable="w14 w15 w16se w16cid w16 w16cex w16sdtdh wp14">
   <w:p>
     <w:pPr>
       <w:jc w:val="right"/>
@@ -4108,7 +4013,7 @@
 </file>
 
 <file path=word/header5.xml><?xml version="1.0" encoding="utf-8"?>
-<w:hdr xmlns:wpc="http://schemas.microsoft.com/office/word/2010/wordprocessingCanvas" xmlns:cx="http://schemas.microsoft.com/office/drawing/2014/chartex" xmlns:cx1="http://schemas.microsoft.com/office/drawing/2015/9/8/chartex" xmlns:cx2="http://schemas.microsoft.com/office/drawing/2015/10/21/chartex" xmlns:cx3="http://schemas.microsoft.com/office/drawing/2016/5/9/chartex" xmlns:cx4="http://schemas.microsoft.com/office/drawing/2016/5/10/chartex" xmlns:cx5="http://schemas.microsoft.com/office/drawing/2016/5/11/chartex" xmlns:cx6="http://schemas.microsoft.com/office/drawing/2016/5/12/chartex" xmlns:cx7="http://schemas.microsoft.com/office/drawing/2016/5/13/chartex" xmlns:cx8="http://schemas.microsoft.com/office/drawing/2016/5/14/chartex" xmlns:mc="http://schemas.openxmlformats.org/markup-compatibility/2006" xmlns:aink="http://schemas.microsoft.com/office/drawing/2016/ink" xmlns:am3d="http://schemas.microsoft.com/office/drawing/2017/model3d" xmlns:o="urn:schemas-microsoft-com:office:office" xmlns:oel="http://schemas.microsoft.com/office/2019/extlst" xmlns:r="http://schemas.openxmlformats.org/officeDocument/2006/relationships" xmlns:m="http://schemas.openxmlformats.org/officeDocument/2006/math" xmlns:v="urn:schemas-microsoft-com:vml" xmlns:wp14="http://schemas.microsoft.com/office/word/2010/wordprocessingDrawing" xmlns:wp="http://schemas.openxmlformats.org/drawingml/2006/wordprocessingDrawing" xmlns:w10="urn:schemas-microsoft-com:office:word" xmlns:w="http://schemas.openxmlformats.org/wordprocessingml/2006/main" xmlns:w14="http://schemas.microsoft.com/office/word/2010/wordml" xmlns:w15="http://schemas.microsoft.com/office/word/2012/wordml" xmlns:w16cex="http://schemas.microsoft.com/office/word/2018/wordml/cex" xmlns:w16cid="http://schemas.microsoft.com/office/word/2016/wordml/cid" xmlns:w16="http://schemas.microsoft.com/office/word/2018/wordml" xmlns:w16du="http://schemas.microsoft.com/office/word/2023/wordml/word16du" xmlns:w16sdtdh="http://schemas.microsoft.com/office/word/2020/wordml/sdtdatahash" xmlns:w16sdtfl="http://schemas.microsoft.com/office/word/2024/wordml/sdtformatlock" xmlns:w16se="http://schemas.microsoft.com/office/word/2015/wordml/symex" xmlns:wpg="http://schemas.microsoft.com/office/word/2010/wordprocessingGroup" xmlns:wpi="http://schemas.microsoft.com/office/word/2010/wordprocessingInk" xmlns:wne="http://schemas.microsoft.com/office/word/2006/wordml" xmlns:wps="http://schemas.microsoft.com/office/word/2010/wordprocessingShape" mc:Ignorable="w14 w15 w16se w16cid w16 w16cex w16sdtdh w16sdtfl w16du wp14">
+<w:hdr xmlns:wpc="http://schemas.microsoft.com/office/word/2010/wordprocessingCanvas" xmlns:cx="http://schemas.microsoft.com/office/drawing/2014/chartex" xmlns:cx1="http://schemas.microsoft.com/office/drawing/2015/9/8/chartex" xmlns:cx2="http://schemas.microsoft.com/office/drawing/2015/10/21/chartex" xmlns:cx3="http://schemas.microsoft.com/office/drawing/2016/5/9/chartex" xmlns:cx4="http://schemas.microsoft.com/office/drawing/2016/5/10/chartex" xmlns:cx5="http://schemas.microsoft.com/office/drawing/2016/5/11/chartex" xmlns:cx6="http://schemas.microsoft.com/office/drawing/2016/5/12/chartex" xmlns:cx7="http://schemas.microsoft.com/office/drawing/2016/5/13/chartex" xmlns:cx8="http://schemas.microsoft.com/office/drawing/2016/5/14/chartex" xmlns:mc="http://schemas.openxmlformats.org/markup-compatibility/2006" xmlns:aink="http://schemas.microsoft.com/office/drawing/2016/ink" xmlns:am3d="http://schemas.microsoft.com/office/drawing/2017/model3d" xmlns:o="urn:schemas-microsoft-com:office:office" xmlns:r="http://schemas.openxmlformats.org/officeDocument/2006/relationships" xmlns:m="http://schemas.openxmlformats.org/officeDocument/2006/math" xmlns:v="urn:schemas-microsoft-com:vml" xmlns:wp14="http://schemas.microsoft.com/office/word/2010/wordprocessingDrawing" xmlns:wp="http://schemas.openxmlformats.org/drawingml/2006/wordprocessingDrawing" xmlns:w10="urn:schemas-microsoft-com:office:word" xmlns:w="http://schemas.openxmlformats.org/wordprocessingml/2006/main" xmlns:w14="http://schemas.microsoft.com/office/word/2010/wordml" xmlns:w15="http://schemas.microsoft.com/office/word/2012/wordml" xmlns:w16cex="http://schemas.microsoft.com/office/word/2018/wordml/cex" xmlns:w16cid="http://schemas.microsoft.com/office/word/2016/wordml/cid" xmlns:w16="http://schemas.microsoft.com/office/word/2018/wordml" xmlns:w16sdtdh="http://schemas.microsoft.com/office/word/2020/wordml/sdtdatahash" xmlns:w16se="http://schemas.microsoft.com/office/word/2015/wordml/symex" xmlns:wpg="http://schemas.microsoft.com/office/word/2010/wordprocessingGroup" xmlns:wpi="http://schemas.microsoft.com/office/word/2010/wordprocessingInk" xmlns:wne="http://schemas.microsoft.com/office/word/2006/wordml" xmlns:wps="http://schemas.microsoft.com/office/word/2010/wordprocessingShape" mc:Ignorable="w14 w15 w16se w16cid w16 w16cex w16sdtdh wp14">
   <w:tbl>
     <w:tblPr>
       <w:tblW w:w="8755" w:type="dxa"/>
@@ -4246,7 +4151,7 @@
 </file>
 
 <file path=word/numbering.xml><?xml version="1.0" encoding="utf-8"?>
-<w:numbering xmlns:wpc="http://schemas.microsoft.com/office/word/2010/wordprocessingCanvas" xmlns:cx="http://schemas.microsoft.com/office/drawing/2014/chartex" xmlns:cx1="http://schemas.microsoft.com/office/drawing/2015/9/8/chartex" xmlns:cx2="http://schemas.microsoft.com/office/drawing/2015/10/21/chartex" xmlns:cx3="http://schemas.microsoft.com/office/drawing/2016/5/9/chartex" xmlns:cx4="http://schemas.microsoft.com/office/drawing/2016/5/10/chartex" xmlns:cx5="http://schemas.microsoft.com/office/drawing/2016/5/11/chartex" xmlns:cx6="http://schemas.microsoft.com/office/drawing/2016/5/12/chartex" xmlns:cx7="http://schemas.microsoft.com/office/drawing/2016/5/13/chartex" xmlns:cx8="http://schemas.microsoft.com/office/drawing/2016/5/14/chartex" xmlns:mc="http://schemas.openxmlformats.org/markup-compatibility/2006" xmlns:aink="http://schemas.microsoft.com/office/drawing/2016/ink" xmlns:am3d="http://schemas.microsoft.com/office/drawing/2017/model3d" xmlns:o="urn:schemas-microsoft-com:office:office" xmlns:oel="http://schemas.microsoft.com/office/2019/extlst" xmlns:r="http://schemas.openxmlformats.org/officeDocument/2006/relationships" xmlns:m="http://schemas.openxmlformats.org/officeDocument/2006/math" xmlns:v="urn:schemas-microsoft-com:vml" xmlns:wp14="http://schemas.microsoft.com/office/word/2010/wordprocessingDrawing" xmlns:wp="http://schemas.openxmlformats.org/drawingml/2006/wordprocessingDrawing" xmlns:w10="urn:schemas-microsoft-com:office:word" xmlns:w="http://schemas.openxmlformats.org/wordprocessingml/2006/main" xmlns:w14="http://schemas.microsoft.com/office/word/2010/wordml" xmlns:w15="http://schemas.microsoft.com/office/word/2012/wordml" xmlns:w16cex="http://schemas.microsoft.com/office/word/2018/wordml/cex" xmlns:w16cid="http://schemas.microsoft.com/office/word/2016/wordml/cid" xmlns:w16="http://schemas.microsoft.com/office/word/2018/wordml" xmlns:w16du="http://schemas.microsoft.com/office/word/2023/wordml/word16du" xmlns:w16sdtdh="http://schemas.microsoft.com/office/word/2020/wordml/sdtdatahash" xmlns:w16sdtfl="http://schemas.microsoft.com/office/word/2024/wordml/sdtformatlock" xmlns:w16se="http://schemas.microsoft.com/office/word/2015/wordml/symex" xmlns:wpg="http://schemas.microsoft.com/office/word/2010/wordprocessingGroup" xmlns:wpi="http://schemas.microsoft.com/office/word/2010/wordprocessingInk" xmlns:wne="http://schemas.microsoft.com/office/word/2006/wordml" xmlns:wps="http://schemas.microsoft.com/office/word/2010/wordprocessingShape" mc:Ignorable="w14 w15 w16se w16cid w16 w16cex w16sdtdh w16sdtfl w16du wp14">
+<w:numbering xmlns:wpc="http://schemas.microsoft.com/office/word/2010/wordprocessingCanvas" xmlns:cx="http://schemas.microsoft.com/office/drawing/2014/chartex" xmlns:cx1="http://schemas.microsoft.com/office/drawing/2015/9/8/chartex" xmlns:cx2="http://schemas.microsoft.com/office/drawing/2015/10/21/chartex" xmlns:cx3="http://schemas.microsoft.com/office/drawing/2016/5/9/chartex" xmlns:cx4="http://schemas.microsoft.com/office/drawing/2016/5/10/chartex" xmlns:cx5="http://schemas.microsoft.com/office/drawing/2016/5/11/chartex" xmlns:cx6="http://schemas.microsoft.com/office/drawing/2016/5/12/chartex" xmlns:cx7="http://schemas.microsoft.com/office/drawing/2016/5/13/chartex" xmlns:cx8="http://schemas.microsoft.com/office/drawing/2016/5/14/chartex" xmlns:mc="http://schemas.openxmlformats.org/markup-compatibility/2006" xmlns:aink="http://schemas.microsoft.com/office/drawing/2016/ink" xmlns:am3d="http://schemas.microsoft.com/office/drawing/2017/model3d" xmlns:o="urn:schemas-microsoft-com:office:office" xmlns:r="http://schemas.openxmlformats.org/officeDocument/2006/relationships" xmlns:m="http://schemas.openxmlformats.org/officeDocument/2006/math" xmlns:v="urn:schemas-microsoft-com:vml" xmlns:wp14="http://schemas.microsoft.com/office/word/2010/wordprocessingDrawing" xmlns:wp="http://schemas.openxmlformats.org/drawingml/2006/wordprocessingDrawing" xmlns:w10="urn:schemas-microsoft-com:office:word" xmlns:w="http://schemas.openxmlformats.org/wordprocessingml/2006/main" xmlns:w14="http://schemas.microsoft.com/office/word/2010/wordml" xmlns:w15="http://schemas.microsoft.com/office/word/2012/wordml" xmlns:w16cex="http://schemas.microsoft.com/office/word/2018/wordml/cex" xmlns:w16cid="http://schemas.microsoft.com/office/word/2016/wordml/cid" xmlns:w16="http://schemas.microsoft.com/office/word/2018/wordml" xmlns:w16sdtdh="http://schemas.microsoft.com/office/word/2020/wordml/sdtdatahash" xmlns:w16se="http://schemas.microsoft.com/office/word/2015/wordml/symex" xmlns:wpg="http://schemas.microsoft.com/office/word/2010/wordprocessingGroup" xmlns:wpi="http://schemas.microsoft.com/office/word/2010/wordprocessingInk" xmlns:wne="http://schemas.microsoft.com/office/word/2006/wordml" xmlns:wps="http://schemas.microsoft.com/office/word/2010/wordprocessingShape" mc:Ignorable="w14 w15 w16se w16cid w16 w16cex w16sdtdh wp14">
   <w:abstractNum w:abstractNumId="0" w15:restartNumberingAfterBreak="0">
     <w:nsid w:val="006B3D82"/>
     <w:multiLevelType w:val="multilevel"/>
@@ -4540,20 +4445,20 @@
       </w:pPr>
     </w:lvl>
   </w:abstractNum>
-  <w:num w:numId="1" w16cid:durableId="1185097329">
+  <w:num w:numId="1">
     <w:abstractNumId w:val="0"/>
   </w:num>
-  <w:num w:numId="2" w16cid:durableId="862480318">
+  <w:num w:numId="2">
     <w:abstractNumId w:val="2"/>
   </w:num>
-  <w:num w:numId="3" w16cid:durableId="1733847150">
+  <w:num w:numId="3">
     <w:abstractNumId w:val="1"/>
   </w:num>
 </w:numbering>
 </file>
 
 <file path=word/styles.xml><?xml version="1.0" encoding="utf-8"?>
-<w:styles xmlns:mc="http://schemas.openxmlformats.org/markup-compatibility/2006" xmlns:r="http://schemas.openxmlformats.org/officeDocument/2006/relationships" xmlns:w="http://schemas.openxmlformats.org/wordprocessingml/2006/main" xmlns:w14="http://schemas.microsoft.com/office/word/2010/wordml" xmlns:w15="http://schemas.microsoft.com/office/word/2012/wordml" xmlns:w16cex="http://schemas.microsoft.com/office/word/2018/wordml/cex" xmlns:w16cid="http://schemas.microsoft.com/office/word/2016/wordml/cid" xmlns:w16="http://schemas.microsoft.com/office/word/2018/wordml" xmlns:w16du="http://schemas.microsoft.com/office/word/2023/wordml/word16du" xmlns:w16sdtdh="http://schemas.microsoft.com/office/word/2020/wordml/sdtdatahash" xmlns:w16sdtfl="http://schemas.microsoft.com/office/word/2024/wordml/sdtformatlock" xmlns:w16se="http://schemas.microsoft.com/office/word/2015/wordml/symex" mc:Ignorable="w14 w15 w16se w16cid w16 w16cex w16sdtdh w16sdtfl w16du">
+<w:styles xmlns:mc="http://schemas.openxmlformats.org/markup-compatibility/2006" xmlns:r="http://schemas.openxmlformats.org/officeDocument/2006/relationships" xmlns:w="http://schemas.openxmlformats.org/wordprocessingml/2006/main" xmlns:w14="http://schemas.microsoft.com/office/word/2010/wordml" xmlns:w15="http://schemas.microsoft.com/office/word/2012/wordml" xmlns:w16cex="http://schemas.microsoft.com/office/word/2018/wordml/cex" xmlns:w16cid="http://schemas.microsoft.com/office/word/2016/wordml/cid" xmlns:w16="http://schemas.microsoft.com/office/word/2018/wordml" xmlns:w16sdtdh="http://schemas.microsoft.com/office/word/2020/wordml/sdtdatahash" xmlns:w16se="http://schemas.microsoft.com/office/word/2015/wordml/symex" mc:Ignorable="w14 w15 w16se w16cid w16 w16cex w16sdtdh">
   <w:docDefaults>
     <w:rPrDefault>
       <w:rPr>
@@ -5202,6 +5107,7 @@
   <w:style w:type="character" w:default="1" w:styleId="Fuentedeprrafopredeter">
     <w:name w:val="Default Paragraph Font"/>
     <w:uiPriority w:val="1"/>
+    <w:semiHidden/>
     <w:unhideWhenUsed/>
   </w:style>
   <w:style w:type="table" w:default="1" w:styleId="Tablanormal">

</xml_diff>

<commit_message>
Union de proyecto y documentacion
</commit_message>
<xml_diff>
--- a/Documentation/Memoria Proyecto Fin De Grado Diego Arroyo González Javier Rubio Gigante.docx
+++ b/Documentation/Memoria Proyecto Fin De Grado Diego Arroyo González Javier Rubio Gigante.docx
@@ -1,6 +1,6 @@
 
 <file path=word/document.xml><?xml version="1.0" encoding="utf-8"?>
-<w:document xmlns:wpc="http://schemas.microsoft.com/office/word/2010/wordprocessingCanvas" xmlns:cx="http://schemas.microsoft.com/office/drawing/2014/chartex" xmlns:cx1="http://schemas.microsoft.com/office/drawing/2015/9/8/chartex" xmlns:cx2="http://schemas.microsoft.com/office/drawing/2015/10/21/chartex" xmlns:cx3="http://schemas.microsoft.com/office/drawing/2016/5/9/chartex" xmlns:cx4="http://schemas.microsoft.com/office/drawing/2016/5/10/chartex" xmlns:cx5="http://schemas.microsoft.com/office/drawing/2016/5/11/chartex" xmlns:cx6="http://schemas.microsoft.com/office/drawing/2016/5/12/chartex" xmlns:cx7="http://schemas.microsoft.com/office/drawing/2016/5/13/chartex" xmlns:cx8="http://schemas.microsoft.com/office/drawing/2016/5/14/chartex" xmlns:mc="http://schemas.openxmlformats.org/markup-compatibility/2006" xmlns:aink="http://schemas.microsoft.com/office/drawing/2016/ink" xmlns:am3d="http://schemas.microsoft.com/office/drawing/2017/model3d" xmlns:o="urn:schemas-microsoft-com:office:office" xmlns:r="http://schemas.openxmlformats.org/officeDocument/2006/relationships" xmlns:m="http://schemas.openxmlformats.org/officeDocument/2006/math" xmlns:v="urn:schemas-microsoft-com:vml" xmlns:wp14="http://schemas.microsoft.com/office/word/2010/wordprocessingDrawing" xmlns:wp="http://schemas.openxmlformats.org/drawingml/2006/wordprocessingDrawing" xmlns:w10="urn:schemas-microsoft-com:office:word" xmlns:w="http://schemas.openxmlformats.org/wordprocessingml/2006/main" xmlns:w14="http://schemas.microsoft.com/office/word/2010/wordml" xmlns:w15="http://schemas.microsoft.com/office/word/2012/wordml" xmlns:w16cex="http://schemas.microsoft.com/office/word/2018/wordml/cex" xmlns:w16cid="http://schemas.microsoft.com/office/word/2016/wordml/cid" xmlns:w16="http://schemas.microsoft.com/office/word/2018/wordml" xmlns:w16sdtdh="http://schemas.microsoft.com/office/word/2020/wordml/sdtdatahash" xmlns:w16se="http://schemas.microsoft.com/office/word/2015/wordml/symex" xmlns:wpg="http://schemas.microsoft.com/office/word/2010/wordprocessingGroup" xmlns:wpi="http://schemas.microsoft.com/office/word/2010/wordprocessingInk" xmlns:wne="http://schemas.microsoft.com/office/word/2006/wordml" xmlns:wps="http://schemas.microsoft.com/office/word/2010/wordprocessingShape" mc:Ignorable="w14 w15 w16se w16cid w16 w16cex w16sdtdh wp14">
+<w:document xmlns:wpc="http://schemas.microsoft.com/office/word/2010/wordprocessingCanvas" xmlns:cx="http://schemas.microsoft.com/office/drawing/2014/chartex" xmlns:cx1="http://schemas.microsoft.com/office/drawing/2015/9/8/chartex" xmlns:cx2="http://schemas.microsoft.com/office/drawing/2015/10/21/chartex" xmlns:cx3="http://schemas.microsoft.com/office/drawing/2016/5/9/chartex" xmlns:cx4="http://schemas.microsoft.com/office/drawing/2016/5/10/chartex" xmlns:cx5="http://schemas.microsoft.com/office/drawing/2016/5/11/chartex" xmlns:cx6="http://schemas.microsoft.com/office/drawing/2016/5/12/chartex" xmlns:cx7="http://schemas.microsoft.com/office/drawing/2016/5/13/chartex" xmlns:cx8="http://schemas.microsoft.com/office/drawing/2016/5/14/chartex" xmlns:mc="http://schemas.openxmlformats.org/markup-compatibility/2006" xmlns:aink="http://schemas.microsoft.com/office/drawing/2016/ink" xmlns:am3d="http://schemas.microsoft.com/office/drawing/2017/model3d" xmlns:o="urn:schemas-microsoft-com:office:office" xmlns:oel="http://schemas.microsoft.com/office/2019/extlst" xmlns:r="http://schemas.openxmlformats.org/officeDocument/2006/relationships" xmlns:m="http://schemas.openxmlformats.org/officeDocument/2006/math" xmlns:v="urn:schemas-microsoft-com:vml" xmlns:wp14="http://schemas.microsoft.com/office/word/2010/wordprocessingDrawing" xmlns:wp="http://schemas.openxmlformats.org/drawingml/2006/wordprocessingDrawing" xmlns:w10="urn:schemas-microsoft-com:office:word" xmlns:w="http://schemas.openxmlformats.org/wordprocessingml/2006/main" xmlns:w14="http://schemas.microsoft.com/office/word/2010/wordml" xmlns:w15="http://schemas.microsoft.com/office/word/2012/wordml" xmlns:w16cex="http://schemas.microsoft.com/office/word/2018/wordml/cex" xmlns:w16cid="http://schemas.microsoft.com/office/word/2016/wordml/cid" xmlns:w16="http://schemas.microsoft.com/office/word/2018/wordml" xmlns:w16du="http://schemas.microsoft.com/office/word/2023/wordml/word16du" xmlns:w16sdtdh="http://schemas.microsoft.com/office/word/2020/wordml/sdtdatahash" xmlns:w16sdtfl="http://schemas.microsoft.com/office/word/2024/wordml/sdtformatlock" xmlns:w16se="http://schemas.microsoft.com/office/word/2015/wordml/symex" xmlns:wpg="http://schemas.microsoft.com/office/word/2010/wordprocessingGroup" xmlns:wpi="http://schemas.microsoft.com/office/word/2010/wordprocessingInk" xmlns:wne="http://schemas.microsoft.com/office/word/2006/wordml" xmlns:wps="http://schemas.microsoft.com/office/word/2010/wordprocessingShape" mc:Ignorable="w14 w15 w16se w16cid w16 w16cex w16sdtdh w16sdtfl w16du wp14">
   <w:body>
     <w:p>
       <w:pPr>
@@ -504,26 +504,19 @@
           <w:szCs w:val="24"/>
           <w:lang w:val="es-ES"/>
         </w:rPr>
-        <w:t>Nos estamos organizando con Github para su control de versiones y ramas, Spring Boot Visual Studio Code y utilizando una base de datos MySQL para el desarrollo.</w:t>
-      </w:r>
-    </w:p>
-    <w:p>
-      <w:pPr>
-        <w:rPr>
-          <w:lang w:val="es-ES"/>
-        </w:rPr>
-      </w:pPr>
-    </w:p>
-    <w:p>
-      <w:pPr>
-        <w:pStyle w:val="Ttulo"/>
+        <w:t xml:space="preserve">Nos estamos organizando con </w:t>
+      </w:r>
+      <w:proofErr w:type="spellStart"/>
+      <w:r>
         <w:rPr>
           <w:rFonts w:ascii="Arial" w:eastAsia="Times New Roman" w:hAnsi="Arial" w:cs="Arial"/>
           <w:sz w:val="24"/>
           <w:szCs w:val="24"/>
           <w:lang w:val="es-ES"/>
         </w:rPr>
-      </w:pPr>
+        <w:t>Github</w:t>
+      </w:r>
+      <w:proofErr w:type="spellEnd"/>
       <w:r>
         <w:rPr>
           <w:rFonts w:ascii="Arial" w:eastAsia="Times New Roman" w:hAnsi="Arial" w:cs="Arial"/>
@@ -531,26 +524,19 @@
           <w:szCs w:val="24"/>
           <w:lang w:val="es-ES"/>
         </w:rPr>
-        <w:t>En un principio nuestra aplicación está basada y pensada para empresas o equipos de trabajo.</w:t>
-      </w:r>
-    </w:p>
-    <w:p>
-      <w:pPr>
-        <w:rPr>
-          <w:lang w:val="es-ES"/>
-        </w:rPr>
-      </w:pPr>
-    </w:p>
-    <w:p>
-      <w:pPr>
-        <w:pStyle w:val="Ttulo"/>
+        <w:t xml:space="preserve"> para su control de versiones y ramas, Spring </w:t>
+      </w:r>
+      <w:proofErr w:type="spellStart"/>
+      <w:r>
         <w:rPr>
           <w:rFonts w:ascii="Arial" w:eastAsia="Times New Roman" w:hAnsi="Arial" w:cs="Arial"/>
           <w:sz w:val="24"/>
           <w:szCs w:val="24"/>
           <w:lang w:val="es-ES"/>
         </w:rPr>
-      </w:pPr>
+        <w:t>Boot</w:t>
+      </w:r>
+      <w:proofErr w:type="spellEnd"/>
       <w:r>
         <w:rPr>
           <w:rFonts w:ascii="Arial" w:eastAsia="Times New Roman" w:hAnsi="Arial" w:cs="Arial"/>
@@ -558,8 +544,9 @@
           <w:szCs w:val="24"/>
           <w:lang w:val="es-ES"/>
         </w:rPr>
-        <w:t>Hemos desarrollado una pagina principal atractiva para tratar de vender la aplicación con diferentes apartados como por ejemplo casos de éxito, ejemplos de uso,</w:t>
-      </w:r>
+        <w:t xml:space="preserve"> Visual Studio </w:t>
+      </w:r>
+      <w:proofErr w:type="spellStart"/>
       <w:r>
         <w:rPr>
           <w:rFonts w:ascii="Arial" w:eastAsia="Times New Roman" w:hAnsi="Arial" w:cs="Arial"/>
@@ -567,8 +554,9 @@
           <w:szCs w:val="24"/>
           <w:lang w:val="es-ES"/>
         </w:rPr>
-        <w:t xml:space="preserve"> </w:t>
-      </w:r>
+        <w:t>Code</w:t>
+      </w:r>
+      <w:proofErr w:type="spellEnd"/>
       <w:r>
         <w:rPr>
           <w:rFonts w:ascii="Arial" w:eastAsia="Times New Roman" w:hAnsi="Arial" w:cs="Arial"/>
@@ -576,7 +564,7 @@
           <w:szCs w:val="24"/>
           <w:lang w:val="es-ES"/>
         </w:rPr>
-        <w:t>las integraciones que hay disponibles un chatbot con preguntas y respuestas.</w:t>
+        <w:t xml:space="preserve"> y utilizando una base de datos MySQL para el desarrollo.</w:t>
       </w:r>
     </w:p>
     <w:p>
@@ -603,17 +591,26 @@
           <w:szCs w:val="24"/>
           <w:lang w:val="es-ES"/>
         </w:rPr>
-        <w:t xml:space="preserve">Se ha desarrollado un formulario de registro responsive para poder crear una cuenta todos los campos tienen </w:t>
-      </w:r>
-      <w:r>
+        <w:t>En un principio nuestra aplicación está basada y pensada para empresas o equipos de trabajo.</w:t>
+      </w:r>
+    </w:p>
+    <w:p>
+      <w:pPr>
+        <w:rPr>
+          <w:lang w:val="es-ES"/>
+        </w:rPr>
+      </w:pPr>
+    </w:p>
+    <w:p>
+      <w:pPr>
+        <w:pStyle w:val="Ttulo"/>
         <w:rPr>
           <w:rFonts w:ascii="Arial" w:eastAsia="Times New Roman" w:hAnsi="Arial" w:cs="Arial"/>
           <w:sz w:val="24"/>
           <w:szCs w:val="24"/>
           <w:lang w:val="es-ES"/>
         </w:rPr>
-        <w:t>validaciones</w:t>
-      </w:r>
+      </w:pPr>
       <w:r>
         <w:rPr>
           <w:rFonts w:ascii="Arial" w:eastAsia="Times New Roman" w:hAnsi="Arial" w:cs="Arial"/>
@@ -621,26 +618,17 @@
           <w:szCs w:val="24"/>
           <w:lang w:val="es-ES"/>
         </w:rPr>
-        <w:t xml:space="preserve"> a nivel lógico.</w:t>
-      </w:r>
-    </w:p>
-    <w:p>
-      <w:pPr>
-        <w:rPr>
-          <w:lang w:val="es-ES"/>
-        </w:rPr>
-      </w:pPr>
-    </w:p>
-    <w:p>
-      <w:pPr>
-        <w:pStyle w:val="Ttulo"/>
+        <w:t xml:space="preserve">Hemos desarrollado una </w:t>
+      </w:r>
+      <w:r>
         <w:rPr>
           <w:rFonts w:ascii="Arial" w:eastAsia="Times New Roman" w:hAnsi="Arial" w:cs="Arial"/>
           <w:sz w:val="24"/>
           <w:szCs w:val="24"/>
           <w:lang w:val="es-ES"/>
         </w:rPr>
-      </w:pPr>
+        <w:t>página</w:t>
+      </w:r>
       <w:r>
         <w:rPr>
           <w:rFonts w:ascii="Arial" w:eastAsia="Times New Roman" w:hAnsi="Arial" w:cs="Arial"/>
@@ -648,25 +636,17 @@
           <w:szCs w:val="24"/>
           <w:lang w:val="es-ES"/>
         </w:rPr>
-        <w:t>Se ha desarrollado un formulario de inicio de sesión manual con tus credenciales o con Google y Github que facilitan el inicio de sesión.</w:t>
-      </w:r>
-    </w:p>
-    <w:p>
-      <w:pPr>
-        <w:rPr>
-          <w:lang w:val="es-ES"/>
-        </w:rPr>
-      </w:pPr>
-    </w:p>
-    <w:p>
-      <w:pPr>
-        <w:pStyle w:val="Ttulo"/>
+        <w:t xml:space="preserve"> principal atractiva para tratar de vender la aplicación con diferentes apartados como por ejemplo casos de éxito, ejemplos de uso,</w:t>
+      </w:r>
+      <w:r>
         <w:rPr>
           <w:rFonts w:ascii="Arial" w:eastAsia="Times New Roman" w:hAnsi="Arial" w:cs="Arial"/>
           <w:sz w:val="24"/>
           <w:szCs w:val="24"/>
-        </w:rPr>
-      </w:pPr>
+          <w:lang w:val="es-ES"/>
+        </w:rPr>
+        <w:t xml:space="preserve"> </w:t>
+      </w:r>
       <w:r>
         <w:rPr>
           <w:rFonts w:ascii="Arial" w:eastAsia="Times New Roman" w:hAnsi="Arial" w:cs="Arial"/>
@@ -674,8 +654,9 @@
           <w:szCs w:val="24"/>
           <w:lang w:val="es-ES"/>
         </w:rPr>
-        <w:t xml:space="preserve">La </w:t>
-      </w:r>
+        <w:t xml:space="preserve">las integraciones que hay disponibles un </w:t>
+      </w:r>
+      <w:proofErr w:type="spellStart"/>
       <w:r>
         <w:rPr>
           <w:rFonts w:ascii="Arial" w:eastAsia="Times New Roman" w:hAnsi="Arial" w:cs="Arial"/>
@@ -683,8 +664,9 @@
           <w:szCs w:val="24"/>
           <w:lang w:val="es-ES"/>
         </w:rPr>
-        <w:t>integración</w:t>
-      </w:r>
+        <w:t>chatbot</w:t>
+      </w:r>
+      <w:proofErr w:type="spellEnd"/>
       <w:r>
         <w:rPr>
           <w:rFonts w:ascii="Arial" w:eastAsia="Times New Roman" w:hAnsi="Arial" w:cs="Arial"/>
@@ -692,16 +674,26 @@
           <w:szCs w:val="24"/>
           <w:lang w:val="es-ES"/>
         </w:rPr>
-        <w:t xml:space="preserve"> de Google se hizo mediante el uso de </w:t>
-      </w:r>
-      <w:r>
+        <w:t xml:space="preserve"> con preguntas y respuestas.</w:t>
+      </w:r>
+    </w:p>
+    <w:p>
+      <w:pPr>
+        <w:rPr>
+          <w:lang w:val="es-ES"/>
+        </w:rPr>
+      </w:pPr>
+    </w:p>
+    <w:p>
+      <w:pPr>
+        <w:pStyle w:val="Ttulo"/>
         <w:rPr>
           <w:rFonts w:ascii="Arial" w:eastAsia="Times New Roman" w:hAnsi="Arial" w:cs="Arial"/>
           <w:sz w:val="24"/>
           <w:szCs w:val="24"/>
-        </w:rPr>
-        <w:t>Google Identity Services (OAuth 2.0)</w:t>
-      </w:r>
+          <w:lang w:val="es-ES"/>
+        </w:rPr>
+      </w:pPr>
       <w:r>
         <w:rPr>
           <w:rFonts w:ascii="Arial" w:eastAsia="Times New Roman" w:hAnsi="Arial" w:cs="Arial"/>
@@ -709,13 +701,195 @@
           <w:szCs w:val="24"/>
           <w:lang w:val="es-ES"/>
         </w:rPr>
-        <w:t xml:space="preserve"> y la de Github mediante </w:t>
+        <w:t xml:space="preserve">Se ha desarrollado un formulario de registro responsive para poder crear una cuenta todos los campos tienen </w:t>
       </w:r>
       <w:r>
         <w:rPr>
           <w:rFonts w:ascii="Arial" w:eastAsia="Times New Roman" w:hAnsi="Arial" w:cs="Arial"/>
           <w:sz w:val="24"/>
           <w:szCs w:val="24"/>
+          <w:lang w:val="es-ES"/>
+        </w:rPr>
+        <w:t>validaciones</w:t>
+      </w:r>
+      <w:r>
+        <w:rPr>
+          <w:rFonts w:ascii="Arial" w:eastAsia="Times New Roman" w:hAnsi="Arial" w:cs="Arial"/>
+          <w:sz w:val="24"/>
+          <w:szCs w:val="24"/>
+          <w:lang w:val="es-ES"/>
+        </w:rPr>
+        <w:t xml:space="preserve"> a nivel lógico.</w:t>
+      </w:r>
+    </w:p>
+    <w:p>
+      <w:pPr>
+        <w:rPr>
+          <w:lang w:val="es-ES"/>
+        </w:rPr>
+      </w:pPr>
+    </w:p>
+    <w:p>
+      <w:pPr>
+        <w:pStyle w:val="Ttulo"/>
+        <w:rPr>
+          <w:rFonts w:ascii="Arial" w:eastAsia="Times New Roman" w:hAnsi="Arial" w:cs="Arial"/>
+          <w:sz w:val="24"/>
+          <w:szCs w:val="24"/>
+          <w:lang w:val="es-ES"/>
+        </w:rPr>
+      </w:pPr>
+      <w:r>
+        <w:rPr>
+          <w:rFonts w:ascii="Arial" w:eastAsia="Times New Roman" w:hAnsi="Arial" w:cs="Arial"/>
+          <w:sz w:val="24"/>
+          <w:szCs w:val="24"/>
+          <w:lang w:val="es-ES"/>
+        </w:rPr>
+        <w:t xml:space="preserve">Se ha desarrollado un formulario de inicio de sesión manual con tus credenciales o con Google y </w:t>
+      </w:r>
+      <w:proofErr w:type="spellStart"/>
+      <w:r>
+        <w:rPr>
+          <w:rFonts w:ascii="Arial" w:eastAsia="Times New Roman" w:hAnsi="Arial" w:cs="Arial"/>
+          <w:sz w:val="24"/>
+          <w:szCs w:val="24"/>
+          <w:lang w:val="es-ES"/>
+        </w:rPr>
+        <w:t>Github</w:t>
+      </w:r>
+      <w:proofErr w:type="spellEnd"/>
+      <w:r>
+        <w:rPr>
+          <w:rFonts w:ascii="Arial" w:eastAsia="Times New Roman" w:hAnsi="Arial" w:cs="Arial"/>
+          <w:sz w:val="24"/>
+          <w:szCs w:val="24"/>
+          <w:lang w:val="es-ES"/>
+        </w:rPr>
+        <w:t xml:space="preserve"> que facilitan el inicio de sesión.</w:t>
+      </w:r>
+    </w:p>
+    <w:p>
+      <w:pPr>
+        <w:rPr>
+          <w:lang w:val="es-ES"/>
+        </w:rPr>
+      </w:pPr>
+    </w:p>
+    <w:p>
+      <w:pPr>
+        <w:pStyle w:val="Ttulo"/>
+        <w:rPr>
+          <w:rFonts w:ascii="Arial" w:eastAsia="Times New Roman" w:hAnsi="Arial" w:cs="Arial"/>
+          <w:sz w:val="24"/>
+          <w:szCs w:val="24"/>
+        </w:rPr>
+      </w:pPr>
+      <w:r>
+        <w:rPr>
+          <w:rFonts w:ascii="Arial" w:eastAsia="Times New Roman" w:hAnsi="Arial" w:cs="Arial"/>
+          <w:sz w:val="24"/>
+          <w:szCs w:val="24"/>
+          <w:lang w:val="es-ES"/>
+        </w:rPr>
+        <w:t xml:space="preserve">La </w:t>
+      </w:r>
+      <w:r>
+        <w:rPr>
+          <w:rFonts w:ascii="Arial" w:eastAsia="Times New Roman" w:hAnsi="Arial" w:cs="Arial"/>
+          <w:sz w:val="24"/>
+          <w:szCs w:val="24"/>
+          <w:lang w:val="es-ES"/>
+        </w:rPr>
+        <w:t>integración</w:t>
+      </w:r>
+      <w:r>
+        <w:rPr>
+          <w:rFonts w:ascii="Arial" w:eastAsia="Times New Roman" w:hAnsi="Arial" w:cs="Arial"/>
+          <w:sz w:val="24"/>
+          <w:szCs w:val="24"/>
+          <w:lang w:val="es-ES"/>
+        </w:rPr>
+        <w:t xml:space="preserve"> de Google se hizo mediante el uso de </w:t>
+      </w:r>
+      <w:r>
+        <w:rPr>
+          <w:rFonts w:ascii="Arial" w:eastAsia="Times New Roman" w:hAnsi="Arial" w:cs="Arial"/>
+          <w:sz w:val="24"/>
+          <w:szCs w:val="24"/>
+        </w:rPr>
+        <w:t xml:space="preserve">Google </w:t>
+      </w:r>
+      <w:proofErr w:type="spellStart"/>
+      <w:r>
+        <w:rPr>
+          <w:rFonts w:ascii="Arial" w:eastAsia="Times New Roman" w:hAnsi="Arial" w:cs="Arial"/>
+          <w:sz w:val="24"/>
+          <w:szCs w:val="24"/>
+        </w:rPr>
+        <w:t>Identity</w:t>
+      </w:r>
+      <w:proofErr w:type="spellEnd"/>
+      <w:r>
+        <w:rPr>
+          <w:rFonts w:ascii="Arial" w:eastAsia="Times New Roman" w:hAnsi="Arial" w:cs="Arial"/>
+          <w:sz w:val="24"/>
+          <w:szCs w:val="24"/>
+        </w:rPr>
+        <w:t xml:space="preserve"> </w:t>
+      </w:r>
+      <w:proofErr w:type="spellStart"/>
+      <w:r>
+        <w:rPr>
+          <w:rFonts w:ascii="Arial" w:eastAsia="Times New Roman" w:hAnsi="Arial" w:cs="Arial"/>
+          <w:sz w:val="24"/>
+          <w:szCs w:val="24"/>
+        </w:rPr>
+        <w:t>Services</w:t>
+      </w:r>
+      <w:proofErr w:type="spellEnd"/>
+      <w:r>
+        <w:rPr>
+          <w:rFonts w:ascii="Arial" w:eastAsia="Times New Roman" w:hAnsi="Arial" w:cs="Arial"/>
+          <w:sz w:val="24"/>
+          <w:szCs w:val="24"/>
+        </w:rPr>
+        <w:t xml:space="preserve"> (OAuth 2.0)</w:t>
+      </w:r>
+      <w:r>
+        <w:rPr>
+          <w:rFonts w:ascii="Arial" w:eastAsia="Times New Roman" w:hAnsi="Arial" w:cs="Arial"/>
+          <w:sz w:val="24"/>
+          <w:szCs w:val="24"/>
+          <w:lang w:val="es-ES"/>
+        </w:rPr>
+        <w:t xml:space="preserve"> y la de </w:t>
+      </w:r>
+      <w:proofErr w:type="spellStart"/>
+      <w:r>
+        <w:rPr>
+          <w:rFonts w:ascii="Arial" w:eastAsia="Times New Roman" w:hAnsi="Arial" w:cs="Arial"/>
+          <w:sz w:val="24"/>
+          <w:szCs w:val="24"/>
+          <w:lang w:val="es-ES"/>
+        </w:rPr>
+        <w:t>Github</w:t>
+      </w:r>
+      <w:proofErr w:type="spellEnd"/>
+      <w:r>
+        <w:rPr>
+          <w:rFonts w:ascii="Arial" w:eastAsia="Times New Roman" w:hAnsi="Arial" w:cs="Arial"/>
+          <w:sz w:val="24"/>
+          <w:szCs w:val="24"/>
+          <w:lang w:val="es-ES"/>
+        </w:rPr>
+        <w:t xml:space="preserve"> mediante </w:t>
+      </w:r>
+      <w:r>
+        <w:rPr>
+          <w:rFonts w:ascii="Arial" w:eastAsia="Times New Roman" w:hAnsi="Arial" w:cs="Arial"/>
+          <w:sz w:val="24"/>
+          <w:szCs w:val="24"/>
         </w:rPr>
         <w:t>GitHub OAuth Apps.</w:t>
       </w:r>
@@ -749,8 +923,16 @@
         <w:rPr>
           <w:rFonts w:ascii="Arial" w:hAnsi="Arial" w:cs="Arial"/>
         </w:rPr>
-        <w:t xml:space="preserve"> Github</w:t>
-      </w:r>
+        <w:t xml:space="preserve"> </w:t>
+      </w:r>
+      <w:proofErr w:type="spellStart"/>
+      <w:r>
+        <w:rPr>
+          <w:rFonts w:ascii="Arial" w:hAnsi="Arial" w:cs="Arial"/>
+        </w:rPr>
+        <w:t>Github</w:t>
+      </w:r>
+      <w:proofErr w:type="spellEnd"/>
       <w:r>
         <w:rPr>
           <w:rFonts w:ascii="Arial" w:hAnsi="Arial" w:cs="Arial"/>
@@ -793,11 +975,26 @@
         <w:rPr>
           <w:rFonts w:ascii="Arial" w:hAnsi="Arial" w:cs="Arial"/>
         </w:rPr>
-        <w:t>En cuanto a seguridad se ha utilizado una librería llamada BCrypt para cifrar las contraseñas y los datos más sensible de manera segura en la BBDD.</w:t>
-      </w:r>
-    </w:p>
-    <w:p>
-      <w:pPr>
+        <w:t xml:space="preserve">En cuanto a seguridad se ha utilizado una librería llamada </w:t>
+      </w:r>
+      <w:proofErr w:type="spellStart"/>
+      <w:r>
+        <w:rPr>
+          <w:rFonts w:ascii="Arial" w:hAnsi="Arial" w:cs="Arial"/>
+        </w:rPr>
+        <w:t>BCrypt</w:t>
+      </w:r>
+      <w:proofErr w:type="spellEnd"/>
+      <w:r>
+        <w:rPr>
+          <w:rFonts w:ascii="Arial" w:hAnsi="Arial" w:cs="Arial"/>
+        </w:rPr>
+        <w:t xml:space="preserve"> para cifrar las contraseñas y los datos más sensible de manera segura en la BBDD.</w:t>
+      </w:r>
+    </w:p>
+    <w:p>
+      <w:pPr>
+        <w:ind w:left="5664" w:hanging="5664"/>
         <w:rPr>
           <w:rFonts w:ascii="Arial" w:hAnsi="Arial" w:cs="Arial"/>
           <w:u w:val="single"/>
@@ -806,6 +1003,7 @@
     </w:p>
     <w:p>
       <w:pPr>
+        <w:ind w:left="708" w:hanging="708"/>
         <w:rPr>
           <w:rFonts w:ascii="Arial" w:hAnsi="Arial" w:cs="Arial"/>
         </w:rPr>
@@ -834,7 +1032,21 @@
         <w:rPr>
           <w:rFonts w:ascii="Arial" w:hAnsi="Arial" w:cs="Arial"/>
         </w:rPr>
-        <w:t>Menú del perfil del usuario con opciones para cerrar la sesión y logearte con otra cuenta y para cambiar los campos de perfil como la foto el nombre…</w:t>
+        <w:t xml:space="preserve">Menú del perfil del usuario con opciones para cerrar la sesión y </w:t>
+      </w:r>
+      <w:proofErr w:type="spellStart"/>
+      <w:r>
+        <w:rPr>
+          <w:rFonts w:ascii="Arial" w:hAnsi="Arial" w:cs="Arial"/>
+        </w:rPr>
+        <w:t>logearte</w:t>
+      </w:r>
+      <w:proofErr w:type="spellEnd"/>
+      <w:r>
+        <w:rPr>
+          <w:rFonts w:ascii="Arial" w:hAnsi="Arial" w:cs="Arial"/>
+        </w:rPr>
+        <w:t xml:space="preserve"> con otra cuenta y para cambiar los campos de perfil como la foto el nombre…</w:t>
       </w:r>
     </w:p>
     <w:p>
@@ -874,7 +1086,61 @@
         <w:rPr>
           <w:rFonts w:ascii="Arial" w:hAnsi="Arial" w:cs="Arial"/>
         </w:rPr>
-        <w:t>El dashboard cuenta con una integración con los proyectos de tu github si te has logueado que te ayuda a crear un proyecto de manera mas sencilla, te permite ver tus proyectos, así como gestionarlos.</w:t>
+        <w:t xml:space="preserve">El </w:t>
+      </w:r>
+      <w:proofErr w:type="spellStart"/>
+      <w:r>
+        <w:rPr>
+          <w:rFonts w:ascii="Arial" w:hAnsi="Arial" w:cs="Arial"/>
+        </w:rPr>
+        <w:t>dashboard</w:t>
+      </w:r>
+      <w:proofErr w:type="spellEnd"/>
+      <w:r>
+        <w:rPr>
+          <w:rFonts w:ascii="Arial" w:hAnsi="Arial" w:cs="Arial"/>
+        </w:rPr>
+        <w:t xml:space="preserve"> cuenta con una integración con los proyectos de tu </w:t>
+      </w:r>
+      <w:proofErr w:type="spellStart"/>
+      <w:r>
+        <w:rPr>
+          <w:rFonts w:ascii="Arial" w:hAnsi="Arial" w:cs="Arial"/>
+        </w:rPr>
+        <w:t>github</w:t>
+      </w:r>
+      <w:proofErr w:type="spellEnd"/>
+      <w:r>
+        <w:rPr>
+          <w:rFonts w:ascii="Arial" w:hAnsi="Arial" w:cs="Arial"/>
+        </w:rPr>
+        <w:t xml:space="preserve"> si te has </w:t>
+      </w:r>
+      <w:proofErr w:type="spellStart"/>
+      <w:r>
+        <w:rPr>
+          <w:rFonts w:ascii="Arial" w:hAnsi="Arial" w:cs="Arial"/>
+        </w:rPr>
+        <w:t>logueado</w:t>
+      </w:r>
+      <w:proofErr w:type="spellEnd"/>
+      <w:r>
+        <w:rPr>
+          <w:rFonts w:ascii="Arial" w:hAnsi="Arial" w:cs="Arial"/>
+        </w:rPr>
+        <w:t xml:space="preserve"> que te ayuda a crear un proyecto de manera </w:t>
+      </w:r>
+      <w:r>
+        <w:rPr>
+          <w:rFonts w:ascii="Arial" w:hAnsi="Arial" w:cs="Arial"/>
+        </w:rPr>
+        <w:t>más</w:t>
+      </w:r>
+      <w:r>
+        <w:rPr>
+          <w:rFonts w:ascii="Arial" w:hAnsi="Arial" w:cs="Arial"/>
+        </w:rPr>
+        <w:t xml:space="preserve"> sencilla, te permite ver tus proyectos, así como gestionarlos.</w:t>
       </w:r>
     </w:p>
     <w:p>
@@ -924,8 +1190,231 @@
           <w:rFonts w:ascii="Arial" w:eastAsia="Times New Roman" w:hAnsi="Arial" w:cs="Arial"/>
           <w:lang w:val="es-ES"/>
         </w:rPr>
-        <w:t>Pagina para los proyectos Kanban, cuenta con tableros por defecto al crear el proyecto de tipo Kanban, además puedes crear tantos tablones como quieras ya que están asociados cada tablón a cada proyecto. Usamos la librería SortableJS para poder mover los tablones y tareas a tu gusto. Se pueden crear tareas y moverlas de tablón según la necesidad.</w:t>
-      </w:r>
+        <w:t>Página</w:t>
+      </w:r>
+      <w:r>
+        <w:rPr>
+          <w:rFonts w:ascii="Arial" w:eastAsia="Times New Roman" w:hAnsi="Arial" w:cs="Arial"/>
+          <w:lang w:val="es-ES"/>
+        </w:rPr>
+        <w:t xml:space="preserve"> para los proyectos Kanban, cuenta con tableros por defecto al crear el proyecto de tipo Kanban, además puedes crear tantos tablones como quieras ya que están asociados cada tablón a cada proyecto. Usamos la librería </w:t>
+      </w:r>
+      <w:proofErr w:type="spellStart"/>
+      <w:r>
+        <w:rPr>
+          <w:rFonts w:ascii="Arial" w:eastAsia="Times New Roman" w:hAnsi="Arial" w:cs="Arial"/>
+          <w:lang w:val="es-ES"/>
+        </w:rPr>
+        <w:t>SortableJS</w:t>
+      </w:r>
+      <w:proofErr w:type="spellEnd"/>
+      <w:r>
+        <w:rPr>
+          <w:rFonts w:ascii="Arial" w:eastAsia="Times New Roman" w:hAnsi="Arial" w:cs="Arial"/>
+          <w:lang w:val="es-ES"/>
+        </w:rPr>
+        <w:t xml:space="preserve"> para poder mover los tablones y tareas a tu gusto. Se pueden crear tareas y moverlas de tablón según la necesidad.</w:t>
+      </w:r>
+    </w:p>
+    <w:p>
+      <w:pPr>
+        <w:spacing w:before="0" w:line="240" w:lineRule="auto"/>
+        <w:rPr>
+          <w:rFonts w:ascii="Arial" w:eastAsia="Times New Roman" w:hAnsi="Arial" w:cs="Arial"/>
+          <w:lang w:val="es-ES"/>
+        </w:rPr>
+      </w:pPr>
+    </w:p>
+    <w:p>
+      <w:pPr>
+        <w:spacing w:before="0" w:line="240" w:lineRule="auto"/>
+        <w:rPr>
+          <w:rFonts w:ascii="Arial" w:eastAsia="Times New Roman" w:hAnsi="Arial" w:cs="Arial"/>
+          <w:lang w:val="es-ES"/>
+        </w:rPr>
+      </w:pPr>
+      <w:r>
+        <w:rPr>
+          <w:rFonts w:ascii="Arial" w:eastAsia="Times New Roman" w:hAnsi="Arial" w:cs="Arial"/>
+          <w:lang w:val="es-ES"/>
+        </w:rPr>
+        <w:t xml:space="preserve">Se permite personalización completa de los tableros Kanban pudiendo personalizar los colores a su </w:t>
+      </w:r>
+      <w:proofErr w:type="spellStart"/>
+      <w:proofErr w:type="gramStart"/>
+      <w:r>
+        <w:rPr>
+          <w:rFonts w:ascii="Arial" w:eastAsia="Times New Roman" w:hAnsi="Arial" w:cs="Arial"/>
+          <w:lang w:val="es-ES"/>
+        </w:rPr>
+        <w:t>gusto,cambiar</w:t>
+      </w:r>
+      <w:proofErr w:type="spellEnd"/>
+      <w:proofErr w:type="gramEnd"/>
+      <w:r>
+        <w:rPr>
+          <w:rFonts w:ascii="Arial" w:eastAsia="Times New Roman" w:hAnsi="Arial" w:cs="Arial"/>
+          <w:lang w:val="es-ES"/>
+        </w:rPr>
+        <w:t xml:space="preserve"> el nombre del </w:t>
+      </w:r>
+      <w:r>
+        <w:rPr>
+          <w:rFonts w:ascii="Arial" w:eastAsia="Times New Roman" w:hAnsi="Arial" w:cs="Arial"/>
+          <w:lang w:val="es-ES"/>
+        </w:rPr>
+        <w:t xml:space="preserve">tablón </w:t>
+      </w:r>
+    </w:p>
+    <w:p>
+      <w:pPr>
+        <w:spacing w:before="0" w:line="240" w:lineRule="auto"/>
+        <w:rPr>
+          <w:rFonts w:ascii="Arial" w:eastAsia="Times New Roman" w:hAnsi="Arial" w:cs="Arial"/>
+          <w:lang w:val="es-ES"/>
+        </w:rPr>
+      </w:pPr>
+    </w:p>
+    <w:p>
+      <w:pPr>
+        <w:spacing w:before="0" w:line="240" w:lineRule="auto"/>
+        <w:rPr>
+          <w:rFonts w:ascii="Arial" w:eastAsia="Times New Roman" w:hAnsi="Arial" w:cs="Arial"/>
+          <w:lang w:val="es-ES"/>
+        </w:rPr>
+      </w:pPr>
+    </w:p>
+    <w:p>
+      <w:pPr>
+        <w:spacing w:before="0" w:line="240" w:lineRule="auto"/>
+        <w:rPr>
+          <w:rFonts w:ascii="Arial" w:eastAsia="Times New Roman" w:hAnsi="Arial" w:cs="Arial"/>
+          <w:lang w:val="es-ES"/>
+        </w:rPr>
+      </w:pPr>
+      <w:r>
+        <w:rPr>
+          <w:rFonts w:ascii="Arial" w:eastAsia="Times New Roman" w:hAnsi="Arial" w:cs="Arial"/>
+          <w:lang w:val="es-ES"/>
+        </w:rPr>
+        <w:t xml:space="preserve">Sistema de notificaciones, notificaciones en función del proyecto se notifica al administrador del proyecto de cada movimiento que se haga dentro de </w:t>
+      </w:r>
+      <w:proofErr w:type="spellStart"/>
+      <w:proofErr w:type="gramStart"/>
+      <w:r>
+        <w:rPr>
+          <w:rFonts w:ascii="Arial" w:eastAsia="Times New Roman" w:hAnsi="Arial" w:cs="Arial"/>
+          <w:lang w:val="es-ES"/>
+        </w:rPr>
+        <w:t>este.Se</w:t>
+      </w:r>
+      <w:proofErr w:type="spellEnd"/>
+      <w:proofErr w:type="gramEnd"/>
+      <w:r>
+        <w:rPr>
+          <w:rFonts w:ascii="Arial" w:eastAsia="Times New Roman" w:hAnsi="Arial" w:cs="Arial"/>
+          <w:lang w:val="es-ES"/>
+        </w:rPr>
+        <w:t xml:space="preserve"> notifica al usuario cuando tiene tarea asignada y cuando esta esta a punto de vencer.</w:t>
+      </w:r>
+    </w:p>
+    <w:p>
+      <w:pPr>
+        <w:spacing w:before="0" w:line="240" w:lineRule="auto"/>
+        <w:rPr>
+          <w:rFonts w:ascii="Arial" w:eastAsia="Times New Roman" w:hAnsi="Arial" w:cs="Arial"/>
+          <w:lang w:val="es-ES"/>
+        </w:rPr>
+      </w:pPr>
+    </w:p>
+    <w:p>
+      <w:pPr>
+        <w:spacing w:before="0" w:line="240" w:lineRule="auto"/>
+        <w:rPr>
+          <w:rFonts w:ascii="Arial" w:eastAsia="Times New Roman" w:hAnsi="Arial" w:cs="Arial"/>
+          <w:lang w:val="es-ES"/>
+        </w:rPr>
+      </w:pPr>
+      <w:r>
+        <w:rPr>
+          <w:rFonts w:ascii="Arial" w:eastAsia="Times New Roman" w:hAnsi="Arial" w:cs="Arial"/>
+          <w:lang w:val="es-ES"/>
+        </w:rPr>
+        <w:t xml:space="preserve">Se integra la posibilidad de añadir a tu Google </w:t>
+      </w:r>
+      <w:r>
+        <w:rPr>
+          <w:rFonts w:ascii="Arial" w:eastAsia="Times New Roman" w:hAnsi="Arial" w:cs="Arial"/>
+          <w:lang w:val="es-ES"/>
+        </w:rPr>
+        <w:t>Calendar</w:t>
+      </w:r>
+      <w:r>
+        <w:rPr>
+          <w:rFonts w:ascii="Arial" w:eastAsia="Times New Roman" w:hAnsi="Arial" w:cs="Arial"/>
+          <w:lang w:val="es-ES"/>
+        </w:rPr>
+        <w:t xml:space="preserve"> </w:t>
+      </w:r>
+      <w:r>
+        <w:rPr>
+          <w:rFonts w:ascii="Arial" w:eastAsia="Times New Roman" w:hAnsi="Arial" w:cs="Arial"/>
+          <w:lang w:val="es-ES"/>
+        </w:rPr>
+        <w:t>tus tareas para mayor comodidad y flexibilidad.</w:t>
+      </w:r>
+    </w:p>
+    <w:p>
+      <w:pPr>
+        <w:spacing w:before="0" w:line="240" w:lineRule="auto"/>
+        <w:rPr>
+          <w:rFonts w:ascii="Arial" w:eastAsia="Times New Roman" w:hAnsi="Arial" w:cs="Arial"/>
+          <w:lang w:val="es-ES"/>
+        </w:rPr>
+      </w:pPr>
+    </w:p>
+    <w:p>
+      <w:pPr>
+        <w:spacing w:before="0" w:line="240" w:lineRule="auto"/>
+        <w:rPr>
+          <w:rFonts w:ascii="Arial" w:eastAsia="Times New Roman" w:hAnsi="Arial" w:cs="Arial"/>
+          <w:lang w:val="es-ES"/>
+        </w:rPr>
+      </w:pPr>
+      <w:r>
+        <w:rPr>
+          <w:rFonts w:ascii="Arial" w:eastAsia="Times New Roman" w:hAnsi="Arial" w:cs="Arial"/>
+          <w:lang w:val="es-ES"/>
+        </w:rPr>
+        <w:t>Se integra un calendario por proyecto que incluye las tareas y es totalmente arrastrable con la posibilidad de mover de fecha una tarea.</w:t>
+      </w:r>
+    </w:p>
+    <w:p>
+      <w:pPr>
+        <w:spacing w:before="0" w:line="240" w:lineRule="auto"/>
+        <w:rPr>
+          <w:rFonts w:ascii="Arial" w:eastAsia="Times New Roman" w:hAnsi="Arial" w:cs="Arial"/>
+          <w:lang w:val="es-ES"/>
+        </w:rPr>
+      </w:pPr>
+    </w:p>
+    <w:p>
+      <w:pPr>
+        <w:spacing w:before="0" w:line="240" w:lineRule="auto"/>
+        <w:rPr>
+          <w:rFonts w:ascii="Arial" w:eastAsia="Times New Roman" w:hAnsi="Arial" w:cs="Arial"/>
+          <w:lang w:val="es-ES"/>
+        </w:rPr>
+      </w:pPr>
+    </w:p>
+    <w:p>
+      <w:pPr>
+        <w:spacing w:before="0" w:line="240" w:lineRule="auto"/>
+        <w:rPr>
+          <w:rFonts w:ascii="Arial" w:eastAsia="Times New Roman" w:hAnsi="Arial" w:cs="Arial"/>
+          <w:lang w:val="es-ES"/>
+        </w:rPr>
+      </w:pPr>
       <w:r>
         <w:rPr>
           <w:rFonts w:ascii="Arial" w:eastAsia="Times New Roman" w:hAnsi="Arial" w:cs="Arial"/>
@@ -2867,7 +3356,7 @@
                         <a:effectLst/>
                         <a:extLst>
                           <a:ext uri="{C572A759-6A51-4108-AA02-DFA0A04FC94B}">
-                            <ma14:wrappingTextBoxFlag xmlns:oel="http://schemas.microsoft.com/office/2019/extlst" xmlns:w16du="http://schemas.microsoft.com/office/word/2023/wordml/word16du" xmlns:w16sdtfl="http://schemas.microsoft.com/office/word/2024/wordml/sdtformatlock" xmlns="" xmlns:ma14="http://schemas.microsoft.com/office/mac/drawingml/2011/main" xmlns:w="http://schemas.openxmlformats.org/wordprocessingml/2006/main" xmlns:w10="urn:schemas-microsoft-com:office:word" xmlns:v="urn:schemas-microsoft-com:vml" xmlns:o="urn:schemas-microsoft-com:office:office"/>
+                            <ma14:wrappingTextBoxFlag xmlns:o="urn:schemas-microsoft-com:office:office" xmlns:v="urn:schemas-microsoft-com:vml" xmlns:w10="urn:schemas-microsoft-com:office:word" xmlns:w="http://schemas.openxmlformats.org/wordprocessingml/2006/main" xmlns:ma14="http://schemas.microsoft.com/office/mac/drawingml/2011/main" xmlns=""/>
                           </a:ext>
                         </a:extLst>
                       </wps:spPr>
@@ -2960,7 +3449,7 @@
                 <v:stroke joinstyle="miter"/>
                 <v:path gradientshapeok="t" o:connecttype="rect"/>
               </v:shapetype>
-              <v:shape id="Cuadro de texto 1" o:spid="_x0000_s1026" type="#_x0000_t202" style="position:absolute;margin-left:63pt;margin-top:225.95pt;width:315pt;height:36.9pt;z-index:251658240;visibility:visible;mso-wrap-style:square;mso-width-percent:0;mso-height-percent:0;mso-wrap-distance-left:9pt;mso-wrap-distance-top:0;mso-wrap-distance-right:9pt;mso-wrap-distance-bottom:0;mso-position-horizontal:absolute;mso-position-horizontal-relative:text;mso-position-vertical:absolute;mso-position-vertical-relative:text;mso-width-percent:0;mso-height-percent:0;mso-width-relative:margin;mso-height-relative:page;v-text-anchor:top" o:gfxdata="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" stroked="f">
+              <v:shape id="Cuadro de texto 1" o:spid="_x0000_s1026" type="#_x0000_t202" style="position:absolute;margin-left:63pt;margin-top:225.95pt;width:315pt;height:36.9pt;z-index:251658240;visibility:visible;mso-wrap-style:square;mso-width-percent:0;mso-height-percent:0;mso-wrap-distance-left:9pt;mso-wrap-distance-top:0;mso-wrap-distance-right:9pt;mso-wrap-distance-bottom:0;mso-position-horizontal:absolute;mso-position-horizontal-relative:text;mso-position-vertical:absolute;mso-position-vertical-relative:text;mso-width-percent:0;mso-height-percent:0;mso-width-relative:margin;mso-height-relative:page;v-text-anchor:top" o:gfxdata="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" stroked="f">
                 <v:textbox style="mso-fit-shape-to-text:t" inset="0,0,0,0">
                   <w:txbxContent>
                     <w:p>
@@ -3148,7 +3637,7 @@
 </file>
 
 <file path=word/endnotes.xml><?xml version="1.0" encoding="utf-8"?>
-<w:endnotes xmlns:wpc="http://schemas.microsoft.com/office/word/2010/wordprocessingCanvas" xmlns:cx="http://schemas.microsoft.com/office/drawing/2014/chartex" xmlns:cx1="http://schemas.microsoft.com/office/drawing/2015/9/8/chartex" xmlns:cx2="http://schemas.microsoft.com/office/drawing/2015/10/21/chartex" xmlns:cx3="http://schemas.microsoft.com/office/drawing/2016/5/9/chartex" xmlns:cx4="http://schemas.microsoft.com/office/drawing/2016/5/10/chartex" xmlns:cx5="http://schemas.microsoft.com/office/drawing/2016/5/11/chartex" xmlns:cx6="http://schemas.microsoft.com/office/drawing/2016/5/12/chartex" xmlns:cx7="http://schemas.microsoft.com/office/drawing/2016/5/13/chartex" xmlns:cx8="http://schemas.microsoft.com/office/drawing/2016/5/14/chartex" xmlns:mc="http://schemas.openxmlformats.org/markup-compatibility/2006" xmlns:aink="http://schemas.microsoft.com/office/drawing/2016/ink" xmlns:am3d="http://schemas.microsoft.com/office/drawing/2017/model3d" xmlns:o="urn:schemas-microsoft-com:office:office" xmlns:r="http://schemas.openxmlformats.org/officeDocument/2006/relationships" xmlns:m="http://schemas.openxmlformats.org/officeDocument/2006/math" xmlns:v="urn:schemas-microsoft-com:vml" xmlns:wp14="http://schemas.microsoft.com/office/word/2010/wordprocessingDrawing" xmlns:wp="http://schemas.openxmlformats.org/drawingml/2006/wordprocessingDrawing" xmlns:w10="urn:schemas-microsoft-com:office:word" xmlns:w="http://schemas.openxmlformats.org/wordprocessingml/2006/main" xmlns:w14="http://schemas.microsoft.com/office/word/2010/wordml" xmlns:w15="http://schemas.microsoft.com/office/word/2012/wordml" xmlns:w16cex="http://schemas.microsoft.com/office/word/2018/wordml/cex" xmlns:w16cid="http://schemas.microsoft.com/office/word/2016/wordml/cid" xmlns:w16="http://schemas.microsoft.com/office/word/2018/wordml" xmlns:w16sdtdh="http://schemas.microsoft.com/office/word/2020/wordml/sdtdatahash" xmlns:w16se="http://schemas.microsoft.com/office/word/2015/wordml/symex" xmlns:wpg="http://schemas.microsoft.com/office/word/2010/wordprocessingGroup" xmlns:wpi="http://schemas.microsoft.com/office/word/2010/wordprocessingInk" xmlns:wne="http://schemas.microsoft.com/office/word/2006/wordml" xmlns:wps="http://schemas.microsoft.com/office/word/2010/wordprocessingShape" mc:Ignorable="w14 w15 w16se w16cid w16 w16cex w16sdtdh wp14">
+<w:endnotes xmlns:wpc="http://schemas.microsoft.com/office/word/2010/wordprocessingCanvas" xmlns:cx="http://schemas.microsoft.com/office/drawing/2014/chartex" xmlns:cx1="http://schemas.microsoft.com/office/drawing/2015/9/8/chartex" xmlns:cx2="http://schemas.microsoft.com/office/drawing/2015/10/21/chartex" xmlns:cx3="http://schemas.microsoft.com/office/drawing/2016/5/9/chartex" xmlns:cx4="http://schemas.microsoft.com/office/drawing/2016/5/10/chartex" xmlns:cx5="http://schemas.microsoft.com/office/drawing/2016/5/11/chartex" xmlns:cx6="http://schemas.microsoft.com/office/drawing/2016/5/12/chartex" xmlns:cx7="http://schemas.microsoft.com/office/drawing/2016/5/13/chartex" xmlns:cx8="http://schemas.microsoft.com/office/drawing/2016/5/14/chartex" xmlns:mc="http://schemas.openxmlformats.org/markup-compatibility/2006" xmlns:aink="http://schemas.microsoft.com/office/drawing/2016/ink" xmlns:am3d="http://schemas.microsoft.com/office/drawing/2017/model3d" xmlns:o="urn:schemas-microsoft-com:office:office" xmlns:oel="http://schemas.microsoft.com/office/2019/extlst" xmlns:r="http://schemas.openxmlformats.org/officeDocument/2006/relationships" xmlns:m="http://schemas.openxmlformats.org/officeDocument/2006/math" xmlns:v="urn:schemas-microsoft-com:vml" xmlns:wp14="http://schemas.microsoft.com/office/word/2010/wordprocessingDrawing" xmlns:wp="http://schemas.openxmlformats.org/drawingml/2006/wordprocessingDrawing" xmlns:w10="urn:schemas-microsoft-com:office:word" xmlns:w="http://schemas.openxmlformats.org/wordprocessingml/2006/main" xmlns:w14="http://schemas.microsoft.com/office/word/2010/wordml" xmlns:w15="http://schemas.microsoft.com/office/word/2012/wordml" xmlns:w16cex="http://schemas.microsoft.com/office/word/2018/wordml/cex" xmlns:w16cid="http://schemas.microsoft.com/office/word/2016/wordml/cid" xmlns:w16="http://schemas.microsoft.com/office/word/2018/wordml" xmlns:w16du="http://schemas.microsoft.com/office/word/2023/wordml/word16du" xmlns:w16sdtdh="http://schemas.microsoft.com/office/word/2020/wordml/sdtdatahash" xmlns:w16sdtfl="http://schemas.microsoft.com/office/word/2024/wordml/sdtformatlock" xmlns:w16se="http://schemas.microsoft.com/office/word/2015/wordml/symex" xmlns:wpg="http://schemas.microsoft.com/office/word/2010/wordprocessingGroup" xmlns:wpi="http://schemas.microsoft.com/office/word/2010/wordprocessingInk" xmlns:wne="http://schemas.microsoft.com/office/word/2006/wordml" xmlns:wps="http://schemas.microsoft.com/office/word/2010/wordprocessingShape" mc:Ignorable="w14 w15 w16se w16cid w16 w16cex w16sdtdh w16sdtfl w16du wp14">
   <w:endnote w:type="separator" w:id="-1">
     <w:p>
       <w:r>
@@ -3167,7 +3656,7 @@
 </file>
 
 <file path=word/footer1.xml><?xml version="1.0" encoding="utf-8"?>
-<w:ftr xmlns:wpc="http://schemas.microsoft.com/office/word/2010/wordprocessingCanvas" xmlns:cx="http://schemas.microsoft.com/office/drawing/2014/chartex" xmlns:cx1="http://schemas.microsoft.com/office/drawing/2015/9/8/chartex" xmlns:cx2="http://schemas.microsoft.com/office/drawing/2015/10/21/chartex" xmlns:cx3="http://schemas.microsoft.com/office/drawing/2016/5/9/chartex" xmlns:cx4="http://schemas.microsoft.com/office/drawing/2016/5/10/chartex" xmlns:cx5="http://schemas.microsoft.com/office/drawing/2016/5/11/chartex" xmlns:cx6="http://schemas.microsoft.com/office/drawing/2016/5/12/chartex" xmlns:cx7="http://schemas.microsoft.com/office/drawing/2016/5/13/chartex" xmlns:cx8="http://schemas.microsoft.com/office/drawing/2016/5/14/chartex" xmlns:mc="http://schemas.openxmlformats.org/markup-compatibility/2006" xmlns:aink="http://schemas.microsoft.com/office/drawing/2016/ink" xmlns:am3d="http://schemas.microsoft.com/office/drawing/2017/model3d" xmlns:o="urn:schemas-microsoft-com:office:office" xmlns:r="http://schemas.openxmlformats.org/officeDocument/2006/relationships" xmlns:m="http://schemas.openxmlformats.org/officeDocument/2006/math" xmlns:v="urn:schemas-microsoft-com:vml" xmlns:wp14="http://schemas.microsoft.com/office/word/2010/wordprocessingDrawing" xmlns:wp="http://schemas.openxmlformats.org/drawingml/2006/wordprocessingDrawing" xmlns:w10="urn:schemas-microsoft-com:office:word" xmlns:w="http://schemas.openxmlformats.org/wordprocessingml/2006/main" xmlns:w14="http://schemas.microsoft.com/office/word/2010/wordml" xmlns:w15="http://schemas.microsoft.com/office/word/2012/wordml" xmlns:w16cex="http://schemas.microsoft.com/office/word/2018/wordml/cex" xmlns:w16cid="http://schemas.microsoft.com/office/word/2016/wordml/cid" xmlns:w16="http://schemas.microsoft.com/office/word/2018/wordml" xmlns:w16sdtdh="http://schemas.microsoft.com/office/word/2020/wordml/sdtdatahash" xmlns:w16se="http://schemas.microsoft.com/office/word/2015/wordml/symex" xmlns:wpg="http://schemas.microsoft.com/office/word/2010/wordprocessingGroup" xmlns:wpi="http://schemas.microsoft.com/office/word/2010/wordprocessingInk" xmlns:wne="http://schemas.microsoft.com/office/word/2006/wordml" xmlns:wps="http://schemas.microsoft.com/office/word/2010/wordprocessingShape" mc:Ignorable="w14 w15 w16se w16cid w16 w16cex w16sdtdh wp14">
+<w:ftr xmlns:wpc="http://schemas.microsoft.com/office/word/2010/wordprocessingCanvas" xmlns:cx="http://schemas.microsoft.com/office/drawing/2014/chartex" xmlns:cx1="http://schemas.microsoft.com/office/drawing/2015/9/8/chartex" xmlns:cx2="http://schemas.microsoft.com/office/drawing/2015/10/21/chartex" xmlns:cx3="http://schemas.microsoft.com/office/drawing/2016/5/9/chartex" xmlns:cx4="http://schemas.microsoft.com/office/drawing/2016/5/10/chartex" xmlns:cx5="http://schemas.microsoft.com/office/drawing/2016/5/11/chartex" xmlns:cx6="http://schemas.microsoft.com/office/drawing/2016/5/12/chartex" xmlns:cx7="http://schemas.microsoft.com/office/drawing/2016/5/13/chartex" xmlns:cx8="http://schemas.microsoft.com/office/drawing/2016/5/14/chartex" xmlns:mc="http://schemas.openxmlformats.org/markup-compatibility/2006" xmlns:aink="http://schemas.microsoft.com/office/drawing/2016/ink" xmlns:am3d="http://schemas.microsoft.com/office/drawing/2017/model3d" xmlns:o="urn:schemas-microsoft-com:office:office" xmlns:oel="http://schemas.microsoft.com/office/2019/extlst" xmlns:r="http://schemas.openxmlformats.org/officeDocument/2006/relationships" xmlns:m="http://schemas.openxmlformats.org/officeDocument/2006/math" xmlns:v="urn:schemas-microsoft-com:vml" xmlns:wp14="http://schemas.microsoft.com/office/word/2010/wordprocessingDrawing" xmlns:wp="http://schemas.openxmlformats.org/drawingml/2006/wordprocessingDrawing" xmlns:w10="urn:schemas-microsoft-com:office:word" xmlns:w="http://schemas.openxmlformats.org/wordprocessingml/2006/main" xmlns:w14="http://schemas.microsoft.com/office/word/2010/wordml" xmlns:w15="http://schemas.microsoft.com/office/word/2012/wordml" xmlns:w16cex="http://schemas.microsoft.com/office/word/2018/wordml/cex" xmlns:w16cid="http://schemas.microsoft.com/office/word/2016/wordml/cid" xmlns:w16="http://schemas.microsoft.com/office/word/2018/wordml" xmlns:w16du="http://schemas.microsoft.com/office/word/2023/wordml/word16du" xmlns:w16sdtdh="http://schemas.microsoft.com/office/word/2020/wordml/sdtdatahash" xmlns:w16sdtfl="http://schemas.microsoft.com/office/word/2024/wordml/sdtformatlock" xmlns:w16se="http://schemas.microsoft.com/office/word/2015/wordml/symex" xmlns:wpg="http://schemas.microsoft.com/office/word/2010/wordprocessingGroup" xmlns:wpi="http://schemas.microsoft.com/office/word/2010/wordprocessingInk" xmlns:wne="http://schemas.microsoft.com/office/word/2006/wordml" xmlns:wps="http://schemas.microsoft.com/office/word/2010/wordprocessingShape" mc:Ignorable="w14 w15 w16se w16cid w16 w16cex w16sdtdh w16sdtfl w16du wp14">
   <w:p>
     <w:pPr>
       <w:pStyle w:val="Piedepgina"/>
@@ -3205,7 +3694,7 @@
 </file>
 
 <file path=word/footer2.xml><?xml version="1.0" encoding="utf-8"?>
-<w:ftr xmlns:wpc="http://schemas.microsoft.com/office/word/2010/wordprocessingCanvas" xmlns:cx="http://schemas.microsoft.com/office/drawing/2014/chartex" xmlns:cx1="http://schemas.microsoft.com/office/drawing/2015/9/8/chartex" xmlns:cx2="http://schemas.microsoft.com/office/drawing/2015/10/21/chartex" xmlns:cx3="http://schemas.microsoft.com/office/drawing/2016/5/9/chartex" xmlns:cx4="http://schemas.microsoft.com/office/drawing/2016/5/10/chartex" xmlns:cx5="http://schemas.microsoft.com/office/drawing/2016/5/11/chartex" xmlns:cx6="http://schemas.microsoft.com/office/drawing/2016/5/12/chartex" xmlns:cx7="http://schemas.microsoft.com/office/drawing/2016/5/13/chartex" xmlns:cx8="http://schemas.microsoft.com/office/drawing/2016/5/14/chartex" xmlns:mc="http://schemas.openxmlformats.org/markup-compatibility/2006" xmlns:aink="http://schemas.microsoft.com/office/drawing/2016/ink" xmlns:am3d="http://schemas.microsoft.com/office/drawing/2017/model3d" xmlns:o="urn:schemas-microsoft-com:office:office" xmlns:r="http://schemas.openxmlformats.org/officeDocument/2006/relationships" xmlns:m="http://schemas.openxmlformats.org/officeDocument/2006/math" xmlns:v="urn:schemas-microsoft-com:vml" xmlns:wp14="http://schemas.microsoft.com/office/word/2010/wordprocessingDrawing" xmlns:wp="http://schemas.openxmlformats.org/drawingml/2006/wordprocessingDrawing" xmlns:w10="urn:schemas-microsoft-com:office:word" xmlns:w="http://schemas.openxmlformats.org/wordprocessingml/2006/main" xmlns:w14="http://schemas.microsoft.com/office/word/2010/wordml" xmlns:w15="http://schemas.microsoft.com/office/word/2012/wordml" xmlns:w16cex="http://schemas.microsoft.com/office/word/2018/wordml/cex" xmlns:w16cid="http://schemas.microsoft.com/office/word/2016/wordml/cid" xmlns:w16="http://schemas.microsoft.com/office/word/2018/wordml" xmlns:w16sdtdh="http://schemas.microsoft.com/office/word/2020/wordml/sdtdatahash" xmlns:w16se="http://schemas.microsoft.com/office/word/2015/wordml/symex" xmlns:wpg="http://schemas.microsoft.com/office/word/2010/wordprocessingGroup" xmlns:wpi="http://schemas.microsoft.com/office/word/2010/wordprocessingInk" xmlns:wne="http://schemas.microsoft.com/office/word/2006/wordml" xmlns:wps="http://schemas.microsoft.com/office/word/2010/wordprocessingShape" mc:Ignorable="w14 w15 w16se w16cid w16 w16cex w16sdtdh wp14">
+<w:ftr xmlns:wpc="http://schemas.microsoft.com/office/word/2010/wordprocessingCanvas" xmlns:cx="http://schemas.microsoft.com/office/drawing/2014/chartex" xmlns:cx1="http://schemas.microsoft.com/office/drawing/2015/9/8/chartex" xmlns:cx2="http://schemas.microsoft.com/office/drawing/2015/10/21/chartex" xmlns:cx3="http://schemas.microsoft.com/office/drawing/2016/5/9/chartex" xmlns:cx4="http://schemas.microsoft.com/office/drawing/2016/5/10/chartex" xmlns:cx5="http://schemas.microsoft.com/office/drawing/2016/5/11/chartex" xmlns:cx6="http://schemas.microsoft.com/office/drawing/2016/5/12/chartex" xmlns:cx7="http://schemas.microsoft.com/office/drawing/2016/5/13/chartex" xmlns:cx8="http://schemas.microsoft.com/office/drawing/2016/5/14/chartex" xmlns:mc="http://schemas.openxmlformats.org/markup-compatibility/2006" xmlns:aink="http://schemas.microsoft.com/office/drawing/2016/ink" xmlns:am3d="http://schemas.microsoft.com/office/drawing/2017/model3d" xmlns:o="urn:schemas-microsoft-com:office:office" xmlns:oel="http://schemas.microsoft.com/office/2019/extlst" xmlns:r="http://schemas.openxmlformats.org/officeDocument/2006/relationships" xmlns:m="http://schemas.openxmlformats.org/officeDocument/2006/math" xmlns:v="urn:schemas-microsoft-com:vml" xmlns:wp14="http://schemas.microsoft.com/office/word/2010/wordprocessingDrawing" xmlns:wp="http://schemas.openxmlformats.org/drawingml/2006/wordprocessingDrawing" xmlns:w10="urn:schemas-microsoft-com:office:word" xmlns:w="http://schemas.openxmlformats.org/wordprocessingml/2006/main" xmlns:w14="http://schemas.microsoft.com/office/word/2010/wordml" xmlns:w15="http://schemas.microsoft.com/office/word/2012/wordml" xmlns:w16cex="http://schemas.microsoft.com/office/word/2018/wordml/cex" xmlns:w16cid="http://schemas.microsoft.com/office/word/2016/wordml/cid" xmlns:w16="http://schemas.microsoft.com/office/word/2018/wordml" xmlns:w16du="http://schemas.microsoft.com/office/word/2023/wordml/word16du" xmlns:w16sdtdh="http://schemas.microsoft.com/office/word/2020/wordml/sdtdatahash" xmlns:w16sdtfl="http://schemas.microsoft.com/office/word/2024/wordml/sdtformatlock" xmlns:w16se="http://schemas.microsoft.com/office/word/2015/wordml/symex" xmlns:wpg="http://schemas.microsoft.com/office/word/2010/wordprocessingGroup" xmlns:wpi="http://schemas.microsoft.com/office/word/2010/wordprocessingInk" xmlns:wne="http://schemas.microsoft.com/office/word/2006/wordml" xmlns:wps="http://schemas.microsoft.com/office/word/2010/wordprocessingShape" mc:Ignorable="w14 w15 w16se w16cid w16 w16cex w16sdtdh w16sdtfl w16du wp14">
   <w:p>
     <w:pPr>
       <w:pStyle w:val="Piedepgina"/>
@@ -3222,7 +3711,7 @@
 </file>
 
 <file path=word/footer3.xml><?xml version="1.0" encoding="utf-8"?>
-<w:ftr xmlns:wpc="http://schemas.microsoft.com/office/word/2010/wordprocessingCanvas" xmlns:cx="http://schemas.microsoft.com/office/drawing/2014/chartex" xmlns:cx1="http://schemas.microsoft.com/office/drawing/2015/9/8/chartex" xmlns:cx2="http://schemas.microsoft.com/office/drawing/2015/10/21/chartex" xmlns:cx3="http://schemas.microsoft.com/office/drawing/2016/5/9/chartex" xmlns:cx4="http://schemas.microsoft.com/office/drawing/2016/5/10/chartex" xmlns:cx5="http://schemas.microsoft.com/office/drawing/2016/5/11/chartex" xmlns:cx6="http://schemas.microsoft.com/office/drawing/2016/5/12/chartex" xmlns:cx7="http://schemas.microsoft.com/office/drawing/2016/5/13/chartex" xmlns:cx8="http://schemas.microsoft.com/office/drawing/2016/5/14/chartex" xmlns:mc="http://schemas.openxmlformats.org/markup-compatibility/2006" xmlns:aink="http://schemas.microsoft.com/office/drawing/2016/ink" xmlns:am3d="http://schemas.microsoft.com/office/drawing/2017/model3d" xmlns:o="urn:schemas-microsoft-com:office:office" xmlns:r="http://schemas.openxmlformats.org/officeDocument/2006/relationships" xmlns:m="http://schemas.openxmlformats.org/officeDocument/2006/math" xmlns:v="urn:schemas-microsoft-com:vml" xmlns:wp14="http://schemas.microsoft.com/office/word/2010/wordprocessingDrawing" xmlns:wp="http://schemas.openxmlformats.org/drawingml/2006/wordprocessingDrawing" xmlns:w10="urn:schemas-microsoft-com:office:word" xmlns:w="http://schemas.openxmlformats.org/wordprocessingml/2006/main" xmlns:w14="http://schemas.microsoft.com/office/word/2010/wordml" xmlns:w15="http://schemas.microsoft.com/office/word/2012/wordml" xmlns:w16cex="http://schemas.microsoft.com/office/word/2018/wordml/cex" xmlns:w16cid="http://schemas.microsoft.com/office/word/2016/wordml/cid" xmlns:w16="http://schemas.microsoft.com/office/word/2018/wordml" xmlns:w16sdtdh="http://schemas.microsoft.com/office/word/2020/wordml/sdtdatahash" xmlns:w16se="http://schemas.microsoft.com/office/word/2015/wordml/symex" xmlns:wpg="http://schemas.microsoft.com/office/word/2010/wordprocessingGroup" xmlns:wpi="http://schemas.microsoft.com/office/word/2010/wordprocessingInk" xmlns:wne="http://schemas.microsoft.com/office/word/2006/wordml" xmlns:wps="http://schemas.microsoft.com/office/word/2010/wordprocessingShape" mc:Ignorable="w14 w15 w16se w16cid w16 w16cex w16sdtdh wp14">
+<w:ftr xmlns:wpc="http://schemas.microsoft.com/office/word/2010/wordprocessingCanvas" xmlns:cx="http://schemas.microsoft.com/office/drawing/2014/chartex" xmlns:cx1="http://schemas.microsoft.com/office/drawing/2015/9/8/chartex" xmlns:cx2="http://schemas.microsoft.com/office/drawing/2015/10/21/chartex" xmlns:cx3="http://schemas.microsoft.com/office/drawing/2016/5/9/chartex" xmlns:cx4="http://schemas.microsoft.com/office/drawing/2016/5/10/chartex" xmlns:cx5="http://schemas.microsoft.com/office/drawing/2016/5/11/chartex" xmlns:cx6="http://schemas.microsoft.com/office/drawing/2016/5/12/chartex" xmlns:cx7="http://schemas.microsoft.com/office/drawing/2016/5/13/chartex" xmlns:cx8="http://schemas.microsoft.com/office/drawing/2016/5/14/chartex" xmlns:mc="http://schemas.openxmlformats.org/markup-compatibility/2006" xmlns:aink="http://schemas.microsoft.com/office/drawing/2016/ink" xmlns:am3d="http://schemas.microsoft.com/office/drawing/2017/model3d" xmlns:o="urn:schemas-microsoft-com:office:office" xmlns:oel="http://schemas.microsoft.com/office/2019/extlst" xmlns:r="http://schemas.openxmlformats.org/officeDocument/2006/relationships" xmlns:m="http://schemas.openxmlformats.org/officeDocument/2006/math" xmlns:v="urn:schemas-microsoft-com:vml" xmlns:wp14="http://schemas.microsoft.com/office/word/2010/wordprocessingDrawing" xmlns:wp="http://schemas.openxmlformats.org/drawingml/2006/wordprocessingDrawing" xmlns:w10="urn:schemas-microsoft-com:office:word" xmlns:w="http://schemas.openxmlformats.org/wordprocessingml/2006/main" xmlns:w14="http://schemas.microsoft.com/office/word/2010/wordml" xmlns:w15="http://schemas.microsoft.com/office/word/2012/wordml" xmlns:w16cex="http://schemas.microsoft.com/office/word/2018/wordml/cex" xmlns:w16cid="http://schemas.microsoft.com/office/word/2016/wordml/cid" xmlns:w16="http://schemas.microsoft.com/office/word/2018/wordml" xmlns:w16du="http://schemas.microsoft.com/office/word/2023/wordml/word16du" xmlns:w16sdtdh="http://schemas.microsoft.com/office/word/2020/wordml/sdtdatahash" xmlns:w16sdtfl="http://schemas.microsoft.com/office/word/2024/wordml/sdtformatlock" xmlns:w16se="http://schemas.microsoft.com/office/word/2015/wordml/symex" xmlns:wpg="http://schemas.microsoft.com/office/word/2010/wordprocessingGroup" xmlns:wpi="http://schemas.microsoft.com/office/word/2010/wordprocessingInk" xmlns:wne="http://schemas.microsoft.com/office/word/2006/wordml" xmlns:wps="http://schemas.microsoft.com/office/word/2010/wordprocessingShape" mc:Ignorable="w14 w15 w16se w16cid w16 w16cex w16sdtdh w16sdtfl w16du wp14">
   <w:p>
     <w:pPr>
       <w:pStyle w:val="Encabezado"/>
@@ -3290,7 +3779,7 @@
 </file>
 
 <file path=word/footer4.xml><?xml version="1.0" encoding="utf-8"?>
-<w:ftr xmlns:wpc="http://schemas.microsoft.com/office/word/2010/wordprocessingCanvas" xmlns:cx="http://schemas.microsoft.com/office/drawing/2014/chartex" xmlns:cx1="http://schemas.microsoft.com/office/drawing/2015/9/8/chartex" xmlns:cx2="http://schemas.microsoft.com/office/drawing/2015/10/21/chartex" xmlns:cx3="http://schemas.microsoft.com/office/drawing/2016/5/9/chartex" xmlns:cx4="http://schemas.microsoft.com/office/drawing/2016/5/10/chartex" xmlns:cx5="http://schemas.microsoft.com/office/drawing/2016/5/11/chartex" xmlns:cx6="http://schemas.microsoft.com/office/drawing/2016/5/12/chartex" xmlns:cx7="http://schemas.microsoft.com/office/drawing/2016/5/13/chartex" xmlns:cx8="http://schemas.microsoft.com/office/drawing/2016/5/14/chartex" xmlns:mc="http://schemas.openxmlformats.org/markup-compatibility/2006" xmlns:aink="http://schemas.microsoft.com/office/drawing/2016/ink" xmlns:am3d="http://schemas.microsoft.com/office/drawing/2017/model3d" xmlns:o="urn:schemas-microsoft-com:office:office" xmlns:r="http://schemas.openxmlformats.org/officeDocument/2006/relationships" xmlns:m="http://schemas.openxmlformats.org/officeDocument/2006/math" xmlns:v="urn:schemas-microsoft-com:vml" xmlns:wp14="http://schemas.microsoft.com/office/word/2010/wordprocessingDrawing" xmlns:wp="http://schemas.openxmlformats.org/drawingml/2006/wordprocessingDrawing" xmlns:w10="urn:schemas-microsoft-com:office:word" xmlns:w="http://schemas.openxmlformats.org/wordprocessingml/2006/main" xmlns:w14="http://schemas.microsoft.com/office/word/2010/wordml" xmlns:w15="http://schemas.microsoft.com/office/word/2012/wordml" xmlns:w16cex="http://schemas.microsoft.com/office/word/2018/wordml/cex" xmlns:w16cid="http://schemas.microsoft.com/office/word/2016/wordml/cid" xmlns:w16="http://schemas.microsoft.com/office/word/2018/wordml" xmlns:w16sdtdh="http://schemas.microsoft.com/office/word/2020/wordml/sdtdatahash" xmlns:w16se="http://schemas.microsoft.com/office/word/2015/wordml/symex" xmlns:wpg="http://schemas.microsoft.com/office/word/2010/wordprocessingGroup" xmlns:wpi="http://schemas.microsoft.com/office/word/2010/wordprocessingInk" xmlns:wne="http://schemas.microsoft.com/office/word/2006/wordml" xmlns:wps="http://schemas.microsoft.com/office/word/2010/wordprocessingShape" mc:Ignorable="w14 w15 w16se w16cid w16 w16cex w16sdtdh wp14">
+<w:ftr xmlns:wpc="http://schemas.microsoft.com/office/word/2010/wordprocessingCanvas" xmlns:cx="http://schemas.microsoft.com/office/drawing/2014/chartex" xmlns:cx1="http://schemas.microsoft.com/office/drawing/2015/9/8/chartex" xmlns:cx2="http://schemas.microsoft.com/office/drawing/2015/10/21/chartex" xmlns:cx3="http://schemas.microsoft.com/office/drawing/2016/5/9/chartex" xmlns:cx4="http://schemas.microsoft.com/office/drawing/2016/5/10/chartex" xmlns:cx5="http://schemas.microsoft.com/office/drawing/2016/5/11/chartex" xmlns:cx6="http://schemas.microsoft.com/office/drawing/2016/5/12/chartex" xmlns:cx7="http://schemas.microsoft.com/office/drawing/2016/5/13/chartex" xmlns:cx8="http://schemas.microsoft.com/office/drawing/2016/5/14/chartex" xmlns:mc="http://schemas.openxmlformats.org/markup-compatibility/2006" xmlns:aink="http://schemas.microsoft.com/office/drawing/2016/ink" xmlns:am3d="http://schemas.microsoft.com/office/drawing/2017/model3d" xmlns:o="urn:schemas-microsoft-com:office:office" xmlns:oel="http://schemas.microsoft.com/office/2019/extlst" xmlns:r="http://schemas.openxmlformats.org/officeDocument/2006/relationships" xmlns:m="http://schemas.openxmlformats.org/officeDocument/2006/math" xmlns:v="urn:schemas-microsoft-com:vml" xmlns:wp14="http://schemas.microsoft.com/office/word/2010/wordprocessingDrawing" xmlns:wp="http://schemas.openxmlformats.org/drawingml/2006/wordprocessingDrawing" xmlns:w10="urn:schemas-microsoft-com:office:word" xmlns:w="http://schemas.openxmlformats.org/wordprocessingml/2006/main" xmlns:w14="http://schemas.microsoft.com/office/word/2010/wordml" xmlns:w15="http://schemas.microsoft.com/office/word/2012/wordml" xmlns:w16cex="http://schemas.microsoft.com/office/word/2018/wordml/cex" xmlns:w16cid="http://schemas.microsoft.com/office/word/2016/wordml/cid" xmlns:w16="http://schemas.microsoft.com/office/word/2018/wordml" xmlns:w16du="http://schemas.microsoft.com/office/word/2023/wordml/word16du" xmlns:w16sdtdh="http://schemas.microsoft.com/office/word/2020/wordml/sdtdatahash" xmlns:w16sdtfl="http://schemas.microsoft.com/office/word/2024/wordml/sdtformatlock" xmlns:w16se="http://schemas.microsoft.com/office/word/2015/wordml/symex" xmlns:wpg="http://schemas.microsoft.com/office/word/2010/wordprocessingGroup" xmlns:wpi="http://schemas.microsoft.com/office/word/2010/wordprocessingInk" xmlns:wne="http://schemas.microsoft.com/office/word/2006/wordml" xmlns:wps="http://schemas.microsoft.com/office/word/2010/wordprocessingShape" mc:Ignorable="w14 w15 w16se w16cid w16 w16cex w16sdtdh w16sdtfl w16du wp14">
   <w:p>
     <w:pPr>
       <w:pStyle w:val="Piedepgina"/>
@@ -3352,7 +3841,7 @@
 </file>
 
 <file path=word/footnotes.xml><?xml version="1.0" encoding="utf-8"?>
-<w:footnotes xmlns:wpc="http://schemas.microsoft.com/office/word/2010/wordprocessingCanvas" xmlns:cx="http://schemas.microsoft.com/office/drawing/2014/chartex" xmlns:cx1="http://schemas.microsoft.com/office/drawing/2015/9/8/chartex" xmlns:cx2="http://schemas.microsoft.com/office/drawing/2015/10/21/chartex" xmlns:cx3="http://schemas.microsoft.com/office/drawing/2016/5/9/chartex" xmlns:cx4="http://schemas.microsoft.com/office/drawing/2016/5/10/chartex" xmlns:cx5="http://schemas.microsoft.com/office/drawing/2016/5/11/chartex" xmlns:cx6="http://schemas.microsoft.com/office/drawing/2016/5/12/chartex" xmlns:cx7="http://schemas.microsoft.com/office/drawing/2016/5/13/chartex" xmlns:cx8="http://schemas.microsoft.com/office/drawing/2016/5/14/chartex" xmlns:mc="http://schemas.openxmlformats.org/markup-compatibility/2006" xmlns:aink="http://schemas.microsoft.com/office/drawing/2016/ink" xmlns:am3d="http://schemas.microsoft.com/office/drawing/2017/model3d" xmlns:o="urn:schemas-microsoft-com:office:office" xmlns:r="http://schemas.openxmlformats.org/officeDocument/2006/relationships" xmlns:m="http://schemas.openxmlformats.org/officeDocument/2006/math" xmlns:v="urn:schemas-microsoft-com:vml" xmlns:wp14="http://schemas.microsoft.com/office/word/2010/wordprocessingDrawing" xmlns:wp="http://schemas.openxmlformats.org/drawingml/2006/wordprocessingDrawing" xmlns:w10="urn:schemas-microsoft-com:office:word" xmlns:w="http://schemas.openxmlformats.org/wordprocessingml/2006/main" xmlns:w14="http://schemas.microsoft.com/office/word/2010/wordml" xmlns:w15="http://schemas.microsoft.com/office/word/2012/wordml" xmlns:w16cex="http://schemas.microsoft.com/office/word/2018/wordml/cex" xmlns:w16cid="http://schemas.microsoft.com/office/word/2016/wordml/cid" xmlns:w16="http://schemas.microsoft.com/office/word/2018/wordml" xmlns:w16sdtdh="http://schemas.microsoft.com/office/word/2020/wordml/sdtdatahash" xmlns:w16se="http://schemas.microsoft.com/office/word/2015/wordml/symex" xmlns:wpg="http://schemas.microsoft.com/office/word/2010/wordprocessingGroup" xmlns:wpi="http://schemas.microsoft.com/office/word/2010/wordprocessingInk" xmlns:wne="http://schemas.microsoft.com/office/word/2006/wordml" xmlns:wps="http://schemas.microsoft.com/office/word/2010/wordprocessingShape" mc:Ignorable="w14 w15 w16se w16cid w16 w16cex w16sdtdh wp14">
+<w:footnotes xmlns:wpc="http://schemas.microsoft.com/office/word/2010/wordprocessingCanvas" xmlns:cx="http://schemas.microsoft.com/office/drawing/2014/chartex" xmlns:cx1="http://schemas.microsoft.com/office/drawing/2015/9/8/chartex" xmlns:cx2="http://schemas.microsoft.com/office/drawing/2015/10/21/chartex" xmlns:cx3="http://schemas.microsoft.com/office/drawing/2016/5/9/chartex" xmlns:cx4="http://schemas.microsoft.com/office/drawing/2016/5/10/chartex" xmlns:cx5="http://schemas.microsoft.com/office/drawing/2016/5/11/chartex" xmlns:cx6="http://schemas.microsoft.com/office/drawing/2016/5/12/chartex" xmlns:cx7="http://schemas.microsoft.com/office/drawing/2016/5/13/chartex" xmlns:cx8="http://schemas.microsoft.com/office/drawing/2016/5/14/chartex" xmlns:mc="http://schemas.openxmlformats.org/markup-compatibility/2006" xmlns:aink="http://schemas.microsoft.com/office/drawing/2016/ink" xmlns:am3d="http://schemas.microsoft.com/office/drawing/2017/model3d" xmlns:o="urn:schemas-microsoft-com:office:office" xmlns:oel="http://schemas.microsoft.com/office/2019/extlst" xmlns:r="http://schemas.openxmlformats.org/officeDocument/2006/relationships" xmlns:m="http://schemas.openxmlformats.org/officeDocument/2006/math" xmlns:v="urn:schemas-microsoft-com:vml" xmlns:wp14="http://schemas.microsoft.com/office/word/2010/wordprocessingDrawing" xmlns:wp="http://schemas.openxmlformats.org/drawingml/2006/wordprocessingDrawing" xmlns:w10="urn:schemas-microsoft-com:office:word" xmlns:w="http://schemas.openxmlformats.org/wordprocessingml/2006/main" xmlns:w14="http://schemas.microsoft.com/office/word/2010/wordml" xmlns:w15="http://schemas.microsoft.com/office/word/2012/wordml" xmlns:w16cex="http://schemas.microsoft.com/office/word/2018/wordml/cex" xmlns:w16cid="http://schemas.microsoft.com/office/word/2016/wordml/cid" xmlns:w16="http://schemas.microsoft.com/office/word/2018/wordml" xmlns:w16du="http://schemas.microsoft.com/office/word/2023/wordml/word16du" xmlns:w16sdtdh="http://schemas.microsoft.com/office/word/2020/wordml/sdtdatahash" xmlns:w16sdtfl="http://schemas.microsoft.com/office/word/2024/wordml/sdtformatlock" xmlns:w16se="http://schemas.microsoft.com/office/word/2015/wordml/symex" xmlns:wpg="http://schemas.microsoft.com/office/word/2010/wordprocessingGroup" xmlns:wpi="http://schemas.microsoft.com/office/word/2010/wordprocessingInk" xmlns:wne="http://schemas.microsoft.com/office/word/2006/wordml" xmlns:wps="http://schemas.microsoft.com/office/word/2010/wordprocessingShape" mc:Ignorable="w14 w15 w16se w16cid w16 w16cex w16sdtdh w16sdtfl w16du wp14">
   <w:footnote w:type="separator" w:id="-1">
     <w:p>
       <w:r>
@@ -3371,7 +3860,7 @@
 </file>
 
 <file path=word/header1.xml><?xml version="1.0" encoding="utf-8"?>
-<w:hdr xmlns:wpc="http://schemas.microsoft.com/office/word/2010/wordprocessingCanvas" xmlns:cx="http://schemas.microsoft.com/office/drawing/2014/chartex" xmlns:cx1="http://schemas.microsoft.com/office/drawing/2015/9/8/chartex" xmlns:cx2="http://schemas.microsoft.com/office/drawing/2015/10/21/chartex" xmlns:cx3="http://schemas.microsoft.com/office/drawing/2016/5/9/chartex" xmlns:cx4="http://schemas.microsoft.com/office/drawing/2016/5/10/chartex" xmlns:cx5="http://schemas.microsoft.com/office/drawing/2016/5/11/chartex" xmlns:cx6="http://schemas.microsoft.com/office/drawing/2016/5/12/chartex" xmlns:cx7="http://schemas.microsoft.com/office/drawing/2016/5/13/chartex" xmlns:cx8="http://schemas.microsoft.com/office/drawing/2016/5/14/chartex" xmlns:mc="http://schemas.openxmlformats.org/markup-compatibility/2006" xmlns:aink="http://schemas.microsoft.com/office/drawing/2016/ink" xmlns:am3d="http://schemas.microsoft.com/office/drawing/2017/model3d" xmlns:o="urn:schemas-microsoft-com:office:office" xmlns:r="http://schemas.openxmlformats.org/officeDocument/2006/relationships" xmlns:m="http://schemas.openxmlformats.org/officeDocument/2006/math" xmlns:v="urn:schemas-microsoft-com:vml" xmlns:wp14="http://schemas.microsoft.com/office/word/2010/wordprocessingDrawing" xmlns:wp="http://schemas.openxmlformats.org/drawingml/2006/wordprocessingDrawing" xmlns:w10="urn:schemas-microsoft-com:office:word" xmlns:w="http://schemas.openxmlformats.org/wordprocessingml/2006/main" xmlns:w14="http://schemas.microsoft.com/office/word/2010/wordml" xmlns:w15="http://schemas.microsoft.com/office/word/2012/wordml" xmlns:w16cex="http://schemas.microsoft.com/office/word/2018/wordml/cex" xmlns:w16cid="http://schemas.microsoft.com/office/word/2016/wordml/cid" xmlns:w16="http://schemas.microsoft.com/office/word/2018/wordml" xmlns:w16sdtdh="http://schemas.microsoft.com/office/word/2020/wordml/sdtdatahash" xmlns:w16se="http://schemas.microsoft.com/office/word/2015/wordml/symex" xmlns:wpg="http://schemas.microsoft.com/office/word/2010/wordprocessingGroup" xmlns:wpi="http://schemas.microsoft.com/office/word/2010/wordprocessingInk" xmlns:wne="http://schemas.microsoft.com/office/word/2006/wordml" xmlns:wps="http://schemas.microsoft.com/office/word/2010/wordprocessingShape" mc:Ignorable="w14 w15 w16se w16cid w16 w16cex w16sdtdh wp14">
+<w:hdr xmlns:wpc="http://schemas.microsoft.com/office/word/2010/wordprocessingCanvas" xmlns:cx="http://schemas.microsoft.com/office/drawing/2014/chartex" xmlns:cx1="http://schemas.microsoft.com/office/drawing/2015/9/8/chartex" xmlns:cx2="http://schemas.microsoft.com/office/drawing/2015/10/21/chartex" xmlns:cx3="http://schemas.microsoft.com/office/drawing/2016/5/9/chartex" xmlns:cx4="http://schemas.microsoft.com/office/drawing/2016/5/10/chartex" xmlns:cx5="http://schemas.microsoft.com/office/drawing/2016/5/11/chartex" xmlns:cx6="http://schemas.microsoft.com/office/drawing/2016/5/12/chartex" xmlns:cx7="http://schemas.microsoft.com/office/drawing/2016/5/13/chartex" xmlns:cx8="http://schemas.microsoft.com/office/drawing/2016/5/14/chartex" xmlns:mc="http://schemas.openxmlformats.org/markup-compatibility/2006" xmlns:aink="http://schemas.microsoft.com/office/drawing/2016/ink" xmlns:am3d="http://schemas.microsoft.com/office/drawing/2017/model3d" xmlns:o="urn:schemas-microsoft-com:office:office" xmlns:oel="http://schemas.microsoft.com/office/2019/extlst" xmlns:r="http://schemas.openxmlformats.org/officeDocument/2006/relationships" xmlns:m="http://schemas.openxmlformats.org/officeDocument/2006/math" xmlns:v="urn:schemas-microsoft-com:vml" xmlns:wp14="http://schemas.microsoft.com/office/word/2010/wordprocessingDrawing" xmlns:wp="http://schemas.openxmlformats.org/drawingml/2006/wordprocessingDrawing" xmlns:w10="urn:schemas-microsoft-com:office:word" xmlns:w="http://schemas.openxmlformats.org/wordprocessingml/2006/main" xmlns:w14="http://schemas.microsoft.com/office/word/2010/wordml" xmlns:w15="http://schemas.microsoft.com/office/word/2012/wordml" xmlns:w16cex="http://schemas.microsoft.com/office/word/2018/wordml/cex" xmlns:w16cid="http://schemas.microsoft.com/office/word/2016/wordml/cid" xmlns:w16="http://schemas.microsoft.com/office/word/2018/wordml" xmlns:w16du="http://schemas.microsoft.com/office/word/2023/wordml/word16du" xmlns:w16sdtdh="http://schemas.microsoft.com/office/word/2020/wordml/sdtdatahash" xmlns:w16sdtfl="http://schemas.microsoft.com/office/word/2024/wordml/sdtformatlock" xmlns:w16se="http://schemas.microsoft.com/office/word/2015/wordml/symex" xmlns:wpg="http://schemas.microsoft.com/office/word/2010/wordprocessingGroup" xmlns:wpi="http://schemas.microsoft.com/office/word/2010/wordprocessingInk" xmlns:wne="http://schemas.microsoft.com/office/word/2006/wordml" xmlns:wps="http://schemas.microsoft.com/office/word/2010/wordprocessingShape" mc:Ignorable="w14 w15 w16se w16cid w16 w16cex w16sdtdh w16sdtfl w16du wp14">
   <w:p>
     <w:pPr>
       <w:jc w:val="right"/>
@@ -3491,7 +3980,7 @@
                       <a:effectLst/>
                       <a:extLst>
                         <a:ext uri="{C572A759-6A51-4108-AA02-DFA0A04FC94B}">
-                          <ma14:wrappingTextBoxFlag xmlns:oel="http://schemas.microsoft.com/office/2019/extlst" xmlns:w16du="http://schemas.microsoft.com/office/word/2023/wordml/word16du" xmlns:w16sdtfl="http://schemas.microsoft.com/office/word/2024/wordml/sdtformatlock" xmlns="" xmlns:ma14="http://schemas.microsoft.com/office/mac/drawingml/2011/main" xmlns:w="http://schemas.openxmlformats.org/wordprocessingml/2006/main" xmlns:w10="urn:schemas-microsoft-com:office:word" xmlns:v="urn:schemas-microsoft-com:vml" xmlns:o="urn:schemas-microsoft-com:office:office"/>
+                          <ma14:wrappingTextBoxFlag xmlns:o="urn:schemas-microsoft-com:office:office" xmlns:v="urn:schemas-microsoft-com:vml" xmlns:w10="urn:schemas-microsoft-com:office:word" xmlns:w="http://schemas.openxmlformats.org/wordprocessingml/2006/main" xmlns:ma14="http://schemas.microsoft.com/office/mac/drawingml/2011/main" xmlns=""/>
                         </a:ext>
                       </a:extLst>
                     </wps:spPr>
@@ -3623,7 +4112,7 @@
               <v:stroke joinstyle="miter"/>
               <v:path gradientshapeok="t" o:connecttype="rect"/>
             </v:shapetype>
-            <v:shape id="Cuadro de texto 5" o:spid="_x0000_s1027" type="#_x0000_t202" style="position:absolute;margin-left:-8.95pt;margin-top:66.45pt;width:6in;height:177.4pt;z-index:251658752;visibility:visible;mso-wrap-style:square;mso-width-percent:0;mso-height-percent:0;mso-wrap-distance-left:9pt;mso-wrap-distance-top:0;mso-wrap-distance-right:9pt;mso-wrap-distance-bottom:0;mso-position-horizontal:absolute;mso-position-horizontal-relative:text;mso-position-vertical:absolute;mso-position-vertical-relative:text;mso-width-percent:0;mso-height-percent:0;mso-width-relative:margin;mso-height-relative:margin;v-text-anchor:top" o:gfxdata="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" filled="f" stroked="f">
+            <v:shape id="Cuadro de texto 5" o:spid="_x0000_s1027" type="#_x0000_t202" style="position:absolute;margin-left:-8.95pt;margin-top:66.45pt;width:6in;height:177.4pt;z-index:251658752;visibility:visible;mso-wrap-style:square;mso-width-percent:0;mso-height-percent:0;mso-wrap-distance-left:9pt;mso-wrap-distance-top:0;mso-wrap-distance-right:9pt;mso-wrap-distance-bottom:0;mso-position-horizontal:absolute;mso-position-horizontal-relative:text;mso-position-vertical:absolute;mso-position-vertical-relative:text;mso-width-percent:0;mso-height-percent:0;mso-width-relative:margin;mso-height-relative:margin;v-text-anchor:top" o:gfxdata="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" filled="f" stroked="f">
               <v:textbox>
                 <w:txbxContent>
                   <w:p>
@@ -3724,7 +4213,7 @@
 </file>
 
 <file path=word/header2.xml><?xml version="1.0" encoding="utf-8"?>
-<w:hdr xmlns:wpc="http://schemas.microsoft.com/office/word/2010/wordprocessingCanvas" xmlns:cx="http://schemas.microsoft.com/office/drawing/2014/chartex" xmlns:cx1="http://schemas.microsoft.com/office/drawing/2015/9/8/chartex" xmlns:cx2="http://schemas.microsoft.com/office/drawing/2015/10/21/chartex" xmlns:cx3="http://schemas.microsoft.com/office/drawing/2016/5/9/chartex" xmlns:cx4="http://schemas.microsoft.com/office/drawing/2016/5/10/chartex" xmlns:cx5="http://schemas.microsoft.com/office/drawing/2016/5/11/chartex" xmlns:cx6="http://schemas.microsoft.com/office/drawing/2016/5/12/chartex" xmlns:cx7="http://schemas.microsoft.com/office/drawing/2016/5/13/chartex" xmlns:cx8="http://schemas.microsoft.com/office/drawing/2016/5/14/chartex" xmlns:mc="http://schemas.openxmlformats.org/markup-compatibility/2006" xmlns:aink="http://schemas.microsoft.com/office/drawing/2016/ink" xmlns:am3d="http://schemas.microsoft.com/office/drawing/2017/model3d" xmlns:o="urn:schemas-microsoft-com:office:office" xmlns:r="http://schemas.openxmlformats.org/officeDocument/2006/relationships" xmlns:m="http://schemas.openxmlformats.org/officeDocument/2006/math" xmlns:v="urn:schemas-microsoft-com:vml" xmlns:wp14="http://schemas.microsoft.com/office/word/2010/wordprocessingDrawing" xmlns:wp="http://schemas.openxmlformats.org/drawingml/2006/wordprocessingDrawing" xmlns:w10="urn:schemas-microsoft-com:office:word" xmlns:w="http://schemas.openxmlformats.org/wordprocessingml/2006/main" xmlns:w14="http://schemas.microsoft.com/office/word/2010/wordml" xmlns:w15="http://schemas.microsoft.com/office/word/2012/wordml" xmlns:w16cex="http://schemas.microsoft.com/office/word/2018/wordml/cex" xmlns:w16cid="http://schemas.microsoft.com/office/word/2016/wordml/cid" xmlns:w16="http://schemas.microsoft.com/office/word/2018/wordml" xmlns:w16sdtdh="http://schemas.microsoft.com/office/word/2020/wordml/sdtdatahash" xmlns:w16se="http://schemas.microsoft.com/office/word/2015/wordml/symex" xmlns:wpg="http://schemas.microsoft.com/office/word/2010/wordprocessingGroup" xmlns:wpi="http://schemas.microsoft.com/office/word/2010/wordprocessingInk" xmlns:wne="http://schemas.microsoft.com/office/word/2006/wordml" xmlns:wps="http://schemas.microsoft.com/office/word/2010/wordprocessingShape" mc:Ignorable="w14 w15 w16se w16cid w16 w16cex w16sdtdh wp14">
+<w:hdr xmlns:wpc="http://schemas.microsoft.com/office/word/2010/wordprocessingCanvas" xmlns:cx="http://schemas.microsoft.com/office/drawing/2014/chartex" xmlns:cx1="http://schemas.microsoft.com/office/drawing/2015/9/8/chartex" xmlns:cx2="http://schemas.microsoft.com/office/drawing/2015/10/21/chartex" xmlns:cx3="http://schemas.microsoft.com/office/drawing/2016/5/9/chartex" xmlns:cx4="http://schemas.microsoft.com/office/drawing/2016/5/10/chartex" xmlns:cx5="http://schemas.microsoft.com/office/drawing/2016/5/11/chartex" xmlns:cx6="http://schemas.microsoft.com/office/drawing/2016/5/12/chartex" xmlns:cx7="http://schemas.microsoft.com/office/drawing/2016/5/13/chartex" xmlns:cx8="http://schemas.microsoft.com/office/drawing/2016/5/14/chartex" xmlns:mc="http://schemas.openxmlformats.org/markup-compatibility/2006" xmlns:aink="http://schemas.microsoft.com/office/drawing/2016/ink" xmlns:am3d="http://schemas.microsoft.com/office/drawing/2017/model3d" xmlns:o="urn:schemas-microsoft-com:office:office" xmlns:oel="http://schemas.microsoft.com/office/2019/extlst" xmlns:r="http://schemas.openxmlformats.org/officeDocument/2006/relationships" xmlns:m="http://schemas.openxmlformats.org/officeDocument/2006/math" xmlns:v="urn:schemas-microsoft-com:vml" xmlns:wp14="http://schemas.microsoft.com/office/word/2010/wordprocessingDrawing" xmlns:wp="http://schemas.openxmlformats.org/drawingml/2006/wordprocessingDrawing" xmlns:w10="urn:schemas-microsoft-com:office:word" xmlns:w="http://schemas.openxmlformats.org/wordprocessingml/2006/main" xmlns:w14="http://schemas.microsoft.com/office/word/2010/wordml" xmlns:w15="http://schemas.microsoft.com/office/word/2012/wordml" xmlns:w16cex="http://schemas.microsoft.com/office/word/2018/wordml/cex" xmlns:w16cid="http://schemas.microsoft.com/office/word/2016/wordml/cid" xmlns:w16="http://schemas.microsoft.com/office/word/2018/wordml" xmlns:w16du="http://schemas.microsoft.com/office/word/2023/wordml/word16du" xmlns:w16sdtdh="http://schemas.microsoft.com/office/word/2020/wordml/sdtdatahash" xmlns:w16sdtfl="http://schemas.microsoft.com/office/word/2024/wordml/sdtformatlock" xmlns:w16se="http://schemas.microsoft.com/office/word/2015/wordml/symex" xmlns:wpg="http://schemas.microsoft.com/office/word/2010/wordprocessingGroup" xmlns:wpi="http://schemas.microsoft.com/office/word/2010/wordprocessingInk" xmlns:wne="http://schemas.microsoft.com/office/word/2006/wordml" xmlns:wps="http://schemas.microsoft.com/office/word/2010/wordprocessingShape" mc:Ignorable="w14 w15 w16se w16cid w16 w16cex w16sdtdh w16sdtfl w16du wp14">
   <w:tbl>
     <w:tblPr>
       <w:tblW w:w="0" w:type="auto"/>
@@ -3846,7 +4335,7 @@
 </file>
 
 <file path=word/header3.xml><?xml version="1.0" encoding="utf-8"?>
-<w:hdr xmlns:wpc="http://schemas.microsoft.com/office/word/2010/wordprocessingCanvas" xmlns:cx="http://schemas.microsoft.com/office/drawing/2014/chartex" xmlns:cx1="http://schemas.microsoft.com/office/drawing/2015/9/8/chartex" xmlns:cx2="http://schemas.microsoft.com/office/drawing/2015/10/21/chartex" xmlns:cx3="http://schemas.microsoft.com/office/drawing/2016/5/9/chartex" xmlns:cx4="http://schemas.microsoft.com/office/drawing/2016/5/10/chartex" xmlns:cx5="http://schemas.microsoft.com/office/drawing/2016/5/11/chartex" xmlns:cx6="http://schemas.microsoft.com/office/drawing/2016/5/12/chartex" xmlns:cx7="http://schemas.microsoft.com/office/drawing/2016/5/13/chartex" xmlns:cx8="http://schemas.microsoft.com/office/drawing/2016/5/14/chartex" xmlns:mc="http://schemas.openxmlformats.org/markup-compatibility/2006" xmlns:aink="http://schemas.microsoft.com/office/drawing/2016/ink" xmlns:am3d="http://schemas.microsoft.com/office/drawing/2017/model3d" xmlns:o="urn:schemas-microsoft-com:office:office" xmlns:r="http://schemas.openxmlformats.org/officeDocument/2006/relationships" xmlns:m="http://schemas.openxmlformats.org/officeDocument/2006/math" xmlns:v="urn:schemas-microsoft-com:vml" xmlns:wp14="http://schemas.microsoft.com/office/word/2010/wordprocessingDrawing" xmlns:wp="http://schemas.openxmlformats.org/drawingml/2006/wordprocessingDrawing" xmlns:w10="urn:schemas-microsoft-com:office:word" xmlns:w="http://schemas.openxmlformats.org/wordprocessingml/2006/main" xmlns:w14="http://schemas.microsoft.com/office/word/2010/wordml" xmlns:w15="http://schemas.microsoft.com/office/word/2012/wordml" xmlns:w16cex="http://schemas.microsoft.com/office/word/2018/wordml/cex" xmlns:w16cid="http://schemas.microsoft.com/office/word/2016/wordml/cid" xmlns:w16="http://schemas.microsoft.com/office/word/2018/wordml" xmlns:w16sdtdh="http://schemas.microsoft.com/office/word/2020/wordml/sdtdatahash" xmlns:w16se="http://schemas.microsoft.com/office/word/2015/wordml/symex" xmlns:wpg="http://schemas.microsoft.com/office/word/2010/wordprocessingGroup" xmlns:wpi="http://schemas.microsoft.com/office/word/2010/wordprocessingInk" xmlns:wne="http://schemas.microsoft.com/office/word/2006/wordml" xmlns:wps="http://schemas.microsoft.com/office/word/2010/wordprocessingShape" mc:Ignorable="w14 w15 w16se w16cid w16 w16cex w16sdtdh wp14">
+<w:hdr xmlns:wpc="http://schemas.microsoft.com/office/word/2010/wordprocessingCanvas" xmlns:cx="http://schemas.microsoft.com/office/drawing/2014/chartex" xmlns:cx1="http://schemas.microsoft.com/office/drawing/2015/9/8/chartex" xmlns:cx2="http://schemas.microsoft.com/office/drawing/2015/10/21/chartex" xmlns:cx3="http://schemas.microsoft.com/office/drawing/2016/5/9/chartex" xmlns:cx4="http://schemas.microsoft.com/office/drawing/2016/5/10/chartex" xmlns:cx5="http://schemas.microsoft.com/office/drawing/2016/5/11/chartex" xmlns:cx6="http://schemas.microsoft.com/office/drawing/2016/5/12/chartex" xmlns:cx7="http://schemas.microsoft.com/office/drawing/2016/5/13/chartex" xmlns:cx8="http://schemas.microsoft.com/office/drawing/2016/5/14/chartex" xmlns:mc="http://schemas.openxmlformats.org/markup-compatibility/2006" xmlns:aink="http://schemas.microsoft.com/office/drawing/2016/ink" xmlns:am3d="http://schemas.microsoft.com/office/drawing/2017/model3d" xmlns:o="urn:schemas-microsoft-com:office:office" xmlns:oel="http://schemas.microsoft.com/office/2019/extlst" xmlns:r="http://schemas.openxmlformats.org/officeDocument/2006/relationships" xmlns:m="http://schemas.openxmlformats.org/officeDocument/2006/math" xmlns:v="urn:schemas-microsoft-com:vml" xmlns:wp14="http://schemas.microsoft.com/office/word/2010/wordprocessingDrawing" xmlns:wp="http://schemas.openxmlformats.org/drawingml/2006/wordprocessingDrawing" xmlns:w10="urn:schemas-microsoft-com:office:word" xmlns:w="http://schemas.openxmlformats.org/wordprocessingml/2006/main" xmlns:w14="http://schemas.microsoft.com/office/word/2010/wordml" xmlns:w15="http://schemas.microsoft.com/office/word/2012/wordml" xmlns:w16cex="http://schemas.microsoft.com/office/word/2018/wordml/cex" xmlns:w16cid="http://schemas.microsoft.com/office/word/2016/wordml/cid" xmlns:w16="http://schemas.microsoft.com/office/word/2018/wordml" xmlns:w16du="http://schemas.microsoft.com/office/word/2023/wordml/word16du" xmlns:w16sdtdh="http://schemas.microsoft.com/office/word/2020/wordml/sdtdatahash" xmlns:w16sdtfl="http://schemas.microsoft.com/office/word/2024/wordml/sdtformatlock" xmlns:w16se="http://schemas.microsoft.com/office/word/2015/wordml/symex" xmlns:wpg="http://schemas.microsoft.com/office/word/2010/wordprocessingGroup" xmlns:wpi="http://schemas.microsoft.com/office/word/2010/wordprocessingInk" xmlns:wne="http://schemas.microsoft.com/office/word/2006/wordml" xmlns:wps="http://schemas.microsoft.com/office/word/2010/wordprocessingShape" mc:Ignorable="w14 w15 w16se w16cid w16 w16cex w16sdtdh w16sdtfl w16du wp14">
   <w:p>
     <w:pPr>
       <w:jc w:val="right"/>
@@ -3912,7 +4401,7 @@
 </file>
 
 <file path=word/header4.xml><?xml version="1.0" encoding="utf-8"?>
-<w:hdr xmlns:wpc="http://schemas.microsoft.com/office/word/2010/wordprocessingCanvas" xmlns:cx="http://schemas.microsoft.com/office/drawing/2014/chartex" xmlns:cx1="http://schemas.microsoft.com/office/drawing/2015/9/8/chartex" xmlns:cx2="http://schemas.microsoft.com/office/drawing/2015/10/21/chartex" xmlns:cx3="http://schemas.microsoft.com/office/drawing/2016/5/9/chartex" xmlns:cx4="http://schemas.microsoft.com/office/drawing/2016/5/10/chartex" xmlns:cx5="http://schemas.microsoft.com/office/drawing/2016/5/11/chartex" xmlns:cx6="http://schemas.microsoft.com/office/drawing/2016/5/12/chartex" xmlns:cx7="http://schemas.microsoft.com/office/drawing/2016/5/13/chartex" xmlns:cx8="http://schemas.microsoft.com/office/drawing/2016/5/14/chartex" xmlns:mc="http://schemas.openxmlformats.org/markup-compatibility/2006" xmlns:aink="http://schemas.microsoft.com/office/drawing/2016/ink" xmlns:am3d="http://schemas.microsoft.com/office/drawing/2017/model3d" xmlns:o="urn:schemas-microsoft-com:office:office" xmlns:r="http://schemas.openxmlformats.org/officeDocument/2006/relationships" xmlns:m="http://schemas.openxmlformats.org/officeDocument/2006/math" xmlns:v="urn:schemas-microsoft-com:vml" xmlns:wp14="http://schemas.microsoft.com/office/word/2010/wordprocessingDrawing" xmlns:wp="http://schemas.openxmlformats.org/drawingml/2006/wordprocessingDrawing" xmlns:w10="urn:schemas-microsoft-com:office:word" xmlns:w="http://schemas.openxmlformats.org/wordprocessingml/2006/main" xmlns:w14="http://schemas.microsoft.com/office/word/2010/wordml" xmlns:w15="http://schemas.microsoft.com/office/word/2012/wordml" xmlns:w16cex="http://schemas.microsoft.com/office/word/2018/wordml/cex" xmlns:w16cid="http://schemas.microsoft.com/office/word/2016/wordml/cid" xmlns:w16="http://schemas.microsoft.com/office/word/2018/wordml" xmlns:w16sdtdh="http://schemas.microsoft.com/office/word/2020/wordml/sdtdatahash" xmlns:w16se="http://schemas.microsoft.com/office/word/2015/wordml/symex" xmlns:wpg="http://schemas.microsoft.com/office/word/2010/wordprocessingGroup" xmlns:wpi="http://schemas.microsoft.com/office/word/2010/wordprocessingInk" xmlns:wne="http://schemas.microsoft.com/office/word/2006/wordml" xmlns:wps="http://schemas.microsoft.com/office/word/2010/wordprocessingShape" mc:Ignorable="w14 w15 w16se w16cid w16 w16cex w16sdtdh wp14">
+<w:hdr xmlns:wpc="http://schemas.microsoft.com/office/word/2010/wordprocessingCanvas" xmlns:cx="http://schemas.microsoft.com/office/drawing/2014/chartex" xmlns:cx1="http://schemas.microsoft.com/office/drawing/2015/9/8/chartex" xmlns:cx2="http://schemas.microsoft.com/office/drawing/2015/10/21/chartex" xmlns:cx3="http://schemas.microsoft.com/office/drawing/2016/5/9/chartex" xmlns:cx4="http://schemas.microsoft.com/office/drawing/2016/5/10/chartex" xmlns:cx5="http://schemas.microsoft.com/office/drawing/2016/5/11/chartex" xmlns:cx6="http://schemas.microsoft.com/office/drawing/2016/5/12/chartex" xmlns:cx7="http://schemas.microsoft.com/office/drawing/2016/5/13/chartex" xmlns:cx8="http://schemas.microsoft.com/office/drawing/2016/5/14/chartex" xmlns:mc="http://schemas.openxmlformats.org/markup-compatibility/2006" xmlns:aink="http://schemas.microsoft.com/office/drawing/2016/ink" xmlns:am3d="http://schemas.microsoft.com/office/drawing/2017/model3d" xmlns:o="urn:schemas-microsoft-com:office:office" xmlns:oel="http://schemas.microsoft.com/office/2019/extlst" xmlns:r="http://schemas.openxmlformats.org/officeDocument/2006/relationships" xmlns:m="http://schemas.openxmlformats.org/officeDocument/2006/math" xmlns:v="urn:schemas-microsoft-com:vml" xmlns:wp14="http://schemas.microsoft.com/office/word/2010/wordprocessingDrawing" xmlns:wp="http://schemas.openxmlformats.org/drawingml/2006/wordprocessingDrawing" xmlns:w10="urn:schemas-microsoft-com:office:word" xmlns:w="http://schemas.openxmlformats.org/wordprocessingml/2006/main" xmlns:w14="http://schemas.microsoft.com/office/word/2010/wordml" xmlns:w15="http://schemas.microsoft.com/office/word/2012/wordml" xmlns:w16cex="http://schemas.microsoft.com/office/word/2018/wordml/cex" xmlns:w16cid="http://schemas.microsoft.com/office/word/2016/wordml/cid" xmlns:w16="http://schemas.microsoft.com/office/word/2018/wordml" xmlns:w16du="http://schemas.microsoft.com/office/word/2023/wordml/word16du" xmlns:w16sdtdh="http://schemas.microsoft.com/office/word/2020/wordml/sdtdatahash" xmlns:w16sdtfl="http://schemas.microsoft.com/office/word/2024/wordml/sdtformatlock" xmlns:w16se="http://schemas.microsoft.com/office/word/2015/wordml/symex" xmlns:wpg="http://schemas.microsoft.com/office/word/2010/wordprocessingGroup" xmlns:wpi="http://schemas.microsoft.com/office/word/2010/wordprocessingInk" xmlns:wne="http://schemas.microsoft.com/office/word/2006/wordml" xmlns:wps="http://schemas.microsoft.com/office/word/2010/wordprocessingShape" mc:Ignorable="w14 w15 w16se w16cid w16 w16cex w16sdtdh w16sdtfl w16du wp14">
   <w:p>
     <w:pPr>
       <w:jc w:val="right"/>
@@ -4059,7 +4548,7 @@
 </file>
 
 <file path=word/header5.xml><?xml version="1.0" encoding="utf-8"?>
-<w:hdr xmlns:wpc="http://schemas.microsoft.com/office/word/2010/wordprocessingCanvas" xmlns:cx="http://schemas.microsoft.com/office/drawing/2014/chartex" xmlns:cx1="http://schemas.microsoft.com/office/drawing/2015/9/8/chartex" xmlns:cx2="http://schemas.microsoft.com/office/drawing/2015/10/21/chartex" xmlns:cx3="http://schemas.microsoft.com/office/drawing/2016/5/9/chartex" xmlns:cx4="http://schemas.microsoft.com/office/drawing/2016/5/10/chartex" xmlns:cx5="http://schemas.microsoft.com/office/drawing/2016/5/11/chartex" xmlns:cx6="http://schemas.microsoft.com/office/drawing/2016/5/12/chartex" xmlns:cx7="http://schemas.microsoft.com/office/drawing/2016/5/13/chartex" xmlns:cx8="http://schemas.microsoft.com/office/drawing/2016/5/14/chartex" xmlns:mc="http://schemas.openxmlformats.org/markup-compatibility/2006" xmlns:aink="http://schemas.microsoft.com/office/drawing/2016/ink" xmlns:am3d="http://schemas.microsoft.com/office/drawing/2017/model3d" xmlns:o="urn:schemas-microsoft-com:office:office" xmlns:r="http://schemas.openxmlformats.org/officeDocument/2006/relationships" xmlns:m="http://schemas.openxmlformats.org/officeDocument/2006/math" xmlns:v="urn:schemas-microsoft-com:vml" xmlns:wp14="http://schemas.microsoft.com/office/word/2010/wordprocessingDrawing" xmlns:wp="http://schemas.openxmlformats.org/drawingml/2006/wordprocessingDrawing" xmlns:w10="urn:schemas-microsoft-com:office:word" xmlns:w="http://schemas.openxmlformats.org/wordprocessingml/2006/main" xmlns:w14="http://schemas.microsoft.com/office/word/2010/wordml" xmlns:w15="http://schemas.microsoft.com/office/word/2012/wordml" xmlns:w16cex="http://schemas.microsoft.com/office/word/2018/wordml/cex" xmlns:w16cid="http://schemas.microsoft.com/office/word/2016/wordml/cid" xmlns:w16="http://schemas.microsoft.com/office/word/2018/wordml" xmlns:w16sdtdh="http://schemas.microsoft.com/office/word/2020/wordml/sdtdatahash" xmlns:w16se="http://schemas.microsoft.com/office/word/2015/wordml/symex" xmlns:wpg="http://schemas.microsoft.com/office/word/2010/wordprocessingGroup" xmlns:wpi="http://schemas.microsoft.com/office/word/2010/wordprocessingInk" xmlns:wne="http://schemas.microsoft.com/office/word/2006/wordml" xmlns:wps="http://schemas.microsoft.com/office/word/2010/wordprocessingShape" mc:Ignorable="w14 w15 w16se w16cid w16 w16cex w16sdtdh wp14">
+<w:hdr xmlns:wpc="http://schemas.microsoft.com/office/word/2010/wordprocessingCanvas" xmlns:cx="http://schemas.microsoft.com/office/drawing/2014/chartex" xmlns:cx1="http://schemas.microsoft.com/office/drawing/2015/9/8/chartex" xmlns:cx2="http://schemas.microsoft.com/office/drawing/2015/10/21/chartex" xmlns:cx3="http://schemas.microsoft.com/office/drawing/2016/5/9/chartex" xmlns:cx4="http://schemas.microsoft.com/office/drawing/2016/5/10/chartex" xmlns:cx5="http://schemas.microsoft.com/office/drawing/2016/5/11/chartex" xmlns:cx6="http://schemas.microsoft.com/office/drawing/2016/5/12/chartex" xmlns:cx7="http://schemas.microsoft.com/office/drawing/2016/5/13/chartex" xmlns:cx8="http://schemas.microsoft.com/office/drawing/2016/5/14/chartex" xmlns:mc="http://schemas.openxmlformats.org/markup-compatibility/2006" xmlns:aink="http://schemas.microsoft.com/office/drawing/2016/ink" xmlns:am3d="http://schemas.microsoft.com/office/drawing/2017/model3d" xmlns:o="urn:schemas-microsoft-com:office:office" xmlns:oel="http://schemas.microsoft.com/office/2019/extlst" xmlns:r="http://schemas.openxmlformats.org/officeDocument/2006/relationships" xmlns:m="http://schemas.openxmlformats.org/officeDocument/2006/math" xmlns:v="urn:schemas-microsoft-com:vml" xmlns:wp14="http://schemas.microsoft.com/office/word/2010/wordprocessingDrawing" xmlns:wp="http://schemas.openxmlformats.org/drawingml/2006/wordprocessingDrawing" xmlns:w10="urn:schemas-microsoft-com:office:word" xmlns:w="http://schemas.openxmlformats.org/wordprocessingml/2006/main" xmlns:w14="http://schemas.microsoft.com/office/word/2010/wordml" xmlns:w15="http://schemas.microsoft.com/office/word/2012/wordml" xmlns:w16cex="http://schemas.microsoft.com/office/word/2018/wordml/cex" xmlns:w16cid="http://schemas.microsoft.com/office/word/2016/wordml/cid" xmlns:w16="http://schemas.microsoft.com/office/word/2018/wordml" xmlns:w16du="http://schemas.microsoft.com/office/word/2023/wordml/word16du" xmlns:w16sdtdh="http://schemas.microsoft.com/office/word/2020/wordml/sdtdatahash" xmlns:w16sdtfl="http://schemas.microsoft.com/office/word/2024/wordml/sdtformatlock" xmlns:w16se="http://schemas.microsoft.com/office/word/2015/wordml/symex" xmlns:wpg="http://schemas.microsoft.com/office/word/2010/wordprocessingGroup" xmlns:wpi="http://schemas.microsoft.com/office/word/2010/wordprocessingInk" xmlns:wne="http://schemas.microsoft.com/office/word/2006/wordml" xmlns:wps="http://schemas.microsoft.com/office/word/2010/wordprocessingShape" mc:Ignorable="w14 w15 w16se w16cid w16 w16cex w16sdtdh w16sdtfl w16du wp14">
   <w:tbl>
     <w:tblPr>
       <w:tblW w:w="8755" w:type="dxa"/>
@@ -4197,7 +4686,7 @@
 </file>
 
 <file path=word/numbering.xml><?xml version="1.0" encoding="utf-8"?>
-<w:numbering xmlns:wpc="http://schemas.microsoft.com/office/word/2010/wordprocessingCanvas" xmlns:cx="http://schemas.microsoft.com/office/drawing/2014/chartex" xmlns:cx1="http://schemas.microsoft.com/office/drawing/2015/9/8/chartex" xmlns:cx2="http://schemas.microsoft.com/office/drawing/2015/10/21/chartex" xmlns:cx3="http://schemas.microsoft.com/office/drawing/2016/5/9/chartex" xmlns:cx4="http://schemas.microsoft.com/office/drawing/2016/5/10/chartex" xmlns:cx5="http://schemas.microsoft.com/office/drawing/2016/5/11/chartex" xmlns:cx6="http://schemas.microsoft.com/office/drawing/2016/5/12/chartex" xmlns:cx7="http://schemas.microsoft.com/office/drawing/2016/5/13/chartex" xmlns:cx8="http://schemas.microsoft.com/office/drawing/2016/5/14/chartex" xmlns:mc="http://schemas.openxmlformats.org/markup-compatibility/2006" xmlns:aink="http://schemas.microsoft.com/office/drawing/2016/ink" xmlns:am3d="http://schemas.microsoft.com/office/drawing/2017/model3d" xmlns:o="urn:schemas-microsoft-com:office:office" xmlns:r="http://schemas.openxmlformats.org/officeDocument/2006/relationships" xmlns:m="http://schemas.openxmlformats.org/officeDocument/2006/math" xmlns:v="urn:schemas-microsoft-com:vml" xmlns:wp14="http://schemas.microsoft.com/office/word/2010/wordprocessingDrawing" xmlns:wp="http://schemas.openxmlformats.org/drawingml/2006/wordprocessingDrawing" xmlns:w10="urn:schemas-microsoft-com:office:word" xmlns:w="http://schemas.openxmlformats.org/wordprocessingml/2006/main" xmlns:w14="http://schemas.microsoft.com/office/word/2010/wordml" xmlns:w15="http://schemas.microsoft.com/office/word/2012/wordml" xmlns:w16cex="http://schemas.microsoft.com/office/word/2018/wordml/cex" xmlns:w16cid="http://schemas.microsoft.com/office/word/2016/wordml/cid" xmlns:w16="http://schemas.microsoft.com/office/word/2018/wordml" xmlns:w16sdtdh="http://schemas.microsoft.com/office/word/2020/wordml/sdtdatahash" xmlns:w16se="http://schemas.microsoft.com/office/word/2015/wordml/symex" xmlns:wpg="http://schemas.microsoft.com/office/word/2010/wordprocessingGroup" xmlns:wpi="http://schemas.microsoft.com/office/word/2010/wordprocessingInk" xmlns:wne="http://schemas.microsoft.com/office/word/2006/wordml" xmlns:wps="http://schemas.microsoft.com/office/word/2010/wordprocessingShape" mc:Ignorable="w14 w15 w16se w16cid w16 w16cex w16sdtdh wp14">
+<w:numbering xmlns:wpc="http://schemas.microsoft.com/office/word/2010/wordprocessingCanvas" xmlns:cx="http://schemas.microsoft.com/office/drawing/2014/chartex" xmlns:cx1="http://schemas.microsoft.com/office/drawing/2015/9/8/chartex" xmlns:cx2="http://schemas.microsoft.com/office/drawing/2015/10/21/chartex" xmlns:cx3="http://schemas.microsoft.com/office/drawing/2016/5/9/chartex" xmlns:cx4="http://schemas.microsoft.com/office/drawing/2016/5/10/chartex" xmlns:cx5="http://schemas.microsoft.com/office/drawing/2016/5/11/chartex" xmlns:cx6="http://schemas.microsoft.com/office/drawing/2016/5/12/chartex" xmlns:cx7="http://schemas.microsoft.com/office/drawing/2016/5/13/chartex" xmlns:cx8="http://schemas.microsoft.com/office/drawing/2016/5/14/chartex" xmlns:mc="http://schemas.openxmlformats.org/markup-compatibility/2006" xmlns:aink="http://schemas.microsoft.com/office/drawing/2016/ink" xmlns:am3d="http://schemas.microsoft.com/office/drawing/2017/model3d" xmlns:o="urn:schemas-microsoft-com:office:office" xmlns:oel="http://schemas.microsoft.com/office/2019/extlst" xmlns:r="http://schemas.openxmlformats.org/officeDocument/2006/relationships" xmlns:m="http://schemas.openxmlformats.org/officeDocument/2006/math" xmlns:v="urn:schemas-microsoft-com:vml" xmlns:wp14="http://schemas.microsoft.com/office/word/2010/wordprocessingDrawing" xmlns:wp="http://schemas.openxmlformats.org/drawingml/2006/wordprocessingDrawing" xmlns:w10="urn:schemas-microsoft-com:office:word" xmlns:w="http://schemas.openxmlformats.org/wordprocessingml/2006/main" xmlns:w14="http://schemas.microsoft.com/office/word/2010/wordml" xmlns:w15="http://schemas.microsoft.com/office/word/2012/wordml" xmlns:w16cex="http://schemas.microsoft.com/office/word/2018/wordml/cex" xmlns:w16cid="http://schemas.microsoft.com/office/word/2016/wordml/cid" xmlns:w16="http://schemas.microsoft.com/office/word/2018/wordml" xmlns:w16du="http://schemas.microsoft.com/office/word/2023/wordml/word16du" xmlns:w16sdtdh="http://schemas.microsoft.com/office/word/2020/wordml/sdtdatahash" xmlns:w16sdtfl="http://schemas.microsoft.com/office/word/2024/wordml/sdtformatlock" xmlns:w16se="http://schemas.microsoft.com/office/word/2015/wordml/symex" xmlns:wpg="http://schemas.microsoft.com/office/word/2010/wordprocessingGroup" xmlns:wpi="http://schemas.microsoft.com/office/word/2010/wordprocessingInk" xmlns:wne="http://schemas.microsoft.com/office/word/2006/wordml" xmlns:wps="http://schemas.microsoft.com/office/word/2010/wordprocessingShape" mc:Ignorable="w14 w15 w16se w16cid w16 w16cex w16sdtdh w16sdtfl w16du wp14">
   <w:abstractNum w:abstractNumId="0" w15:restartNumberingAfterBreak="0">
     <w:nsid w:val="006B3D82"/>
     <w:multiLevelType w:val="multilevel"/>
@@ -4491,20 +4980,20 @@
       </w:pPr>
     </w:lvl>
   </w:abstractNum>
-  <w:num w:numId="1">
+  <w:num w:numId="1" w16cid:durableId="73939787">
     <w:abstractNumId w:val="0"/>
   </w:num>
-  <w:num w:numId="2">
+  <w:num w:numId="2" w16cid:durableId="1673995658">
     <w:abstractNumId w:val="2"/>
   </w:num>
-  <w:num w:numId="3">
+  <w:num w:numId="3" w16cid:durableId="1012608754">
     <w:abstractNumId w:val="1"/>
   </w:num>
 </w:numbering>
 </file>
 
 <file path=word/styles.xml><?xml version="1.0" encoding="utf-8"?>
-<w:styles xmlns:mc="http://schemas.openxmlformats.org/markup-compatibility/2006" xmlns:r="http://schemas.openxmlformats.org/officeDocument/2006/relationships" xmlns:w="http://schemas.openxmlformats.org/wordprocessingml/2006/main" xmlns:w14="http://schemas.microsoft.com/office/word/2010/wordml" xmlns:w15="http://schemas.microsoft.com/office/word/2012/wordml" xmlns:w16cex="http://schemas.microsoft.com/office/word/2018/wordml/cex" xmlns:w16cid="http://schemas.microsoft.com/office/word/2016/wordml/cid" xmlns:w16="http://schemas.microsoft.com/office/word/2018/wordml" xmlns:w16sdtdh="http://schemas.microsoft.com/office/word/2020/wordml/sdtdatahash" xmlns:w16se="http://schemas.microsoft.com/office/word/2015/wordml/symex" mc:Ignorable="w14 w15 w16se w16cid w16 w16cex w16sdtdh">
+<w:styles xmlns:mc="http://schemas.openxmlformats.org/markup-compatibility/2006" xmlns:r="http://schemas.openxmlformats.org/officeDocument/2006/relationships" xmlns:w="http://schemas.openxmlformats.org/wordprocessingml/2006/main" xmlns:w14="http://schemas.microsoft.com/office/word/2010/wordml" xmlns:w15="http://schemas.microsoft.com/office/word/2012/wordml" xmlns:w16cex="http://schemas.microsoft.com/office/word/2018/wordml/cex" xmlns:w16cid="http://schemas.microsoft.com/office/word/2016/wordml/cid" xmlns:w16="http://schemas.microsoft.com/office/word/2018/wordml" xmlns:w16du="http://schemas.microsoft.com/office/word/2023/wordml/word16du" xmlns:w16sdtdh="http://schemas.microsoft.com/office/word/2020/wordml/sdtdatahash" xmlns:w16sdtfl="http://schemas.microsoft.com/office/word/2024/wordml/sdtformatlock" xmlns:w16se="http://schemas.microsoft.com/office/word/2015/wordml/symex" mc:Ignorable="w14 w15 w16se w16cid w16 w16cex w16sdtdh w16sdtfl w16du">
   <w:docDefaults>
     <w:rPrDefault>
       <w:rPr>

</xml_diff>

<commit_message>
Actualizacion de la documentacion
</commit_message>
<xml_diff>
--- a/Documentation/Memoria Proyecto Fin De Grado Diego Arroyo González Javier Rubio Gigante.docx
+++ b/Documentation/Memoria Proyecto Fin De Grado Diego Arroyo González Javier Rubio Gigante.docx
@@ -1,6 +1,6 @@
 
 <file path=word/document.xml><?xml version="1.0" encoding="utf-8"?>
-<w:document xmlns:wpc="http://schemas.microsoft.com/office/word/2010/wordprocessingCanvas" xmlns:cx="http://schemas.microsoft.com/office/drawing/2014/chartex" xmlns:cx1="http://schemas.microsoft.com/office/drawing/2015/9/8/chartex" xmlns:cx2="http://schemas.microsoft.com/office/drawing/2015/10/21/chartex" xmlns:cx3="http://schemas.microsoft.com/office/drawing/2016/5/9/chartex" xmlns:cx4="http://schemas.microsoft.com/office/drawing/2016/5/10/chartex" xmlns:cx5="http://schemas.microsoft.com/office/drawing/2016/5/11/chartex" xmlns:cx6="http://schemas.microsoft.com/office/drawing/2016/5/12/chartex" xmlns:cx7="http://schemas.microsoft.com/office/drawing/2016/5/13/chartex" xmlns:cx8="http://schemas.microsoft.com/office/drawing/2016/5/14/chartex" xmlns:mc="http://schemas.openxmlformats.org/markup-compatibility/2006" xmlns:aink="http://schemas.microsoft.com/office/drawing/2016/ink" xmlns:am3d="http://schemas.microsoft.com/office/drawing/2017/model3d" xmlns:o="urn:schemas-microsoft-com:office:office" xmlns:oel="http://schemas.microsoft.com/office/2019/extlst" xmlns:r="http://schemas.openxmlformats.org/officeDocument/2006/relationships" xmlns:m="http://schemas.openxmlformats.org/officeDocument/2006/math" xmlns:v="urn:schemas-microsoft-com:vml" xmlns:wp14="http://schemas.microsoft.com/office/word/2010/wordprocessingDrawing" xmlns:wp="http://schemas.openxmlformats.org/drawingml/2006/wordprocessingDrawing" xmlns:w10="urn:schemas-microsoft-com:office:word" xmlns:w="http://schemas.openxmlformats.org/wordprocessingml/2006/main" xmlns:w14="http://schemas.microsoft.com/office/word/2010/wordml" xmlns:w15="http://schemas.microsoft.com/office/word/2012/wordml" xmlns:w16cex="http://schemas.microsoft.com/office/word/2018/wordml/cex" xmlns:w16cid="http://schemas.microsoft.com/office/word/2016/wordml/cid" xmlns:w16="http://schemas.microsoft.com/office/word/2018/wordml" xmlns:w16du="http://schemas.microsoft.com/office/word/2023/wordml/word16du" xmlns:w16sdtdh="http://schemas.microsoft.com/office/word/2020/wordml/sdtdatahash" xmlns:w16sdtfl="http://schemas.microsoft.com/office/word/2024/wordml/sdtformatlock" xmlns:w16se="http://schemas.microsoft.com/office/word/2015/wordml/symex" xmlns:wpg="http://schemas.microsoft.com/office/word/2010/wordprocessingGroup" xmlns:wpi="http://schemas.microsoft.com/office/word/2010/wordprocessingInk" xmlns:wne="http://schemas.microsoft.com/office/word/2006/wordml" xmlns:wps="http://schemas.microsoft.com/office/word/2010/wordprocessingShape" mc:Ignorable="w14 w15 w16se w16cid w16 w16cex w16sdtdh w16sdtfl w16du wp14">
+<w:document xmlns:wpc="http://schemas.microsoft.com/office/word/2010/wordprocessingCanvas" xmlns:cx="http://schemas.microsoft.com/office/drawing/2014/chartex" xmlns:cx1="http://schemas.microsoft.com/office/drawing/2015/9/8/chartex" xmlns:cx2="http://schemas.microsoft.com/office/drawing/2015/10/21/chartex" xmlns:cx3="http://schemas.microsoft.com/office/drawing/2016/5/9/chartex" xmlns:cx4="http://schemas.microsoft.com/office/drawing/2016/5/10/chartex" xmlns:cx5="http://schemas.microsoft.com/office/drawing/2016/5/11/chartex" xmlns:cx6="http://schemas.microsoft.com/office/drawing/2016/5/12/chartex" xmlns:cx7="http://schemas.microsoft.com/office/drawing/2016/5/13/chartex" xmlns:cx8="http://schemas.microsoft.com/office/drawing/2016/5/14/chartex" xmlns:mc="http://schemas.openxmlformats.org/markup-compatibility/2006" xmlns:aink="http://schemas.microsoft.com/office/drawing/2016/ink" xmlns:am3d="http://schemas.microsoft.com/office/drawing/2017/model3d" xmlns:o="urn:schemas-microsoft-com:office:office" xmlns:r="http://schemas.openxmlformats.org/officeDocument/2006/relationships" xmlns:m="http://schemas.openxmlformats.org/officeDocument/2006/math" xmlns:v="urn:schemas-microsoft-com:vml" xmlns:wp14="http://schemas.microsoft.com/office/word/2010/wordprocessingDrawing" xmlns:wp="http://schemas.openxmlformats.org/drawingml/2006/wordprocessingDrawing" xmlns:w10="urn:schemas-microsoft-com:office:word" xmlns:w="http://schemas.openxmlformats.org/wordprocessingml/2006/main" xmlns:w14="http://schemas.microsoft.com/office/word/2010/wordml" xmlns:w15="http://schemas.microsoft.com/office/word/2012/wordml" xmlns:w16cex="http://schemas.microsoft.com/office/word/2018/wordml/cex" xmlns:w16cid="http://schemas.microsoft.com/office/word/2016/wordml/cid" xmlns:w16="http://schemas.microsoft.com/office/word/2018/wordml" xmlns:w16sdtdh="http://schemas.microsoft.com/office/word/2020/wordml/sdtdatahash" xmlns:w16se="http://schemas.microsoft.com/office/word/2015/wordml/symex" xmlns:wpg="http://schemas.microsoft.com/office/word/2010/wordprocessingGroup" xmlns:wpi="http://schemas.microsoft.com/office/word/2010/wordprocessingInk" xmlns:wne="http://schemas.microsoft.com/office/word/2006/wordml" xmlns:wps="http://schemas.microsoft.com/office/word/2010/wordprocessingShape" mc:Ignorable="w14 w15 w16se w16cid w16 w16cex w16sdtdh wp14">
   <w:body>
     <w:p>
       <w:pPr>
@@ -83,7 +83,6 @@
     </w:p>
     <w:p>
       <w:pPr>
-        <w:jc w:val="center"/>
         <w:rPr>
           <w:rFonts w:ascii="Arial" w:hAnsi="Arial" w:cs="Arial"/>
           <w:b/>
@@ -94,7 +93,6 @@
     </w:p>
     <w:p>
       <w:pPr>
-        <w:jc w:val="center"/>
         <w:rPr>
           <w:rFonts w:ascii="Arial" w:hAnsi="Arial" w:cs="Arial"/>
           <w:b/>
@@ -105,6 +103,7 @@
     </w:p>
     <w:p>
       <w:pPr>
+        <w:spacing w:line="480" w:lineRule="exact"/>
         <w:jc w:val="center"/>
         <w:rPr>
           <w:rFonts w:ascii="Arial" w:hAnsi="Arial" w:cs="Arial"/>
@@ -113,18 +112,15 @@
           <w:szCs w:val="40"/>
         </w:rPr>
       </w:pPr>
-    </w:p>
-    <w:p>
-      <w:pPr>
-        <w:spacing w:line="480" w:lineRule="exact"/>
-        <w:jc w:val="center"/>
+      <w:r>
         <w:rPr>
           <w:rFonts w:ascii="Arial" w:hAnsi="Arial" w:cs="Arial"/>
           <w:b/>
           <w:sz w:val="40"/>
           <w:szCs w:val="40"/>
         </w:rPr>
-      </w:pPr>
+        <w:t xml:space="preserve">CICLO DE </w:t>
+      </w:r>
       <w:r>
         <w:rPr>
           <w:rFonts w:ascii="Arial" w:hAnsi="Arial" w:cs="Arial"/>
@@ -132,7 +128,7 @@
           <w:sz w:val="40"/>
           <w:szCs w:val="40"/>
         </w:rPr>
-        <w:t xml:space="preserve">CICLO DE </w:t>
+        <w:t xml:space="preserve">GRADO </w:t>
       </w:r>
       <w:r>
         <w:rPr>
@@ -141,7 +137,7 @@
           <w:sz w:val="40"/>
           <w:szCs w:val="40"/>
         </w:rPr>
-        <w:t xml:space="preserve">GRADO </w:t>
+        <w:t xml:space="preserve">SUPERIOR EN DESARROLLO DE APLICACIONES </w:t>
       </w:r>
       <w:r>
         <w:rPr>
@@ -150,17 +146,15 @@
           <w:sz w:val="40"/>
           <w:szCs w:val="40"/>
         </w:rPr>
-        <w:t xml:space="preserve">SUPERIOR EN DESARROLLO DE APLICACIONES </w:t>
-      </w:r>
-      <w:r>
+        <w:t>WEB</w:t>
+      </w:r>
+    </w:p>
+    <w:p>
+      <w:pPr>
         <w:rPr>
           <w:rFonts w:ascii="Arial" w:hAnsi="Arial" w:cs="Arial"/>
-          <w:b/>
-          <w:sz w:val="40"/>
-          <w:szCs w:val="40"/>
-        </w:rPr>
-        <w:t>WEB</w:t>
-      </w:r>
+        </w:rPr>
+      </w:pPr>
     </w:p>
     <w:p>
       <w:pPr>
@@ -168,80 +162,6 @@
           <w:rFonts w:ascii="Arial" w:hAnsi="Arial" w:cs="Arial"/>
         </w:rPr>
       </w:pPr>
-    </w:p>
-    <w:p>
-      <w:pPr>
-        <w:rPr>
-          <w:rFonts w:ascii="Arial" w:hAnsi="Arial" w:cs="Arial"/>
-        </w:rPr>
-      </w:pPr>
-      <w:r>
-        <w:rPr>
-          <w:noProof/>
-        </w:rPr>
-        <w:drawing>
-          <wp:anchor distT="0" distB="0" distL="114300" distR="114300" simplePos="0" relativeHeight="251661312" behindDoc="0" locked="0" layoutInCell="1" allowOverlap="1" wp14:anchorId="6BB4A56D" wp14:editId="547B9107">
-            <wp:simplePos x="0" y="0"/>
-            <wp:positionH relativeFrom="margin">
-              <wp:posOffset>3225800</wp:posOffset>
-            </wp:positionH>
-            <wp:positionV relativeFrom="page">
-              <wp:posOffset>5286375</wp:posOffset>
-            </wp:positionV>
-            <wp:extent cx="2619375" cy="2619375"/>
-            <wp:effectExtent l="0" t="0" r="0" b="0"/>
-            <wp:wrapSquare wrapText="bothSides"/>
-            <wp:docPr id="2093782943" name="Imagen 5"/>
-            <wp:cNvGraphicFramePr>
-              <a:graphicFrameLocks xmlns:a="http://schemas.openxmlformats.org/drawingml/2006/main" noChangeAspect="1"/>
-            </wp:cNvGraphicFramePr>
-            <a:graphic xmlns:a="http://schemas.openxmlformats.org/drawingml/2006/main">
-              <a:graphicData uri="http://schemas.openxmlformats.org/drawingml/2006/picture">
-                <pic:pic xmlns:pic="http://schemas.openxmlformats.org/drawingml/2006/picture">
-                  <pic:nvPicPr>
-                    <pic:cNvPr id="0" name="Picture 5"/>
-                    <pic:cNvPicPr>
-                      <a:picLocks noChangeAspect="1" noChangeArrowheads="1"/>
-                    </pic:cNvPicPr>
-                  </pic:nvPicPr>
-                  <pic:blipFill>
-                    <a:blip r:embed="rId8">
-                      <a:extLst>
-                        <a:ext uri="{28A0092B-C50C-407E-A947-70E740481C1C}">
-                          <a14:useLocalDpi xmlns:a14="http://schemas.microsoft.com/office/drawing/2010/main" val="0"/>
-                        </a:ext>
-                      </a:extLst>
-                    </a:blip>
-                    <a:srcRect/>
-                    <a:stretch>
-                      <a:fillRect/>
-                    </a:stretch>
-                  </pic:blipFill>
-                  <pic:spPr bwMode="auto">
-                    <a:xfrm>
-                      <a:off x="0" y="0"/>
-                      <a:ext cx="2619375" cy="2619375"/>
-                    </a:xfrm>
-                    <a:prstGeom prst="rect">
-                      <a:avLst/>
-                    </a:prstGeom>
-                    <a:noFill/>
-                    <a:ln>
-                      <a:noFill/>
-                    </a:ln>
-                  </pic:spPr>
-                </pic:pic>
-              </a:graphicData>
-            </a:graphic>
-            <wp14:sizeRelH relativeFrom="margin">
-              <wp14:pctWidth>0</wp14:pctWidth>
-            </wp14:sizeRelH>
-            <wp14:sizeRelV relativeFrom="margin">
-              <wp14:pctHeight>0</wp14:pctHeight>
-            </wp14:sizeRelV>
-          </wp:anchor>
-        </w:drawing>
-      </w:r>
     </w:p>
     <w:p>
       <w:pPr>
@@ -302,22 +222,18 @@
         <w:spacing w:line="360" w:lineRule="exact"/>
         <w:jc w:val="center"/>
         <w:rPr>
-          <w:rFonts w:ascii="Arial" w:hAnsi="Arial" w:cs="Arial"/>
+          <w:rFonts w:ascii="Courier New" w:hAnsi="Courier New" w:cs="Courier New"/>
           <w:b/>
           <w:bCs/>
-          <w:i/>
-          <w:iCs/>
           <w:sz w:val="36"/>
           <w:szCs w:val="36"/>
         </w:rPr>
       </w:pPr>
       <w:r>
         <w:rPr>
-          <w:rFonts w:ascii="Arial" w:hAnsi="Arial" w:cs="Arial"/>
+          <w:rFonts w:ascii="Courier New" w:hAnsi="Courier New" w:cs="Courier New"/>
           <w:b/>
           <w:bCs/>
-          <w:i/>
-          <w:iCs/>
           <w:sz w:val="36"/>
           <w:szCs w:val="36"/>
         </w:rPr>
@@ -325,11 +241,9 @@
       </w:r>
       <w:r>
         <w:rPr>
-          <w:rFonts w:ascii="Arial" w:hAnsi="Arial" w:cs="Arial"/>
+          <w:rFonts w:ascii="Courier New" w:hAnsi="Courier New" w:cs="Courier New"/>
           <w:b/>
           <w:bCs/>
-          <w:i/>
-          <w:iCs/>
           <w:sz w:val="36"/>
           <w:szCs w:val="36"/>
         </w:rPr>
@@ -499,22 +413,12 @@
           <w:sz w:val="28"/>
           <w:szCs w:val="28"/>
         </w:rPr>
-      </w:pPr>
-    </w:p>
-    <w:p>
-      <w:pPr>
-        <w:jc w:val="right"/>
-        <w:rPr>
-          <w:rFonts w:ascii="Arial" w:hAnsi="Arial" w:cs="Arial"/>
-          <w:sz w:val="28"/>
-          <w:szCs w:val="28"/>
-        </w:rPr>
         <w:sectPr>
-          <w:headerReference w:type="default" r:id="rId9"/>
-          <w:footerReference w:type="even" r:id="rId10"/>
-          <w:footerReference w:type="default" r:id="rId11"/>
-          <w:headerReference w:type="first" r:id="rId12"/>
-          <w:footerReference w:type="first" r:id="rId13"/>
+          <w:headerReference w:type="default" r:id="rId8"/>
+          <w:footerReference w:type="even" r:id="rId9"/>
+          <w:footerReference w:type="default" r:id="rId10"/>
+          <w:headerReference w:type="first" r:id="rId11"/>
+          <w:footerReference w:type="first" r:id="rId12"/>
           <w:pgSz w:w="11900" w:h="16840"/>
           <w:pgMar w:top="1418" w:right="1134" w:bottom="1418" w:left="1985" w:header="709" w:footer="709" w:gutter="0"/>
           <w:cols w:space="708"/>
@@ -522,49 +426,16 @@
         </w:sectPr>
       </w:pPr>
     </w:p>
-    <w:p>
-      <w:pPr>
-        <w:pStyle w:val="Ttulo"/>
-        <w:jc w:val="center"/>
-        <w:rPr>
-          <w:rFonts w:ascii="Arial" w:hAnsi="Arial" w:cs="Arial"/>
-          <w:b/>
-          <w:bCs/>
-          <w:sz w:val="28"/>
-          <w:szCs w:val="28"/>
-          <w:u w:val="single"/>
-        </w:rPr>
-      </w:pPr>
-    </w:p>
-    <w:p>
-      <w:pPr>
-        <w:spacing w:before="0" w:line="240" w:lineRule="auto"/>
-        <w:rPr>
-          <w:rFonts w:ascii="Arial" w:eastAsiaTheme="majorEastAsia" w:hAnsi="Arial" w:cs="Arial"/>
-          <w:b/>
-          <w:bCs/>
-          <w:spacing w:val="-10"/>
-          <w:kern w:val="28"/>
-          <w:sz w:val="28"/>
-          <w:szCs w:val="28"/>
-          <w:u w:val="single"/>
-        </w:rPr>
-      </w:pPr>
-      <w:r>
-        <w:rPr>
-          <w:rFonts w:ascii="Arial" w:hAnsi="Arial" w:cs="Arial"/>
-          <w:b/>
-          <w:bCs/>
-          <w:sz w:val="28"/>
-          <w:szCs w:val="28"/>
-          <w:u w:val="single"/>
-        </w:rPr>
-        <w:br w:type="page"/>
-      </w:r>
-    </w:p>
     <w:sdt>
       <w:sdtPr>
-        <w:id w:val="-1361276615"/>
+        <w:rPr>
+          <w:rFonts w:ascii="Trebuchet MS" w:eastAsia="MS Mincho" w:hAnsi="Trebuchet MS" w:cs="Times New Roman"/>
+          <w:color w:val="auto"/>
+          <w:sz w:val="24"/>
+          <w:szCs w:val="24"/>
+          <w:lang w:val="es-ES_tradnl"/>
+        </w:rPr>
+        <w:id w:val="1452215651"/>
         <w:docPartObj>
           <w:docPartGallery w:val="Table of Contents"/>
           <w:docPartUnique/>
@@ -572,13 +443,8 @@
       </w:sdtPr>
       <w:sdtEndPr>
         <w:rPr>
-          <w:rFonts w:ascii="Trebuchet MS" w:eastAsia="MS Mincho" w:hAnsi="Trebuchet MS" w:cs="Times New Roman"/>
           <w:b/>
           <w:bCs/>
-          <w:color w:val="auto"/>
-          <w:sz w:val="24"/>
-          <w:szCs w:val="24"/>
-          <w:lang w:val="es-ES_tradnl"/>
         </w:rPr>
       </w:sdtEndPr>
       <w:sdtContent>
@@ -593,15 +459,12 @@
         <w:p>
           <w:pPr>
             <w:pStyle w:val="TDC1"/>
-            <w:tabs>
-              <w:tab w:val="right" w:leader="dot" w:pos="8771"/>
-            </w:tabs>
             <w:rPr>
               <w:rFonts w:asciiTheme="minorHAnsi" w:eastAsiaTheme="minorEastAsia" w:hAnsiTheme="minorHAnsi" w:cstheme="minorBidi"/>
-              <w:noProof/>
-              <w:kern w:val="2"/>
-              <w:lang w:val="es-ES"/>
-              <w14:ligatures w14:val="standardContextual"/>
+              <w:b w:val="0"/>
+              <w:bCs w:val="0"/>
+              <w:sz w:val="22"/>
+              <w:szCs w:val="22"/>
             </w:rPr>
           </w:pPr>
           <w:r>
@@ -613,16 +476,99 @@
           <w:r>
             <w:fldChar w:fldCharType="separate"/>
           </w:r>
-          <w:hyperlink w:anchor="_Toc197973883" w:history="1">
+          <w:hyperlink w:anchor="_Toc197977585" w:history="1">
             <w:r>
               <w:rPr>
                 <w:rStyle w:val="Hipervnculo"/>
-                <w:rFonts w:ascii="Arial" w:hAnsi="Arial" w:cs="Arial"/>
-                <w:b/>
-                <w:bCs/>
+              </w:rPr>
+              <w:t>1.Introducción</w:t>
+            </w:r>
+            <w:r>
+              <w:rPr>
+                <w:webHidden/>
+              </w:rPr>
+              <w:tab/>
+            </w:r>
+            <w:r>
+              <w:rPr>
+                <w:webHidden/>
+              </w:rPr>
+              <w:fldChar w:fldCharType="begin"/>
+            </w:r>
+            <w:r>
+              <w:rPr>
+                <w:webHidden/>
+              </w:rPr>
+              <w:instrText xml:space="preserve"> PAGEREF _Toc197977585 \h </w:instrText>
+            </w:r>
+            <w:r>
+              <w:rPr>
+                <w:webHidden/>
+              </w:rPr>
+            </w:r>
+            <w:r>
+              <w:rPr>
+                <w:webHidden/>
+              </w:rPr>
+              <w:fldChar w:fldCharType="separate"/>
+            </w:r>
+            <w:r>
+              <w:rPr>
+                <w:webHidden/>
+              </w:rPr>
+              <w:t>4</w:t>
+            </w:r>
+            <w:r>
+              <w:rPr>
+                <w:webHidden/>
+              </w:rPr>
+              <w:fldChar w:fldCharType="end"/>
+            </w:r>
+          </w:hyperlink>
+        </w:p>
+        <w:p>
+          <w:pPr>
+            <w:pStyle w:val="TDC2"/>
+            <w:tabs>
+              <w:tab w:val="left" w:pos="1100"/>
+              <w:tab w:val="right" w:leader="dot" w:pos="8771"/>
+            </w:tabs>
+            <w:rPr>
+              <w:rFonts w:asciiTheme="minorHAnsi" w:eastAsiaTheme="minorEastAsia" w:hAnsiTheme="minorHAnsi" w:cstheme="minorBidi"/>
+              <w:noProof/>
+              <w:sz w:val="22"/>
+              <w:szCs w:val="22"/>
+              <w:lang w:val="es-ES"/>
+            </w:rPr>
+          </w:pPr>
+          <w:hyperlink w:anchor="_Toc197977586" w:history="1">
+            <w:r>
+              <w:rPr>
+                <w:rStyle w:val="Hipervnculo"/>
+                <w:rFonts w:ascii="Courier New" w:eastAsia="Times New Roman" w:hAnsi="Courier New" w:cs="Courier New"/>
                 <w:noProof/>
-              </w:rPr>
-              <w:t>RESUMEN</w:t>
+                <w:lang w:val="es-ES"/>
+              </w:rPr>
+              <w:t>1.1</w:t>
+            </w:r>
+            <w:r>
+              <w:rPr>
+                <w:rFonts w:asciiTheme="minorHAnsi" w:eastAsiaTheme="minorEastAsia" w:hAnsiTheme="minorHAnsi" w:cstheme="minorBidi"/>
+                <w:noProof/>
+                <w:sz w:val="22"/>
+                <w:szCs w:val="22"/>
+                <w:lang w:val="es-ES"/>
+              </w:rPr>
+              <w:tab/>
+            </w:r>
+            <w:r>
+              <w:rPr>
+                <w:rStyle w:val="Hipervnculo"/>
+                <w:rFonts w:ascii="Courier New" w:eastAsia="Times New Roman" w:hAnsi="Courier New" w:cs="Courier New"/>
+                <w:noProof/>
+                <w:lang w:val="es-ES"/>
+              </w:rPr>
+              <w:t>Planteamiento del problema</w:t>
             </w:r>
             <w:r>
               <w:rPr>
@@ -643,7 +589,7 @@
                 <w:noProof/>
                 <w:webHidden/>
               </w:rPr>
-              <w:instrText xml:space="preserve"> PAGEREF _Toc197973883 \h </w:instrText>
+              <w:instrText xml:space="preserve"> PAGEREF _Toc197977586 \h </w:instrText>
             </w:r>
             <w:r>
               <w:rPr>
@@ -663,7 +609,193 @@
                 <w:noProof/>
                 <w:webHidden/>
               </w:rPr>
-              <w:t>2</w:t>
+              <w:t>5</w:t>
+            </w:r>
+            <w:r>
+              <w:rPr>
+                <w:noProof/>
+                <w:webHidden/>
+              </w:rPr>
+              <w:fldChar w:fldCharType="end"/>
+            </w:r>
+          </w:hyperlink>
+        </w:p>
+        <w:p>
+          <w:pPr>
+            <w:pStyle w:val="TDC2"/>
+            <w:tabs>
+              <w:tab w:val="left" w:pos="1100"/>
+              <w:tab w:val="right" w:leader="dot" w:pos="8771"/>
+            </w:tabs>
+            <w:rPr>
+              <w:rFonts w:asciiTheme="minorHAnsi" w:eastAsiaTheme="minorEastAsia" w:hAnsiTheme="minorHAnsi" w:cstheme="minorBidi"/>
+              <w:noProof/>
+              <w:sz w:val="22"/>
+              <w:szCs w:val="22"/>
+              <w:lang w:val="es-ES"/>
+            </w:rPr>
+          </w:pPr>
+          <w:hyperlink w:anchor="_Toc197977587" w:history="1">
+            <w:r>
+              <w:rPr>
+                <w:rStyle w:val="Hipervnculo"/>
+                <w:rFonts w:ascii="Courier New" w:eastAsia="Times New Roman" w:hAnsi="Courier New" w:cs="Courier New"/>
+                <w:noProof/>
+                <w:lang w:val="es-ES"/>
+              </w:rPr>
+              <w:t>1.2</w:t>
+            </w:r>
+            <w:r>
+              <w:rPr>
+                <w:rFonts w:asciiTheme="minorHAnsi" w:eastAsiaTheme="minorEastAsia" w:hAnsiTheme="minorHAnsi" w:cstheme="minorBidi"/>
+                <w:noProof/>
+                <w:sz w:val="22"/>
+                <w:szCs w:val="22"/>
+                <w:lang w:val="es-ES"/>
+              </w:rPr>
+              <w:tab/>
+            </w:r>
+            <w:r>
+              <w:rPr>
+                <w:rStyle w:val="Hipervnculo"/>
+                <w:rFonts w:ascii="Courier New" w:eastAsia="Times New Roman" w:hAnsi="Courier New" w:cs="Courier New"/>
+                <w:noProof/>
+                <w:lang w:val="es-ES"/>
+              </w:rPr>
+              <w:t>Objetivos</w:t>
+            </w:r>
+            <w:r>
+              <w:rPr>
+                <w:noProof/>
+                <w:webHidden/>
+              </w:rPr>
+              <w:tab/>
+            </w:r>
+            <w:r>
+              <w:rPr>
+                <w:noProof/>
+                <w:webHidden/>
+              </w:rPr>
+              <w:fldChar w:fldCharType="begin"/>
+            </w:r>
+            <w:r>
+              <w:rPr>
+                <w:noProof/>
+                <w:webHidden/>
+              </w:rPr>
+              <w:instrText xml:space="preserve"> PAGEREF _Toc197977587 \h </w:instrText>
+            </w:r>
+            <w:r>
+              <w:rPr>
+                <w:noProof/>
+                <w:webHidden/>
+              </w:rPr>
+            </w:r>
+            <w:r>
+              <w:rPr>
+                <w:noProof/>
+                <w:webHidden/>
+              </w:rPr>
+              <w:fldChar w:fldCharType="separate"/>
+            </w:r>
+            <w:r>
+              <w:rPr>
+                <w:noProof/>
+                <w:webHidden/>
+              </w:rPr>
+              <w:t>6</w:t>
+            </w:r>
+            <w:r>
+              <w:rPr>
+                <w:noProof/>
+                <w:webHidden/>
+              </w:rPr>
+              <w:fldChar w:fldCharType="end"/>
+            </w:r>
+          </w:hyperlink>
+        </w:p>
+        <w:p>
+          <w:pPr>
+            <w:pStyle w:val="TDC2"/>
+            <w:tabs>
+              <w:tab w:val="left" w:pos="1100"/>
+              <w:tab w:val="right" w:leader="dot" w:pos="8771"/>
+            </w:tabs>
+            <w:rPr>
+              <w:rFonts w:asciiTheme="minorHAnsi" w:eastAsiaTheme="minorEastAsia" w:hAnsiTheme="minorHAnsi" w:cstheme="minorBidi"/>
+              <w:noProof/>
+              <w:sz w:val="22"/>
+              <w:szCs w:val="22"/>
+              <w:lang w:val="es-ES"/>
+            </w:rPr>
+          </w:pPr>
+          <w:hyperlink w:anchor="_Toc197977588" w:history="1">
+            <w:r>
+              <w:rPr>
+                <w:rStyle w:val="Hipervnculo"/>
+                <w:rFonts w:ascii="Courier New" w:hAnsi="Courier New" w:cs="Courier New"/>
+                <w:noProof/>
+              </w:rPr>
+              <w:t>1.3</w:t>
+            </w:r>
+            <w:r>
+              <w:rPr>
+                <w:rFonts w:asciiTheme="minorHAnsi" w:eastAsiaTheme="minorEastAsia" w:hAnsiTheme="minorHAnsi" w:cstheme="minorBidi"/>
+                <w:noProof/>
+                <w:sz w:val="22"/>
+                <w:szCs w:val="22"/>
+                <w:lang w:val="es-ES"/>
+              </w:rPr>
+              <w:tab/>
+            </w:r>
+            <w:r>
+              <w:rPr>
+                <w:rStyle w:val="Hipervnculo"/>
+                <w:rFonts w:ascii="Courier New" w:hAnsi="Courier New" w:cs="Courier New"/>
+                <w:noProof/>
+              </w:rPr>
+              <w:t>Metodologías</w:t>
+            </w:r>
+            <w:r>
+              <w:rPr>
+                <w:noProof/>
+                <w:webHidden/>
+              </w:rPr>
+              <w:tab/>
+            </w:r>
+            <w:r>
+              <w:rPr>
+                <w:noProof/>
+                <w:webHidden/>
+              </w:rPr>
+              <w:fldChar w:fldCharType="begin"/>
+            </w:r>
+            <w:r>
+              <w:rPr>
+                <w:noProof/>
+                <w:webHidden/>
+              </w:rPr>
+              <w:instrText xml:space="preserve"> PAGEREF _Toc197977588 \h </w:instrText>
+            </w:r>
+            <w:r>
+              <w:rPr>
+                <w:noProof/>
+                <w:webHidden/>
+              </w:rPr>
+            </w:r>
+            <w:r>
+              <w:rPr>
+                <w:noProof/>
+                <w:webHidden/>
+              </w:rPr>
+              <w:fldChar w:fldCharType="separate"/>
+            </w:r>
+            <w:r>
+              <w:rPr>
+                <w:noProof/>
+                <w:webHidden/>
+              </w:rPr>
+              <w:t>7</w:t>
             </w:r>
             <w:r>
               <w:rPr>
@@ -678,27 +810,203 @@
           <w:pPr>
             <w:pStyle w:val="TDC1"/>
             <w:tabs>
+              <w:tab w:val="left" w:pos="480"/>
+            </w:tabs>
+            <w:rPr>
+              <w:rFonts w:asciiTheme="minorHAnsi" w:eastAsiaTheme="minorEastAsia" w:hAnsiTheme="minorHAnsi" w:cstheme="minorBidi"/>
+              <w:b w:val="0"/>
+              <w:bCs w:val="0"/>
+              <w:sz w:val="22"/>
+              <w:szCs w:val="22"/>
+            </w:rPr>
+          </w:pPr>
+          <w:hyperlink w:anchor="_Toc197977589" w:history="1">
+            <w:r>
+              <w:rPr>
+                <w:rStyle w:val="Hipervnculo"/>
+              </w:rPr>
+              <w:t>2</w:t>
+            </w:r>
+            <w:r>
+              <w:rPr>
+                <w:rFonts w:asciiTheme="minorHAnsi" w:eastAsiaTheme="minorEastAsia" w:hAnsiTheme="minorHAnsi" w:cstheme="minorBidi"/>
+                <w:b w:val="0"/>
+                <w:bCs w:val="0"/>
+                <w:sz w:val="22"/>
+                <w:szCs w:val="22"/>
+              </w:rPr>
+              <w:tab/>
+            </w:r>
+            <w:r>
+              <w:rPr>
+                <w:rStyle w:val="Hipervnculo"/>
+              </w:rPr>
+              <w:t>Descripción del problema</w:t>
+            </w:r>
+            <w:r>
+              <w:rPr>
+                <w:webHidden/>
+              </w:rPr>
+              <w:tab/>
+            </w:r>
+            <w:r>
+              <w:rPr>
+                <w:webHidden/>
+              </w:rPr>
+              <w:fldChar w:fldCharType="begin"/>
+            </w:r>
+            <w:r>
+              <w:rPr>
+                <w:webHidden/>
+              </w:rPr>
+              <w:instrText xml:space="preserve"> PAGEREF _Toc197977589 \h </w:instrText>
+            </w:r>
+            <w:r>
+              <w:rPr>
+                <w:webHidden/>
+              </w:rPr>
+            </w:r>
+            <w:r>
+              <w:rPr>
+                <w:webHidden/>
+              </w:rPr>
+              <w:fldChar w:fldCharType="separate"/>
+            </w:r>
+            <w:r>
+              <w:rPr>
+                <w:webHidden/>
+              </w:rPr>
+              <w:t>9</w:t>
+            </w:r>
+            <w:r>
+              <w:rPr>
+                <w:webHidden/>
+              </w:rPr>
+              <w:fldChar w:fldCharType="end"/>
+            </w:r>
+          </w:hyperlink>
+        </w:p>
+        <w:p>
+          <w:pPr>
+            <w:pStyle w:val="TDC1"/>
+            <w:tabs>
+              <w:tab w:val="left" w:pos="480"/>
+            </w:tabs>
+            <w:rPr>
+              <w:rFonts w:asciiTheme="minorHAnsi" w:eastAsiaTheme="minorEastAsia" w:hAnsiTheme="minorHAnsi" w:cstheme="minorBidi"/>
+              <w:b w:val="0"/>
+              <w:bCs w:val="0"/>
+              <w:sz w:val="22"/>
+              <w:szCs w:val="22"/>
+            </w:rPr>
+          </w:pPr>
+          <w:hyperlink w:anchor="_Toc197977590" w:history="1">
+            <w:r>
+              <w:rPr>
+                <w:rStyle w:val="Hipervnculo"/>
+              </w:rPr>
+              <w:t>3</w:t>
+            </w:r>
+            <w:r>
+              <w:rPr>
+                <w:rFonts w:asciiTheme="minorHAnsi" w:eastAsiaTheme="minorEastAsia" w:hAnsiTheme="minorHAnsi" w:cstheme="minorBidi"/>
+                <w:b w:val="0"/>
+                <w:bCs w:val="0"/>
+                <w:sz w:val="22"/>
+                <w:szCs w:val="22"/>
+              </w:rPr>
+              <w:tab/>
+            </w:r>
+            <w:r>
+              <w:rPr>
+                <w:rStyle w:val="Hipervnculo"/>
+              </w:rPr>
+              <w:t>Proyecto Web</w:t>
+            </w:r>
+            <w:r>
+              <w:rPr>
+                <w:webHidden/>
+              </w:rPr>
+              <w:tab/>
+            </w:r>
+            <w:r>
+              <w:rPr>
+                <w:webHidden/>
+              </w:rPr>
+              <w:fldChar w:fldCharType="begin"/>
+            </w:r>
+            <w:r>
+              <w:rPr>
+                <w:webHidden/>
+              </w:rPr>
+              <w:instrText xml:space="preserve"> PAGEREF _Toc197977590 \h </w:instrText>
+            </w:r>
+            <w:r>
+              <w:rPr>
+                <w:webHidden/>
+              </w:rPr>
+            </w:r>
+            <w:r>
+              <w:rPr>
+                <w:webHidden/>
+              </w:rPr>
+              <w:fldChar w:fldCharType="separate"/>
+            </w:r>
+            <w:r>
+              <w:rPr>
+                <w:webHidden/>
+              </w:rPr>
+              <w:t>10</w:t>
+            </w:r>
+            <w:r>
+              <w:rPr>
+                <w:webHidden/>
+              </w:rPr>
+              <w:fldChar w:fldCharType="end"/>
+            </w:r>
+          </w:hyperlink>
+        </w:p>
+        <w:p>
+          <w:pPr>
+            <w:pStyle w:val="TDC2"/>
+            <w:tabs>
+              <w:tab w:val="left" w:pos="1100"/>
               <w:tab w:val="right" w:leader="dot" w:pos="8771"/>
             </w:tabs>
             <w:rPr>
               <w:rFonts w:asciiTheme="minorHAnsi" w:eastAsiaTheme="minorEastAsia" w:hAnsiTheme="minorHAnsi" w:cstheme="minorBidi"/>
               <w:noProof/>
-              <w:kern w:val="2"/>
+              <w:sz w:val="22"/>
+              <w:szCs w:val="22"/>
               <w:lang w:val="es-ES"/>
-              <w14:ligatures w14:val="standardContextual"/>
             </w:rPr>
           </w:pPr>
-          <w:hyperlink w:anchor="_Toc197973884" w:history="1">
+          <w:hyperlink w:anchor="_Toc197977591" w:history="1">
             <w:r>
               <w:rPr>
                 <w:rStyle w:val="Hipervnculo"/>
-                <w:rFonts w:ascii="Arial" w:eastAsia="Times New Roman" w:hAnsi="Arial" w:cs="Arial"/>
-                <w:b/>
-                <w:bCs/>
+                <w:rFonts w:ascii="Courier New" w:hAnsi="Courier New" w:cs="Courier New"/>
                 <w:noProof/>
+              </w:rPr>
+              <w:t>3.1</w:t>
+            </w:r>
+            <w:r>
+              <w:rPr>
+                <w:rFonts w:asciiTheme="minorHAnsi" w:eastAsiaTheme="minorEastAsia" w:hAnsiTheme="minorHAnsi" w:cstheme="minorBidi"/>
+                <w:noProof/>
+                <w:sz w:val="22"/>
+                <w:szCs w:val="22"/>
                 <w:lang w:val="es-ES"/>
               </w:rPr>
-              <w:t>Introduccion</w:t>
+              <w:tab/>
+            </w:r>
+            <w:r>
+              <w:rPr>
+                <w:rStyle w:val="Hipervnculo"/>
+                <w:rFonts w:ascii="Courier New" w:hAnsi="Courier New" w:cs="Courier New"/>
+                <w:noProof/>
+              </w:rPr>
+              <w:t>Lenguajes utilizados</w:t>
             </w:r>
             <w:r>
               <w:rPr>
@@ -719,7 +1027,7 @@
                 <w:noProof/>
                 <w:webHidden/>
               </w:rPr>
-              <w:instrText xml:space="preserve"> PAGEREF _Toc197973884 \h </w:instrText>
+              <w:instrText xml:space="preserve"> PAGEREF _Toc197977591 \h </w:instrText>
             </w:r>
             <w:r>
               <w:rPr>
@@ -739,7 +1047,7 @@
                 <w:noProof/>
                 <w:webHidden/>
               </w:rPr>
-              <w:t>4</w:t>
+              <w:t>10</w:t>
             </w:r>
             <w:r>
               <w:rPr>
@@ -763,6 +1071,20 @@
     </w:sdt>
     <w:p>
       <w:pPr>
+        <w:pStyle w:val="Ttulo"/>
+        <w:jc w:val="center"/>
+        <w:rPr>
+          <w:rFonts w:ascii="Arial" w:hAnsi="Arial" w:cs="Arial"/>
+          <w:b/>
+          <w:bCs/>
+          <w:sz w:val="28"/>
+          <w:szCs w:val="28"/>
+          <w:u w:val="single"/>
+        </w:rPr>
+      </w:pPr>
+    </w:p>
+    <w:p>
+      <w:pPr>
         <w:spacing w:before="0" w:line="240" w:lineRule="auto"/>
         <w:rPr>
           <w:rFonts w:ascii="Arial" w:eastAsiaTheme="majorEastAsia" w:hAnsi="Arial" w:cs="Arial"/>
@@ -775,12 +1097,7 @@
           <w:u w:val="single"/>
         </w:rPr>
       </w:pPr>
-    </w:p>
-    <w:p>
-      <w:pPr>
-        <w:pStyle w:val="Ttulo"/>
-        <w:jc w:val="center"/>
-        <w:outlineLvl w:val="0"/>
+      <w:r>
         <w:rPr>
           <w:rFonts w:ascii="Arial" w:hAnsi="Arial" w:cs="Arial"/>
           <w:b/>
@@ -789,31 +1106,34 @@
           <w:szCs w:val="28"/>
           <w:u w:val="single"/>
         </w:rPr>
-      </w:pPr>
-      <w:bookmarkStart w:id="0" w:name="_Toc197973883"/>
-      <w:r>
-        <w:rPr>
-          <w:rFonts w:ascii="Arial" w:hAnsi="Arial" w:cs="Arial"/>
+        <w:br w:type="page"/>
+      </w:r>
+    </w:p>
+    <w:p>
+      <w:pPr>
+        <w:pStyle w:val="Ttulo"/>
+        <w:jc w:val="center"/>
+        <w:rPr>
+          <w:rFonts w:ascii="Courier New" w:hAnsi="Courier New" w:cs="Courier New"/>
           <w:b/>
           <w:bCs/>
           <w:sz w:val="28"/>
           <w:szCs w:val="28"/>
           <w:u w:val="single"/>
         </w:rPr>
-        <w:t>RESUME</w:t>
-      </w:r>
-      <w:r>
-        <w:rPr>
-          <w:rFonts w:ascii="Arial" w:hAnsi="Arial" w:cs="Arial"/>
+      </w:pPr>
+      <w:r>
+        <w:rPr>
+          <w:rFonts w:ascii="Courier New" w:hAnsi="Courier New" w:cs="Courier New"/>
           <w:b/>
           <w:bCs/>
           <w:sz w:val="28"/>
           <w:szCs w:val="28"/>
           <w:u w:val="single"/>
         </w:rPr>
-        <w:t>N</w:t>
-      </w:r>
-      <w:bookmarkEnd w:id="0"/>
+        <w:lastRenderedPageBreak/>
+        <w:t>RESUMEN</w:t>
+      </w:r>
     </w:p>
     <w:p/>
     <w:p>
@@ -821,7 +1141,7 @@
         <w:pStyle w:val="Ttulo"/>
         <w:jc w:val="both"/>
         <w:rPr>
-          <w:rFonts w:ascii="Arial" w:hAnsi="Arial" w:cs="Arial"/>
+          <w:rFonts w:ascii="Courier New" w:hAnsi="Courier New" w:cs="Courier New"/>
           <w:b/>
           <w:bCs/>
           <w:sz w:val="28"/>
@@ -831,7 +1151,7 @@
       </w:pPr>
       <w:r>
         <w:rPr>
-          <w:rFonts w:ascii="Arial" w:eastAsia="Times New Roman" w:hAnsi="Arial" w:cs="Arial"/>
+          <w:rFonts w:ascii="Courier New" w:eastAsia="Times New Roman" w:hAnsi="Courier New" w:cs="Courier New"/>
           <w:sz w:val="24"/>
           <w:szCs w:val="24"/>
           <w:lang w:val="es-ES"/>
@@ -844,230 +1164,265 @@
         <w:spacing w:before="0" w:line="240" w:lineRule="auto"/>
         <w:jc w:val="both"/>
         <w:rPr>
+          <w:rFonts w:ascii="Courier New" w:eastAsia="Times New Roman" w:hAnsi="Courier New" w:cs="Courier New"/>
+          <w:lang w:val="es-ES"/>
+        </w:rPr>
+      </w:pPr>
+    </w:p>
+    <w:p>
+      <w:pPr>
+        <w:spacing w:before="0" w:line="240" w:lineRule="auto"/>
+        <w:jc w:val="both"/>
+        <w:rPr>
+          <w:rFonts w:ascii="Courier New" w:eastAsia="Times New Roman" w:hAnsi="Courier New" w:cs="Courier New"/>
+          <w:lang w:val="es-ES"/>
+        </w:rPr>
+      </w:pPr>
+      <w:r>
+        <w:rPr>
+          <w:rFonts w:ascii="Courier New" w:eastAsia="Times New Roman" w:hAnsi="Courier New" w:cs="Courier New"/>
+          <w:lang w:val="es-ES"/>
+        </w:rPr>
+        <w:t>Basado en las metodologías de trabajo más utilizadas en la industria, como Scrum y Kanban, y utilizando tecnologías actuales, se ha decidido desarrollar esta plataforma desde cero. Se trata de una aplicación web desarrollada con Spring Boot, Visual Studio Code y una base de datos MySQL, con control de versiones a través de GitHub, pensada específicamente para entornos colaborativos y equipos de trabajo.</w:t>
+      </w:r>
+    </w:p>
+    <w:p>
+      <w:pPr>
+        <w:spacing w:before="0" w:line="240" w:lineRule="auto"/>
+        <w:jc w:val="both"/>
+        <w:rPr>
+          <w:rFonts w:ascii="Courier New" w:eastAsia="Times New Roman" w:hAnsi="Courier New" w:cs="Courier New"/>
+          <w:lang w:val="es-ES"/>
+        </w:rPr>
+      </w:pPr>
+    </w:p>
+    <w:p>
+      <w:pPr>
+        <w:spacing w:before="0" w:line="240" w:lineRule="auto"/>
+        <w:jc w:val="both"/>
+        <w:rPr>
+          <w:rFonts w:ascii="Courier New" w:eastAsia="Times New Roman" w:hAnsi="Courier New" w:cs="Courier New"/>
+          <w:lang w:val="es-ES"/>
+        </w:rPr>
+      </w:pPr>
+      <w:r>
+        <w:rPr>
+          <w:rFonts w:ascii="Courier New" w:eastAsia="Times New Roman" w:hAnsi="Courier New" w:cs="Courier New"/>
+          <w:lang w:val="es-ES"/>
+        </w:rPr>
+        <w:t xml:space="preserve">Se ha dedicado especial atención al sistema de gestión de proyectos, verdadero núcleo de esta aplicación. Cada proyecto se adapta dinámicamente a su metodología. En los proyectos Scrum, es posible crear historias de usuario, dividirlas en tareas, agruparlas por </w:t>
+      </w:r>
+      <w:r>
+        <w:rPr>
+          <w:rFonts w:ascii="Courier New" w:eastAsia="Times New Roman" w:hAnsi="Courier New" w:cs="Courier New"/>
+          <w:lang w:val="es-ES"/>
+        </w:rPr>
+        <w:t>Sprints</w:t>
+      </w:r>
+      <w:r>
+        <w:rPr>
+          <w:rFonts w:ascii="Courier New" w:eastAsia="Times New Roman" w:hAnsi="Courier New" w:cs="Courier New"/>
+          <w:lang w:val="es-ES"/>
+        </w:rPr>
+        <w:t xml:space="preserve"> y gestionar el sprint backlog, todo desde una interfaz clara y directa.</w:t>
+      </w:r>
+    </w:p>
+    <w:p>
+      <w:pPr>
+        <w:spacing w:before="0" w:line="240" w:lineRule="auto"/>
+        <w:jc w:val="both"/>
+        <w:rPr>
+          <w:rFonts w:ascii="Courier New" w:eastAsia="Times New Roman" w:hAnsi="Courier New" w:cs="Courier New"/>
+          <w:lang w:val="es-ES"/>
+        </w:rPr>
+      </w:pPr>
+    </w:p>
+    <w:p>
+      <w:pPr>
+        <w:spacing w:before="0" w:line="240" w:lineRule="auto"/>
+        <w:jc w:val="both"/>
+        <w:rPr>
+          <w:rFonts w:ascii="Courier New" w:eastAsia="Times New Roman" w:hAnsi="Courier New" w:cs="Courier New"/>
+          <w:lang w:val="es-ES"/>
+        </w:rPr>
+      </w:pPr>
+      <w:r>
+        <w:rPr>
+          <w:rFonts w:ascii="Courier New" w:eastAsia="Times New Roman" w:hAnsi="Courier New" w:cs="Courier New"/>
+          <w:lang w:val="es-ES"/>
+        </w:rPr>
+        <w:t>En los proyectos Kanban, el usuario dispone de tableros configurables que permiten arrastrar tareas, organizarlas por columnas personalizadas, y adaptar el flujo de trabajo a las necesidades concretas del equipo. Se ha puesto especial cuidado en que cada metodología se represente de forma clara y útil, permitiendo a los equipos trabajar cómodamente sin barreras técnicas.</w:t>
+      </w:r>
+    </w:p>
+    <w:p>
+      <w:pPr>
+        <w:spacing w:before="0" w:line="240" w:lineRule="auto"/>
+        <w:jc w:val="both"/>
+        <w:rPr>
+          <w:rFonts w:ascii="Courier New" w:eastAsia="Times New Roman" w:hAnsi="Courier New" w:cs="Courier New"/>
+          <w:lang w:val="es-ES"/>
+        </w:rPr>
+      </w:pPr>
+    </w:p>
+    <w:p>
+      <w:pPr>
+        <w:spacing w:before="0" w:line="240" w:lineRule="auto"/>
+        <w:jc w:val="both"/>
+        <w:rPr>
+          <w:rFonts w:ascii="Courier New" w:eastAsia="Times New Roman" w:hAnsi="Courier New" w:cs="Courier New"/>
+          <w:lang w:val="es-ES"/>
+        </w:rPr>
+      </w:pPr>
+      <w:r>
+        <w:rPr>
+          <w:rFonts w:ascii="Courier New" w:eastAsia="Times New Roman" w:hAnsi="Courier New" w:cs="Courier New"/>
+          <w:lang w:val="es-ES"/>
+        </w:rPr>
+        <w:t>Para mantener la atención del usuario y fomentar el trabajo colaborativo, se han integrado múltiples herramientas complementarias, como un sistema de notificaciones inteligente que avisa de tareas asignadas o próximas a vencer, un chat interno por proyecto para mejorar la comunicación entre miembros, y la posibilidad de sincronizar tareas con Google Calendar, haciendo más cómodo su seguimiento.</w:t>
+      </w:r>
+    </w:p>
+    <w:p>
+      <w:pPr>
+        <w:spacing w:before="0" w:line="240" w:lineRule="auto"/>
+        <w:jc w:val="both"/>
+        <w:rPr>
+          <w:rFonts w:ascii="Courier New" w:eastAsia="Times New Roman" w:hAnsi="Courier New" w:cs="Courier New"/>
+          <w:lang w:val="es-ES"/>
+        </w:rPr>
+      </w:pPr>
+    </w:p>
+    <w:p>
+      <w:pPr>
+        <w:spacing w:before="0" w:line="240" w:lineRule="auto"/>
+        <w:jc w:val="both"/>
+        <w:rPr>
+          <w:rFonts w:ascii="Courier New" w:eastAsia="Times New Roman" w:hAnsi="Courier New" w:cs="Courier New"/>
+          <w:lang w:val="es-ES"/>
+        </w:rPr>
+      </w:pPr>
+      <w:r>
+        <w:rPr>
+          <w:rFonts w:ascii="Courier New" w:eastAsia="Times New Roman" w:hAnsi="Courier New" w:cs="Courier New"/>
+          <w:lang w:val="es-ES"/>
+        </w:rPr>
+        <w:t>Otro aspecto importante ha sido la integración con GitHub, que permite importar repositorios, asociar tareas a colaboradores y mantener la coherencia entre la planificación del proyecto y su código fuente.</w:t>
+      </w:r>
+    </w:p>
+    <w:p>
+      <w:pPr>
+        <w:spacing w:before="0" w:line="240" w:lineRule="auto"/>
+        <w:jc w:val="both"/>
+        <w:rPr>
+          <w:rFonts w:ascii="Courier New" w:eastAsia="Times New Roman" w:hAnsi="Courier New" w:cs="Courier New"/>
+          <w:lang w:val="es-ES"/>
+        </w:rPr>
+      </w:pPr>
+    </w:p>
+    <w:p>
+      <w:pPr>
+        <w:spacing w:before="0" w:line="240" w:lineRule="auto"/>
+        <w:jc w:val="both"/>
+        <w:rPr>
+          <w:rFonts w:ascii="Courier New" w:eastAsia="Times New Roman" w:hAnsi="Courier New" w:cs="Courier New"/>
+          <w:lang w:val="es-ES"/>
+        </w:rPr>
+      </w:pPr>
+    </w:p>
+    <w:p>
+      <w:pPr>
+        <w:spacing w:before="0" w:line="240" w:lineRule="auto"/>
+        <w:jc w:val="both"/>
+        <w:rPr>
+          <w:rFonts w:ascii="Courier New" w:eastAsia="Times New Roman" w:hAnsi="Courier New" w:cs="Courier New"/>
+          <w:lang w:val="es-ES"/>
+        </w:rPr>
+      </w:pPr>
+      <w:r>
+        <w:rPr>
+          <w:rFonts w:ascii="Courier New" w:eastAsia="Times New Roman" w:hAnsi="Courier New" w:cs="Courier New"/>
+          <w:lang w:val="es-ES"/>
+        </w:rPr>
+        <w:lastRenderedPageBreak/>
+        <w:t>También se ha trabajado en el sistema de autenticación, permitiendo acceder mediante correo y contraseña o utilizando cuentas de Google o GitHub, facilitando así el acceso y vinculación con herramientas externas.</w:t>
+      </w:r>
+    </w:p>
+    <w:p>
+      <w:pPr>
+        <w:spacing w:before="0" w:line="240" w:lineRule="auto"/>
+        <w:jc w:val="both"/>
+        <w:rPr>
+          <w:rFonts w:ascii="Courier New" w:eastAsia="Times New Roman" w:hAnsi="Courier New" w:cs="Courier New"/>
+          <w:lang w:val="es-ES"/>
+        </w:rPr>
+      </w:pPr>
+    </w:p>
+    <w:p>
+      <w:pPr>
+        <w:spacing w:before="0" w:line="240" w:lineRule="auto"/>
+        <w:jc w:val="both"/>
+        <w:rPr>
+          <w:rFonts w:ascii="Courier New" w:eastAsia="Times New Roman" w:hAnsi="Courier New" w:cs="Courier New"/>
+          <w:lang w:val="es-ES"/>
+        </w:rPr>
+      </w:pPr>
+      <w:r>
+        <w:rPr>
+          <w:rFonts w:ascii="Courier New" w:eastAsia="Times New Roman" w:hAnsi="Courier New" w:cs="Courier New"/>
+          <w:lang w:val="es-ES"/>
+        </w:rPr>
+        <w:t>Por último, se ha buscado que la interfaz sea limpia, rápida e intuitiva. Desde la página de inicio hasta el dashboard de proyectos, cada apartado ha sido pensado para que el usuario se sienta cómodo, pueda navegar con fluidez y configure su entorno de trabajo sin complicaciones.</w:t>
+      </w:r>
+    </w:p>
+    <w:p>
+      <w:pPr>
+        <w:spacing w:before="0" w:line="240" w:lineRule="auto"/>
+        <w:jc w:val="both"/>
+        <w:rPr>
+          <w:rFonts w:ascii="Courier New" w:eastAsia="Times New Roman" w:hAnsi="Courier New" w:cs="Courier New"/>
+          <w:lang w:val="es-ES"/>
+        </w:rPr>
+      </w:pPr>
+    </w:p>
+    <w:p>
+      <w:pPr>
+        <w:spacing w:before="0" w:line="240" w:lineRule="auto"/>
+        <w:jc w:val="both"/>
+        <w:rPr>
+          <w:rFonts w:ascii="Courier New" w:eastAsia="Times New Roman" w:hAnsi="Courier New" w:cs="Courier New"/>
+          <w:lang w:val="es-ES"/>
+        </w:rPr>
+      </w:pPr>
+      <w:r>
+        <w:rPr>
+          <w:rFonts w:ascii="Courier New" w:eastAsia="Times New Roman" w:hAnsi="Courier New" w:cs="Courier New"/>
+          <w:lang w:val="es-ES"/>
+        </w:rPr>
+        <w:t>Todo ello con un diseño agradable a la vista y una estructura clara que evita que el usuario se pierda o se frustre durante el uso de la aplicación.</w:t>
+      </w:r>
+    </w:p>
+    <w:p>
+      <w:pPr>
+        <w:spacing w:before="0" w:line="240" w:lineRule="auto"/>
+        <w:rPr>
           <w:rFonts w:ascii="Arial" w:eastAsia="Times New Roman" w:hAnsi="Arial" w:cs="Arial"/>
           <w:lang w:val="es-ES"/>
         </w:rPr>
       </w:pPr>
-    </w:p>
-    <w:p>
-      <w:pPr>
-        <w:spacing w:before="0" w:line="240" w:lineRule="auto"/>
-        <w:jc w:val="both"/>
+      <w:r>
         <w:rPr>
           <w:rFonts w:ascii="Arial" w:eastAsia="Times New Roman" w:hAnsi="Arial" w:cs="Arial"/>
           <w:lang w:val="es-ES"/>
         </w:rPr>
-      </w:pPr>
-      <w:r>
-        <w:rPr>
-          <w:rFonts w:ascii="Arial" w:eastAsia="Times New Roman" w:hAnsi="Arial" w:cs="Arial"/>
-          <w:lang w:val="es-ES"/>
-        </w:rPr>
-        <w:t xml:space="preserve">Basado en las metodologías de trabajo más utilizadas en la industria, como Scrum y Kanban, y utilizando tecnologías actuales, se ha decidido desarrollar esta plataforma desde cero. Se trata de una aplicación web desarrollada con Spring </w:t>
-      </w:r>
-      <w:proofErr w:type="spellStart"/>
-      <w:r>
-        <w:rPr>
-          <w:rFonts w:ascii="Arial" w:eastAsia="Times New Roman" w:hAnsi="Arial" w:cs="Arial"/>
-          <w:lang w:val="es-ES"/>
-        </w:rPr>
-        <w:t>Boot</w:t>
-      </w:r>
-      <w:proofErr w:type="spellEnd"/>
-      <w:r>
-        <w:rPr>
-          <w:rFonts w:ascii="Arial" w:eastAsia="Times New Roman" w:hAnsi="Arial" w:cs="Arial"/>
-          <w:lang w:val="es-ES"/>
-        </w:rPr>
-        <w:t xml:space="preserve">, Visual Studio </w:t>
-      </w:r>
-      <w:proofErr w:type="spellStart"/>
-      <w:r>
-        <w:rPr>
-          <w:rFonts w:ascii="Arial" w:eastAsia="Times New Roman" w:hAnsi="Arial" w:cs="Arial"/>
-          <w:lang w:val="es-ES"/>
-        </w:rPr>
-        <w:t>Code</w:t>
-      </w:r>
-      <w:proofErr w:type="spellEnd"/>
-      <w:r>
-        <w:rPr>
-          <w:rFonts w:ascii="Arial" w:eastAsia="Times New Roman" w:hAnsi="Arial" w:cs="Arial"/>
-          <w:lang w:val="es-ES"/>
-        </w:rPr>
-        <w:t xml:space="preserve"> y una base de datos MySQL, con control de versiones a través de GitHub, pensada específicamente para entornos colaborativos y equipos de trabajo.</w:t>
-      </w:r>
-    </w:p>
-    <w:p>
-      <w:pPr>
-        <w:spacing w:before="0" w:line="240" w:lineRule="auto"/>
-        <w:jc w:val="both"/>
-        <w:rPr>
-          <w:rFonts w:ascii="Arial" w:eastAsia="Times New Roman" w:hAnsi="Arial" w:cs="Arial"/>
-          <w:lang w:val="es-ES"/>
-        </w:rPr>
-      </w:pPr>
-    </w:p>
-    <w:p>
-      <w:pPr>
-        <w:spacing w:before="0" w:line="240" w:lineRule="auto"/>
-        <w:jc w:val="both"/>
-        <w:rPr>
-          <w:rFonts w:ascii="Arial" w:eastAsia="Times New Roman" w:hAnsi="Arial" w:cs="Arial"/>
-          <w:lang w:val="es-ES"/>
-        </w:rPr>
-      </w:pPr>
-      <w:r>
-        <w:rPr>
-          <w:rFonts w:ascii="Arial" w:eastAsia="Times New Roman" w:hAnsi="Arial" w:cs="Arial"/>
-          <w:lang w:val="es-ES"/>
-        </w:rPr>
-        <w:t xml:space="preserve">Se ha dedicado especial atención al sistema de gestión de proyectos, verdadero núcleo de esta aplicación. Cada proyecto se adapta dinámicamente a su metodología. En los proyectos Scrum, es posible crear historias de usuario, dividirlas en tareas, agruparlas por </w:t>
-      </w:r>
-      <w:proofErr w:type="spellStart"/>
-      <w:r>
-        <w:rPr>
-          <w:rFonts w:ascii="Arial" w:eastAsia="Times New Roman" w:hAnsi="Arial" w:cs="Arial"/>
-          <w:lang w:val="es-ES"/>
-        </w:rPr>
-        <w:t>sprints</w:t>
-      </w:r>
-      <w:proofErr w:type="spellEnd"/>
-      <w:r>
-        <w:rPr>
-          <w:rFonts w:ascii="Arial" w:eastAsia="Times New Roman" w:hAnsi="Arial" w:cs="Arial"/>
-          <w:lang w:val="es-ES"/>
-        </w:rPr>
-        <w:t xml:space="preserve"> y gestionar el sprint backlog, todo desde una interfaz clara y directa. En los proyectos Kanban, el usuario dispone de tableros configurables que permiten arrastrar tareas, organizarlas por columnas personalizadas, y adaptar el flujo de trabajo a las necesidades concretas del equipo. Se ha puesto especial cuidado en que cada metodología se represente de forma clara y útil, permitiendo a los equipos trabajar cómodamente sin barreras técnicas.</w:t>
-      </w:r>
-    </w:p>
-    <w:p>
-      <w:pPr>
-        <w:spacing w:before="0" w:line="240" w:lineRule="auto"/>
-        <w:jc w:val="both"/>
-        <w:rPr>
-          <w:rFonts w:ascii="Arial" w:eastAsia="Times New Roman" w:hAnsi="Arial" w:cs="Arial"/>
-          <w:lang w:val="es-ES"/>
-        </w:rPr>
-      </w:pPr>
-    </w:p>
-    <w:p>
-      <w:pPr>
-        <w:spacing w:before="0" w:line="240" w:lineRule="auto"/>
-        <w:jc w:val="both"/>
-        <w:rPr>
-          <w:rFonts w:ascii="Arial" w:eastAsia="Times New Roman" w:hAnsi="Arial" w:cs="Arial"/>
-          <w:lang w:val="es-ES"/>
-        </w:rPr>
-      </w:pPr>
-      <w:r>
-        <w:rPr>
-          <w:rFonts w:ascii="Arial" w:eastAsia="Times New Roman" w:hAnsi="Arial" w:cs="Arial"/>
-          <w:lang w:val="es-ES"/>
-        </w:rPr>
-        <w:t>Para mantener la atención del usuario y fomentar el trabajo colaborativo, se han integrado múltiples herramientas complementarias, como un sistema de notificaciones inteligente que avisa de tareas asignadas o próximas a vencer, un chat interno por proyecto para mejorar la comunicación entre miembros, y la posibilidad de sincronizar tareas con Google Calendar, haciendo más cómodo su seguimiento.</w:t>
-      </w:r>
-    </w:p>
-    <w:p>
-      <w:pPr>
-        <w:spacing w:before="0" w:line="240" w:lineRule="auto"/>
-        <w:jc w:val="both"/>
-        <w:rPr>
-          <w:rFonts w:ascii="Arial" w:eastAsia="Times New Roman" w:hAnsi="Arial" w:cs="Arial"/>
-          <w:lang w:val="es-ES"/>
-        </w:rPr>
-      </w:pPr>
-    </w:p>
-    <w:p>
-      <w:pPr>
-        <w:spacing w:before="0" w:line="240" w:lineRule="auto"/>
-        <w:jc w:val="both"/>
-        <w:rPr>
-          <w:rFonts w:ascii="Arial" w:eastAsia="Times New Roman" w:hAnsi="Arial" w:cs="Arial"/>
-          <w:lang w:val="es-ES"/>
-        </w:rPr>
-      </w:pPr>
-      <w:r>
-        <w:rPr>
-          <w:rFonts w:ascii="Arial" w:eastAsia="Times New Roman" w:hAnsi="Arial" w:cs="Arial"/>
-          <w:lang w:val="es-ES"/>
-        </w:rPr>
-        <w:t>Otro aspecto importante ha sido la integración con GitHub, que permite importar repositorios, asociar tareas a colaboradores y mantener la coherencia entre la planificación del proyecto y su código fuente. También se ha trabajado en el sistema de autenticación, permitiendo acceder mediante correo y contraseña o utilizando cuentas de Google o GitHub, facilitando así el acceso y vinculación con herramientas externas.</w:t>
-      </w:r>
-    </w:p>
-    <w:p>
-      <w:pPr>
-        <w:spacing w:before="0" w:line="240" w:lineRule="auto"/>
-        <w:jc w:val="both"/>
-        <w:rPr>
-          <w:rFonts w:ascii="Arial" w:eastAsia="Times New Roman" w:hAnsi="Arial" w:cs="Arial"/>
-          <w:lang w:val="es-ES"/>
-        </w:rPr>
-      </w:pPr>
-    </w:p>
-    <w:p>
-      <w:pPr>
-        <w:spacing w:before="0" w:line="240" w:lineRule="auto"/>
-        <w:jc w:val="both"/>
-        <w:rPr>
-          <w:rFonts w:ascii="Arial" w:eastAsia="Times New Roman" w:hAnsi="Arial" w:cs="Arial"/>
-          <w:lang w:val="es-ES"/>
-        </w:rPr>
-      </w:pPr>
-      <w:r>
-        <w:rPr>
-          <w:rFonts w:ascii="Arial" w:eastAsia="Times New Roman" w:hAnsi="Arial" w:cs="Arial"/>
-          <w:lang w:val="es-ES"/>
-        </w:rPr>
-        <w:t xml:space="preserve">Por último, se ha buscado que la interfaz sea limpia, rápida e intuitiva. Desde la página de inicio hasta el </w:t>
-      </w:r>
-      <w:proofErr w:type="spellStart"/>
-      <w:r>
-        <w:rPr>
-          <w:rFonts w:ascii="Arial" w:eastAsia="Times New Roman" w:hAnsi="Arial" w:cs="Arial"/>
-          <w:lang w:val="es-ES"/>
-        </w:rPr>
-        <w:t>dashboard</w:t>
-      </w:r>
-      <w:proofErr w:type="spellEnd"/>
-      <w:r>
-        <w:rPr>
-          <w:rFonts w:ascii="Arial" w:eastAsia="Times New Roman" w:hAnsi="Arial" w:cs="Arial"/>
-          <w:lang w:val="es-ES"/>
-        </w:rPr>
-        <w:t xml:space="preserve"> de proyectos, cada apartado ha sido pensado </w:t>
-      </w:r>
-      <w:r>
-        <w:rPr>
-          <w:rFonts w:ascii="Arial" w:eastAsia="Times New Roman" w:hAnsi="Arial" w:cs="Arial"/>
-          <w:lang w:val="es-ES"/>
-        </w:rPr>
-        <w:lastRenderedPageBreak/>
-        <w:t>para que el usuario se sienta cómodo, pueda navegar con fluidez y configure su entorno de trabajo sin complicaciones. Todo ello con un diseño agradable a la vista y una estructura clara que evita que el usuario se pierda o se frustre durante el uso de la aplicación.</w:t>
-      </w:r>
-    </w:p>
-    <w:p>
-      <w:pPr>
-        <w:spacing w:before="0" w:line="240" w:lineRule="auto"/>
-        <w:rPr>
-          <w:rFonts w:ascii="Arial" w:eastAsia="Times New Roman" w:hAnsi="Arial" w:cs="Arial"/>
-          <w:lang w:val="es-ES"/>
-        </w:rPr>
-      </w:pPr>
-      <w:r>
-        <w:rPr>
-          <w:rFonts w:ascii="Arial" w:eastAsia="Times New Roman" w:hAnsi="Arial" w:cs="Arial"/>
-          <w:lang w:val="es-ES"/>
-        </w:rPr>
         <w:br w:type="page"/>
       </w:r>
     </w:p>
     <w:p>
       <w:pPr>
         <w:pStyle w:val="Ttulo"/>
+        <w:jc w:val="center"/>
         <w:outlineLvl w:val="0"/>
         <w:rPr>
-          <w:rFonts w:ascii="Arial" w:eastAsia="Times New Roman" w:hAnsi="Arial" w:cs="Arial"/>
+          <w:rFonts w:ascii="Courier New" w:eastAsia="Times New Roman" w:hAnsi="Courier New" w:cs="Courier New"/>
           <w:b/>
           <w:bCs/>
           <w:sz w:val="28"/>
@@ -1075,11 +1430,10 @@
           <w:lang w:val="es-ES"/>
         </w:rPr>
       </w:pPr>
-      <w:bookmarkStart w:id="1" w:name="_Toc197973884"/>
-      <w:proofErr w:type="spellStart"/>
-      <w:r>
-        <w:rPr>
-          <w:rFonts w:ascii="Arial" w:eastAsia="Times New Roman" w:hAnsi="Arial" w:cs="Arial"/>
+      <w:bookmarkStart w:id="0" w:name="_Toc197977585"/>
+      <w:r>
+        <w:rPr>
+          <w:rFonts w:ascii="Courier New" w:eastAsia="Times New Roman" w:hAnsi="Courier New" w:cs="Courier New"/>
           <w:b/>
           <w:bCs/>
           <w:sz w:val="28"/>
@@ -1087,1030 +1441,1468 @@
           <w:lang w:val="es-ES"/>
         </w:rPr>
         <w:lastRenderedPageBreak/>
-        <w:t>Introduccion</w:t>
-      </w:r>
-      <w:bookmarkEnd w:id="1"/>
-      <w:proofErr w:type="spellEnd"/>
-    </w:p>
-    <w:p>
-      <w:pPr>
-        <w:rPr>
-          <w:lang w:val="es-ES"/>
-        </w:rPr>
-      </w:pPr>
-    </w:p>
-    <w:p>
-      <w:pPr>
-        <w:rPr>
-          <w:lang w:val="es-ES"/>
-        </w:rPr>
-      </w:pPr>
-    </w:p>
-    <w:p>
-      <w:pPr>
-        <w:spacing w:before="0" w:line="240" w:lineRule="auto"/>
-        <w:jc w:val="both"/>
-        <w:rPr>
-          <w:rFonts w:ascii="Arial" w:eastAsia="Times New Roman" w:hAnsi="Arial" w:cs="Arial"/>
-          <w:lang w:val="es-ES"/>
-        </w:rPr>
-      </w:pPr>
-      <w:r>
-        <w:rPr>
-          <w:rFonts w:ascii="Arial" w:eastAsia="Times New Roman" w:hAnsi="Arial" w:cs="Arial"/>
-          <w:lang w:val="es-ES"/>
-        </w:rPr>
-        <w:br w:type="page"/>
-      </w:r>
-    </w:p>
-    <w:p>
-      <w:pPr>
-        <w:spacing w:before="0" w:line="240" w:lineRule="auto"/>
-        <w:jc w:val="both"/>
-        <w:rPr>
-          <w:rFonts w:ascii="Arial" w:eastAsia="Times New Roman" w:hAnsi="Arial" w:cs="Arial"/>
-          <w:lang w:val="es-ES"/>
-        </w:rPr>
-      </w:pPr>
-    </w:p>
-    <w:p>
-      <w:pPr>
-        <w:spacing w:before="0" w:line="240" w:lineRule="auto"/>
-        <w:rPr>
-          <w:rFonts w:ascii="Arial" w:eastAsia="Times New Roman" w:hAnsi="Arial" w:cs="Arial"/>
-          <w:b/>
-          <w:bCs/>
-          <w:spacing w:val="-10"/>
-          <w:kern w:val="28"/>
-          <w:sz w:val="28"/>
-          <w:szCs w:val="28"/>
-          <w:lang w:val="es-ES"/>
-        </w:rPr>
-      </w:pPr>
-    </w:p>
-    <w:p>
-      <w:pPr>
-        <w:pStyle w:val="Ttulo"/>
-        <w:rPr>
-          <w:rFonts w:ascii="Arial" w:eastAsia="Times New Roman" w:hAnsi="Arial" w:cs="Arial"/>
+        <w:t>1.</w:t>
+      </w:r>
+      <w:r>
+        <w:rPr>
+          <w:rFonts w:ascii="Courier New" w:eastAsia="Times New Roman" w:hAnsi="Courier New" w:cs="Courier New"/>
           <w:b/>
           <w:bCs/>
           <w:sz w:val="28"/>
           <w:szCs w:val="28"/>
           <w:lang w:val="es-ES"/>
         </w:rPr>
-      </w:pPr>
-      <w:r>
+        <w:t>Introducción</w:t>
+      </w:r>
+      <w:bookmarkEnd w:id="0"/>
+    </w:p>
+    <w:p>
+      <w:pPr>
+        <w:rPr>
+          <w:lang w:val="es-ES"/>
+        </w:rPr>
+      </w:pPr>
+    </w:p>
+    <w:p>
+      <w:pPr>
+        <w:spacing w:before="0"/>
+        <w:jc w:val="both"/>
+        <w:rPr>
+          <w:rFonts w:ascii="Courier New" w:hAnsi="Courier New" w:cs="Courier New"/>
+        </w:rPr>
+      </w:pPr>
+      <w:r>
+        <w:rPr>
+          <w:rFonts w:ascii="Courier New" w:hAnsi="Courier New" w:cs="Courier New"/>
+        </w:rPr>
+        <w:t>El proyecto nace como respuesta a la creciente necesidad de contar con herramientas de gestión de proyectos accesibles, funcionales y adaptadas a los nuevos entornos de trabajo colaborativos.</w:t>
+      </w:r>
+    </w:p>
+    <w:p>
+      <w:pPr>
+        <w:spacing w:before="0"/>
+        <w:jc w:val="both"/>
+        <w:rPr>
+          <w:rFonts w:ascii="Courier New" w:hAnsi="Courier New" w:cs="Courier New"/>
+        </w:rPr>
+      </w:pPr>
+    </w:p>
+    <w:p>
+      <w:pPr>
+        <w:spacing w:before="0"/>
+        <w:jc w:val="both"/>
+        <w:rPr>
+          <w:rFonts w:ascii="Courier New" w:hAnsi="Courier New" w:cs="Courier New"/>
+        </w:rPr>
+      </w:pPr>
+      <w:r>
+        <w:rPr>
+          <w:rFonts w:ascii="Courier New" w:hAnsi="Courier New" w:cs="Courier New"/>
+        </w:rPr>
+        <w:t>Tras analizar las plataformas más populares del mercado, se detectó una clara barrera: la mayoría requieren de suscripciones de pago para acceder a funcionalidades realmente útiles, lo que limita su uso a empresas con mayores recursos.</w:t>
+      </w:r>
+    </w:p>
+    <w:p>
+      <w:pPr>
+        <w:spacing w:before="0"/>
+        <w:jc w:val="both"/>
+        <w:rPr>
+          <w:rFonts w:ascii="Courier New" w:hAnsi="Courier New" w:cs="Courier New"/>
+        </w:rPr>
+      </w:pPr>
+    </w:p>
+    <w:p>
+      <w:pPr>
+        <w:spacing w:before="0"/>
+        <w:jc w:val="both"/>
+        <w:rPr>
+          <w:rFonts w:ascii="Courier New" w:hAnsi="Courier New" w:cs="Courier New"/>
+        </w:rPr>
+      </w:pPr>
+      <w:r>
+        <w:rPr>
+          <w:rFonts w:ascii="Courier New" w:hAnsi="Courier New" w:cs="Courier New"/>
+        </w:rPr>
+        <w:t>Con esta premisa, se ha desarrollado una aplicación web pensada para equipos de trabajo y pequeñas empresas, que permite gestionar sus proyectos de forma profesional, aprovechando las tecnologías actuales y ofreciendo una experiencia fluida, moderna y personalizable.</w:t>
+      </w:r>
+    </w:p>
+    <w:p>
+      <w:pPr>
+        <w:spacing w:before="0"/>
+        <w:jc w:val="both"/>
+        <w:rPr>
+          <w:rFonts w:ascii="Courier New" w:hAnsi="Courier New" w:cs="Courier New"/>
+        </w:rPr>
+      </w:pPr>
+    </w:p>
+    <w:p>
+      <w:pPr>
+        <w:spacing w:before="0"/>
+        <w:jc w:val="both"/>
+        <w:rPr>
+          <w:rFonts w:ascii="Courier New" w:hAnsi="Courier New" w:cs="Courier New"/>
+        </w:rPr>
+      </w:pPr>
+      <w:r>
+        <w:rPr>
+          <w:rFonts w:ascii="Courier New" w:hAnsi="Courier New" w:cs="Courier New"/>
+        </w:rPr>
+        <w:t>A través de esta plataforma, los usuarios pueden organizar sus tareas, colaborar en tiempo real, y adaptar su flujo de trabajo ya sea con metodologías ágiles como Scrum o visuales como Kanban.</w:t>
+      </w:r>
+    </w:p>
+    <w:p>
+      <w:pPr>
+        <w:spacing w:before="0"/>
+        <w:jc w:val="both"/>
+        <w:rPr>
+          <w:rFonts w:ascii="Courier New" w:hAnsi="Courier New" w:cs="Courier New"/>
+        </w:rPr>
+      </w:pPr>
+    </w:p>
+    <w:p>
+      <w:pPr>
+        <w:spacing w:before="0"/>
+        <w:jc w:val="both"/>
+        <w:rPr>
+          <w:rFonts w:ascii="Courier New" w:hAnsi="Courier New" w:cs="Courier New"/>
+        </w:rPr>
+      </w:pPr>
+      <w:r>
+        <w:rPr>
+          <w:rFonts w:ascii="Courier New" w:hAnsi="Courier New" w:cs="Courier New"/>
+        </w:rPr>
+        <w:t>Uno de los principales objetivos ha sido evitar que la gestión del proyecto se convierta en un proceso monótono o encorsetado.</w:t>
+      </w:r>
+      <w:r>
+        <w:rPr>
+          <w:rFonts w:ascii="Courier New" w:hAnsi="Courier New" w:cs="Courier New"/>
+        </w:rPr>
+        <w:t xml:space="preserve"> </w:t>
+      </w:r>
+      <w:r>
+        <w:rPr>
+          <w:rFonts w:ascii="Courier New" w:hAnsi="Courier New" w:cs="Courier New"/>
+        </w:rPr>
+        <w:t>Para ello, se han implementado múltiples funcionalidades que aportan dinamismo a la herramienta, como tableros totalmente personalizables, integración con GitHub, sincronización con Google Calendar, un sistema de notificaciones inteligente y un chat por proyecto, todo enfocado a mejorar la experiencia del usuario y mantener su atención y eficiencia.</w:t>
+      </w:r>
+    </w:p>
+    <w:p>
+      <w:pPr>
+        <w:spacing w:before="0"/>
+        <w:jc w:val="both"/>
+        <w:rPr>
+          <w:rFonts w:ascii="Courier New" w:hAnsi="Courier New" w:cs="Courier New"/>
+        </w:rPr>
+      </w:pPr>
+    </w:p>
+    <w:p>
+      <w:pPr>
+        <w:spacing w:before="0"/>
+        <w:jc w:val="both"/>
+        <w:rPr>
+          <w:rFonts w:ascii="Courier New" w:hAnsi="Courier New" w:cs="Courier New"/>
+          <w:lang w:val="es-ES"/>
+        </w:rPr>
+      </w:pPr>
+      <w:r>
+        <w:rPr>
+          <w:rFonts w:ascii="Courier New" w:hAnsi="Courier New" w:cs="Courier New"/>
+        </w:rPr>
+        <w:t>A continuación, se desarrollarán de forma detallada todos los aspectos del proyecto, desde la idea inicial hasta la implementación completa de todas sus funcionalidades.</w:t>
+      </w:r>
+    </w:p>
+    <w:p>
+      <w:pPr>
+        <w:rPr>
+          <w:lang w:val="es-ES"/>
+        </w:rPr>
+      </w:pPr>
+    </w:p>
+    <w:p>
+      <w:pPr>
+        <w:spacing w:before="0" w:line="240" w:lineRule="auto"/>
+        <w:jc w:val="both"/>
         <w:rPr>
           <w:rFonts w:ascii="Arial" w:eastAsia="Times New Roman" w:hAnsi="Arial" w:cs="Arial"/>
+          <w:lang w:val="es-ES"/>
+        </w:rPr>
+      </w:pPr>
+      <w:r>
+        <w:rPr>
+          <w:rFonts w:ascii="Arial" w:eastAsia="Times New Roman" w:hAnsi="Arial" w:cs="Arial"/>
+          <w:lang w:val="es-ES"/>
+        </w:rPr>
+        <w:br w:type="page"/>
+      </w:r>
+    </w:p>
+    <w:p>
+      <w:pPr>
+        <w:pStyle w:val="Ttulo2"/>
+        <w:jc w:val="center"/>
+        <w:rPr>
+          <w:rFonts w:ascii="Courier New" w:eastAsia="Times New Roman" w:hAnsi="Courier New" w:cs="Courier New"/>
+          <w:color w:val="auto"/>
+          <w:lang w:val="es-ES"/>
+        </w:rPr>
+      </w:pPr>
+      <w:bookmarkStart w:id="1" w:name="_Toc197977586"/>
+      <w:r>
+        <w:rPr>
+          <w:rFonts w:ascii="Courier New" w:eastAsia="Times New Roman" w:hAnsi="Courier New" w:cs="Courier New"/>
+          <w:color w:val="auto"/>
+          <w:lang w:val="es-ES"/>
+        </w:rPr>
+        <w:lastRenderedPageBreak/>
+        <w:t>Planteamiento del problema</w:t>
+      </w:r>
+      <w:bookmarkEnd w:id="1"/>
+    </w:p>
+    <w:p>
+      <w:pPr>
+        <w:spacing w:before="0" w:line="240" w:lineRule="auto"/>
+        <w:jc w:val="center"/>
+        <w:rPr>
+          <w:rFonts w:ascii="Courier New" w:eastAsia="Times New Roman" w:hAnsi="Courier New" w:cs="Courier New"/>
           <w:b/>
           <w:bCs/>
           <w:sz w:val="28"/>
           <w:szCs w:val="28"/>
           <w:lang w:val="es-ES"/>
         </w:rPr>
-        <w:t>Organización del trabajo</w:t>
-      </w:r>
-    </w:p>
-    <w:p>
-      <w:pPr>
-        <w:rPr>
+      </w:pPr>
+    </w:p>
+    <w:p>
+      <w:pPr>
+        <w:spacing w:before="0" w:line="240" w:lineRule="auto"/>
+        <w:jc w:val="both"/>
+        <w:rPr>
+          <w:rFonts w:ascii="Courier New" w:hAnsi="Courier New" w:cs="Courier New"/>
+        </w:rPr>
+      </w:pPr>
+      <w:r>
+        <w:rPr>
+          <w:rFonts w:ascii="Courier New" w:hAnsi="Courier New" w:cs="Courier New"/>
+        </w:rPr>
+        <w:t>La idea de desarrollar esta plataforma de gestión de proyectos surge tras analizar las herramientas más utilizadas en entornos colaborativos y descubrir que, en su mayoría, son soluciones limitadas por planes de pago o con funcionalidades restringidas que no siempre se ajustan a las verdaderas necesidades de los equipos.</w:t>
+      </w:r>
+    </w:p>
+    <w:p>
+      <w:pPr>
+        <w:spacing w:before="0" w:line="240" w:lineRule="auto"/>
+        <w:jc w:val="both"/>
+        <w:rPr>
+          <w:rFonts w:ascii="Courier New" w:hAnsi="Courier New" w:cs="Courier New"/>
+        </w:rPr>
+      </w:pPr>
+    </w:p>
+    <w:p>
+      <w:pPr>
+        <w:spacing w:before="0" w:line="240" w:lineRule="auto"/>
+        <w:jc w:val="both"/>
+        <w:rPr>
+          <w:rFonts w:ascii="Courier New" w:hAnsi="Courier New" w:cs="Courier New"/>
+        </w:rPr>
+      </w:pPr>
+      <w:r>
+        <w:rPr>
+          <w:rFonts w:ascii="Courier New" w:hAnsi="Courier New" w:cs="Courier New"/>
+        </w:rPr>
+        <w:t>Este proyecto nace con el propósito de ir un paso más allá, ofreciendo una alternativa gratuita y flexible que permita a cualquier equipo organizar su trabajo de forma eficiente sin barreras económicas</w:t>
+      </w:r>
+      <w:r>
+        <w:rPr>
+          <w:rFonts w:ascii="Courier New" w:hAnsi="Courier New" w:cs="Courier New"/>
+        </w:rPr>
+        <w:t>.</w:t>
+      </w:r>
+    </w:p>
+    <w:p>
+      <w:pPr>
+        <w:spacing w:before="0" w:line="240" w:lineRule="auto"/>
+        <w:jc w:val="both"/>
+        <w:rPr>
+          <w:rFonts w:ascii="Courier New" w:hAnsi="Courier New" w:cs="Courier New"/>
+        </w:rPr>
+      </w:pPr>
+    </w:p>
+    <w:p>
+      <w:pPr>
+        <w:spacing w:before="0" w:line="240" w:lineRule="auto"/>
+        <w:jc w:val="both"/>
+        <w:rPr>
+          <w:rFonts w:ascii="Courier New" w:hAnsi="Courier New" w:cs="Courier New"/>
+        </w:rPr>
+      </w:pPr>
+      <w:r>
+        <w:rPr>
+          <w:rFonts w:ascii="Courier New" w:hAnsi="Courier New" w:cs="Courier New"/>
+        </w:rPr>
+        <w:t>Uno de los principales retos abordados ha sido construir una solución que no solo sea funcional, sino también intuitiva y adaptable a distintos estilos de trabajo.</w:t>
+      </w:r>
+    </w:p>
+    <w:p>
+      <w:pPr>
+        <w:spacing w:before="0" w:line="240" w:lineRule="auto"/>
+        <w:jc w:val="both"/>
+        <w:rPr>
+          <w:rFonts w:ascii="Courier New" w:hAnsi="Courier New" w:cs="Courier New"/>
+        </w:rPr>
+      </w:pPr>
+    </w:p>
+    <w:p>
+      <w:pPr>
+        <w:spacing w:before="0" w:line="240" w:lineRule="auto"/>
+        <w:jc w:val="both"/>
+        <w:rPr>
+          <w:rFonts w:ascii="Courier New" w:hAnsi="Courier New" w:cs="Courier New"/>
+        </w:rPr>
+      </w:pPr>
+      <w:r>
+        <w:rPr>
+          <w:rFonts w:ascii="Courier New" w:hAnsi="Courier New" w:cs="Courier New"/>
+        </w:rPr>
+        <w:t>En muchas plataformas actuales se detecta una cierta rigidez a la hora de implementar metodologías como Scrum o Kanban, lo que frustra la experiencia del usuario y limita su capacidad para gestionar los proyectos a su manera. Aquí, en cambio, se ha apostado por una arquitectura que permita moldear la aplicación al flujo real de trabajo de cada equipo.</w:t>
+      </w:r>
+    </w:p>
+    <w:p>
+      <w:pPr>
+        <w:spacing w:before="0" w:line="240" w:lineRule="auto"/>
+        <w:jc w:val="both"/>
+        <w:rPr>
+          <w:rFonts w:ascii="Courier New" w:hAnsi="Courier New" w:cs="Courier New"/>
+        </w:rPr>
+      </w:pPr>
+    </w:p>
+    <w:p>
+      <w:pPr>
+        <w:spacing w:before="0" w:line="240" w:lineRule="auto"/>
+        <w:jc w:val="both"/>
+        <w:rPr>
+          <w:rFonts w:ascii="Courier New" w:hAnsi="Courier New" w:cs="Courier New"/>
+        </w:rPr>
+      </w:pPr>
+      <w:r>
+        <w:rPr>
+          <w:rFonts w:ascii="Courier New" w:hAnsi="Courier New" w:cs="Courier New"/>
+        </w:rPr>
+        <w:t>La aplicación está pensada para todo tipo de usuarios, desde estudiantes hasta equipos profesionales, gracias a una interfaz limpia, opciones de personalización, y un enfoque centrado en la colaboración.</w:t>
+      </w:r>
+    </w:p>
+    <w:p>
+      <w:pPr>
+        <w:spacing w:before="0" w:line="240" w:lineRule="auto"/>
+        <w:jc w:val="both"/>
+        <w:rPr>
+          <w:rFonts w:ascii="Courier New" w:hAnsi="Courier New" w:cs="Courier New"/>
+        </w:rPr>
+      </w:pPr>
+    </w:p>
+    <w:p>
+      <w:pPr>
+        <w:spacing w:before="0" w:line="240" w:lineRule="auto"/>
+        <w:jc w:val="both"/>
+        <w:rPr>
+          <w:rFonts w:ascii="Courier New" w:hAnsi="Courier New" w:cs="Courier New"/>
+        </w:rPr>
+      </w:pPr>
+      <w:r>
+        <w:rPr>
+          <w:rFonts w:ascii="Courier New" w:hAnsi="Courier New" w:cs="Courier New"/>
+        </w:rPr>
+        <w:t>El objetivo no es solo gestionar tareas, sino fomentar una dinámica de trabajo ágil, transparente y continua, donde los usuarios puedan comunicarse, planificar sprints, asignar tareas y ver el progreso de un proyecto de forma clara y visual.</w:t>
+      </w:r>
+    </w:p>
+    <w:p>
+      <w:pPr>
+        <w:spacing w:before="0" w:line="240" w:lineRule="auto"/>
+        <w:jc w:val="both"/>
+        <w:rPr>
+          <w:rFonts w:ascii="Courier New" w:hAnsi="Courier New" w:cs="Courier New"/>
+        </w:rPr>
+      </w:pPr>
+    </w:p>
+    <w:p>
+      <w:pPr>
+        <w:spacing w:before="0" w:line="240" w:lineRule="auto"/>
+        <w:jc w:val="both"/>
+        <w:rPr>
+          <w:rFonts w:ascii="Courier New" w:eastAsia="Times New Roman" w:hAnsi="Courier New" w:cs="Courier New"/>
           <w:lang w:val="es-ES"/>
         </w:rPr>
       </w:pPr>
-    </w:p>
-    <w:p>
-      <w:pPr>
-        <w:pStyle w:val="Ttulo"/>
-        <w:rPr>
-          <w:rFonts w:ascii="Arial" w:eastAsia="Times New Roman" w:hAnsi="Arial" w:cs="Arial"/>
+      <w:r>
+        <w:rPr>
+          <w:rFonts w:ascii="Courier New" w:hAnsi="Courier New" w:cs="Courier New"/>
+        </w:rPr>
+        <w:t>Con todo esto, se espera alcanzar un amplio rango de usuarios, desde jóvenes que comienzan a trabajar en equipo en sus primeros proyectos hasta empresas que buscan una solución ligera, potente y sin costes ocultos. Se trata, en definitiva, de una herramienta sin barreras, con potencial de crecimiento continuo y sin límites definidos en cuanto a su evolución y adopción.</w:t>
+      </w:r>
+    </w:p>
+    <w:p>
+      <w:pPr>
+        <w:pStyle w:val="Ttulo2"/>
+        <w:jc w:val="center"/>
+        <w:rPr>
+          <w:rFonts w:ascii="Courier New" w:eastAsia="Times New Roman" w:hAnsi="Courier New" w:cs="Courier New"/>
+          <w:color w:val="auto"/>
+          <w:lang w:val="es-ES"/>
+        </w:rPr>
+      </w:pPr>
+      <w:r>
+        <w:rPr>
+          <w:rFonts w:ascii="Courier New" w:eastAsia="Times New Roman" w:hAnsi="Courier New" w:cs="Courier New"/>
+          <w:lang w:val="es-ES"/>
+        </w:rPr>
+        <w:br w:type="page"/>
+      </w:r>
+      <w:bookmarkStart w:id="2" w:name="_Toc197977587"/>
+      <w:r>
+        <w:rPr>
+          <w:rFonts w:ascii="Courier New" w:eastAsia="Times New Roman" w:hAnsi="Courier New" w:cs="Courier New"/>
+          <w:color w:val="auto"/>
+          <w:lang w:val="es-ES"/>
+        </w:rPr>
+        <w:lastRenderedPageBreak/>
+        <w:t>Objetivos</w:t>
+      </w:r>
+      <w:bookmarkEnd w:id="2"/>
+    </w:p>
+    <w:p>
+      <w:pPr>
+        <w:rPr>
+          <w:lang w:val="es-ES"/>
+        </w:rPr>
+      </w:pPr>
+    </w:p>
+    <w:p>
+      <w:pPr>
+        <w:spacing w:before="0"/>
+        <w:jc w:val="both"/>
+        <w:rPr>
+          <w:rFonts w:ascii="Courier New" w:hAnsi="Courier New" w:cs="Courier New"/>
+        </w:rPr>
+      </w:pPr>
+      <w:r>
+        <w:rPr>
+          <w:rFonts w:ascii="Courier New" w:hAnsi="Courier New" w:cs="Courier New"/>
+        </w:rPr>
+        <w:t>Los objetivos establecidos a la hora de desarrollar esta plataforma de gestión de proyectos estuvieron claros desde el principio, ya que el equipo conocía bien las carencias de las herramientas actuales y tenía una visión clara de lo que un usuario necesita al enfrentarse al trabajo colaborativo. Desde el inicio se ha buscado construir una solución que cumpla los siguientes objetivos:</w:t>
+      </w:r>
+    </w:p>
+    <w:p>
+      <w:pPr>
+        <w:spacing w:before="0"/>
+        <w:jc w:val="both"/>
+        <w:rPr>
+          <w:rFonts w:ascii="Courier New" w:hAnsi="Courier New" w:cs="Courier New"/>
+        </w:rPr>
+      </w:pPr>
+    </w:p>
+    <w:p>
+      <w:pPr>
+        <w:pStyle w:val="Prrafodelista"/>
+        <w:numPr>
+          <w:ilvl w:val="0"/>
+          <w:numId w:val="5"/>
+        </w:numPr>
+        <w:spacing w:before="0"/>
+        <w:jc w:val="both"/>
+        <w:rPr>
+          <w:rFonts w:ascii="Courier New" w:hAnsi="Courier New" w:cs="Courier New"/>
+        </w:rPr>
+      </w:pPr>
+      <w:r>
+        <w:rPr>
+          <w:rFonts w:ascii="Courier New" w:hAnsi="Courier New" w:cs="Courier New"/>
+        </w:rPr>
+        <w:t xml:space="preserve">Crear una plataforma de gestión de proyectos flexible que permita trabajar con metodologías ágiles como Scrum o </w:t>
+      </w:r>
+      <w:r>
+        <w:rPr>
+          <w:rFonts w:ascii="Courier New" w:hAnsi="Courier New" w:cs="Courier New"/>
+        </w:rPr>
+        <w:t xml:space="preserve">proyectos </w:t>
+      </w:r>
+      <w:r>
+        <w:rPr>
+          <w:rFonts w:ascii="Courier New" w:hAnsi="Courier New" w:cs="Courier New"/>
+        </w:rPr>
+        <w:t>Kanban, sin imponer limitaciones y adaptándose a la estructura de cada equipo.</w:t>
+      </w:r>
+    </w:p>
+    <w:p>
+      <w:pPr>
+        <w:spacing w:before="0"/>
+        <w:jc w:val="both"/>
+        <w:rPr>
+          <w:rFonts w:ascii="Courier New" w:hAnsi="Courier New" w:cs="Courier New"/>
+        </w:rPr>
+      </w:pPr>
+    </w:p>
+    <w:p>
+      <w:pPr>
+        <w:pStyle w:val="Prrafodelista"/>
+        <w:numPr>
+          <w:ilvl w:val="0"/>
+          <w:numId w:val="5"/>
+        </w:numPr>
+        <w:spacing w:before="0"/>
+        <w:jc w:val="both"/>
+        <w:rPr>
+          <w:rFonts w:ascii="Courier New" w:hAnsi="Courier New" w:cs="Courier New"/>
+        </w:rPr>
+      </w:pPr>
+      <w:r>
+        <w:rPr>
+          <w:rFonts w:ascii="Courier New" w:hAnsi="Courier New" w:cs="Courier New"/>
+        </w:rPr>
+        <w:t>Ofrecer una interfaz moderna e intuitiva que combine una apariencia atractiva con una experiencia de usuario fluida, accesible tanto para principiantes como para profesionales.</w:t>
+      </w:r>
+    </w:p>
+    <w:p>
+      <w:pPr>
+        <w:spacing w:before="0"/>
+        <w:jc w:val="both"/>
+        <w:rPr>
+          <w:rFonts w:ascii="Courier New" w:hAnsi="Courier New" w:cs="Courier New"/>
+        </w:rPr>
+      </w:pPr>
+    </w:p>
+    <w:p>
+      <w:pPr>
+        <w:pStyle w:val="Prrafodelista"/>
+        <w:numPr>
+          <w:ilvl w:val="0"/>
+          <w:numId w:val="5"/>
+        </w:numPr>
+        <w:spacing w:before="0"/>
+        <w:jc w:val="both"/>
+        <w:rPr>
+          <w:rFonts w:ascii="Courier New" w:hAnsi="Courier New" w:cs="Courier New"/>
+        </w:rPr>
+      </w:pPr>
+      <w:r>
+        <w:rPr>
+          <w:rFonts w:ascii="Courier New" w:hAnsi="Courier New" w:cs="Courier New"/>
+        </w:rPr>
+        <w:t>Dotar al sistema de una fuerte integración con servicios externos como GitHub y Google Calendar, permitiendo así automatizar parte del flujo de trabajo y conectar el proyecto con herramientas del día a día.</w:t>
+      </w:r>
+    </w:p>
+    <w:p>
+      <w:pPr>
+        <w:spacing w:before="0"/>
+        <w:jc w:val="both"/>
+        <w:rPr>
+          <w:rFonts w:ascii="Courier New" w:hAnsi="Courier New" w:cs="Courier New"/>
+        </w:rPr>
+      </w:pPr>
+    </w:p>
+    <w:p>
+      <w:pPr>
+        <w:pStyle w:val="Prrafodelista"/>
+        <w:numPr>
+          <w:ilvl w:val="0"/>
+          <w:numId w:val="5"/>
+        </w:numPr>
+        <w:spacing w:before="0"/>
+        <w:jc w:val="both"/>
+        <w:rPr>
+          <w:rFonts w:ascii="Courier New" w:hAnsi="Courier New" w:cs="Courier New"/>
+        </w:rPr>
+      </w:pPr>
+      <w:r>
+        <w:rPr>
+          <w:rFonts w:ascii="Courier New" w:hAnsi="Courier New" w:cs="Courier New"/>
+        </w:rPr>
+        <w:t>Fomentar la colaboración y la comunicación dentro de los proyectos, integrando funciones como chat por proyecto, notificaciones inteligentes y asignación personalizada de tareas.</w:t>
+      </w:r>
+    </w:p>
+    <w:p>
+      <w:pPr>
+        <w:spacing w:before="0"/>
+        <w:jc w:val="both"/>
+        <w:rPr>
+          <w:rFonts w:ascii="Courier New" w:hAnsi="Courier New" w:cs="Courier New"/>
+        </w:rPr>
+      </w:pPr>
+    </w:p>
+    <w:p>
+      <w:pPr>
+        <w:pStyle w:val="Prrafodelista"/>
+        <w:numPr>
+          <w:ilvl w:val="0"/>
+          <w:numId w:val="5"/>
+        </w:numPr>
+        <w:spacing w:before="0"/>
+        <w:jc w:val="both"/>
+        <w:rPr>
+          <w:rFonts w:ascii="Courier New" w:hAnsi="Courier New" w:cs="Courier New"/>
+        </w:rPr>
+      </w:pPr>
+      <w:r>
+        <w:rPr>
+          <w:rFonts w:ascii="Courier New" w:hAnsi="Courier New" w:cs="Courier New"/>
+        </w:rPr>
+        <w:t>Diseñar una aplicación escalable, que pueda crecer en funcionalidades y volumen de usuarios sin perder rendimiento, y que permita futuras integraciones en forma de módulos o funcionalidades añadidas.</w:t>
+      </w:r>
+    </w:p>
+    <w:p>
+      <w:pPr>
+        <w:spacing w:before="0"/>
+        <w:jc w:val="both"/>
+        <w:rPr>
+          <w:rFonts w:ascii="Courier New" w:hAnsi="Courier New" w:cs="Courier New"/>
+        </w:rPr>
+      </w:pPr>
+    </w:p>
+    <w:p>
+      <w:pPr>
+        <w:pStyle w:val="Prrafodelista"/>
+        <w:numPr>
+          <w:ilvl w:val="0"/>
+          <w:numId w:val="5"/>
+        </w:numPr>
+        <w:spacing w:before="0"/>
+        <w:jc w:val="both"/>
+        <w:rPr>
+          <w:rFonts w:ascii="Courier New" w:hAnsi="Courier New" w:cs="Courier New"/>
+        </w:rPr>
+      </w:pPr>
+      <w:r>
+        <w:rPr>
+          <w:rFonts w:ascii="Courier New" w:hAnsi="Courier New" w:cs="Courier New"/>
+        </w:rPr>
+        <w:t>Desarrollar una herramienta basada en tecnologías modernas como Spring Boot, MySQL y servicios OAuth para garantizar seguridad, velocidad y una base sólida para futuras actualizaciones y expansiones.</w:t>
+      </w:r>
+    </w:p>
+    <w:p>
+      <w:pPr>
+        <w:spacing w:before="0" w:line="240" w:lineRule="auto"/>
+        <w:jc w:val="both"/>
+        <w:rPr>
+          <w:rFonts w:ascii="Courier New" w:hAnsi="Courier New" w:cs="Courier New"/>
+        </w:rPr>
+      </w:pPr>
+      <w:r>
+        <w:rPr>
+          <w:rFonts w:ascii="Courier New" w:hAnsi="Courier New" w:cs="Courier New"/>
+        </w:rPr>
+        <w:br w:type="page"/>
+      </w:r>
+    </w:p>
+    <w:p>
+      <w:pPr>
+        <w:pStyle w:val="Ttulo2"/>
+        <w:jc w:val="center"/>
+        <w:rPr>
+          <w:rFonts w:ascii="Courier New" w:hAnsi="Courier New" w:cs="Courier New"/>
+          <w:color w:val="auto"/>
+        </w:rPr>
+      </w:pPr>
+      <w:bookmarkStart w:id="3" w:name="_Toc197977588"/>
+      <w:r>
+        <w:rPr>
+          <w:rFonts w:ascii="Courier New" w:hAnsi="Courier New" w:cs="Courier New"/>
+          <w:color w:val="auto"/>
+        </w:rPr>
+        <w:lastRenderedPageBreak/>
+        <w:t>Metodologías</w:t>
+      </w:r>
+      <w:bookmarkEnd w:id="3"/>
+    </w:p>
+    <w:p/>
+    <w:p>
+      <w:pPr>
+        <w:spacing w:before="0"/>
+        <w:jc w:val="both"/>
+        <w:rPr>
+          <w:rFonts w:ascii="Courier New" w:hAnsi="Courier New" w:cs="Courier New"/>
+        </w:rPr>
+      </w:pPr>
+      <w:r>
+        <w:rPr>
+          <w:rFonts w:ascii="Courier New" w:hAnsi="Courier New" w:cs="Courier New"/>
+        </w:rPr>
+        <w:t>Todo lo relacionado con el control del desarrollo de esta plataforma se ha llevado a cabo de una manera sencilla pero efectiva, buscando en todo momento mantener la calidad del código y la coherencia en el proceso de trabajo.</w:t>
+      </w:r>
+    </w:p>
+    <w:p>
+      <w:pPr>
+        <w:spacing w:before="0"/>
+        <w:jc w:val="both"/>
+        <w:rPr>
+          <w:rFonts w:ascii="Courier New" w:hAnsi="Courier New" w:cs="Courier New"/>
+        </w:rPr>
+      </w:pPr>
+    </w:p>
+    <w:p>
+      <w:pPr>
+        <w:spacing w:before="0"/>
+        <w:jc w:val="both"/>
+        <w:rPr>
+          <w:rFonts w:ascii="Courier New" w:hAnsi="Courier New" w:cs="Courier New"/>
+        </w:rPr>
+      </w:pPr>
+      <w:r>
+        <w:rPr>
+          <w:rFonts w:ascii="Courier New" w:hAnsi="Courier New" w:cs="Courier New"/>
+        </w:rPr>
+        <w:t>Desde un primer momento se utilizó GitHub como sistema de control de versiones, lo que ha permitido que todos los integrantes del equipo pudieran trabajar simultáneamente en las distintas funcionalidades, sin poner en riesgo la estabilidad del proyecto.</w:t>
+      </w:r>
+    </w:p>
+    <w:p>
+      <w:pPr>
+        <w:spacing w:before="0"/>
+        <w:jc w:val="both"/>
+        <w:rPr>
+          <w:rFonts w:ascii="Courier New" w:hAnsi="Courier New" w:cs="Courier New"/>
+        </w:rPr>
+      </w:pPr>
+    </w:p>
+    <w:p>
+      <w:pPr>
+        <w:spacing w:before="0"/>
+        <w:jc w:val="both"/>
+        <w:rPr>
+          <w:rFonts w:ascii="Courier New" w:hAnsi="Courier New" w:cs="Courier New"/>
+        </w:rPr>
+      </w:pPr>
+      <w:r>
+        <w:rPr>
+          <w:rFonts w:ascii="Courier New" w:hAnsi="Courier New" w:cs="Courier New"/>
+        </w:rPr>
+        <w:t>Además, gracias al uso de ramas y pull requests, se ha podido mantener una trazabilidad clara de cada avance.</w:t>
+      </w:r>
+    </w:p>
+    <w:p>
+      <w:pPr>
+        <w:spacing w:before="0"/>
+        <w:jc w:val="both"/>
+        <w:rPr>
+          <w:rFonts w:ascii="Courier New" w:hAnsi="Courier New" w:cs="Courier New"/>
+        </w:rPr>
+      </w:pPr>
+    </w:p>
+    <w:p>
+      <w:pPr>
+        <w:spacing w:before="0"/>
+        <w:jc w:val="both"/>
+        <w:rPr>
+          <w:rFonts w:ascii="Courier New" w:hAnsi="Courier New" w:cs="Courier New"/>
+        </w:rPr>
+      </w:pPr>
+      <w:r>
+        <w:rPr>
+          <w:rFonts w:ascii="Courier New" w:hAnsi="Courier New" w:cs="Courier New"/>
+        </w:rPr>
+        <w:t>Durante las fases iniciales del desarrollo, se utilizó la herramienta Taiga para organizar y dividir las tareas según el enfoque ágil. De esta forma, se comenzaron los primeros sprints siguiendo una metodología tipo Scrum, con historias de usuario y tareas asignadas a cada miembro del equipo.</w:t>
+      </w:r>
+    </w:p>
+    <w:p>
+      <w:pPr>
+        <w:spacing w:before="0"/>
+        <w:jc w:val="both"/>
+        <w:rPr>
+          <w:rFonts w:ascii="Courier New" w:hAnsi="Courier New" w:cs="Courier New"/>
+        </w:rPr>
+      </w:pPr>
+    </w:p>
+    <w:p>
+      <w:pPr>
+        <w:spacing w:before="0"/>
+        <w:jc w:val="both"/>
+        <w:rPr>
+          <w:rFonts w:ascii="Courier New" w:hAnsi="Courier New" w:cs="Courier New"/>
+        </w:rPr>
+      </w:pPr>
+      <w:r>
+        <w:rPr>
+          <w:rFonts w:ascii="Courier New" w:hAnsi="Courier New" w:cs="Courier New"/>
+        </w:rPr>
+        <w:t>A medida que nuestra propia plataforma fue avanzando, migramos progresivamente la gestión de tareas y sprints a nuestro propio entorno, utilizando nuestros tableros Kanban internos para experimentar de forma directa con las funcionalidades que íbamos implementando.</w:t>
+      </w:r>
+    </w:p>
+    <w:p>
+      <w:pPr>
+        <w:spacing w:before="0"/>
+        <w:jc w:val="both"/>
+        <w:rPr>
+          <w:rFonts w:ascii="Courier New" w:hAnsi="Courier New" w:cs="Courier New"/>
+        </w:rPr>
+      </w:pPr>
+    </w:p>
+    <w:p>
+      <w:pPr>
+        <w:spacing w:before="0"/>
+        <w:jc w:val="both"/>
+        <w:rPr>
+          <w:rFonts w:ascii="Courier New" w:hAnsi="Courier New" w:cs="Courier New"/>
+        </w:rPr>
+      </w:pPr>
+      <w:r>
+        <w:rPr>
+          <w:rFonts w:ascii="Courier New" w:hAnsi="Courier New" w:cs="Courier New"/>
+        </w:rPr>
+        <w:t>Esto no solo nos permitió validar nuestras herramientas, sino también identificar mejoras desde el punto de vista del usuario final.</w:t>
+      </w:r>
+    </w:p>
+    <w:p>
+      <w:pPr>
+        <w:spacing w:before="0"/>
+        <w:jc w:val="both"/>
+        <w:rPr>
+          <w:rFonts w:ascii="Courier New" w:hAnsi="Courier New" w:cs="Courier New"/>
+        </w:rPr>
+      </w:pPr>
+    </w:p>
+    <w:p>
+      <w:pPr>
+        <w:spacing w:before="0"/>
+        <w:jc w:val="both"/>
+        <w:rPr>
+          <w:rFonts w:ascii="Courier New" w:hAnsi="Courier New" w:cs="Courier New"/>
+        </w:rPr>
+      </w:pPr>
+      <w:r>
+        <w:rPr>
+          <w:rFonts w:ascii="Courier New" w:hAnsi="Courier New" w:cs="Courier New"/>
+        </w:rPr>
+        <w:t>El trabajo se ha estructurado en evolutivos, priorizando siempre aquellas funcionalidades que servían de base para otras dependientes. Por ejemplo, si una funcionalidad como la autenticación era imprescindible para otras como la gestión de proyectos, se abordaba primero, garantizando así fluidez en el desarrollo. No se subía código sin probar, y cada funcionalidad era testada localmente antes de integrarse en el repositorio principal.</w:t>
+      </w:r>
+    </w:p>
+    <w:p>
+      <w:pPr>
+        <w:spacing w:before="0"/>
+        <w:jc w:val="both"/>
+        <w:rPr>
+          <w:rFonts w:ascii="Courier New" w:hAnsi="Courier New" w:cs="Courier New"/>
+        </w:rPr>
+      </w:pPr>
+    </w:p>
+    <w:p>
+      <w:pPr>
+        <w:spacing w:before="0"/>
+        <w:jc w:val="both"/>
+        <w:rPr>
+          <w:rFonts w:ascii="Courier New" w:hAnsi="Courier New" w:cs="Courier New"/>
+        </w:rPr>
+      </w:pPr>
+      <w:r>
+        <w:rPr>
+          <w:rFonts w:ascii="Courier New" w:hAnsi="Courier New" w:cs="Courier New"/>
+        </w:rPr>
+        <w:t>Las decisiones importantes se tomaban de forma consensuada entre los miembros del equipo, y las tareas se repartían equitativamente, respetando en todo momento las preferencias y fortalezas de cada uno.</w:t>
+      </w:r>
+    </w:p>
+    <w:p>
+      <w:pPr>
+        <w:spacing w:before="0"/>
+        <w:jc w:val="both"/>
+        <w:rPr>
+          <w:rFonts w:ascii="Courier New" w:hAnsi="Courier New" w:cs="Courier New"/>
+        </w:rPr>
+      </w:pPr>
+    </w:p>
+    <w:p>
+      <w:pPr>
+        <w:spacing w:before="0"/>
+        <w:jc w:val="both"/>
+        <w:rPr>
+          <w:rFonts w:ascii="Courier New" w:hAnsi="Courier New" w:cs="Courier New"/>
+        </w:rPr>
+      </w:pPr>
+    </w:p>
+    <w:p>
+      <w:pPr>
+        <w:spacing w:before="0"/>
+        <w:jc w:val="both"/>
+        <w:rPr>
+          <w:rFonts w:ascii="Courier New" w:hAnsi="Courier New" w:cs="Courier New"/>
+        </w:rPr>
+      </w:pPr>
+      <w:r>
+        <w:rPr>
+          <w:rFonts w:ascii="Courier New" w:hAnsi="Courier New" w:cs="Courier New"/>
+        </w:rPr>
+        <w:lastRenderedPageBreak/>
+        <w:t>En cuanto a la parte estética y funcional, se optó por un enfoque escalonado: primero se desarrollaba la funcionalidad completa, asegurando que no hubiera errores o conflictos, y una vez validada, se procedía a integrar los estilos visuales y detalles de interfaz.</w:t>
+      </w:r>
+      <w:r>
+        <w:rPr>
+          <w:rFonts w:ascii="Courier New" w:hAnsi="Courier New" w:cs="Courier New"/>
+        </w:rPr>
+        <w:t xml:space="preserve"> </w:t>
+      </w:r>
+      <w:r>
+        <w:rPr>
+          <w:rFonts w:ascii="Courier New" w:hAnsi="Courier New" w:cs="Courier New"/>
+        </w:rPr>
+        <w:t>Esto permitió una mayor estabilidad durante el desarrollo y una integración más limpia de la experiencia de usuario.</w:t>
+      </w:r>
+    </w:p>
+    <w:p>
+      <w:pPr>
+        <w:spacing w:before="0"/>
+        <w:jc w:val="both"/>
+        <w:rPr>
+          <w:rFonts w:ascii="Courier New" w:hAnsi="Courier New" w:cs="Courier New"/>
+        </w:rPr>
+      </w:pPr>
+    </w:p>
+    <w:p>
+      <w:pPr>
+        <w:spacing w:before="0"/>
+        <w:jc w:val="both"/>
+        <w:rPr>
+          <w:rFonts w:ascii="Courier New" w:hAnsi="Courier New" w:cs="Courier New"/>
+        </w:rPr>
+      </w:pPr>
+    </w:p>
+    <w:p>
+      <w:pPr>
+        <w:spacing w:before="0"/>
+        <w:jc w:val="both"/>
+        <w:rPr>
+          <w:rFonts w:ascii="Courier New" w:hAnsi="Courier New" w:cs="Courier New"/>
+        </w:rPr>
+      </w:pPr>
+      <w:r>
+        <w:rPr>
+          <w:rFonts w:ascii="Courier New" w:hAnsi="Courier New" w:cs="Courier New"/>
+        </w:rPr>
+        <w:t>Por último, tras cada revisión o tutoría, se incorporaban de inmediato los cambios o sugerencias indicadas, permitiendo así mantener un ritmo constante y minimizar bloqueos.</w:t>
+      </w:r>
+      <w:r>
+        <w:rPr>
+          <w:rFonts w:ascii="Courier New" w:hAnsi="Courier New" w:cs="Courier New"/>
+        </w:rPr>
+        <w:t xml:space="preserve"> </w:t>
+      </w:r>
+    </w:p>
+    <w:p>
+      <w:pPr>
+        <w:spacing w:before="0"/>
+        <w:jc w:val="both"/>
+        <w:rPr>
+          <w:rFonts w:ascii="Courier New" w:hAnsi="Courier New" w:cs="Courier New"/>
+        </w:rPr>
+      </w:pPr>
+    </w:p>
+    <w:p>
+      <w:pPr>
+        <w:spacing w:before="0"/>
+        <w:jc w:val="both"/>
+        <w:rPr>
+          <w:rFonts w:ascii="Courier New" w:hAnsi="Courier New" w:cs="Courier New"/>
+        </w:rPr>
+      </w:pPr>
+      <w:r>
+        <w:rPr>
+          <w:rFonts w:ascii="Courier New" w:hAnsi="Courier New" w:cs="Courier New"/>
+        </w:rPr>
+        <w:t>A lo largo del desarrollo</w:t>
+      </w:r>
+      <w:r>
+        <w:rPr>
+          <w:rFonts w:ascii="Courier New" w:hAnsi="Courier New" w:cs="Courier New"/>
+        </w:rPr>
+        <w:t xml:space="preserve"> </w:t>
+      </w:r>
+      <w:r>
+        <w:rPr>
+          <w:rFonts w:ascii="Courier New" w:hAnsi="Courier New" w:cs="Courier New"/>
+        </w:rPr>
+        <w:t>también surgieron nuevas ideas y funcionalidades que se valoraban en función del tiempo y valor añadido;</w:t>
+      </w:r>
+    </w:p>
+    <w:p>
+      <w:pPr>
+        <w:spacing w:before="0"/>
+        <w:jc w:val="both"/>
+        <w:rPr>
+          <w:rFonts w:ascii="Courier New" w:hAnsi="Courier New" w:cs="Courier New"/>
+        </w:rPr>
+      </w:pPr>
+    </w:p>
+    <w:p>
+      <w:pPr>
+        <w:spacing w:before="0"/>
+        <w:jc w:val="both"/>
+        <w:rPr>
+          <w:rFonts w:ascii="Courier New" w:hAnsi="Courier New" w:cs="Courier New"/>
+        </w:rPr>
+      </w:pPr>
+      <w:r>
+        <w:rPr>
+          <w:rFonts w:ascii="Courier New" w:hAnsi="Courier New" w:cs="Courier New"/>
+        </w:rPr>
+        <w:t>Si</w:t>
+      </w:r>
+      <w:r>
+        <w:rPr>
+          <w:rFonts w:ascii="Courier New" w:hAnsi="Courier New" w:cs="Courier New"/>
+        </w:rPr>
+        <w:t xml:space="preserve"> </w:t>
+      </w:r>
+      <w:r>
+        <w:rPr>
+          <w:rFonts w:ascii="Courier New" w:hAnsi="Courier New" w:cs="Courier New"/>
+        </w:rPr>
+        <w:t>resultaban viables,</w:t>
+      </w:r>
+      <w:r>
+        <w:rPr>
+          <w:rFonts w:ascii="Courier New" w:hAnsi="Courier New" w:cs="Courier New"/>
+        </w:rPr>
+        <w:t xml:space="preserve"> </w:t>
+      </w:r>
+      <w:r>
+        <w:rPr>
+          <w:rFonts w:ascii="Courier New" w:hAnsi="Courier New" w:cs="Courier New"/>
+        </w:rPr>
+        <w:t>se incorporaban progresivamente al proyecto, haciendo que la plataforma evolucionara de forma orgánica y coherente con los objetivos iniciales.</w:t>
+      </w:r>
+    </w:p>
+    <w:p>
+      <w:pPr>
+        <w:spacing w:before="0" w:line="240" w:lineRule="auto"/>
+        <w:rPr>
+          <w:rFonts w:ascii="Courier New" w:hAnsi="Courier New" w:cs="Courier New"/>
+        </w:rPr>
+      </w:pPr>
+      <w:r>
+        <w:rPr>
+          <w:rFonts w:ascii="Courier New" w:hAnsi="Courier New" w:cs="Courier New"/>
+        </w:rPr>
+        <w:br w:type="page"/>
+      </w:r>
+    </w:p>
+    <w:p>
+      <w:pPr>
+        <w:pStyle w:val="Ttulo1"/>
+        <w:jc w:val="center"/>
+        <w:rPr>
+          <w:rFonts w:ascii="Courier New" w:hAnsi="Courier New" w:cs="Courier New"/>
+          <w:color w:val="auto"/>
+        </w:rPr>
+      </w:pPr>
+      <w:bookmarkStart w:id="4" w:name="_Toc197977589"/>
+      <w:r>
+        <w:rPr>
+          <w:rFonts w:ascii="Courier New" w:hAnsi="Courier New" w:cs="Courier New"/>
+          <w:color w:val="auto"/>
+        </w:rPr>
+        <w:lastRenderedPageBreak/>
+        <w:t>Descripción del problema</w:t>
+      </w:r>
+      <w:bookmarkEnd w:id="4"/>
+    </w:p>
+    <w:p/>
+    <w:p>
+      <w:pPr>
+        <w:pStyle w:val="HTMLconformatoprevio"/>
+        <w:jc w:val="both"/>
+        <w:textAlignment w:val="baseline"/>
+        <w:rPr>
+          <w:rStyle w:val="CdigoHTML"/>
           <w:sz w:val="24"/>
           <w:szCs w:val="24"/>
-          <w:lang w:val="es-ES"/>
-        </w:rPr>
-      </w:pPr>
-      <w:r>
-        <w:rPr>
-          <w:rFonts w:ascii="Arial" w:eastAsia="Times New Roman" w:hAnsi="Arial" w:cs="Arial"/>
+          <w:bdr w:val="none" w:sz="0" w:space="0" w:color="auto" w:frame="1"/>
+        </w:rPr>
+      </w:pPr>
+      <w:r>
+        <w:rPr>
+          <w:rStyle w:val="CdigoHTML"/>
           <w:sz w:val="24"/>
           <w:szCs w:val="24"/>
-          <w:lang w:val="es-ES"/>
-        </w:rPr>
-        <w:t xml:space="preserve">Nos estamos organizando con </w:t>
-      </w:r>
-      <w:proofErr w:type="spellStart"/>
-      <w:r>
-        <w:rPr>
-          <w:rFonts w:ascii="Arial" w:eastAsia="Times New Roman" w:hAnsi="Arial" w:cs="Arial"/>
+          <w:bdr w:val="none" w:sz="0" w:space="0" w:color="auto" w:frame="1"/>
+        </w:rPr>
+        <w:t>Esta plataforma surge con un objetivo muy claro: facilitar la gestión y el seguimiento de proyectos de forma sencilla, práctica y eficaz. En un momento donde muchas herramientas de gestión están sobresaturadas de funciones que rara vez se utilizan o resultan complejas para equipos pequeños, se detectó la necesidad de crear una solución que pusiera el foco en lo esencial: organizar, colaborar y avanzar.</w:t>
+      </w:r>
+    </w:p>
+    <w:p>
+      <w:pPr>
+        <w:pStyle w:val="HTMLconformatoprevio"/>
+        <w:jc w:val="both"/>
+        <w:textAlignment w:val="baseline"/>
+        <w:rPr>
+          <w:rStyle w:val="CdigoHTML"/>
           <w:sz w:val="24"/>
           <w:szCs w:val="24"/>
-          <w:lang w:val="es-ES"/>
-        </w:rPr>
-        <w:t>Github</w:t>
-      </w:r>
-      <w:proofErr w:type="spellEnd"/>
-      <w:r>
-        <w:rPr>
-          <w:rFonts w:ascii="Arial" w:eastAsia="Times New Roman" w:hAnsi="Arial" w:cs="Arial"/>
+          <w:bdr w:val="none" w:sz="0" w:space="0" w:color="auto" w:frame="1"/>
+        </w:rPr>
+      </w:pPr>
+    </w:p>
+    <w:p>
+      <w:pPr>
+        <w:pStyle w:val="HTMLconformatoprevio"/>
+        <w:jc w:val="both"/>
+        <w:textAlignment w:val="baseline"/>
+        <w:rPr>
+          <w:rStyle w:val="CdigoHTML"/>
           <w:sz w:val="24"/>
           <w:szCs w:val="24"/>
-          <w:lang w:val="es-ES"/>
-        </w:rPr>
-        <w:t xml:space="preserve"> para su control de versiones y ramas, Spring </w:t>
-      </w:r>
-      <w:proofErr w:type="spellStart"/>
-      <w:r>
-        <w:rPr>
-          <w:rFonts w:ascii="Arial" w:eastAsia="Times New Roman" w:hAnsi="Arial" w:cs="Arial"/>
+          <w:bdr w:val="none" w:sz="0" w:space="0" w:color="auto" w:frame="1"/>
+        </w:rPr>
+      </w:pPr>
+      <w:r>
+        <w:rPr>
+          <w:rStyle w:val="CdigoHTML"/>
           <w:sz w:val="24"/>
           <w:szCs w:val="24"/>
-          <w:lang w:val="es-ES"/>
-        </w:rPr>
-        <w:t>Boot</w:t>
-      </w:r>
-      <w:proofErr w:type="spellEnd"/>
-      <w:r>
-        <w:rPr>
-          <w:rFonts w:ascii="Arial" w:eastAsia="Times New Roman" w:hAnsi="Arial" w:cs="Arial"/>
+          <w:bdr w:val="none" w:sz="0" w:space="0" w:color="auto" w:frame="1"/>
+        </w:rPr>
+        <w:t>Con esta idea como base, se desarrolló una aplicación centrada en el uso de tableros Kanban, permitiendo a los usuarios gestionar tareas, establecer prioridades y coordinarse con su equipo de manera visual e intuitiva. Durante el desarrollo, se priorizó la simplicidad de uso y la claridad de la interfaz para que cualquier persona, sin necesidad de formación previa, pudiera empezar a trabajar con su proyecto en cuestión de minutos.</w:t>
+      </w:r>
+    </w:p>
+    <w:p>
+      <w:pPr>
+        <w:pStyle w:val="HTMLconformatoprevio"/>
+        <w:jc w:val="both"/>
+        <w:textAlignment w:val="baseline"/>
+        <w:rPr>
+          <w:rStyle w:val="CdigoHTML"/>
           <w:sz w:val="24"/>
           <w:szCs w:val="24"/>
-          <w:lang w:val="es-ES"/>
-        </w:rPr>
-        <w:t xml:space="preserve"> Visual Studio </w:t>
-      </w:r>
-      <w:proofErr w:type="spellStart"/>
-      <w:r>
-        <w:rPr>
-          <w:rFonts w:ascii="Arial" w:eastAsia="Times New Roman" w:hAnsi="Arial" w:cs="Arial"/>
+          <w:bdr w:val="none" w:sz="0" w:space="0" w:color="auto" w:frame="1"/>
+        </w:rPr>
+      </w:pPr>
+    </w:p>
+    <w:p>
+      <w:pPr>
+        <w:pStyle w:val="HTMLconformatoprevio"/>
+        <w:jc w:val="both"/>
+        <w:textAlignment w:val="baseline"/>
+        <w:rPr>
+          <w:rStyle w:val="CdigoHTML"/>
           <w:sz w:val="24"/>
           <w:szCs w:val="24"/>
-          <w:lang w:val="es-ES"/>
-        </w:rPr>
-        <w:t>Code</w:t>
-      </w:r>
-      <w:proofErr w:type="spellEnd"/>
-      <w:r>
-        <w:rPr>
-          <w:rFonts w:ascii="Arial" w:eastAsia="Times New Roman" w:hAnsi="Arial" w:cs="Arial"/>
+          <w:bdr w:val="none" w:sz="0" w:space="0" w:color="auto" w:frame="1"/>
+        </w:rPr>
+      </w:pPr>
+      <w:r>
+        <w:rPr>
+          <w:rStyle w:val="CdigoHTML"/>
           <w:sz w:val="24"/>
           <w:szCs w:val="24"/>
-          <w:lang w:val="es-ES"/>
-        </w:rPr>
-        <w:t xml:space="preserve"> y utilizando una base de datos MySQL para el desarrollo.</w:t>
-      </w:r>
-    </w:p>
-    <w:p>
-      <w:pPr>
-        <w:rPr>
-          <w:lang w:val="es-ES"/>
-        </w:rPr>
-      </w:pPr>
-    </w:p>
-    <w:p>
-      <w:pPr>
-        <w:pStyle w:val="Ttulo"/>
-        <w:rPr>
-          <w:rFonts w:ascii="Arial" w:eastAsia="Times New Roman" w:hAnsi="Arial" w:cs="Arial"/>
+          <w:bdr w:val="none" w:sz="0" w:space="0" w:color="auto" w:frame="1"/>
+        </w:rPr>
+        <w:t>Si bien en esta primera versión se han centrado los esfuerzos en una experiencia sólida y funcional, se contemplan mejoras futuras que aporten valor sin comprometer la filosofía base del proyecto. Entre ellas, se plantea incorporar un sistema de estadísticas y análisis de rendimiento, que podría ayudar a los usuarios a identificar cuellos de botella o medir la evolución de su equipo. No obstante, este apartado se considera una posible mejora a largo plazo, ya que su implementación conlleva un nivel de complejidad que excede el tiempo disponible actualmente.</w:t>
+      </w:r>
+    </w:p>
+    <w:p>
+      <w:pPr>
+        <w:pStyle w:val="HTMLconformatoprevio"/>
+        <w:jc w:val="both"/>
+        <w:textAlignment w:val="baseline"/>
+        <w:rPr>
+          <w:rStyle w:val="CdigoHTML"/>
           <w:sz w:val="24"/>
           <w:szCs w:val="24"/>
-          <w:lang w:val="es-ES"/>
-        </w:rPr>
-      </w:pPr>
-      <w:r>
-        <w:rPr>
-          <w:rFonts w:ascii="Arial" w:eastAsia="Times New Roman" w:hAnsi="Arial" w:cs="Arial"/>
+          <w:bdr w:val="none" w:sz="0" w:space="0" w:color="auto" w:frame="1"/>
+        </w:rPr>
+      </w:pPr>
+    </w:p>
+    <w:p>
+      <w:pPr>
+        <w:pStyle w:val="HTMLconformatoprevio"/>
+        <w:jc w:val="both"/>
+        <w:textAlignment w:val="baseline"/>
+        <w:rPr>
+          <w:rStyle w:val="CdigoHTML"/>
           <w:sz w:val="24"/>
           <w:szCs w:val="24"/>
-          <w:lang w:val="es-ES"/>
-        </w:rPr>
-        <w:t>En un principio nuestra aplicación está basada y pensada para empresas o equipos de trabajo.</w:t>
-      </w:r>
-    </w:p>
-    <w:p>
-      <w:pPr>
-        <w:rPr>
-          <w:lang w:val="es-ES"/>
-        </w:rPr>
-      </w:pPr>
-    </w:p>
-    <w:p>
-      <w:pPr>
-        <w:pStyle w:val="Ttulo"/>
-        <w:rPr>
-          <w:rFonts w:ascii="Arial" w:eastAsia="Times New Roman" w:hAnsi="Arial" w:cs="Arial"/>
+          <w:bdr w:val="none" w:sz="0" w:space="0" w:color="auto" w:frame="1"/>
+        </w:rPr>
+      </w:pPr>
+      <w:r>
+        <w:rPr>
+          <w:rStyle w:val="CdigoHTML"/>
           <w:sz w:val="24"/>
           <w:szCs w:val="24"/>
-          <w:lang w:val="es-ES"/>
-        </w:rPr>
-      </w:pPr>
-      <w:r>
-        <w:rPr>
-          <w:rFonts w:ascii="Arial" w:eastAsia="Times New Roman" w:hAnsi="Arial" w:cs="Arial"/>
+          <w:bdr w:val="none" w:sz="0" w:space="0" w:color="auto" w:frame="1"/>
+        </w:rPr>
+        <w:t>En cuanto a posibles funciones extra, también se contempla la personalización visual del entorno de trabajo, permitiendo que cada equipo o usuario pueda adaptar la apariencia de su espacio según sus preferencias, manteniendo siempre la coherencia y limpieza que caracterizan a la aplicación.</w:t>
+      </w:r>
+    </w:p>
+    <w:p>
+      <w:pPr>
+        <w:pStyle w:val="HTMLconformatoprevio"/>
+        <w:jc w:val="both"/>
+        <w:textAlignment w:val="baseline"/>
+        <w:rPr>
+          <w:rStyle w:val="CdigoHTML"/>
           <w:sz w:val="24"/>
           <w:szCs w:val="24"/>
-          <w:lang w:val="es-ES"/>
-        </w:rPr>
-        <w:t xml:space="preserve">Hemos desarrollado una </w:t>
-      </w:r>
-      <w:r>
-        <w:rPr>
-          <w:rFonts w:ascii="Arial" w:eastAsia="Times New Roman" w:hAnsi="Arial" w:cs="Arial"/>
+          <w:bdr w:val="none" w:sz="0" w:space="0" w:color="auto" w:frame="1"/>
+        </w:rPr>
+      </w:pPr>
+    </w:p>
+    <w:p>
+      <w:pPr>
+        <w:pStyle w:val="HTMLconformatoprevio"/>
+        <w:jc w:val="both"/>
+        <w:textAlignment w:val="baseline"/>
+        <w:rPr>
           <w:sz w:val="24"/>
           <w:szCs w:val="24"/>
-          <w:lang w:val="es-ES"/>
-        </w:rPr>
-        <w:t>página</w:t>
-      </w:r>
-      <w:r>
-        <w:rPr>
-          <w:rFonts w:ascii="Arial" w:eastAsia="Times New Roman" w:hAnsi="Arial" w:cs="Arial"/>
+        </w:rPr>
+      </w:pPr>
+      <w:r>
+        <w:rPr>
+          <w:rStyle w:val="CdigoHTML"/>
           <w:sz w:val="24"/>
           <w:szCs w:val="24"/>
-          <w:lang w:val="es-ES"/>
-        </w:rPr>
-        <w:t xml:space="preserve"> principal atractiva para tratar de vender la aplicación con diferentes apartados como por ejemplo casos de éxito, ejemplos de uso,</w:t>
-      </w:r>
-      <w:r>
-        <w:rPr>
-          <w:rFonts w:ascii="Arial" w:eastAsia="Times New Roman" w:hAnsi="Arial" w:cs="Arial"/>
-          <w:sz w:val="24"/>
-          <w:szCs w:val="24"/>
-          <w:lang w:val="es-ES"/>
+          <w:bdr w:val="none" w:sz="0" w:space="0" w:color="auto" w:frame="1"/>
+        </w:rPr>
+        <w:t>El problema que esta herramienta quiere resolver es claro: la falta de soluciones simples, organizadas y adaptadas a quienes necesitan eficiencia sin renunciar a la profesionalidad. Una plataforma donde el trabajo se desarrolle de manera ordenada, visual y ágil, sin que el usuario se pierda entre menús ni funcionalidades innecesarias. Una solución diseñada para adaptarse tanto a pequeños proyectos personales como a grupos de trabajo más amplios, con todo lo necesario para sacar adelante una idea y verla crecer.</w:t>
+      </w:r>
+    </w:p>
+    <w:p>
+      <w:pPr>
+        <w:spacing w:before="0" w:line="240" w:lineRule="auto"/>
+        <w:rPr>
+          <w:rFonts w:ascii="Courier New" w:hAnsi="Courier New" w:cs="Courier New"/>
+        </w:rPr>
+      </w:pPr>
+      <w:r>
+        <w:rPr>
+          <w:rFonts w:ascii="Courier New" w:hAnsi="Courier New" w:cs="Courier New"/>
+        </w:rPr>
+        <w:br w:type="page"/>
+      </w:r>
+    </w:p>
+    <w:p>
+      <w:pPr>
+        <w:pStyle w:val="Ttulo1"/>
+        <w:jc w:val="center"/>
+        <w:rPr>
+          <w:rFonts w:ascii="Courier New" w:hAnsi="Courier New" w:cs="Courier New"/>
+          <w:color w:val="auto"/>
+        </w:rPr>
+      </w:pPr>
+      <w:bookmarkStart w:id="5" w:name="_Toc197977590"/>
+      <w:r>
+        <w:rPr>
+          <w:rFonts w:ascii="Courier New" w:hAnsi="Courier New" w:cs="Courier New"/>
+          <w:color w:val="auto"/>
+        </w:rPr>
+        <w:lastRenderedPageBreak/>
+        <w:t>Proyecto Web</w:t>
+      </w:r>
+      <w:bookmarkEnd w:id="5"/>
+    </w:p>
+    <w:p>
+      <w:pPr>
+        <w:pStyle w:val="Ttulo2"/>
+        <w:jc w:val="center"/>
+        <w:rPr>
+          <w:rFonts w:ascii="Courier New" w:hAnsi="Courier New" w:cs="Courier New"/>
+          <w:color w:val="auto"/>
+        </w:rPr>
+      </w:pPr>
+      <w:bookmarkStart w:id="6" w:name="_Toc197977591"/>
+      <w:r>
+        <w:rPr>
+          <w:rFonts w:ascii="Courier New" w:hAnsi="Courier New" w:cs="Courier New"/>
+          <w:color w:val="auto"/>
+        </w:rPr>
+        <w:t>Lenguajes utilizados</w:t>
+      </w:r>
+      <w:bookmarkEnd w:id="6"/>
+    </w:p>
+    <w:p/>
+    <w:p>
+      <w:pPr>
+        <w:spacing w:before="0"/>
+        <w:jc w:val="both"/>
+        <w:rPr>
+          <w:rFonts w:ascii="Courier New" w:hAnsi="Courier New" w:cs="Courier New"/>
+        </w:rPr>
+      </w:pPr>
+      <w:r>
+        <w:rPr>
+          <w:rFonts w:ascii="Courier New" w:hAnsi="Courier New" w:cs="Courier New"/>
+        </w:rPr>
+        <w:t>Para el desarrollo de esta aplicación web se han utilizado los siguientes lenguajes de programación y marcado</w:t>
+      </w:r>
+      <w:r>
+        <w:rPr>
+          <w:rFonts w:ascii="Courier New" w:hAnsi="Courier New" w:cs="Courier New"/>
+        </w:rPr>
+        <w:t>.</w:t>
+      </w:r>
+    </w:p>
+    <w:p>
+      <w:pPr>
+        <w:spacing w:before="0"/>
+        <w:jc w:val="both"/>
+        <w:rPr>
+          <w:rFonts w:ascii="Courier New" w:hAnsi="Courier New" w:cs="Courier New"/>
+        </w:rPr>
+      </w:pPr>
+      <w:r>
+        <w:rPr>
+          <w:rFonts w:ascii="Courier New" w:hAnsi="Courier New" w:cs="Courier New"/>
+        </w:rPr>
+        <w:t>A continuación, se describe el uso principal de cada uno de estos lenguajes dentro del proyecto:</w:t>
+      </w:r>
+    </w:p>
+    <w:p>
+      <w:pPr>
+        <w:spacing w:before="0"/>
+        <w:jc w:val="both"/>
+        <w:rPr>
+          <w:rFonts w:ascii="Courier New" w:hAnsi="Courier New" w:cs="Courier New"/>
+        </w:rPr>
+      </w:pPr>
+    </w:p>
+    <w:p>
+      <w:pPr>
+        <w:pStyle w:val="Prrafodelista"/>
+        <w:numPr>
+          <w:ilvl w:val="0"/>
+          <w:numId w:val="5"/>
+        </w:numPr>
+        <w:spacing w:before="0"/>
+        <w:jc w:val="both"/>
+        <w:rPr>
+          <w:rFonts w:ascii="Courier New" w:hAnsi="Courier New" w:cs="Courier New"/>
+        </w:rPr>
+      </w:pPr>
+      <w:r>
+        <w:rPr>
+          <w:rFonts w:ascii="Courier New" w:hAnsi="Courier New" w:cs="Courier New"/>
+        </w:rPr>
+        <w:t>Java: es el lenguaje principal utilizado para la lógica del servidor. A través del framework Spring Boot se ha estructurado la arquitectura interna de la aplicación, controlando aspectos como la gestión de peticiones, servicios, controladores y conexión con la base de datos. Spring ha permitido crear una aplicación robusta, escalable y de fácil mantenimiento.</w:t>
+      </w:r>
+    </w:p>
+    <w:p>
+      <w:pPr>
+        <w:spacing w:before="0"/>
+        <w:jc w:val="both"/>
+        <w:rPr>
+          <w:rFonts w:ascii="Courier New" w:hAnsi="Courier New" w:cs="Courier New"/>
+        </w:rPr>
+      </w:pPr>
+    </w:p>
+    <w:p>
+      <w:pPr>
+        <w:pStyle w:val="Prrafodelista"/>
+        <w:numPr>
+          <w:ilvl w:val="0"/>
+          <w:numId w:val="5"/>
+        </w:numPr>
+        <w:spacing w:before="0"/>
+        <w:jc w:val="both"/>
+        <w:rPr>
+          <w:rFonts w:ascii="Courier New" w:hAnsi="Courier New" w:cs="Courier New"/>
+        </w:rPr>
+      </w:pPr>
+      <w:r>
+        <w:rPr>
+          <w:rFonts w:ascii="Courier New" w:hAnsi="Courier New" w:cs="Courier New"/>
+        </w:rPr>
+        <w:t>HTML y CSS: se han utilizado para estructurar y dar estilo a la interfaz de usuario. Gracias a su uso conjunto se ha podido diseñar un entorno visual claro, limpio y coherente que favorece la experiencia del usuario, manteniendo la simplicidad que caracteriza a esta herramienta.</w:t>
+      </w:r>
+    </w:p>
+    <w:p>
+      <w:pPr>
+        <w:spacing w:before="0"/>
+        <w:jc w:val="both"/>
+        <w:rPr>
+          <w:rFonts w:ascii="Courier New" w:hAnsi="Courier New" w:cs="Courier New"/>
+        </w:rPr>
+      </w:pPr>
+    </w:p>
+    <w:p>
+      <w:pPr>
+        <w:pStyle w:val="Prrafodelista"/>
+        <w:numPr>
+          <w:ilvl w:val="0"/>
+          <w:numId w:val="5"/>
+        </w:numPr>
+        <w:spacing w:before="0"/>
+        <w:jc w:val="both"/>
+        <w:rPr>
+          <w:rFonts w:ascii="Courier New" w:hAnsi="Courier New" w:cs="Courier New"/>
+        </w:rPr>
+      </w:pPr>
+      <w:r>
+        <w:rPr>
+          <w:rFonts w:ascii="Courier New" w:hAnsi="Courier New" w:cs="Courier New"/>
+        </w:rPr>
+        <w:t>JavaScript: utilizado para dotar de interactividad a la aplicación en el lado del cliente. Junto con librerías como jQuery, permite realizar acciones sin necesidad de recargar la página completa, mejorando la fluidez de la navegación.</w:t>
+      </w:r>
+      <w:r>
+        <w:rPr>
+          <w:rFonts w:ascii="Courier New" w:hAnsi="Courier New" w:cs="Courier New"/>
         </w:rPr>
         <w:t xml:space="preserve"> </w:t>
       </w:r>
       <w:r>
         <w:rPr>
-          <w:rFonts w:ascii="Arial" w:eastAsia="Times New Roman" w:hAnsi="Arial" w:cs="Arial"/>
-          <w:sz w:val="24"/>
-          <w:szCs w:val="24"/>
-          <w:lang w:val="es-ES"/>
-        </w:rPr>
-        <w:t xml:space="preserve">las integraciones que hay disponibles un </w:t>
-      </w:r>
-      <w:proofErr w:type="spellStart"/>
-      <w:r>
-        <w:rPr>
-          <w:rFonts w:ascii="Arial" w:eastAsia="Times New Roman" w:hAnsi="Arial" w:cs="Arial"/>
-          <w:sz w:val="24"/>
-          <w:szCs w:val="24"/>
-          <w:lang w:val="es-ES"/>
-        </w:rPr>
-        <w:t>chatbot</w:t>
-      </w:r>
-      <w:proofErr w:type="spellEnd"/>
-      <w:r>
-        <w:rPr>
-          <w:rFonts w:ascii="Arial" w:eastAsia="Times New Roman" w:hAnsi="Arial" w:cs="Arial"/>
-          <w:sz w:val="24"/>
-          <w:szCs w:val="24"/>
-          <w:lang w:val="es-ES"/>
-        </w:rPr>
-        <w:t xml:space="preserve"> con preguntas y respuestas.</w:t>
-      </w:r>
-    </w:p>
-    <w:p>
-      <w:pPr>
-        <w:rPr>
-          <w:lang w:val="es-ES"/>
-        </w:rPr>
-      </w:pPr>
-    </w:p>
-    <w:p>
-      <w:pPr>
-        <w:pStyle w:val="Ttulo"/>
-        <w:rPr>
-          <w:rFonts w:ascii="Arial" w:eastAsia="Times New Roman" w:hAnsi="Arial" w:cs="Arial"/>
-          <w:sz w:val="24"/>
-          <w:szCs w:val="24"/>
-          <w:lang w:val="es-ES"/>
-        </w:rPr>
-      </w:pPr>
-      <w:r>
-        <w:rPr>
-          <w:rFonts w:ascii="Arial" w:eastAsia="Times New Roman" w:hAnsi="Arial" w:cs="Arial"/>
-          <w:sz w:val="24"/>
-          <w:szCs w:val="24"/>
-          <w:lang w:val="es-ES"/>
-        </w:rPr>
-        <w:t xml:space="preserve">Se ha desarrollado un formulario de registro responsive para poder crear una cuenta todos los campos tienen </w:t>
-      </w:r>
-      <w:r>
-        <w:rPr>
-          <w:rFonts w:ascii="Arial" w:eastAsia="Times New Roman" w:hAnsi="Arial" w:cs="Arial"/>
-          <w:sz w:val="24"/>
-          <w:szCs w:val="24"/>
-          <w:lang w:val="es-ES"/>
-        </w:rPr>
-        <w:t>validaciones</w:t>
-      </w:r>
-      <w:r>
-        <w:rPr>
-          <w:rFonts w:ascii="Arial" w:eastAsia="Times New Roman" w:hAnsi="Arial" w:cs="Arial"/>
-          <w:sz w:val="24"/>
-          <w:szCs w:val="24"/>
-          <w:lang w:val="es-ES"/>
-        </w:rPr>
-        <w:t xml:space="preserve"> a nivel lógico.</w:t>
-      </w:r>
-    </w:p>
-    <w:p>
-      <w:pPr>
-        <w:rPr>
-          <w:lang w:val="es-ES"/>
-        </w:rPr>
-      </w:pPr>
-    </w:p>
-    <w:p>
-      <w:pPr>
-        <w:pStyle w:val="Ttulo"/>
-        <w:rPr>
-          <w:rFonts w:ascii="Arial" w:eastAsia="Times New Roman" w:hAnsi="Arial" w:cs="Arial"/>
-          <w:sz w:val="24"/>
-          <w:szCs w:val="24"/>
-          <w:lang w:val="es-ES"/>
-        </w:rPr>
-      </w:pPr>
-      <w:r>
-        <w:rPr>
-          <w:rFonts w:ascii="Arial" w:eastAsia="Times New Roman" w:hAnsi="Arial" w:cs="Arial"/>
-          <w:sz w:val="24"/>
-          <w:szCs w:val="24"/>
-          <w:lang w:val="es-ES"/>
-        </w:rPr>
-        <w:t xml:space="preserve">Se ha desarrollado un formulario de inicio de sesión manual con tus credenciales o con Google y </w:t>
-      </w:r>
-      <w:proofErr w:type="spellStart"/>
-      <w:r>
-        <w:rPr>
-          <w:rFonts w:ascii="Arial" w:eastAsia="Times New Roman" w:hAnsi="Arial" w:cs="Arial"/>
-          <w:sz w:val="24"/>
-          <w:szCs w:val="24"/>
-          <w:lang w:val="es-ES"/>
-        </w:rPr>
-        <w:t>Github</w:t>
-      </w:r>
-      <w:proofErr w:type="spellEnd"/>
-      <w:r>
-        <w:rPr>
-          <w:rFonts w:ascii="Arial" w:eastAsia="Times New Roman" w:hAnsi="Arial" w:cs="Arial"/>
-          <w:sz w:val="24"/>
-          <w:szCs w:val="24"/>
-          <w:lang w:val="es-ES"/>
-        </w:rPr>
-        <w:t xml:space="preserve"> que facilitan el inicio de sesión.</w:t>
-      </w:r>
-    </w:p>
-    <w:p>
-      <w:pPr>
-        <w:rPr>
-          <w:lang w:val="es-ES"/>
-        </w:rPr>
-      </w:pPr>
-    </w:p>
-    <w:p>
-      <w:pPr>
-        <w:pStyle w:val="Ttulo"/>
-        <w:rPr>
-          <w:rFonts w:ascii="Arial" w:eastAsia="Times New Roman" w:hAnsi="Arial" w:cs="Arial"/>
-          <w:sz w:val="24"/>
-          <w:szCs w:val="24"/>
-        </w:rPr>
-      </w:pPr>
-      <w:r>
-        <w:rPr>
-          <w:rFonts w:ascii="Arial" w:eastAsia="Times New Roman" w:hAnsi="Arial" w:cs="Arial"/>
-          <w:sz w:val="24"/>
-          <w:szCs w:val="24"/>
-          <w:lang w:val="es-ES"/>
-        </w:rPr>
-        <w:t xml:space="preserve">La </w:t>
-      </w:r>
-      <w:r>
-        <w:rPr>
-          <w:rFonts w:ascii="Arial" w:eastAsia="Times New Roman" w:hAnsi="Arial" w:cs="Arial"/>
-          <w:sz w:val="24"/>
-          <w:szCs w:val="24"/>
-          <w:lang w:val="es-ES"/>
-        </w:rPr>
-        <w:t>integración</w:t>
-      </w:r>
-      <w:r>
-        <w:rPr>
-          <w:rFonts w:ascii="Arial" w:eastAsia="Times New Roman" w:hAnsi="Arial" w:cs="Arial"/>
-          <w:sz w:val="24"/>
-          <w:szCs w:val="24"/>
-          <w:lang w:val="es-ES"/>
-        </w:rPr>
-        <w:t xml:space="preserve"> de Google se hizo mediante el uso de </w:t>
-      </w:r>
-      <w:r>
-        <w:rPr>
-          <w:rFonts w:ascii="Arial" w:eastAsia="Times New Roman" w:hAnsi="Arial" w:cs="Arial"/>
-          <w:sz w:val="24"/>
-          <w:szCs w:val="24"/>
-        </w:rPr>
-        <w:t xml:space="preserve">Google </w:t>
-      </w:r>
-      <w:proofErr w:type="spellStart"/>
-      <w:r>
-        <w:rPr>
-          <w:rFonts w:ascii="Arial" w:eastAsia="Times New Roman" w:hAnsi="Arial" w:cs="Arial"/>
-          <w:sz w:val="24"/>
-          <w:szCs w:val="24"/>
-        </w:rPr>
-        <w:t>Identity</w:t>
-      </w:r>
-      <w:proofErr w:type="spellEnd"/>
-      <w:r>
-        <w:rPr>
-          <w:rFonts w:ascii="Arial" w:eastAsia="Times New Roman" w:hAnsi="Arial" w:cs="Arial"/>
-          <w:sz w:val="24"/>
-          <w:szCs w:val="24"/>
-        </w:rPr>
-        <w:t xml:space="preserve"> </w:t>
-      </w:r>
-      <w:proofErr w:type="spellStart"/>
-      <w:r>
-        <w:rPr>
-          <w:rFonts w:ascii="Arial" w:eastAsia="Times New Roman" w:hAnsi="Arial" w:cs="Arial"/>
-          <w:sz w:val="24"/>
-          <w:szCs w:val="24"/>
-        </w:rPr>
-        <w:t>Services</w:t>
-      </w:r>
-      <w:proofErr w:type="spellEnd"/>
-      <w:r>
-        <w:rPr>
-          <w:rFonts w:ascii="Arial" w:eastAsia="Times New Roman" w:hAnsi="Arial" w:cs="Arial"/>
-          <w:sz w:val="24"/>
-          <w:szCs w:val="24"/>
-        </w:rPr>
-        <w:t xml:space="preserve"> (OAuth 2.0)</w:t>
-      </w:r>
-      <w:r>
-        <w:rPr>
-          <w:rFonts w:ascii="Arial" w:eastAsia="Times New Roman" w:hAnsi="Arial" w:cs="Arial"/>
-          <w:sz w:val="24"/>
-          <w:szCs w:val="24"/>
-          <w:lang w:val="es-ES"/>
-        </w:rPr>
-        <w:t xml:space="preserve"> y la de </w:t>
-      </w:r>
-      <w:proofErr w:type="spellStart"/>
-      <w:r>
-        <w:rPr>
-          <w:rFonts w:ascii="Arial" w:eastAsia="Times New Roman" w:hAnsi="Arial" w:cs="Arial"/>
-          <w:sz w:val="24"/>
-          <w:szCs w:val="24"/>
-          <w:lang w:val="es-ES"/>
-        </w:rPr>
-        <w:t>Github</w:t>
-      </w:r>
-      <w:proofErr w:type="spellEnd"/>
-      <w:r>
-        <w:rPr>
-          <w:rFonts w:ascii="Arial" w:eastAsia="Times New Roman" w:hAnsi="Arial" w:cs="Arial"/>
-          <w:sz w:val="24"/>
-          <w:szCs w:val="24"/>
-          <w:lang w:val="es-ES"/>
-        </w:rPr>
-        <w:t xml:space="preserve"> mediante </w:t>
-      </w:r>
-      <w:r>
-        <w:rPr>
-          <w:rFonts w:ascii="Arial" w:eastAsia="Times New Roman" w:hAnsi="Arial" w:cs="Arial"/>
-          <w:sz w:val="24"/>
-          <w:szCs w:val="24"/>
-        </w:rPr>
-        <w:t>GitHub OAuth Apps.</w:t>
-      </w:r>
-    </w:p>
-    <w:p/>
-    <w:p>
-      <w:pPr>
-        <w:rPr>
-          <w:rFonts w:ascii="Arial" w:hAnsi="Arial" w:cs="Arial"/>
-        </w:rPr>
-      </w:pPr>
-      <w:r>
-        <w:rPr>
-          <w:rFonts w:ascii="Arial" w:hAnsi="Arial" w:cs="Arial"/>
-        </w:rPr>
-        <w:t>El us</w:t>
-      </w:r>
-      <w:r>
-        <w:rPr>
-          <w:rFonts w:ascii="Arial" w:hAnsi="Arial" w:cs="Arial"/>
-        </w:rPr>
-        <w:t>o de</w:t>
-      </w:r>
-      <w:r>
-        <w:rPr>
-          <w:rFonts w:ascii="Arial" w:hAnsi="Arial" w:cs="Arial"/>
-        </w:rPr>
-        <w:t>l inicio de sesión con</w:t>
-      </w:r>
-      <w:r>
-        <w:rPr>
-          <w:rFonts w:ascii="Arial" w:hAnsi="Arial" w:cs="Arial"/>
-        </w:rPr>
-        <w:t xml:space="preserve"> </w:t>
-      </w:r>
-      <w:proofErr w:type="spellStart"/>
-      <w:r>
-        <w:rPr>
-          <w:rFonts w:ascii="Arial" w:hAnsi="Arial" w:cs="Arial"/>
-        </w:rPr>
-        <w:t>Github</w:t>
-      </w:r>
-      <w:proofErr w:type="spellEnd"/>
-      <w:r>
-        <w:rPr>
-          <w:rFonts w:ascii="Arial" w:hAnsi="Arial" w:cs="Arial"/>
-        </w:rPr>
-        <w:t xml:space="preserve"> o su vinculación </w:t>
-      </w:r>
-      <w:r>
-        <w:rPr>
-          <w:rFonts w:ascii="Arial" w:hAnsi="Arial" w:cs="Arial"/>
-        </w:rPr>
-        <w:t>facilita la creación y sincronización de proyectos con sus repositorios correspondientes,</w:t>
-      </w:r>
-      <w:r>
-        <w:rPr>
-          <w:rFonts w:ascii="Arial" w:hAnsi="Arial" w:cs="Arial"/>
-        </w:rPr>
-        <w:t xml:space="preserve"> </w:t>
-      </w:r>
-      <w:r>
-        <w:rPr>
-          <w:rFonts w:ascii="Arial" w:hAnsi="Arial" w:cs="Arial"/>
-        </w:rPr>
-        <w:t>además de poder vincular tareas a los colaboradores.</w:t>
-      </w:r>
-    </w:p>
-    <w:p>
-      <w:pPr>
-        <w:rPr>
-          <w:rFonts w:ascii="Arial" w:hAnsi="Arial" w:cs="Arial"/>
-        </w:rPr>
-      </w:pPr>
-    </w:p>
-    <w:p>
-      <w:pPr>
-        <w:rPr>
-          <w:rFonts w:ascii="Arial" w:hAnsi="Arial" w:cs="Arial"/>
-        </w:rPr>
-      </w:pPr>
-      <w:r>
-        <w:rPr>
-          <w:rFonts w:ascii="Arial" w:hAnsi="Arial" w:cs="Arial"/>
-        </w:rPr>
-        <w:t xml:space="preserve">En cuanto a seguridad se ha utilizado una librería llamada </w:t>
-      </w:r>
-      <w:proofErr w:type="spellStart"/>
-      <w:r>
-        <w:rPr>
-          <w:rFonts w:ascii="Arial" w:hAnsi="Arial" w:cs="Arial"/>
-        </w:rPr>
-        <w:t>BCrypt</w:t>
-      </w:r>
-      <w:proofErr w:type="spellEnd"/>
-      <w:r>
-        <w:rPr>
-          <w:rFonts w:ascii="Arial" w:hAnsi="Arial" w:cs="Arial"/>
-        </w:rPr>
-        <w:t xml:space="preserve"> para cifrar las contraseñas y los datos más sensible de manera segura en la BBDD.</w:t>
-      </w:r>
-    </w:p>
-    <w:p>
-      <w:pPr>
-        <w:ind w:left="5664" w:hanging="5664"/>
-        <w:rPr>
-          <w:rFonts w:ascii="Arial" w:hAnsi="Arial" w:cs="Arial"/>
-          <w:u w:val="single"/>
-        </w:rPr>
-      </w:pPr>
-    </w:p>
-    <w:p>
-      <w:pPr>
-        <w:ind w:left="708" w:hanging="708"/>
-        <w:rPr>
-          <w:rFonts w:ascii="Arial" w:hAnsi="Arial" w:cs="Arial"/>
-        </w:rPr>
-      </w:pPr>
-      <w:r>
-        <w:rPr>
-          <w:rFonts w:ascii="Arial" w:hAnsi="Arial" w:cs="Arial"/>
-        </w:rPr>
-        <w:t>Página de error personalizada, cuando un usuario en el dominio de nuestra aplicación quiere acceder a una sección inexistente le redirige a una página web de error personalizada en la que se le explica que esta ruta no existe.</w:t>
-      </w:r>
-    </w:p>
-    <w:p>
-      <w:pPr>
-        <w:rPr>
-          <w:rFonts w:ascii="Arial" w:hAnsi="Arial" w:cs="Arial"/>
-        </w:rPr>
-      </w:pPr>
-    </w:p>
-    <w:p>
-      <w:pPr>
-        <w:rPr>
-          <w:rFonts w:ascii="Arial" w:hAnsi="Arial" w:cs="Arial"/>
-        </w:rPr>
-      </w:pPr>
-      <w:r>
-        <w:rPr>
-          <w:rFonts w:ascii="Arial" w:hAnsi="Arial" w:cs="Arial"/>
-        </w:rPr>
-        <w:t xml:space="preserve">Menú del perfil del usuario con opciones para cerrar la sesión y </w:t>
-      </w:r>
-      <w:proofErr w:type="spellStart"/>
-      <w:r>
-        <w:rPr>
-          <w:rFonts w:ascii="Arial" w:hAnsi="Arial" w:cs="Arial"/>
-        </w:rPr>
-        <w:t>logearte</w:t>
-      </w:r>
-      <w:proofErr w:type="spellEnd"/>
-      <w:r>
-        <w:rPr>
-          <w:rFonts w:ascii="Arial" w:hAnsi="Arial" w:cs="Arial"/>
-        </w:rPr>
-        <w:t xml:space="preserve"> con otra cuenta y para cambiar los campos de perfil como la foto el nombre…</w:t>
-      </w:r>
-    </w:p>
-    <w:p>
-      <w:pPr>
-        <w:rPr>
-          <w:rFonts w:ascii="Arial" w:hAnsi="Arial" w:cs="Arial"/>
-        </w:rPr>
-      </w:pPr>
-    </w:p>
-    <w:p>
-      <w:pPr>
-        <w:rPr>
-          <w:rFonts w:ascii="Arial" w:hAnsi="Arial" w:cs="Arial"/>
-        </w:rPr>
-      </w:pPr>
-      <w:r>
-        <w:rPr>
-          <w:rFonts w:ascii="Arial" w:hAnsi="Arial" w:cs="Arial"/>
-        </w:rPr>
-        <w:t>Chat de texto para cada proyecto</w:t>
-      </w:r>
-    </w:p>
-    <w:p>
-      <w:pPr>
-        <w:rPr>
-          <w:rFonts w:ascii="Arial" w:hAnsi="Arial" w:cs="Arial"/>
-        </w:rPr>
-      </w:pPr>
-    </w:p>
-    <w:p>
-      <w:pPr>
-        <w:rPr>
-          <w:rFonts w:ascii="Arial" w:hAnsi="Arial" w:cs="Arial"/>
-        </w:rPr>
-      </w:pPr>
-      <w:r>
-        <w:rPr>
-          <w:rFonts w:ascii="Arial" w:hAnsi="Arial" w:cs="Arial"/>
-        </w:rPr>
-        <w:lastRenderedPageBreak/>
-        <w:t xml:space="preserve">El </w:t>
-      </w:r>
-      <w:proofErr w:type="spellStart"/>
-      <w:r>
-        <w:rPr>
-          <w:rFonts w:ascii="Arial" w:hAnsi="Arial" w:cs="Arial"/>
-        </w:rPr>
-        <w:t>dashboard</w:t>
-      </w:r>
-      <w:proofErr w:type="spellEnd"/>
-      <w:r>
-        <w:rPr>
-          <w:rFonts w:ascii="Arial" w:hAnsi="Arial" w:cs="Arial"/>
-        </w:rPr>
-        <w:t xml:space="preserve"> cuenta con una integración con los proyectos de tu </w:t>
-      </w:r>
-      <w:proofErr w:type="spellStart"/>
-      <w:r>
-        <w:rPr>
-          <w:rFonts w:ascii="Arial" w:hAnsi="Arial" w:cs="Arial"/>
-        </w:rPr>
-        <w:t>github</w:t>
-      </w:r>
-      <w:proofErr w:type="spellEnd"/>
-      <w:r>
-        <w:rPr>
-          <w:rFonts w:ascii="Arial" w:hAnsi="Arial" w:cs="Arial"/>
-        </w:rPr>
-        <w:t xml:space="preserve"> si te has </w:t>
-      </w:r>
-      <w:proofErr w:type="spellStart"/>
-      <w:r>
-        <w:rPr>
-          <w:rFonts w:ascii="Arial" w:hAnsi="Arial" w:cs="Arial"/>
-        </w:rPr>
-        <w:t>logueado</w:t>
-      </w:r>
-      <w:proofErr w:type="spellEnd"/>
-      <w:r>
-        <w:rPr>
-          <w:rFonts w:ascii="Arial" w:hAnsi="Arial" w:cs="Arial"/>
-        </w:rPr>
-        <w:t xml:space="preserve"> que te ayuda a crear un proyecto de manera </w:t>
-      </w:r>
-      <w:r>
-        <w:rPr>
-          <w:rFonts w:ascii="Arial" w:hAnsi="Arial" w:cs="Arial"/>
-        </w:rPr>
-        <w:t>más</w:t>
-      </w:r>
-      <w:r>
-        <w:rPr>
-          <w:rFonts w:ascii="Arial" w:hAnsi="Arial" w:cs="Arial"/>
-        </w:rPr>
-        <w:t xml:space="preserve"> sencilla, te permite ver tus proyectos, así como gestionarlos.</w:t>
-      </w:r>
-    </w:p>
-    <w:p>
-      <w:pPr>
-        <w:rPr>
-          <w:rFonts w:ascii="Arial" w:hAnsi="Arial" w:cs="Arial"/>
-          <w:u w:val="single"/>
-        </w:rPr>
-      </w:pPr>
-    </w:p>
-    <w:p>
-      <w:pPr>
-        <w:spacing w:before="0" w:line="240" w:lineRule="auto"/>
-        <w:rPr>
-          <w:rFonts w:ascii="Arial" w:eastAsia="Times New Roman" w:hAnsi="Arial" w:cs="Arial"/>
-          <w:lang w:val="es-ES"/>
-        </w:rPr>
-      </w:pPr>
-      <w:r>
-        <w:rPr>
-          <w:rFonts w:ascii="Arial" w:eastAsia="Times New Roman" w:hAnsi="Arial" w:cs="Arial"/>
-          <w:lang w:val="es-ES"/>
-        </w:rPr>
-        <w:t>Cada proyecto tiene su propia página dependiendo de su metodología.</w:t>
-      </w:r>
-    </w:p>
-    <w:p>
-      <w:pPr>
-        <w:spacing w:before="0" w:line="240" w:lineRule="auto"/>
-        <w:rPr>
-          <w:rFonts w:ascii="Arial" w:eastAsia="Times New Roman" w:hAnsi="Arial" w:cs="Arial"/>
-          <w:lang w:val="es-ES"/>
-        </w:rPr>
-      </w:pPr>
-    </w:p>
-    <w:p>
-      <w:pPr>
-        <w:spacing w:before="0" w:line="240" w:lineRule="auto"/>
-        <w:rPr>
-          <w:rFonts w:ascii="Arial" w:eastAsia="Times New Roman" w:hAnsi="Arial" w:cs="Arial"/>
-          <w:lang w:val="es-ES"/>
-        </w:rPr>
-      </w:pPr>
-      <w:r>
-        <w:rPr>
-          <w:rFonts w:ascii="Arial" w:eastAsia="Times New Roman" w:hAnsi="Arial" w:cs="Arial"/>
-          <w:lang w:val="es-ES"/>
-        </w:rPr>
-        <w:t>Página</w:t>
-      </w:r>
-      <w:r>
-        <w:rPr>
-          <w:rFonts w:ascii="Arial" w:eastAsia="Times New Roman" w:hAnsi="Arial" w:cs="Arial"/>
-          <w:lang w:val="es-ES"/>
-        </w:rPr>
-        <w:t xml:space="preserve"> para los proyectos Kanban, cuenta con tableros por defecto al crear el proyecto de tipo Kanban, además puedes crear tantos tablones como quieras ya que están asociados cada tablón a cada proyecto. Usamos la librería </w:t>
-      </w:r>
-      <w:proofErr w:type="spellStart"/>
-      <w:r>
-        <w:rPr>
-          <w:rFonts w:ascii="Arial" w:eastAsia="Times New Roman" w:hAnsi="Arial" w:cs="Arial"/>
-          <w:lang w:val="es-ES"/>
-        </w:rPr>
-        <w:t>SortableJS</w:t>
-      </w:r>
-      <w:proofErr w:type="spellEnd"/>
-      <w:r>
-        <w:rPr>
-          <w:rFonts w:ascii="Arial" w:eastAsia="Times New Roman" w:hAnsi="Arial" w:cs="Arial"/>
-          <w:lang w:val="es-ES"/>
-        </w:rPr>
-        <w:t xml:space="preserve"> para poder mover los tablones y tareas a tu gusto. Se pueden crear tareas y moverlas de tablón según la necesidad.</w:t>
-      </w:r>
-    </w:p>
-    <w:p>
-      <w:pPr>
-        <w:spacing w:before="0" w:line="240" w:lineRule="auto"/>
-        <w:rPr>
-          <w:rFonts w:ascii="Arial" w:eastAsia="Times New Roman" w:hAnsi="Arial" w:cs="Arial"/>
-          <w:lang w:val="es-ES"/>
-        </w:rPr>
-      </w:pPr>
-    </w:p>
-    <w:p>
-      <w:pPr>
-        <w:spacing w:before="0" w:line="240" w:lineRule="auto"/>
-        <w:rPr>
-          <w:rFonts w:ascii="Arial" w:eastAsia="Times New Roman" w:hAnsi="Arial" w:cs="Arial"/>
-          <w:lang w:val="es-ES"/>
-        </w:rPr>
-      </w:pPr>
-      <w:r>
-        <w:rPr>
-          <w:rFonts w:ascii="Arial" w:eastAsia="Times New Roman" w:hAnsi="Arial" w:cs="Arial"/>
-          <w:lang w:val="es-ES"/>
-        </w:rPr>
-        <w:t xml:space="preserve">Se permite personalización completa de los tableros Kanban pudiendo personalizar los colores a su </w:t>
-      </w:r>
-      <w:proofErr w:type="spellStart"/>
-      <w:proofErr w:type="gramStart"/>
-      <w:r>
-        <w:rPr>
-          <w:rFonts w:ascii="Arial" w:eastAsia="Times New Roman" w:hAnsi="Arial" w:cs="Arial"/>
-          <w:lang w:val="es-ES"/>
-        </w:rPr>
-        <w:t>gusto,cambiar</w:t>
-      </w:r>
-      <w:proofErr w:type="spellEnd"/>
-      <w:proofErr w:type="gramEnd"/>
-      <w:r>
-        <w:rPr>
-          <w:rFonts w:ascii="Arial" w:eastAsia="Times New Roman" w:hAnsi="Arial" w:cs="Arial"/>
-          <w:lang w:val="es-ES"/>
-        </w:rPr>
-        <w:t xml:space="preserve"> el nombre del tablón </w:t>
-      </w:r>
-    </w:p>
-    <w:p>
-      <w:pPr>
-        <w:spacing w:before="0" w:line="240" w:lineRule="auto"/>
-        <w:rPr>
-          <w:rFonts w:ascii="Arial" w:eastAsia="Times New Roman" w:hAnsi="Arial" w:cs="Arial"/>
-          <w:lang w:val="es-ES"/>
-        </w:rPr>
-      </w:pPr>
-    </w:p>
-    <w:p>
-      <w:pPr>
-        <w:spacing w:before="0" w:line="240" w:lineRule="auto"/>
-        <w:rPr>
-          <w:rFonts w:ascii="Arial" w:eastAsia="Times New Roman" w:hAnsi="Arial" w:cs="Arial"/>
-          <w:lang w:val="es-ES"/>
-        </w:rPr>
-      </w:pPr>
-    </w:p>
-    <w:p>
-      <w:pPr>
-        <w:spacing w:before="0" w:line="240" w:lineRule="auto"/>
-        <w:rPr>
-          <w:rFonts w:ascii="Arial" w:eastAsia="Times New Roman" w:hAnsi="Arial" w:cs="Arial"/>
-          <w:lang w:val="es-ES"/>
-        </w:rPr>
-      </w:pPr>
-      <w:r>
-        <w:rPr>
-          <w:rFonts w:ascii="Arial" w:eastAsia="Times New Roman" w:hAnsi="Arial" w:cs="Arial"/>
-          <w:lang w:val="es-ES"/>
-        </w:rPr>
-        <w:t xml:space="preserve">Sistema de notificaciones, notificaciones en función del proyecto se notifica al administrador del proyecto de cada movimiento que se haga dentro de </w:t>
-      </w:r>
-      <w:proofErr w:type="spellStart"/>
-      <w:proofErr w:type="gramStart"/>
-      <w:r>
-        <w:rPr>
-          <w:rFonts w:ascii="Arial" w:eastAsia="Times New Roman" w:hAnsi="Arial" w:cs="Arial"/>
-          <w:lang w:val="es-ES"/>
-        </w:rPr>
-        <w:t>este.Se</w:t>
-      </w:r>
-      <w:proofErr w:type="spellEnd"/>
-      <w:proofErr w:type="gramEnd"/>
-      <w:r>
-        <w:rPr>
-          <w:rFonts w:ascii="Arial" w:eastAsia="Times New Roman" w:hAnsi="Arial" w:cs="Arial"/>
-          <w:lang w:val="es-ES"/>
-        </w:rPr>
-        <w:t xml:space="preserve"> notifica al usuario cuando tiene tarea asignada y cuando esta esta a punto de vencer.</w:t>
-      </w:r>
-    </w:p>
-    <w:p>
-      <w:pPr>
-        <w:spacing w:before="0" w:line="240" w:lineRule="auto"/>
-        <w:rPr>
-          <w:rFonts w:ascii="Arial" w:eastAsia="Times New Roman" w:hAnsi="Arial" w:cs="Arial"/>
-          <w:lang w:val="es-ES"/>
-        </w:rPr>
-      </w:pPr>
-    </w:p>
-    <w:p>
-      <w:pPr>
-        <w:spacing w:before="0" w:line="240" w:lineRule="auto"/>
-        <w:rPr>
-          <w:rFonts w:ascii="Arial" w:eastAsia="Times New Roman" w:hAnsi="Arial" w:cs="Arial"/>
-          <w:lang w:val="es-ES"/>
-        </w:rPr>
-      </w:pPr>
-      <w:r>
-        <w:rPr>
-          <w:rFonts w:ascii="Arial" w:eastAsia="Times New Roman" w:hAnsi="Arial" w:cs="Arial"/>
-          <w:lang w:val="es-ES"/>
-        </w:rPr>
-        <w:t xml:space="preserve">Se integra la posibilidad de añadir a tu Google </w:t>
-      </w:r>
-      <w:r>
-        <w:rPr>
-          <w:rFonts w:ascii="Arial" w:eastAsia="Times New Roman" w:hAnsi="Arial" w:cs="Arial"/>
-          <w:lang w:val="es-ES"/>
-        </w:rPr>
-        <w:t>Calendar</w:t>
-      </w:r>
-      <w:r>
-        <w:rPr>
-          <w:rFonts w:ascii="Arial" w:eastAsia="Times New Roman" w:hAnsi="Arial" w:cs="Arial"/>
-          <w:lang w:val="es-ES"/>
-        </w:rPr>
-        <w:t xml:space="preserve"> </w:t>
-      </w:r>
-      <w:r>
-        <w:rPr>
-          <w:rFonts w:ascii="Arial" w:eastAsia="Times New Roman" w:hAnsi="Arial" w:cs="Arial"/>
-          <w:lang w:val="es-ES"/>
-        </w:rPr>
-        <w:t>tus tareas para mayor comodidad y flexibilidad.</w:t>
-      </w:r>
-    </w:p>
-    <w:p>
-      <w:pPr>
-        <w:spacing w:before="0" w:line="240" w:lineRule="auto"/>
-        <w:rPr>
-          <w:rFonts w:ascii="Arial" w:eastAsia="Times New Roman" w:hAnsi="Arial" w:cs="Arial"/>
-          <w:lang w:val="es-ES"/>
-        </w:rPr>
-      </w:pPr>
-    </w:p>
-    <w:p>
-      <w:pPr>
-        <w:spacing w:before="0" w:line="240" w:lineRule="auto"/>
-        <w:rPr>
-          <w:rFonts w:ascii="Arial" w:eastAsia="Times New Roman" w:hAnsi="Arial" w:cs="Arial"/>
-          <w:lang w:val="es-ES"/>
-        </w:rPr>
-      </w:pPr>
-      <w:r>
-        <w:rPr>
-          <w:rFonts w:ascii="Arial" w:eastAsia="Times New Roman" w:hAnsi="Arial" w:cs="Arial"/>
-          <w:lang w:val="es-ES"/>
-        </w:rPr>
-        <w:t>Se integra un calendario por proyecto que incluye las tareas y es totalmente arrastrable con la posibilidad de mover de fecha una tarea.</w:t>
-      </w:r>
-    </w:p>
-    <w:p>
-      <w:pPr>
-        <w:spacing w:before="0" w:line="240" w:lineRule="auto"/>
-        <w:rPr>
-          <w:rFonts w:ascii="Arial" w:eastAsia="Times New Roman" w:hAnsi="Arial" w:cs="Arial"/>
-          <w:lang w:val="es-ES"/>
-        </w:rPr>
-      </w:pPr>
-    </w:p>
-    <w:p>
-      <w:pPr>
-        <w:spacing w:before="0" w:line="240" w:lineRule="auto"/>
-        <w:rPr>
-          <w:rFonts w:ascii="Arial" w:eastAsia="Times New Roman" w:hAnsi="Arial" w:cs="Arial"/>
-          <w:lang w:val="es-ES"/>
-        </w:rPr>
-      </w:pPr>
-    </w:p>
-    <w:p>
-      <w:pPr>
-        <w:jc w:val="both"/>
-        <w:rPr>
-          <w:rFonts w:ascii="Arial" w:hAnsi="Arial" w:cs="Arial"/>
-        </w:rPr>
-      </w:pPr>
-    </w:p>
-    <w:p>
-      <w:pPr>
-        <w:rPr>
-          <w:rFonts w:ascii="Arial" w:hAnsi="Arial" w:cs="Arial"/>
-        </w:rPr>
-      </w:pPr>
+          <w:rFonts w:ascii="Courier New" w:hAnsi="Courier New" w:cs="Courier New"/>
+        </w:rPr>
+        <w:t>Además, se ha hecho uso de SortableJS para implementar funcionalidades de drag and drop dentro de los tableros Kanban, y de FullCalendar para la visualización dinámica y manejable de calendarios de tareas, eventos y planificación.</w:t>
+      </w:r>
+    </w:p>
+    <w:p>
+      <w:pPr>
+        <w:spacing w:before="0"/>
+        <w:jc w:val="both"/>
+        <w:rPr>
+          <w:rFonts w:ascii="Courier New" w:hAnsi="Courier New" w:cs="Courier New"/>
+        </w:rPr>
+      </w:pPr>
+    </w:p>
+    <w:p>
+      <w:pPr>
+        <w:pStyle w:val="Prrafodelista"/>
+        <w:numPr>
+          <w:ilvl w:val="0"/>
+          <w:numId w:val="5"/>
+        </w:numPr>
+        <w:spacing w:before="0"/>
+        <w:jc w:val="both"/>
+        <w:rPr>
+          <w:rFonts w:ascii="Courier New" w:hAnsi="Courier New" w:cs="Courier New"/>
+        </w:rPr>
+      </w:pPr>
+      <w:r>
+        <w:rPr>
+          <w:rFonts w:ascii="Courier New" w:hAnsi="Courier New" w:cs="Courier New"/>
+        </w:rPr>
+        <w:t>XML: presente en la configuración del proyecto a través del archivo pom.xml, que gestiona las dependencias de Maven en el entorno de desarrollo de Spring Boot.</w:t>
+      </w:r>
+    </w:p>
+    <w:p>
+      <w:pPr>
+        <w:spacing w:before="0"/>
+        <w:jc w:val="both"/>
+        <w:rPr>
+          <w:rFonts w:ascii="Courier New" w:hAnsi="Courier New" w:cs="Courier New"/>
+        </w:rPr>
+      </w:pPr>
+    </w:p>
+    <w:p>
+      <w:pPr>
+        <w:spacing w:before="0"/>
+        <w:jc w:val="both"/>
+        <w:rPr>
+          <w:rFonts w:ascii="Courier New" w:hAnsi="Courier New" w:cs="Courier New"/>
+        </w:rPr>
+      </w:pPr>
+      <w:r>
+        <w:rPr>
+          <w:rFonts w:ascii="Courier New" w:hAnsi="Courier New" w:cs="Courier New"/>
+        </w:rPr>
+        <w:t>El uso coordinado de estos lenguajes ha permitido construir una aplicación moderna, funcional y adaptable, sentando unas bases técnicas sólidas para posibles ampliaciones futuras. Cada uno de los lenguajes ha sido escogido en función de su idoneidad para las distintas capas de la aplicación, asegurando un desarrollo limpio y modular.</w:t>
+      </w:r>
     </w:p>
     <w:sectPr>
-      <w:headerReference w:type="default" r:id="rId14"/>
-      <w:footerReference w:type="default" r:id="rId15"/>
-      <w:headerReference w:type="first" r:id="rId16"/>
+      <w:headerReference w:type="default" r:id="rId13"/>
+      <w:footerReference w:type="default" r:id="rId14"/>
+      <w:headerReference w:type="first" r:id="rId15"/>
       <w:pgSz w:w="11900" w:h="16840"/>
       <w:pgMar w:top="1418" w:right="1134" w:bottom="1418" w:left="1985" w:header="709" w:footer="709" w:gutter="0"/>
       <w:pgNumType w:start="1"/>
@@ -2123,7 +2915,7 @@
 </file>
 
 <file path=word/endnotes.xml><?xml version="1.0" encoding="utf-8"?>
-<w:endnotes xmlns:wpc="http://schemas.microsoft.com/office/word/2010/wordprocessingCanvas" xmlns:cx="http://schemas.microsoft.com/office/drawing/2014/chartex" xmlns:cx1="http://schemas.microsoft.com/office/drawing/2015/9/8/chartex" xmlns:cx2="http://schemas.microsoft.com/office/drawing/2015/10/21/chartex" xmlns:cx3="http://schemas.microsoft.com/office/drawing/2016/5/9/chartex" xmlns:cx4="http://schemas.microsoft.com/office/drawing/2016/5/10/chartex" xmlns:cx5="http://schemas.microsoft.com/office/drawing/2016/5/11/chartex" xmlns:cx6="http://schemas.microsoft.com/office/drawing/2016/5/12/chartex" xmlns:cx7="http://schemas.microsoft.com/office/drawing/2016/5/13/chartex" xmlns:cx8="http://schemas.microsoft.com/office/drawing/2016/5/14/chartex" xmlns:mc="http://schemas.openxmlformats.org/markup-compatibility/2006" xmlns:aink="http://schemas.microsoft.com/office/drawing/2016/ink" xmlns:am3d="http://schemas.microsoft.com/office/drawing/2017/model3d" xmlns:o="urn:schemas-microsoft-com:office:office" xmlns:oel="http://schemas.microsoft.com/office/2019/extlst" xmlns:r="http://schemas.openxmlformats.org/officeDocument/2006/relationships" xmlns:m="http://schemas.openxmlformats.org/officeDocument/2006/math" xmlns:v="urn:schemas-microsoft-com:vml" xmlns:wp14="http://schemas.microsoft.com/office/word/2010/wordprocessingDrawing" xmlns:wp="http://schemas.openxmlformats.org/drawingml/2006/wordprocessingDrawing" xmlns:w10="urn:schemas-microsoft-com:office:word" xmlns:w="http://schemas.openxmlformats.org/wordprocessingml/2006/main" xmlns:w14="http://schemas.microsoft.com/office/word/2010/wordml" xmlns:w15="http://schemas.microsoft.com/office/word/2012/wordml" xmlns:w16cex="http://schemas.microsoft.com/office/word/2018/wordml/cex" xmlns:w16cid="http://schemas.microsoft.com/office/word/2016/wordml/cid" xmlns:w16="http://schemas.microsoft.com/office/word/2018/wordml" xmlns:w16du="http://schemas.microsoft.com/office/word/2023/wordml/word16du" xmlns:w16sdtdh="http://schemas.microsoft.com/office/word/2020/wordml/sdtdatahash" xmlns:w16sdtfl="http://schemas.microsoft.com/office/word/2024/wordml/sdtformatlock" xmlns:w16se="http://schemas.microsoft.com/office/word/2015/wordml/symex" xmlns:wpg="http://schemas.microsoft.com/office/word/2010/wordprocessingGroup" xmlns:wpi="http://schemas.microsoft.com/office/word/2010/wordprocessingInk" xmlns:wne="http://schemas.microsoft.com/office/word/2006/wordml" xmlns:wps="http://schemas.microsoft.com/office/word/2010/wordprocessingShape" mc:Ignorable="w14 w15 w16se w16cid w16 w16cex w16sdtdh w16sdtfl w16du wp14">
+<w:endnotes xmlns:wpc="http://schemas.microsoft.com/office/word/2010/wordprocessingCanvas" xmlns:cx="http://schemas.microsoft.com/office/drawing/2014/chartex" xmlns:cx1="http://schemas.microsoft.com/office/drawing/2015/9/8/chartex" xmlns:cx2="http://schemas.microsoft.com/office/drawing/2015/10/21/chartex" xmlns:cx3="http://schemas.microsoft.com/office/drawing/2016/5/9/chartex" xmlns:cx4="http://schemas.microsoft.com/office/drawing/2016/5/10/chartex" xmlns:cx5="http://schemas.microsoft.com/office/drawing/2016/5/11/chartex" xmlns:cx6="http://schemas.microsoft.com/office/drawing/2016/5/12/chartex" xmlns:cx7="http://schemas.microsoft.com/office/drawing/2016/5/13/chartex" xmlns:cx8="http://schemas.microsoft.com/office/drawing/2016/5/14/chartex" xmlns:mc="http://schemas.openxmlformats.org/markup-compatibility/2006" xmlns:aink="http://schemas.microsoft.com/office/drawing/2016/ink" xmlns:am3d="http://schemas.microsoft.com/office/drawing/2017/model3d" xmlns:o="urn:schemas-microsoft-com:office:office" xmlns:r="http://schemas.openxmlformats.org/officeDocument/2006/relationships" xmlns:m="http://schemas.openxmlformats.org/officeDocument/2006/math" xmlns:v="urn:schemas-microsoft-com:vml" xmlns:wp14="http://schemas.microsoft.com/office/word/2010/wordprocessingDrawing" xmlns:wp="http://schemas.openxmlformats.org/drawingml/2006/wordprocessingDrawing" xmlns:w10="urn:schemas-microsoft-com:office:word" xmlns:w="http://schemas.openxmlformats.org/wordprocessingml/2006/main" xmlns:w14="http://schemas.microsoft.com/office/word/2010/wordml" xmlns:w15="http://schemas.microsoft.com/office/word/2012/wordml" xmlns:w16cex="http://schemas.microsoft.com/office/word/2018/wordml/cex" xmlns:w16cid="http://schemas.microsoft.com/office/word/2016/wordml/cid" xmlns:w16="http://schemas.microsoft.com/office/word/2018/wordml" xmlns:w16sdtdh="http://schemas.microsoft.com/office/word/2020/wordml/sdtdatahash" xmlns:w16se="http://schemas.microsoft.com/office/word/2015/wordml/symex" xmlns:wpg="http://schemas.microsoft.com/office/word/2010/wordprocessingGroup" xmlns:wpi="http://schemas.microsoft.com/office/word/2010/wordprocessingInk" xmlns:wne="http://schemas.microsoft.com/office/word/2006/wordml" xmlns:wps="http://schemas.microsoft.com/office/word/2010/wordprocessingShape" mc:Ignorable="w14 w15 w16se w16cid w16 w16cex w16sdtdh wp14">
   <w:endnote w:type="separator" w:id="-1">
     <w:p>
       <w:r>
@@ -2142,7 +2934,7 @@
 </file>
 
 <file path=word/footer1.xml><?xml version="1.0" encoding="utf-8"?>
-<w:ftr xmlns:wpc="http://schemas.microsoft.com/office/word/2010/wordprocessingCanvas" xmlns:cx="http://schemas.microsoft.com/office/drawing/2014/chartex" xmlns:cx1="http://schemas.microsoft.com/office/drawing/2015/9/8/chartex" xmlns:cx2="http://schemas.microsoft.com/office/drawing/2015/10/21/chartex" xmlns:cx3="http://schemas.microsoft.com/office/drawing/2016/5/9/chartex" xmlns:cx4="http://schemas.microsoft.com/office/drawing/2016/5/10/chartex" xmlns:cx5="http://schemas.microsoft.com/office/drawing/2016/5/11/chartex" xmlns:cx6="http://schemas.microsoft.com/office/drawing/2016/5/12/chartex" xmlns:cx7="http://schemas.microsoft.com/office/drawing/2016/5/13/chartex" xmlns:cx8="http://schemas.microsoft.com/office/drawing/2016/5/14/chartex" xmlns:mc="http://schemas.openxmlformats.org/markup-compatibility/2006" xmlns:aink="http://schemas.microsoft.com/office/drawing/2016/ink" xmlns:am3d="http://schemas.microsoft.com/office/drawing/2017/model3d" xmlns:o="urn:schemas-microsoft-com:office:office" xmlns:oel="http://schemas.microsoft.com/office/2019/extlst" xmlns:r="http://schemas.openxmlformats.org/officeDocument/2006/relationships" xmlns:m="http://schemas.openxmlformats.org/officeDocument/2006/math" xmlns:v="urn:schemas-microsoft-com:vml" xmlns:wp14="http://schemas.microsoft.com/office/word/2010/wordprocessingDrawing" xmlns:wp="http://schemas.openxmlformats.org/drawingml/2006/wordprocessingDrawing" xmlns:w10="urn:schemas-microsoft-com:office:word" xmlns:w="http://schemas.openxmlformats.org/wordprocessingml/2006/main" xmlns:w14="http://schemas.microsoft.com/office/word/2010/wordml" xmlns:w15="http://schemas.microsoft.com/office/word/2012/wordml" xmlns:w16cex="http://schemas.microsoft.com/office/word/2018/wordml/cex" xmlns:w16cid="http://schemas.microsoft.com/office/word/2016/wordml/cid" xmlns:w16="http://schemas.microsoft.com/office/word/2018/wordml" xmlns:w16du="http://schemas.microsoft.com/office/word/2023/wordml/word16du" xmlns:w16sdtdh="http://schemas.microsoft.com/office/word/2020/wordml/sdtdatahash" xmlns:w16sdtfl="http://schemas.microsoft.com/office/word/2024/wordml/sdtformatlock" xmlns:w16se="http://schemas.microsoft.com/office/word/2015/wordml/symex" xmlns:wpg="http://schemas.microsoft.com/office/word/2010/wordprocessingGroup" xmlns:wpi="http://schemas.microsoft.com/office/word/2010/wordprocessingInk" xmlns:wne="http://schemas.microsoft.com/office/word/2006/wordml" xmlns:wps="http://schemas.microsoft.com/office/word/2010/wordprocessingShape" mc:Ignorable="w14 w15 w16se w16cid w16 w16cex w16sdtdh w16sdtfl w16du wp14">
+<w:ftr xmlns:wpc="http://schemas.microsoft.com/office/word/2010/wordprocessingCanvas" xmlns:cx="http://schemas.microsoft.com/office/drawing/2014/chartex" xmlns:cx1="http://schemas.microsoft.com/office/drawing/2015/9/8/chartex" xmlns:cx2="http://schemas.microsoft.com/office/drawing/2015/10/21/chartex" xmlns:cx3="http://schemas.microsoft.com/office/drawing/2016/5/9/chartex" xmlns:cx4="http://schemas.microsoft.com/office/drawing/2016/5/10/chartex" xmlns:cx5="http://schemas.microsoft.com/office/drawing/2016/5/11/chartex" xmlns:cx6="http://schemas.microsoft.com/office/drawing/2016/5/12/chartex" xmlns:cx7="http://schemas.microsoft.com/office/drawing/2016/5/13/chartex" xmlns:cx8="http://schemas.microsoft.com/office/drawing/2016/5/14/chartex" xmlns:mc="http://schemas.openxmlformats.org/markup-compatibility/2006" xmlns:aink="http://schemas.microsoft.com/office/drawing/2016/ink" xmlns:am3d="http://schemas.microsoft.com/office/drawing/2017/model3d" xmlns:o="urn:schemas-microsoft-com:office:office" xmlns:r="http://schemas.openxmlformats.org/officeDocument/2006/relationships" xmlns:m="http://schemas.openxmlformats.org/officeDocument/2006/math" xmlns:v="urn:schemas-microsoft-com:vml" xmlns:wp14="http://schemas.microsoft.com/office/word/2010/wordprocessingDrawing" xmlns:wp="http://schemas.openxmlformats.org/drawingml/2006/wordprocessingDrawing" xmlns:w10="urn:schemas-microsoft-com:office:word" xmlns:w="http://schemas.openxmlformats.org/wordprocessingml/2006/main" xmlns:w14="http://schemas.microsoft.com/office/word/2010/wordml" xmlns:w15="http://schemas.microsoft.com/office/word/2012/wordml" xmlns:w16cex="http://schemas.microsoft.com/office/word/2018/wordml/cex" xmlns:w16cid="http://schemas.microsoft.com/office/word/2016/wordml/cid" xmlns:w16="http://schemas.microsoft.com/office/word/2018/wordml" xmlns:w16sdtdh="http://schemas.microsoft.com/office/word/2020/wordml/sdtdatahash" xmlns:w16se="http://schemas.microsoft.com/office/word/2015/wordml/symex" xmlns:wpg="http://schemas.microsoft.com/office/word/2010/wordprocessingGroup" xmlns:wpi="http://schemas.microsoft.com/office/word/2010/wordprocessingInk" xmlns:wne="http://schemas.microsoft.com/office/word/2006/wordml" xmlns:wps="http://schemas.microsoft.com/office/word/2010/wordprocessingShape" mc:Ignorable="w14 w15 w16se w16cid w16 w16cex w16sdtdh wp14">
   <w:p>
     <w:pPr>
       <w:pStyle w:val="Piedepgina"/>
@@ -2180,7 +2972,7 @@
 </file>
 
 <file path=word/footer2.xml><?xml version="1.0" encoding="utf-8"?>
-<w:ftr xmlns:wpc="http://schemas.microsoft.com/office/word/2010/wordprocessingCanvas" xmlns:cx="http://schemas.microsoft.com/office/drawing/2014/chartex" xmlns:cx1="http://schemas.microsoft.com/office/drawing/2015/9/8/chartex" xmlns:cx2="http://schemas.microsoft.com/office/drawing/2015/10/21/chartex" xmlns:cx3="http://schemas.microsoft.com/office/drawing/2016/5/9/chartex" xmlns:cx4="http://schemas.microsoft.com/office/drawing/2016/5/10/chartex" xmlns:cx5="http://schemas.microsoft.com/office/drawing/2016/5/11/chartex" xmlns:cx6="http://schemas.microsoft.com/office/drawing/2016/5/12/chartex" xmlns:cx7="http://schemas.microsoft.com/office/drawing/2016/5/13/chartex" xmlns:cx8="http://schemas.microsoft.com/office/drawing/2016/5/14/chartex" xmlns:mc="http://schemas.openxmlformats.org/markup-compatibility/2006" xmlns:aink="http://schemas.microsoft.com/office/drawing/2016/ink" xmlns:am3d="http://schemas.microsoft.com/office/drawing/2017/model3d" xmlns:o="urn:schemas-microsoft-com:office:office" xmlns:oel="http://schemas.microsoft.com/office/2019/extlst" xmlns:r="http://schemas.openxmlformats.org/officeDocument/2006/relationships" xmlns:m="http://schemas.openxmlformats.org/officeDocument/2006/math" xmlns:v="urn:schemas-microsoft-com:vml" xmlns:wp14="http://schemas.microsoft.com/office/word/2010/wordprocessingDrawing" xmlns:wp="http://schemas.openxmlformats.org/drawingml/2006/wordprocessingDrawing" xmlns:w10="urn:schemas-microsoft-com:office:word" xmlns:w="http://schemas.openxmlformats.org/wordprocessingml/2006/main" xmlns:w14="http://schemas.microsoft.com/office/word/2010/wordml" xmlns:w15="http://schemas.microsoft.com/office/word/2012/wordml" xmlns:w16cex="http://schemas.microsoft.com/office/word/2018/wordml/cex" xmlns:w16cid="http://schemas.microsoft.com/office/word/2016/wordml/cid" xmlns:w16="http://schemas.microsoft.com/office/word/2018/wordml" xmlns:w16du="http://schemas.microsoft.com/office/word/2023/wordml/word16du" xmlns:w16sdtdh="http://schemas.microsoft.com/office/word/2020/wordml/sdtdatahash" xmlns:w16sdtfl="http://schemas.microsoft.com/office/word/2024/wordml/sdtformatlock" xmlns:w16se="http://schemas.microsoft.com/office/word/2015/wordml/symex" xmlns:wpg="http://schemas.microsoft.com/office/word/2010/wordprocessingGroup" xmlns:wpi="http://schemas.microsoft.com/office/word/2010/wordprocessingInk" xmlns:wne="http://schemas.microsoft.com/office/word/2006/wordml" xmlns:wps="http://schemas.microsoft.com/office/word/2010/wordprocessingShape" mc:Ignorable="w14 w15 w16se w16cid w16 w16cex w16sdtdh w16sdtfl w16du wp14">
+<w:ftr xmlns:wpc="http://schemas.microsoft.com/office/word/2010/wordprocessingCanvas" xmlns:cx="http://schemas.microsoft.com/office/drawing/2014/chartex" xmlns:cx1="http://schemas.microsoft.com/office/drawing/2015/9/8/chartex" xmlns:cx2="http://schemas.microsoft.com/office/drawing/2015/10/21/chartex" xmlns:cx3="http://schemas.microsoft.com/office/drawing/2016/5/9/chartex" xmlns:cx4="http://schemas.microsoft.com/office/drawing/2016/5/10/chartex" xmlns:cx5="http://schemas.microsoft.com/office/drawing/2016/5/11/chartex" xmlns:cx6="http://schemas.microsoft.com/office/drawing/2016/5/12/chartex" xmlns:cx7="http://schemas.microsoft.com/office/drawing/2016/5/13/chartex" xmlns:cx8="http://schemas.microsoft.com/office/drawing/2016/5/14/chartex" xmlns:mc="http://schemas.openxmlformats.org/markup-compatibility/2006" xmlns:aink="http://schemas.microsoft.com/office/drawing/2016/ink" xmlns:am3d="http://schemas.microsoft.com/office/drawing/2017/model3d" xmlns:o="urn:schemas-microsoft-com:office:office" xmlns:r="http://schemas.openxmlformats.org/officeDocument/2006/relationships" xmlns:m="http://schemas.openxmlformats.org/officeDocument/2006/math" xmlns:v="urn:schemas-microsoft-com:vml" xmlns:wp14="http://schemas.microsoft.com/office/word/2010/wordprocessingDrawing" xmlns:wp="http://schemas.openxmlformats.org/drawingml/2006/wordprocessingDrawing" xmlns:w10="urn:schemas-microsoft-com:office:word" xmlns:w="http://schemas.openxmlformats.org/wordprocessingml/2006/main" xmlns:w14="http://schemas.microsoft.com/office/word/2010/wordml" xmlns:w15="http://schemas.microsoft.com/office/word/2012/wordml" xmlns:w16cex="http://schemas.microsoft.com/office/word/2018/wordml/cex" xmlns:w16cid="http://schemas.microsoft.com/office/word/2016/wordml/cid" xmlns:w16="http://schemas.microsoft.com/office/word/2018/wordml" xmlns:w16sdtdh="http://schemas.microsoft.com/office/word/2020/wordml/sdtdatahash" xmlns:w16se="http://schemas.microsoft.com/office/word/2015/wordml/symex" xmlns:wpg="http://schemas.microsoft.com/office/word/2010/wordprocessingGroup" xmlns:wpi="http://schemas.microsoft.com/office/word/2010/wordprocessingInk" xmlns:wne="http://schemas.microsoft.com/office/word/2006/wordml" xmlns:wps="http://schemas.microsoft.com/office/word/2010/wordprocessingShape" mc:Ignorable="w14 w15 w16se w16cid w16 w16cex w16sdtdh wp14">
   <w:p>
     <w:pPr>
       <w:pStyle w:val="Piedepgina"/>
@@ -2197,7 +2989,7 @@
 </file>
 
 <file path=word/footer3.xml><?xml version="1.0" encoding="utf-8"?>
-<w:ftr xmlns:wpc="http://schemas.microsoft.com/office/word/2010/wordprocessingCanvas" xmlns:cx="http://schemas.microsoft.com/office/drawing/2014/chartex" xmlns:cx1="http://schemas.microsoft.com/office/drawing/2015/9/8/chartex" xmlns:cx2="http://schemas.microsoft.com/office/drawing/2015/10/21/chartex" xmlns:cx3="http://schemas.microsoft.com/office/drawing/2016/5/9/chartex" xmlns:cx4="http://schemas.microsoft.com/office/drawing/2016/5/10/chartex" xmlns:cx5="http://schemas.microsoft.com/office/drawing/2016/5/11/chartex" xmlns:cx6="http://schemas.microsoft.com/office/drawing/2016/5/12/chartex" xmlns:cx7="http://schemas.microsoft.com/office/drawing/2016/5/13/chartex" xmlns:cx8="http://schemas.microsoft.com/office/drawing/2016/5/14/chartex" xmlns:mc="http://schemas.openxmlformats.org/markup-compatibility/2006" xmlns:aink="http://schemas.microsoft.com/office/drawing/2016/ink" xmlns:am3d="http://schemas.microsoft.com/office/drawing/2017/model3d" xmlns:o="urn:schemas-microsoft-com:office:office" xmlns:oel="http://schemas.microsoft.com/office/2019/extlst" xmlns:r="http://schemas.openxmlformats.org/officeDocument/2006/relationships" xmlns:m="http://schemas.openxmlformats.org/officeDocument/2006/math" xmlns:v="urn:schemas-microsoft-com:vml" xmlns:wp14="http://schemas.microsoft.com/office/word/2010/wordprocessingDrawing" xmlns:wp="http://schemas.openxmlformats.org/drawingml/2006/wordprocessingDrawing" xmlns:w10="urn:schemas-microsoft-com:office:word" xmlns:w="http://schemas.openxmlformats.org/wordprocessingml/2006/main" xmlns:w14="http://schemas.microsoft.com/office/word/2010/wordml" xmlns:w15="http://schemas.microsoft.com/office/word/2012/wordml" xmlns:w16cex="http://schemas.microsoft.com/office/word/2018/wordml/cex" xmlns:w16cid="http://schemas.microsoft.com/office/word/2016/wordml/cid" xmlns:w16="http://schemas.microsoft.com/office/word/2018/wordml" xmlns:w16du="http://schemas.microsoft.com/office/word/2023/wordml/word16du" xmlns:w16sdtdh="http://schemas.microsoft.com/office/word/2020/wordml/sdtdatahash" xmlns:w16sdtfl="http://schemas.microsoft.com/office/word/2024/wordml/sdtformatlock" xmlns:w16se="http://schemas.microsoft.com/office/word/2015/wordml/symex" xmlns:wpg="http://schemas.microsoft.com/office/word/2010/wordprocessingGroup" xmlns:wpi="http://schemas.microsoft.com/office/word/2010/wordprocessingInk" xmlns:wne="http://schemas.microsoft.com/office/word/2006/wordml" xmlns:wps="http://schemas.microsoft.com/office/word/2010/wordprocessingShape" mc:Ignorable="w14 w15 w16se w16cid w16 w16cex w16sdtdh w16sdtfl w16du wp14">
+<w:ftr xmlns:wpc="http://schemas.microsoft.com/office/word/2010/wordprocessingCanvas" xmlns:cx="http://schemas.microsoft.com/office/drawing/2014/chartex" xmlns:cx1="http://schemas.microsoft.com/office/drawing/2015/9/8/chartex" xmlns:cx2="http://schemas.microsoft.com/office/drawing/2015/10/21/chartex" xmlns:cx3="http://schemas.microsoft.com/office/drawing/2016/5/9/chartex" xmlns:cx4="http://schemas.microsoft.com/office/drawing/2016/5/10/chartex" xmlns:cx5="http://schemas.microsoft.com/office/drawing/2016/5/11/chartex" xmlns:cx6="http://schemas.microsoft.com/office/drawing/2016/5/12/chartex" xmlns:cx7="http://schemas.microsoft.com/office/drawing/2016/5/13/chartex" xmlns:cx8="http://schemas.microsoft.com/office/drawing/2016/5/14/chartex" xmlns:mc="http://schemas.openxmlformats.org/markup-compatibility/2006" xmlns:aink="http://schemas.microsoft.com/office/drawing/2016/ink" xmlns:am3d="http://schemas.microsoft.com/office/drawing/2017/model3d" xmlns:o="urn:schemas-microsoft-com:office:office" xmlns:r="http://schemas.openxmlformats.org/officeDocument/2006/relationships" xmlns:m="http://schemas.openxmlformats.org/officeDocument/2006/math" xmlns:v="urn:schemas-microsoft-com:vml" xmlns:wp14="http://schemas.microsoft.com/office/word/2010/wordprocessingDrawing" xmlns:wp="http://schemas.openxmlformats.org/drawingml/2006/wordprocessingDrawing" xmlns:w10="urn:schemas-microsoft-com:office:word" xmlns:w="http://schemas.openxmlformats.org/wordprocessingml/2006/main" xmlns:w14="http://schemas.microsoft.com/office/word/2010/wordml" xmlns:w15="http://schemas.microsoft.com/office/word/2012/wordml" xmlns:w16cex="http://schemas.microsoft.com/office/word/2018/wordml/cex" xmlns:w16cid="http://schemas.microsoft.com/office/word/2016/wordml/cid" xmlns:w16="http://schemas.microsoft.com/office/word/2018/wordml" xmlns:w16sdtdh="http://schemas.microsoft.com/office/word/2020/wordml/sdtdatahash" xmlns:w16se="http://schemas.microsoft.com/office/word/2015/wordml/symex" xmlns:wpg="http://schemas.microsoft.com/office/word/2010/wordprocessingGroup" xmlns:wpi="http://schemas.microsoft.com/office/word/2010/wordprocessingInk" xmlns:wne="http://schemas.microsoft.com/office/word/2006/wordml" xmlns:wps="http://schemas.microsoft.com/office/word/2010/wordprocessingShape" mc:Ignorable="w14 w15 w16se w16cid w16 w16cex w16sdtdh wp14">
   <w:p>
     <w:pPr>
       <w:pStyle w:val="Encabezado"/>
@@ -2265,7 +3057,7 @@
 </file>
 
 <file path=word/footer4.xml><?xml version="1.0" encoding="utf-8"?>
-<w:ftr xmlns:wpc="http://schemas.microsoft.com/office/word/2010/wordprocessingCanvas" xmlns:cx="http://schemas.microsoft.com/office/drawing/2014/chartex" xmlns:cx1="http://schemas.microsoft.com/office/drawing/2015/9/8/chartex" xmlns:cx2="http://schemas.microsoft.com/office/drawing/2015/10/21/chartex" xmlns:cx3="http://schemas.microsoft.com/office/drawing/2016/5/9/chartex" xmlns:cx4="http://schemas.microsoft.com/office/drawing/2016/5/10/chartex" xmlns:cx5="http://schemas.microsoft.com/office/drawing/2016/5/11/chartex" xmlns:cx6="http://schemas.microsoft.com/office/drawing/2016/5/12/chartex" xmlns:cx7="http://schemas.microsoft.com/office/drawing/2016/5/13/chartex" xmlns:cx8="http://schemas.microsoft.com/office/drawing/2016/5/14/chartex" xmlns:mc="http://schemas.openxmlformats.org/markup-compatibility/2006" xmlns:aink="http://schemas.microsoft.com/office/drawing/2016/ink" xmlns:am3d="http://schemas.microsoft.com/office/drawing/2017/model3d" xmlns:o="urn:schemas-microsoft-com:office:office" xmlns:oel="http://schemas.microsoft.com/office/2019/extlst" xmlns:r="http://schemas.openxmlformats.org/officeDocument/2006/relationships" xmlns:m="http://schemas.openxmlformats.org/officeDocument/2006/math" xmlns:v="urn:schemas-microsoft-com:vml" xmlns:wp14="http://schemas.microsoft.com/office/word/2010/wordprocessingDrawing" xmlns:wp="http://schemas.openxmlformats.org/drawingml/2006/wordprocessingDrawing" xmlns:w10="urn:schemas-microsoft-com:office:word" xmlns:w="http://schemas.openxmlformats.org/wordprocessingml/2006/main" xmlns:w14="http://schemas.microsoft.com/office/word/2010/wordml" xmlns:w15="http://schemas.microsoft.com/office/word/2012/wordml" xmlns:w16cex="http://schemas.microsoft.com/office/word/2018/wordml/cex" xmlns:w16cid="http://schemas.microsoft.com/office/word/2016/wordml/cid" xmlns:w16="http://schemas.microsoft.com/office/word/2018/wordml" xmlns:w16du="http://schemas.microsoft.com/office/word/2023/wordml/word16du" xmlns:w16sdtdh="http://schemas.microsoft.com/office/word/2020/wordml/sdtdatahash" xmlns:w16sdtfl="http://schemas.microsoft.com/office/word/2024/wordml/sdtformatlock" xmlns:w16se="http://schemas.microsoft.com/office/word/2015/wordml/symex" xmlns:wpg="http://schemas.microsoft.com/office/word/2010/wordprocessingGroup" xmlns:wpi="http://schemas.microsoft.com/office/word/2010/wordprocessingInk" xmlns:wne="http://schemas.microsoft.com/office/word/2006/wordml" xmlns:wps="http://schemas.microsoft.com/office/word/2010/wordprocessingShape" mc:Ignorable="w14 w15 w16se w16cid w16 w16cex w16sdtdh w16sdtfl w16du wp14">
+<w:ftr xmlns:wpc="http://schemas.microsoft.com/office/word/2010/wordprocessingCanvas" xmlns:cx="http://schemas.microsoft.com/office/drawing/2014/chartex" xmlns:cx1="http://schemas.microsoft.com/office/drawing/2015/9/8/chartex" xmlns:cx2="http://schemas.microsoft.com/office/drawing/2015/10/21/chartex" xmlns:cx3="http://schemas.microsoft.com/office/drawing/2016/5/9/chartex" xmlns:cx4="http://schemas.microsoft.com/office/drawing/2016/5/10/chartex" xmlns:cx5="http://schemas.microsoft.com/office/drawing/2016/5/11/chartex" xmlns:cx6="http://schemas.microsoft.com/office/drawing/2016/5/12/chartex" xmlns:cx7="http://schemas.microsoft.com/office/drawing/2016/5/13/chartex" xmlns:cx8="http://schemas.microsoft.com/office/drawing/2016/5/14/chartex" xmlns:mc="http://schemas.openxmlformats.org/markup-compatibility/2006" xmlns:aink="http://schemas.microsoft.com/office/drawing/2016/ink" xmlns:am3d="http://schemas.microsoft.com/office/drawing/2017/model3d" xmlns:o="urn:schemas-microsoft-com:office:office" xmlns:r="http://schemas.openxmlformats.org/officeDocument/2006/relationships" xmlns:m="http://schemas.openxmlformats.org/officeDocument/2006/math" xmlns:v="urn:schemas-microsoft-com:vml" xmlns:wp14="http://schemas.microsoft.com/office/word/2010/wordprocessingDrawing" xmlns:wp="http://schemas.openxmlformats.org/drawingml/2006/wordprocessingDrawing" xmlns:w10="urn:schemas-microsoft-com:office:word" xmlns:w="http://schemas.openxmlformats.org/wordprocessingml/2006/main" xmlns:w14="http://schemas.microsoft.com/office/word/2010/wordml" xmlns:w15="http://schemas.microsoft.com/office/word/2012/wordml" xmlns:w16cex="http://schemas.microsoft.com/office/word/2018/wordml/cex" xmlns:w16cid="http://schemas.microsoft.com/office/word/2016/wordml/cid" xmlns:w16="http://schemas.microsoft.com/office/word/2018/wordml" xmlns:w16sdtdh="http://schemas.microsoft.com/office/word/2020/wordml/sdtdatahash" xmlns:w16se="http://schemas.microsoft.com/office/word/2015/wordml/symex" xmlns:wpg="http://schemas.microsoft.com/office/word/2010/wordprocessingGroup" xmlns:wpi="http://schemas.microsoft.com/office/word/2010/wordprocessingInk" xmlns:wne="http://schemas.microsoft.com/office/word/2006/wordml" xmlns:wps="http://schemas.microsoft.com/office/word/2010/wordprocessingShape" mc:Ignorable="w14 w15 w16se w16cid w16 w16cex w16sdtdh wp14">
   <w:p>
     <w:pPr>
       <w:pStyle w:val="Piedepgina"/>
@@ -2327,7 +3119,7 @@
 </file>
 
 <file path=word/footnotes.xml><?xml version="1.0" encoding="utf-8"?>
-<w:footnotes xmlns:wpc="http://schemas.microsoft.com/office/word/2010/wordprocessingCanvas" xmlns:cx="http://schemas.microsoft.com/office/drawing/2014/chartex" xmlns:cx1="http://schemas.microsoft.com/office/drawing/2015/9/8/chartex" xmlns:cx2="http://schemas.microsoft.com/office/drawing/2015/10/21/chartex" xmlns:cx3="http://schemas.microsoft.com/office/drawing/2016/5/9/chartex" xmlns:cx4="http://schemas.microsoft.com/office/drawing/2016/5/10/chartex" xmlns:cx5="http://schemas.microsoft.com/office/drawing/2016/5/11/chartex" xmlns:cx6="http://schemas.microsoft.com/office/drawing/2016/5/12/chartex" xmlns:cx7="http://schemas.microsoft.com/office/drawing/2016/5/13/chartex" xmlns:cx8="http://schemas.microsoft.com/office/drawing/2016/5/14/chartex" xmlns:mc="http://schemas.openxmlformats.org/markup-compatibility/2006" xmlns:aink="http://schemas.microsoft.com/office/drawing/2016/ink" xmlns:am3d="http://schemas.microsoft.com/office/drawing/2017/model3d" xmlns:o="urn:schemas-microsoft-com:office:office" xmlns:oel="http://schemas.microsoft.com/office/2019/extlst" xmlns:r="http://schemas.openxmlformats.org/officeDocument/2006/relationships" xmlns:m="http://schemas.openxmlformats.org/officeDocument/2006/math" xmlns:v="urn:schemas-microsoft-com:vml" xmlns:wp14="http://schemas.microsoft.com/office/word/2010/wordprocessingDrawing" xmlns:wp="http://schemas.openxmlformats.org/drawingml/2006/wordprocessingDrawing" xmlns:w10="urn:schemas-microsoft-com:office:word" xmlns:w="http://schemas.openxmlformats.org/wordprocessingml/2006/main" xmlns:w14="http://schemas.microsoft.com/office/word/2010/wordml" xmlns:w15="http://schemas.microsoft.com/office/word/2012/wordml" xmlns:w16cex="http://schemas.microsoft.com/office/word/2018/wordml/cex" xmlns:w16cid="http://schemas.microsoft.com/office/word/2016/wordml/cid" xmlns:w16="http://schemas.microsoft.com/office/word/2018/wordml" xmlns:w16du="http://schemas.microsoft.com/office/word/2023/wordml/word16du" xmlns:w16sdtdh="http://schemas.microsoft.com/office/word/2020/wordml/sdtdatahash" xmlns:w16sdtfl="http://schemas.microsoft.com/office/word/2024/wordml/sdtformatlock" xmlns:w16se="http://schemas.microsoft.com/office/word/2015/wordml/symex" xmlns:wpg="http://schemas.microsoft.com/office/word/2010/wordprocessingGroup" xmlns:wpi="http://schemas.microsoft.com/office/word/2010/wordprocessingInk" xmlns:wne="http://schemas.microsoft.com/office/word/2006/wordml" xmlns:wps="http://schemas.microsoft.com/office/word/2010/wordprocessingShape" mc:Ignorable="w14 w15 w16se w16cid w16 w16cex w16sdtdh w16sdtfl w16du wp14">
+<w:footnotes xmlns:wpc="http://schemas.microsoft.com/office/word/2010/wordprocessingCanvas" xmlns:cx="http://schemas.microsoft.com/office/drawing/2014/chartex" xmlns:cx1="http://schemas.microsoft.com/office/drawing/2015/9/8/chartex" xmlns:cx2="http://schemas.microsoft.com/office/drawing/2015/10/21/chartex" xmlns:cx3="http://schemas.microsoft.com/office/drawing/2016/5/9/chartex" xmlns:cx4="http://schemas.microsoft.com/office/drawing/2016/5/10/chartex" xmlns:cx5="http://schemas.microsoft.com/office/drawing/2016/5/11/chartex" xmlns:cx6="http://schemas.microsoft.com/office/drawing/2016/5/12/chartex" xmlns:cx7="http://schemas.microsoft.com/office/drawing/2016/5/13/chartex" xmlns:cx8="http://schemas.microsoft.com/office/drawing/2016/5/14/chartex" xmlns:mc="http://schemas.openxmlformats.org/markup-compatibility/2006" xmlns:aink="http://schemas.microsoft.com/office/drawing/2016/ink" xmlns:am3d="http://schemas.microsoft.com/office/drawing/2017/model3d" xmlns:o="urn:schemas-microsoft-com:office:office" xmlns:r="http://schemas.openxmlformats.org/officeDocument/2006/relationships" xmlns:m="http://schemas.openxmlformats.org/officeDocument/2006/math" xmlns:v="urn:schemas-microsoft-com:vml" xmlns:wp14="http://schemas.microsoft.com/office/word/2010/wordprocessingDrawing" xmlns:wp="http://schemas.openxmlformats.org/drawingml/2006/wordprocessingDrawing" xmlns:w10="urn:schemas-microsoft-com:office:word" xmlns:w="http://schemas.openxmlformats.org/wordprocessingml/2006/main" xmlns:w14="http://schemas.microsoft.com/office/word/2010/wordml" xmlns:w15="http://schemas.microsoft.com/office/word/2012/wordml" xmlns:w16cex="http://schemas.microsoft.com/office/word/2018/wordml/cex" xmlns:w16cid="http://schemas.microsoft.com/office/word/2016/wordml/cid" xmlns:w16="http://schemas.microsoft.com/office/word/2018/wordml" xmlns:w16sdtdh="http://schemas.microsoft.com/office/word/2020/wordml/sdtdatahash" xmlns:w16se="http://schemas.microsoft.com/office/word/2015/wordml/symex" xmlns:wpg="http://schemas.microsoft.com/office/word/2010/wordprocessingGroup" xmlns:wpi="http://schemas.microsoft.com/office/word/2010/wordprocessingInk" xmlns:wne="http://schemas.microsoft.com/office/word/2006/wordml" xmlns:wps="http://schemas.microsoft.com/office/word/2010/wordprocessingShape" mc:Ignorable="w14 w15 w16se w16cid w16 w16cex w16sdtdh wp14">
   <w:footnote w:type="separator" w:id="-1">
     <w:p>
       <w:r>
@@ -2346,7 +3138,7 @@
 </file>
 
 <file path=word/header1.xml><?xml version="1.0" encoding="utf-8"?>
-<w:hdr xmlns:wpc="http://schemas.microsoft.com/office/word/2010/wordprocessingCanvas" xmlns:cx="http://schemas.microsoft.com/office/drawing/2014/chartex" xmlns:cx1="http://schemas.microsoft.com/office/drawing/2015/9/8/chartex" xmlns:cx2="http://schemas.microsoft.com/office/drawing/2015/10/21/chartex" xmlns:cx3="http://schemas.microsoft.com/office/drawing/2016/5/9/chartex" xmlns:cx4="http://schemas.microsoft.com/office/drawing/2016/5/10/chartex" xmlns:cx5="http://schemas.microsoft.com/office/drawing/2016/5/11/chartex" xmlns:cx6="http://schemas.microsoft.com/office/drawing/2016/5/12/chartex" xmlns:cx7="http://schemas.microsoft.com/office/drawing/2016/5/13/chartex" xmlns:cx8="http://schemas.microsoft.com/office/drawing/2016/5/14/chartex" xmlns:mc="http://schemas.openxmlformats.org/markup-compatibility/2006" xmlns:aink="http://schemas.microsoft.com/office/drawing/2016/ink" xmlns:am3d="http://schemas.microsoft.com/office/drawing/2017/model3d" xmlns:o="urn:schemas-microsoft-com:office:office" xmlns:oel="http://schemas.microsoft.com/office/2019/extlst" xmlns:r="http://schemas.openxmlformats.org/officeDocument/2006/relationships" xmlns:m="http://schemas.openxmlformats.org/officeDocument/2006/math" xmlns:v="urn:schemas-microsoft-com:vml" xmlns:wp14="http://schemas.microsoft.com/office/word/2010/wordprocessingDrawing" xmlns:wp="http://schemas.openxmlformats.org/drawingml/2006/wordprocessingDrawing" xmlns:w10="urn:schemas-microsoft-com:office:word" xmlns:w="http://schemas.openxmlformats.org/wordprocessingml/2006/main" xmlns:w14="http://schemas.microsoft.com/office/word/2010/wordml" xmlns:w15="http://schemas.microsoft.com/office/word/2012/wordml" xmlns:w16cex="http://schemas.microsoft.com/office/word/2018/wordml/cex" xmlns:w16cid="http://schemas.microsoft.com/office/word/2016/wordml/cid" xmlns:w16="http://schemas.microsoft.com/office/word/2018/wordml" xmlns:w16du="http://schemas.microsoft.com/office/word/2023/wordml/word16du" xmlns:w16sdtdh="http://schemas.microsoft.com/office/word/2020/wordml/sdtdatahash" xmlns:w16sdtfl="http://schemas.microsoft.com/office/word/2024/wordml/sdtformatlock" xmlns:w16se="http://schemas.microsoft.com/office/word/2015/wordml/symex" xmlns:wpg="http://schemas.microsoft.com/office/word/2010/wordprocessingGroup" xmlns:wpi="http://schemas.microsoft.com/office/word/2010/wordprocessingInk" xmlns:wne="http://schemas.microsoft.com/office/word/2006/wordml" xmlns:wps="http://schemas.microsoft.com/office/word/2010/wordprocessingShape" mc:Ignorable="w14 w15 w16se w16cid w16 w16cex w16sdtdh w16sdtfl w16du wp14">
+<w:hdr xmlns:wpc="http://schemas.microsoft.com/office/word/2010/wordprocessingCanvas" xmlns:cx="http://schemas.microsoft.com/office/drawing/2014/chartex" xmlns:cx1="http://schemas.microsoft.com/office/drawing/2015/9/8/chartex" xmlns:cx2="http://schemas.microsoft.com/office/drawing/2015/10/21/chartex" xmlns:cx3="http://schemas.microsoft.com/office/drawing/2016/5/9/chartex" xmlns:cx4="http://schemas.microsoft.com/office/drawing/2016/5/10/chartex" xmlns:cx5="http://schemas.microsoft.com/office/drawing/2016/5/11/chartex" xmlns:cx6="http://schemas.microsoft.com/office/drawing/2016/5/12/chartex" xmlns:cx7="http://schemas.microsoft.com/office/drawing/2016/5/13/chartex" xmlns:cx8="http://schemas.microsoft.com/office/drawing/2016/5/14/chartex" xmlns:mc="http://schemas.openxmlformats.org/markup-compatibility/2006" xmlns:aink="http://schemas.microsoft.com/office/drawing/2016/ink" xmlns:am3d="http://schemas.microsoft.com/office/drawing/2017/model3d" xmlns:o="urn:schemas-microsoft-com:office:office" xmlns:r="http://schemas.openxmlformats.org/officeDocument/2006/relationships" xmlns:m="http://schemas.openxmlformats.org/officeDocument/2006/math" xmlns:v="urn:schemas-microsoft-com:vml" xmlns:wp14="http://schemas.microsoft.com/office/word/2010/wordprocessingDrawing" xmlns:wp="http://schemas.openxmlformats.org/drawingml/2006/wordprocessingDrawing" xmlns:w10="urn:schemas-microsoft-com:office:word" xmlns:w="http://schemas.openxmlformats.org/wordprocessingml/2006/main" xmlns:w14="http://schemas.microsoft.com/office/word/2010/wordml" xmlns:w15="http://schemas.microsoft.com/office/word/2012/wordml" xmlns:w16cex="http://schemas.microsoft.com/office/word/2018/wordml/cex" xmlns:w16cid="http://schemas.microsoft.com/office/word/2016/wordml/cid" xmlns:w16="http://schemas.microsoft.com/office/word/2018/wordml" xmlns:w16sdtdh="http://schemas.microsoft.com/office/word/2020/wordml/sdtdatahash" xmlns:w16se="http://schemas.microsoft.com/office/word/2015/wordml/symex" xmlns:wpg="http://schemas.microsoft.com/office/word/2010/wordprocessingGroup" xmlns:wpi="http://schemas.microsoft.com/office/word/2010/wordprocessingInk" xmlns:wne="http://schemas.microsoft.com/office/word/2006/wordml" xmlns:wps="http://schemas.microsoft.com/office/word/2010/wordprocessingShape" mc:Ignorable="w14 w15 w16se w16cid w16 w16cex w16sdtdh wp14">
   <w:p>
     <w:pPr>
       <w:jc w:val="right"/>
@@ -2466,7 +3258,7 @@
                       <a:effectLst/>
                       <a:extLst>
                         <a:ext uri="{C572A759-6A51-4108-AA02-DFA0A04FC94B}">
-                          <ma14:wrappingTextBoxFlag xmlns="" xmlns:ma14="http://schemas.microsoft.com/office/mac/drawingml/2011/main" xmlns:w="http://schemas.openxmlformats.org/wordprocessingml/2006/main" xmlns:w10="urn:schemas-microsoft-com:office:word" xmlns:v="urn:schemas-microsoft-com:vml" xmlns:o="urn:schemas-microsoft-com:office:office"/>
+                          <ma14:wrappingTextBoxFlag xmlns:oel="http://schemas.microsoft.com/office/2019/extlst" xmlns:w16du="http://schemas.microsoft.com/office/word/2023/wordml/word16du" xmlns:w16sdtfl="http://schemas.microsoft.com/office/word/2024/wordml/sdtformatlock" xmlns="" xmlns:ma14="http://schemas.microsoft.com/office/mac/drawingml/2011/main" xmlns:w="http://schemas.openxmlformats.org/wordprocessingml/2006/main" xmlns:w10="urn:schemas-microsoft-com:office:word" xmlns:v="urn:schemas-microsoft-com:vml" xmlns:o="urn:schemas-microsoft-com:office:office"/>
                         </a:ext>
                       </a:extLst>
                     </wps:spPr>
@@ -2598,7 +3390,7 @@
               <v:stroke joinstyle="miter"/>
               <v:path gradientshapeok="t" o:connecttype="rect"/>
             </v:shapetype>
-            <v:shape id="Cuadro de texto 5" o:spid="_x0000_s1026" type="#_x0000_t202" style="position:absolute;margin-left:-8.95pt;margin-top:66.45pt;width:6in;height:177.4pt;z-index:251658752;visibility:visible;mso-wrap-style:square;mso-width-percent:0;mso-height-percent:0;mso-wrap-distance-left:9pt;mso-wrap-distance-top:0;mso-wrap-distance-right:9pt;mso-wrap-distance-bottom:0;mso-position-horizontal:absolute;mso-position-horizontal-relative:text;mso-position-vertical:absolute;mso-position-vertical-relative:text;mso-width-percent:0;mso-height-percent:0;mso-width-relative:margin;mso-height-relative:margin;v-text-anchor:top" o:gfxdata="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" filled="f" stroked="f">
+            <v:shape id="Cuadro de texto 5" o:spid="_x0000_s1026" type="#_x0000_t202" style="position:absolute;margin-left:-8.95pt;margin-top:66.45pt;width:6in;height:177.4pt;z-index:251658752;visibility:visible;mso-wrap-style:square;mso-width-percent:0;mso-height-percent:0;mso-wrap-distance-left:9pt;mso-wrap-distance-top:0;mso-wrap-distance-right:9pt;mso-wrap-distance-bottom:0;mso-position-horizontal:absolute;mso-position-horizontal-relative:text;mso-position-vertical:absolute;mso-position-vertical-relative:text;mso-width-percent:0;mso-height-percent:0;mso-width-relative:margin;mso-height-relative:margin;v-text-anchor:top" o:gfxdata="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" filled="f" stroked="f">
               <v:textbox>
                 <w:txbxContent>
                   <w:p>
@@ -2699,7 +3491,7 @@
 </file>
 
 <file path=word/header2.xml><?xml version="1.0" encoding="utf-8"?>
-<w:hdr xmlns:wpc="http://schemas.microsoft.com/office/word/2010/wordprocessingCanvas" xmlns:cx="http://schemas.microsoft.com/office/drawing/2014/chartex" xmlns:cx1="http://schemas.microsoft.com/office/drawing/2015/9/8/chartex" xmlns:cx2="http://schemas.microsoft.com/office/drawing/2015/10/21/chartex" xmlns:cx3="http://schemas.microsoft.com/office/drawing/2016/5/9/chartex" xmlns:cx4="http://schemas.microsoft.com/office/drawing/2016/5/10/chartex" xmlns:cx5="http://schemas.microsoft.com/office/drawing/2016/5/11/chartex" xmlns:cx6="http://schemas.microsoft.com/office/drawing/2016/5/12/chartex" xmlns:cx7="http://schemas.microsoft.com/office/drawing/2016/5/13/chartex" xmlns:cx8="http://schemas.microsoft.com/office/drawing/2016/5/14/chartex" xmlns:mc="http://schemas.openxmlformats.org/markup-compatibility/2006" xmlns:aink="http://schemas.microsoft.com/office/drawing/2016/ink" xmlns:am3d="http://schemas.microsoft.com/office/drawing/2017/model3d" xmlns:o="urn:schemas-microsoft-com:office:office" xmlns:oel="http://schemas.microsoft.com/office/2019/extlst" xmlns:r="http://schemas.openxmlformats.org/officeDocument/2006/relationships" xmlns:m="http://schemas.openxmlformats.org/officeDocument/2006/math" xmlns:v="urn:schemas-microsoft-com:vml" xmlns:wp14="http://schemas.microsoft.com/office/word/2010/wordprocessingDrawing" xmlns:wp="http://schemas.openxmlformats.org/drawingml/2006/wordprocessingDrawing" xmlns:w10="urn:schemas-microsoft-com:office:word" xmlns:w="http://schemas.openxmlformats.org/wordprocessingml/2006/main" xmlns:w14="http://schemas.microsoft.com/office/word/2010/wordml" xmlns:w15="http://schemas.microsoft.com/office/word/2012/wordml" xmlns:w16cex="http://schemas.microsoft.com/office/word/2018/wordml/cex" xmlns:w16cid="http://schemas.microsoft.com/office/word/2016/wordml/cid" xmlns:w16="http://schemas.microsoft.com/office/word/2018/wordml" xmlns:w16du="http://schemas.microsoft.com/office/word/2023/wordml/word16du" xmlns:w16sdtdh="http://schemas.microsoft.com/office/word/2020/wordml/sdtdatahash" xmlns:w16sdtfl="http://schemas.microsoft.com/office/word/2024/wordml/sdtformatlock" xmlns:w16se="http://schemas.microsoft.com/office/word/2015/wordml/symex" xmlns:wpg="http://schemas.microsoft.com/office/word/2010/wordprocessingGroup" xmlns:wpi="http://schemas.microsoft.com/office/word/2010/wordprocessingInk" xmlns:wne="http://schemas.microsoft.com/office/word/2006/wordml" xmlns:wps="http://schemas.microsoft.com/office/word/2010/wordprocessingShape" mc:Ignorable="w14 w15 w16se w16cid w16 w16cex w16sdtdh w16sdtfl w16du wp14">
+<w:hdr xmlns:wpc="http://schemas.microsoft.com/office/word/2010/wordprocessingCanvas" xmlns:cx="http://schemas.microsoft.com/office/drawing/2014/chartex" xmlns:cx1="http://schemas.microsoft.com/office/drawing/2015/9/8/chartex" xmlns:cx2="http://schemas.microsoft.com/office/drawing/2015/10/21/chartex" xmlns:cx3="http://schemas.microsoft.com/office/drawing/2016/5/9/chartex" xmlns:cx4="http://schemas.microsoft.com/office/drawing/2016/5/10/chartex" xmlns:cx5="http://schemas.microsoft.com/office/drawing/2016/5/11/chartex" xmlns:cx6="http://schemas.microsoft.com/office/drawing/2016/5/12/chartex" xmlns:cx7="http://schemas.microsoft.com/office/drawing/2016/5/13/chartex" xmlns:cx8="http://schemas.microsoft.com/office/drawing/2016/5/14/chartex" xmlns:mc="http://schemas.openxmlformats.org/markup-compatibility/2006" xmlns:aink="http://schemas.microsoft.com/office/drawing/2016/ink" xmlns:am3d="http://schemas.microsoft.com/office/drawing/2017/model3d" xmlns:o="urn:schemas-microsoft-com:office:office" xmlns:r="http://schemas.openxmlformats.org/officeDocument/2006/relationships" xmlns:m="http://schemas.openxmlformats.org/officeDocument/2006/math" xmlns:v="urn:schemas-microsoft-com:vml" xmlns:wp14="http://schemas.microsoft.com/office/word/2010/wordprocessingDrawing" xmlns:wp="http://schemas.openxmlformats.org/drawingml/2006/wordprocessingDrawing" xmlns:w10="urn:schemas-microsoft-com:office:word" xmlns:w="http://schemas.openxmlformats.org/wordprocessingml/2006/main" xmlns:w14="http://schemas.microsoft.com/office/word/2010/wordml" xmlns:w15="http://schemas.microsoft.com/office/word/2012/wordml" xmlns:w16cex="http://schemas.microsoft.com/office/word/2018/wordml/cex" xmlns:w16cid="http://schemas.microsoft.com/office/word/2016/wordml/cid" xmlns:w16="http://schemas.microsoft.com/office/word/2018/wordml" xmlns:w16sdtdh="http://schemas.microsoft.com/office/word/2020/wordml/sdtdatahash" xmlns:w16se="http://schemas.microsoft.com/office/word/2015/wordml/symex" xmlns:wpg="http://schemas.microsoft.com/office/word/2010/wordprocessingGroup" xmlns:wpi="http://schemas.microsoft.com/office/word/2010/wordprocessingInk" xmlns:wne="http://schemas.microsoft.com/office/word/2006/wordml" xmlns:wps="http://schemas.microsoft.com/office/word/2010/wordprocessingShape" mc:Ignorable="w14 w15 w16se w16cid w16 w16cex w16sdtdh wp14">
   <w:tbl>
     <w:tblPr>
       <w:tblW w:w="0" w:type="auto"/>
@@ -2821,7 +3613,7 @@
 </file>
 
 <file path=word/header3.xml><?xml version="1.0" encoding="utf-8"?>
-<w:hdr xmlns:wpc="http://schemas.microsoft.com/office/word/2010/wordprocessingCanvas" xmlns:cx="http://schemas.microsoft.com/office/drawing/2014/chartex" xmlns:cx1="http://schemas.microsoft.com/office/drawing/2015/9/8/chartex" xmlns:cx2="http://schemas.microsoft.com/office/drawing/2015/10/21/chartex" xmlns:cx3="http://schemas.microsoft.com/office/drawing/2016/5/9/chartex" xmlns:cx4="http://schemas.microsoft.com/office/drawing/2016/5/10/chartex" xmlns:cx5="http://schemas.microsoft.com/office/drawing/2016/5/11/chartex" xmlns:cx6="http://schemas.microsoft.com/office/drawing/2016/5/12/chartex" xmlns:cx7="http://schemas.microsoft.com/office/drawing/2016/5/13/chartex" xmlns:cx8="http://schemas.microsoft.com/office/drawing/2016/5/14/chartex" xmlns:mc="http://schemas.openxmlformats.org/markup-compatibility/2006" xmlns:aink="http://schemas.microsoft.com/office/drawing/2016/ink" xmlns:am3d="http://schemas.microsoft.com/office/drawing/2017/model3d" xmlns:o="urn:schemas-microsoft-com:office:office" xmlns:oel="http://schemas.microsoft.com/office/2019/extlst" xmlns:r="http://schemas.openxmlformats.org/officeDocument/2006/relationships" xmlns:m="http://schemas.openxmlformats.org/officeDocument/2006/math" xmlns:v="urn:schemas-microsoft-com:vml" xmlns:wp14="http://schemas.microsoft.com/office/word/2010/wordprocessingDrawing" xmlns:wp="http://schemas.openxmlformats.org/drawingml/2006/wordprocessingDrawing" xmlns:w10="urn:schemas-microsoft-com:office:word" xmlns:w="http://schemas.openxmlformats.org/wordprocessingml/2006/main" xmlns:w14="http://schemas.microsoft.com/office/word/2010/wordml" xmlns:w15="http://schemas.microsoft.com/office/word/2012/wordml" xmlns:w16cex="http://schemas.microsoft.com/office/word/2018/wordml/cex" xmlns:w16cid="http://schemas.microsoft.com/office/word/2016/wordml/cid" xmlns:w16="http://schemas.microsoft.com/office/word/2018/wordml" xmlns:w16du="http://schemas.microsoft.com/office/word/2023/wordml/word16du" xmlns:w16sdtdh="http://schemas.microsoft.com/office/word/2020/wordml/sdtdatahash" xmlns:w16sdtfl="http://schemas.microsoft.com/office/word/2024/wordml/sdtformatlock" xmlns:w16se="http://schemas.microsoft.com/office/word/2015/wordml/symex" xmlns:wpg="http://schemas.microsoft.com/office/word/2010/wordprocessingGroup" xmlns:wpi="http://schemas.microsoft.com/office/word/2010/wordprocessingInk" xmlns:wne="http://schemas.microsoft.com/office/word/2006/wordml" xmlns:wps="http://schemas.microsoft.com/office/word/2010/wordprocessingShape" mc:Ignorable="w14 w15 w16se w16cid w16 w16cex w16sdtdh w16sdtfl w16du wp14">
+<w:hdr xmlns:wpc="http://schemas.microsoft.com/office/word/2010/wordprocessingCanvas" xmlns:cx="http://schemas.microsoft.com/office/drawing/2014/chartex" xmlns:cx1="http://schemas.microsoft.com/office/drawing/2015/9/8/chartex" xmlns:cx2="http://schemas.microsoft.com/office/drawing/2015/10/21/chartex" xmlns:cx3="http://schemas.microsoft.com/office/drawing/2016/5/9/chartex" xmlns:cx4="http://schemas.microsoft.com/office/drawing/2016/5/10/chartex" xmlns:cx5="http://schemas.microsoft.com/office/drawing/2016/5/11/chartex" xmlns:cx6="http://schemas.microsoft.com/office/drawing/2016/5/12/chartex" xmlns:cx7="http://schemas.microsoft.com/office/drawing/2016/5/13/chartex" xmlns:cx8="http://schemas.microsoft.com/office/drawing/2016/5/14/chartex" xmlns:mc="http://schemas.openxmlformats.org/markup-compatibility/2006" xmlns:aink="http://schemas.microsoft.com/office/drawing/2016/ink" xmlns:am3d="http://schemas.microsoft.com/office/drawing/2017/model3d" xmlns:o="urn:schemas-microsoft-com:office:office" xmlns:r="http://schemas.openxmlformats.org/officeDocument/2006/relationships" xmlns:m="http://schemas.openxmlformats.org/officeDocument/2006/math" xmlns:v="urn:schemas-microsoft-com:vml" xmlns:wp14="http://schemas.microsoft.com/office/word/2010/wordprocessingDrawing" xmlns:wp="http://schemas.openxmlformats.org/drawingml/2006/wordprocessingDrawing" xmlns:w10="urn:schemas-microsoft-com:office:word" xmlns:w="http://schemas.openxmlformats.org/wordprocessingml/2006/main" xmlns:w14="http://schemas.microsoft.com/office/word/2010/wordml" xmlns:w15="http://schemas.microsoft.com/office/word/2012/wordml" xmlns:w16cex="http://schemas.microsoft.com/office/word/2018/wordml/cex" xmlns:w16cid="http://schemas.microsoft.com/office/word/2016/wordml/cid" xmlns:w16="http://schemas.microsoft.com/office/word/2018/wordml" xmlns:w16sdtdh="http://schemas.microsoft.com/office/word/2020/wordml/sdtdatahash" xmlns:w16se="http://schemas.microsoft.com/office/word/2015/wordml/symex" xmlns:wpg="http://schemas.microsoft.com/office/word/2010/wordprocessingGroup" xmlns:wpi="http://schemas.microsoft.com/office/word/2010/wordprocessingInk" xmlns:wne="http://schemas.microsoft.com/office/word/2006/wordml" xmlns:wps="http://schemas.microsoft.com/office/word/2010/wordprocessingShape" mc:Ignorable="w14 w15 w16se w16cid w16 w16cex w16sdtdh wp14">
   <w:p>
     <w:pPr>
       <w:jc w:val="right"/>
@@ -2836,13 +3628,80 @@
         <w:noProof/>
       </w:rPr>
       <w:drawing>
-        <wp:anchor distT="0" distB="0" distL="114300" distR="114300" simplePos="0" relativeHeight="251664896" behindDoc="0" locked="0" layoutInCell="1" allowOverlap="1" wp14:anchorId="798E623A" wp14:editId="665B39E3">
+        <wp:anchor distT="0" distB="0" distL="114300" distR="114300" simplePos="0" relativeHeight="251668992" behindDoc="0" locked="0" layoutInCell="1" allowOverlap="1" wp14:anchorId="34D4FF2F" wp14:editId="53B30E20">
           <wp:simplePos x="0" y="0"/>
-          <wp:positionH relativeFrom="column">
-            <wp:posOffset>4303395</wp:posOffset>
+          <wp:positionH relativeFrom="margin">
+            <wp:posOffset>4838065</wp:posOffset>
+          </wp:positionH>
+          <wp:positionV relativeFrom="topMargin">
+            <wp:posOffset>111125</wp:posOffset>
+          </wp:positionV>
+          <wp:extent cx="619760" cy="619760"/>
+          <wp:effectExtent l="0" t="0" r="0" b="0"/>
+          <wp:wrapSquare wrapText="bothSides"/>
+          <wp:docPr id="1" name="Imagen 5"/>
+          <wp:cNvGraphicFramePr>
+            <a:graphicFrameLocks xmlns:a="http://schemas.openxmlformats.org/drawingml/2006/main" noChangeAspect="1"/>
+          </wp:cNvGraphicFramePr>
+          <a:graphic xmlns:a="http://schemas.openxmlformats.org/drawingml/2006/main">
+            <a:graphicData uri="http://schemas.openxmlformats.org/drawingml/2006/picture">
+              <pic:pic xmlns:pic="http://schemas.openxmlformats.org/drawingml/2006/picture">
+                <pic:nvPicPr>
+                  <pic:cNvPr id="0" name="Picture 5"/>
+                  <pic:cNvPicPr>
+                    <a:picLocks noChangeAspect="1" noChangeArrowheads="1"/>
+                  </pic:cNvPicPr>
+                </pic:nvPicPr>
+                <pic:blipFill>
+                  <a:blip r:embed="rId1">
+                    <a:extLst>
+                      <a:ext uri="{28A0092B-C50C-407E-A947-70E740481C1C}">
+                        <a14:useLocalDpi xmlns:a14="http://schemas.microsoft.com/office/drawing/2010/main" val="0"/>
+                      </a:ext>
+                    </a:extLst>
+                  </a:blip>
+                  <a:srcRect/>
+                  <a:stretch>
+                    <a:fillRect/>
+                  </a:stretch>
+                </pic:blipFill>
+                <pic:spPr bwMode="auto">
+                  <a:xfrm>
+                    <a:off x="0" y="0"/>
+                    <a:ext cx="619760" cy="619760"/>
+                  </a:xfrm>
+                  <a:prstGeom prst="rect">
+                    <a:avLst/>
+                  </a:prstGeom>
+                  <a:noFill/>
+                  <a:ln>
+                    <a:noFill/>
+                  </a:ln>
+                </pic:spPr>
+              </pic:pic>
+            </a:graphicData>
+          </a:graphic>
+          <wp14:sizeRelH relativeFrom="margin">
+            <wp14:pctWidth>0</wp14:pctWidth>
+          </wp14:sizeRelH>
+          <wp14:sizeRelV relativeFrom="margin">
+            <wp14:pctHeight>0</wp14:pctHeight>
+          </wp14:sizeRelV>
+        </wp:anchor>
+      </w:drawing>
+    </w:r>
+    <w:r>
+      <w:rPr>
+        <w:noProof/>
+      </w:rPr>
+      <w:drawing>
+        <wp:anchor distT="0" distB="0" distL="114300" distR="114300" simplePos="0" relativeHeight="251664896" behindDoc="0" locked="0" layoutInCell="1" allowOverlap="1" wp14:anchorId="798E623A" wp14:editId="7503B9D3">
+          <wp:simplePos x="0" y="0"/>
+          <wp:positionH relativeFrom="margin">
+            <wp:align>left</wp:align>
           </wp:positionH>
           <wp:positionV relativeFrom="paragraph">
-            <wp:posOffset>-360680</wp:posOffset>
+            <wp:posOffset>-320371</wp:posOffset>
           </wp:positionV>
           <wp:extent cx="1235710" cy="578485"/>
           <wp:effectExtent l="0" t="0" r="2540" b="0"/>
@@ -2857,7 +3716,7 @@
                   <pic:cNvPicPr/>
                 </pic:nvPicPr>
                 <pic:blipFill>
-                  <a:blip r:embed="rId1"/>
+                  <a:blip r:embed="rId2"/>
                   <a:stretch>
                     <a:fillRect/>
                   </a:stretch>
@@ -2968,7 +3827,7 @@
 </file>
 
 <file path=word/header4.xml><?xml version="1.0" encoding="utf-8"?>
-<w:hdr xmlns:wpc="http://schemas.microsoft.com/office/word/2010/wordprocessingCanvas" xmlns:cx="http://schemas.microsoft.com/office/drawing/2014/chartex" xmlns:cx1="http://schemas.microsoft.com/office/drawing/2015/9/8/chartex" xmlns:cx2="http://schemas.microsoft.com/office/drawing/2015/10/21/chartex" xmlns:cx3="http://schemas.microsoft.com/office/drawing/2016/5/9/chartex" xmlns:cx4="http://schemas.microsoft.com/office/drawing/2016/5/10/chartex" xmlns:cx5="http://schemas.microsoft.com/office/drawing/2016/5/11/chartex" xmlns:cx6="http://schemas.microsoft.com/office/drawing/2016/5/12/chartex" xmlns:cx7="http://schemas.microsoft.com/office/drawing/2016/5/13/chartex" xmlns:cx8="http://schemas.microsoft.com/office/drawing/2016/5/14/chartex" xmlns:mc="http://schemas.openxmlformats.org/markup-compatibility/2006" xmlns:aink="http://schemas.microsoft.com/office/drawing/2016/ink" xmlns:am3d="http://schemas.microsoft.com/office/drawing/2017/model3d" xmlns:o="urn:schemas-microsoft-com:office:office" xmlns:oel="http://schemas.microsoft.com/office/2019/extlst" xmlns:r="http://schemas.openxmlformats.org/officeDocument/2006/relationships" xmlns:m="http://schemas.openxmlformats.org/officeDocument/2006/math" xmlns:v="urn:schemas-microsoft-com:vml" xmlns:wp14="http://schemas.microsoft.com/office/word/2010/wordprocessingDrawing" xmlns:wp="http://schemas.openxmlformats.org/drawingml/2006/wordprocessingDrawing" xmlns:w10="urn:schemas-microsoft-com:office:word" xmlns:w="http://schemas.openxmlformats.org/wordprocessingml/2006/main" xmlns:w14="http://schemas.microsoft.com/office/word/2010/wordml" xmlns:w15="http://schemas.microsoft.com/office/word/2012/wordml" xmlns:w16cex="http://schemas.microsoft.com/office/word/2018/wordml/cex" xmlns:w16cid="http://schemas.microsoft.com/office/word/2016/wordml/cid" xmlns:w16="http://schemas.microsoft.com/office/word/2018/wordml" xmlns:w16du="http://schemas.microsoft.com/office/word/2023/wordml/word16du" xmlns:w16sdtdh="http://schemas.microsoft.com/office/word/2020/wordml/sdtdatahash" xmlns:w16sdtfl="http://schemas.microsoft.com/office/word/2024/wordml/sdtformatlock" xmlns:w16se="http://schemas.microsoft.com/office/word/2015/wordml/symex" xmlns:wpg="http://schemas.microsoft.com/office/word/2010/wordprocessingGroup" xmlns:wpi="http://schemas.microsoft.com/office/word/2010/wordprocessingInk" xmlns:wne="http://schemas.microsoft.com/office/word/2006/wordml" xmlns:wps="http://schemas.microsoft.com/office/word/2010/wordprocessingShape" mc:Ignorable="w14 w15 w16se w16cid w16 w16cex w16sdtdh w16sdtfl w16du wp14">
+<w:hdr xmlns:wpc="http://schemas.microsoft.com/office/word/2010/wordprocessingCanvas" xmlns:cx="http://schemas.microsoft.com/office/drawing/2014/chartex" xmlns:cx1="http://schemas.microsoft.com/office/drawing/2015/9/8/chartex" xmlns:cx2="http://schemas.microsoft.com/office/drawing/2015/10/21/chartex" xmlns:cx3="http://schemas.microsoft.com/office/drawing/2016/5/9/chartex" xmlns:cx4="http://schemas.microsoft.com/office/drawing/2016/5/10/chartex" xmlns:cx5="http://schemas.microsoft.com/office/drawing/2016/5/11/chartex" xmlns:cx6="http://schemas.microsoft.com/office/drawing/2016/5/12/chartex" xmlns:cx7="http://schemas.microsoft.com/office/drawing/2016/5/13/chartex" xmlns:cx8="http://schemas.microsoft.com/office/drawing/2016/5/14/chartex" xmlns:mc="http://schemas.openxmlformats.org/markup-compatibility/2006" xmlns:aink="http://schemas.microsoft.com/office/drawing/2016/ink" xmlns:am3d="http://schemas.microsoft.com/office/drawing/2017/model3d" xmlns:o="urn:schemas-microsoft-com:office:office" xmlns:r="http://schemas.openxmlformats.org/officeDocument/2006/relationships" xmlns:m="http://schemas.openxmlformats.org/officeDocument/2006/math" xmlns:v="urn:schemas-microsoft-com:vml" xmlns:wp14="http://schemas.microsoft.com/office/word/2010/wordprocessingDrawing" xmlns:wp="http://schemas.openxmlformats.org/drawingml/2006/wordprocessingDrawing" xmlns:w10="urn:schemas-microsoft-com:office:word" xmlns:w="http://schemas.openxmlformats.org/wordprocessingml/2006/main" xmlns:w14="http://schemas.microsoft.com/office/word/2010/wordml" xmlns:w15="http://schemas.microsoft.com/office/word/2012/wordml" xmlns:w16cex="http://schemas.microsoft.com/office/word/2018/wordml/cex" xmlns:w16cid="http://schemas.microsoft.com/office/word/2016/wordml/cid" xmlns:w16="http://schemas.microsoft.com/office/word/2018/wordml" xmlns:w16sdtdh="http://schemas.microsoft.com/office/word/2020/wordml/sdtdatahash" xmlns:w16se="http://schemas.microsoft.com/office/word/2015/wordml/symex" xmlns:wpg="http://schemas.microsoft.com/office/word/2010/wordprocessingGroup" xmlns:wpi="http://schemas.microsoft.com/office/word/2010/wordprocessingInk" xmlns:wne="http://schemas.microsoft.com/office/word/2006/wordml" xmlns:wps="http://schemas.microsoft.com/office/word/2010/wordprocessingShape" mc:Ignorable="w14 w15 w16se w16cid w16 w16cex w16sdtdh wp14">
   <w:tbl>
     <w:tblPr>
       <w:tblW w:w="8755" w:type="dxa"/>
@@ -3060,16 +3919,83 @@
         <w:noProof/>
       </w:rPr>
       <w:drawing>
-        <wp:anchor distT="0" distB="0" distL="114300" distR="114300" simplePos="0" relativeHeight="251662848" behindDoc="0" locked="0" layoutInCell="1" allowOverlap="1" wp14:anchorId="54C8AC2E" wp14:editId="31823E13">
+        <wp:anchor distT="0" distB="0" distL="114300" distR="114300" simplePos="0" relativeHeight="251666944" behindDoc="0" locked="0" layoutInCell="1" allowOverlap="1" wp14:anchorId="189EC2AF" wp14:editId="26CD9CF1">
           <wp:simplePos x="0" y="0"/>
-          <wp:positionH relativeFrom="column">
-            <wp:posOffset>4254500</wp:posOffset>
+          <wp:positionH relativeFrom="margin">
+            <wp:posOffset>4909185</wp:posOffset>
           </wp:positionH>
-          <wp:positionV relativeFrom="paragraph">
-            <wp:posOffset>-443865</wp:posOffset>
+          <wp:positionV relativeFrom="topMargin">
+            <wp:posOffset>198755</wp:posOffset>
           </wp:positionV>
-          <wp:extent cx="1235710" cy="578485"/>
-          <wp:effectExtent l="0" t="0" r="2540" b="0"/>
+          <wp:extent cx="635635" cy="635635"/>
+          <wp:effectExtent l="0" t="0" r="0" b="0"/>
+          <wp:wrapSquare wrapText="bothSides"/>
+          <wp:docPr id="2093782943" name="Imagen 5"/>
+          <wp:cNvGraphicFramePr>
+            <a:graphicFrameLocks xmlns:a="http://schemas.openxmlformats.org/drawingml/2006/main" noChangeAspect="1"/>
+          </wp:cNvGraphicFramePr>
+          <a:graphic xmlns:a="http://schemas.openxmlformats.org/drawingml/2006/main">
+            <a:graphicData uri="http://schemas.openxmlformats.org/drawingml/2006/picture">
+              <pic:pic xmlns:pic="http://schemas.openxmlformats.org/drawingml/2006/picture">
+                <pic:nvPicPr>
+                  <pic:cNvPr id="0" name="Picture 5"/>
+                  <pic:cNvPicPr>
+                    <a:picLocks noChangeAspect="1" noChangeArrowheads="1"/>
+                  </pic:cNvPicPr>
+                </pic:nvPicPr>
+                <pic:blipFill>
+                  <a:blip r:embed="rId1">
+                    <a:extLst>
+                      <a:ext uri="{28A0092B-C50C-407E-A947-70E740481C1C}">
+                        <a14:useLocalDpi xmlns:a14="http://schemas.microsoft.com/office/drawing/2010/main" val="0"/>
+                      </a:ext>
+                    </a:extLst>
+                  </a:blip>
+                  <a:srcRect/>
+                  <a:stretch>
+                    <a:fillRect/>
+                  </a:stretch>
+                </pic:blipFill>
+                <pic:spPr bwMode="auto">
+                  <a:xfrm>
+                    <a:off x="0" y="0"/>
+                    <a:ext cx="635635" cy="635635"/>
+                  </a:xfrm>
+                  <a:prstGeom prst="rect">
+                    <a:avLst/>
+                  </a:prstGeom>
+                  <a:noFill/>
+                  <a:ln>
+                    <a:noFill/>
+                  </a:ln>
+                </pic:spPr>
+              </pic:pic>
+            </a:graphicData>
+          </a:graphic>
+          <wp14:sizeRelH relativeFrom="margin">
+            <wp14:pctWidth>0</wp14:pctWidth>
+          </wp14:sizeRelH>
+          <wp14:sizeRelV relativeFrom="margin">
+            <wp14:pctHeight>0</wp14:pctHeight>
+          </wp14:sizeRelV>
+        </wp:anchor>
+      </w:drawing>
+    </w:r>
+    <w:r>
+      <w:rPr>
+        <w:noProof/>
+      </w:rPr>
+      <w:drawing>
+        <wp:anchor distT="0" distB="0" distL="114300" distR="114300" simplePos="0" relativeHeight="251662848" behindDoc="0" locked="0" layoutInCell="1" allowOverlap="1" wp14:anchorId="54C8AC2E" wp14:editId="11683A2C">
+          <wp:simplePos x="0" y="0"/>
+          <wp:positionH relativeFrom="margin">
+            <wp:posOffset>-86084</wp:posOffset>
+          </wp:positionH>
+          <wp:positionV relativeFrom="topMargin">
+            <wp:posOffset>227992</wp:posOffset>
+          </wp:positionV>
+          <wp:extent cx="1260000" cy="540000"/>
+          <wp:effectExtent l="0" t="0" r="0" b="0"/>
           <wp:wrapSquare wrapText="bothSides"/>
           <wp:docPr id="47323" name="Picture 47323"/>
           <wp:cNvGraphicFramePr/>
@@ -3081,7 +4007,7 @@
                   <pic:cNvPicPr/>
                 </pic:nvPicPr>
                 <pic:blipFill>
-                  <a:blip r:embed="rId1"/>
+                  <a:blip r:embed="rId2"/>
                   <a:stretch>
                     <a:fillRect/>
                   </a:stretch>
@@ -3089,7 +4015,7 @@
                 <pic:spPr>
                   <a:xfrm>
                     <a:off x="0" y="0"/>
-                    <a:ext cx="1235710" cy="578485"/>
+                    <a:ext cx="1260000" cy="540000"/>
                   </a:xfrm>
                   <a:prstGeom prst="rect">
                     <a:avLst/>
@@ -3098,6 +4024,12 @@
               </pic:pic>
             </a:graphicData>
           </a:graphic>
+          <wp14:sizeRelH relativeFrom="margin">
+            <wp14:pctWidth>0</wp14:pctWidth>
+          </wp14:sizeRelH>
+          <wp14:sizeRelV relativeFrom="margin">
+            <wp14:pctHeight>0</wp14:pctHeight>
+          </wp14:sizeRelV>
         </wp:anchor>
       </w:drawing>
     </w:r>
@@ -3106,11 +4038,11 @@
 </file>
 
 <file path=word/numbering.xml><?xml version="1.0" encoding="utf-8"?>
-<w:numbering xmlns:wpc="http://schemas.microsoft.com/office/word/2010/wordprocessingCanvas" xmlns:cx="http://schemas.microsoft.com/office/drawing/2014/chartex" xmlns:cx1="http://schemas.microsoft.com/office/drawing/2015/9/8/chartex" xmlns:cx2="http://schemas.microsoft.com/office/drawing/2015/10/21/chartex" xmlns:cx3="http://schemas.microsoft.com/office/drawing/2016/5/9/chartex" xmlns:cx4="http://schemas.microsoft.com/office/drawing/2016/5/10/chartex" xmlns:cx5="http://schemas.microsoft.com/office/drawing/2016/5/11/chartex" xmlns:cx6="http://schemas.microsoft.com/office/drawing/2016/5/12/chartex" xmlns:cx7="http://schemas.microsoft.com/office/drawing/2016/5/13/chartex" xmlns:cx8="http://schemas.microsoft.com/office/drawing/2016/5/14/chartex" xmlns:mc="http://schemas.openxmlformats.org/markup-compatibility/2006" xmlns:aink="http://schemas.microsoft.com/office/drawing/2016/ink" xmlns:am3d="http://schemas.microsoft.com/office/drawing/2017/model3d" xmlns:o="urn:schemas-microsoft-com:office:office" xmlns:oel="http://schemas.microsoft.com/office/2019/extlst" xmlns:r="http://schemas.openxmlformats.org/officeDocument/2006/relationships" xmlns:m="http://schemas.openxmlformats.org/officeDocument/2006/math" xmlns:v="urn:schemas-microsoft-com:vml" xmlns:wp14="http://schemas.microsoft.com/office/word/2010/wordprocessingDrawing" xmlns:wp="http://schemas.openxmlformats.org/drawingml/2006/wordprocessingDrawing" xmlns:w10="urn:schemas-microsoft-com:office:word" xmlns:w="http://schemas.openxmlformats.org/wordprocessingml/2006/main" xmlns:w14="http://schemas.microsoft.com/office/word/2010/wordml" xmlns:w15="http://schemas.microsoft.com/office/word/2012/wordml" xmlns:w16cex="http://schemas.microsoft.com/office/word/2018/wordml/cex" xmlns:w16cid="http://schemas.microsoft.com/office/word/2016/wordml/cid" xmlns:w16="http://schemas.microsoft.com/office/word/2018/wordml" xmlns:w16du="http://schemas.microsoft.com/office/word/2023/wordml/word16du" xmlns:w16sdtdh="http://schemas.microsoft.com/office/word/2020/wordml/sdtdatahash" xmlns:w16sdtfl="http://schemas.microsoft.com/office/word/2024/wordml/sdtformatlock" xmlns:w16se="http://schemas.microsoft.com/office/word/2015/wordml/symex" xmlns:wpg="http://schemas.microsoft.com/office/word/2010/wordprocessingGroup" xmlns:wpi="http://schemas.microsoft.com/office/word/2010/wordprocessingInk" xmlns:wne="http://schemas.microsoft.com/office/word/2006/wordml" xmlns:wps="http://schemas.microsoft.com/office/word/2010/wordprocessingShape" mc:Ignorable="w14 w15 w16se w16cid w16 w16cex w16sdtdh w16sdtfl w16du wp14">
+<w:numbering xmlns:wpc="http://schemas.microsoft.com/office/word/2010/wordprocessingCanvas" xmlns:cx="http://schemas.microsoft.com/office/drawing/2014/chartex" xmlns:cx1="http://schemas.microsoft.com/office/drawing/2015/9/8/chartex" xmlns:cx2="http://schemas.microsoft.com/office/drawing/2015/10/21/chartex" xmlns:cx3="http://schemas.microsoft.com/office/drawing/2016/5/9/chartex" xmlns:cx4="http://schemas.microsoft.com/office/drawing/2016/5/10/chartex" xmlns:cx5="http://schemas.microsoft.com/office/drawing/2016/5/11/chartex" xmlns:cx6="http://schemas.microsoft.com/office/drawing/2016/5/12/chartex" xmlns:cx7="http://schemas.microsoft.com/office/drawing/2016/5/13/chartex" xmlns:cx8="http://schemas.microsoft.com/office/drawing/2016/5/14/chartex" xmlns:mc="http://schemas.openxmlformats.org/markup-compatibility/2006" xmlns:aink="http://schemas.microsoft.com/office/drawing/2016/ink" xmlns:am3d="http://schemas.microsoft.com/office/drawing/2017/model3d" xmlns:o="urn:schemas-microsoft-com:office:office" xmlns:r="http://schemas.openxmlformats.org/officeDocument/2006/relationships" xmlns:m="http://schemas.openxmlformats.org/officeDocument/2006/math" xmlns:v="urn:schemas-microsoft-com:vml" xmlns:wp14="http://schemas.microsoft.com/office/word/2010/wordprocessingDrawing" xmlns:wp="http://schemas.openxmlformats.org/drawingml/2006/wordprocessingDrawing" xmlns:w10="urn:schemas-microsoft-com:office:word" xmlns:w="http://schemas.openxmlformats.org/wordprocessingml/2006/main" xmlns:w14="http://schemas.microsoft.com/office/word/2010/wordml" xmlns:w15="http://schemas.microsoft.com/office/word/2012/wordml" xmlns:w16cex="http://schemas.microsoft.com/office/word/2018/wordml/cex" xmlns:w16cid="http://schemas.microsoft.com/office/word/2016/wordml/cid" xmlns:w16="http://schemas.microsoft.com/office/word/2018/wordml" xmlns:w16sdtdh="http://schemas.microsoft.com/office/word/2020/wordml/sdtdatahash" xmlns:w16se="http://schemas.microsoft.com/office/word/2015/wordml/symex" xmlns:wpg="http://schemas.microsoft.com/office/word/2010/wordprocessingGroup" xmlns:wpi="http://schemas.microsoft.com/office/word/2010/wordprocessingInk" xmlns:wne="http://schemas.microsoft.com/office/word/2006/wordml" xmlns:wps="http://schemas.microsoft.com/office/word/2010/wordprocessingShape" mc:Ignorable="w14 w15 w16se w16cid w16 w16cex w16sdtdh wp14">
   <w:abstractNum w:abstractNumId="0" w15:restartNumberingAfterBreak="0">
     <w:nsid w:val="006B3D82"/>
     <w:multiLevelType w:val="multilevel"/>
-    <w:tmpl w:val="9DB6D7D0"/>
+    <w:tmpl w:val="86F4C3E2"/>
     <w:lvl w:ilvl="0">
       <w:start w:val="1"/>
       <w:numFmt w:val="decimal"/>
@@ -3130,6 +4062,9 @@
       <w:pPr>
         <w:ind w:left="576" w:hanging="576"/>
       </w:pPr>
+      <w:rPr>
+        <w:color w:val="auto"/>
+      </w:rPr>
     </w:lvl>
     <w:lvl w:ilvl="2">
       <w:start w:val="1"/>
@@ -3315,6 +4250,232 @@
     </w:lvl>
   </w:abstractNum>
   <w:abstractNum w:abstractNumId="2" w15:restartNumberingAfterBreak="0">
+    <w:nsid w:val="66162F6B"/>
+    <w:multiLevelType w:val="hybridMultilevel"/>
+    <w:tmpl w:val="8B9E9F6A"/>
+    <w:lvl w:ilvl="0" w:tplc="0C0A0001">
+      <w:start w:val="1"/>
+      <w:numFmt w:val="bullet"/>
+      <w:lvlText w:val=""/>
+      <w:lvlJc w:val="left"/>
+      <w:pPr>
+        <w:ind w:left="720" w:hanging="360"/>
+      </w:pPr>
+      <w:rPr>
+        <w:rFonts w:ascii="Symbol" w:hAnsi="Symbol" w:hint="default"/>
+      </w:rPr>
+    </w:lvl>
+    <w:lvl w:ilvl="1" w:tplc="0C0A0003" w:tentative="1">
+      <w:start w:val="1"/>
+      <w:numFmt w:val="bullet"/>
+      <w:lvlText w:val="o"/>
+      <w:lvlJc w:val="left"/>
+      <w:pPr>
+        <w:ind w:left="1440" w:hanging="360"/>
+      </w:pPr>
+      <w:rPr>
+        <w:rFonts w:ascii="Courier New" w:hAnsi="Courier New" w:cs="Courier New" w:hint="default"/>
+      </w:rPr>
+    </w:lvl>
+    <w:lvl w:ilvl="2" w:tplc="0C0A0005" w:tentative="1">
+      <w:start w:val="1"/>
+      <w:numFmt w:val="bullet"/>
+      <w:lvlText w:val=""/>
+      <w:lvlJc w:val="left"/>
+      <w:pPr>
+        <w:ind w:left="2160" w:hanging="360"/>
+      </w:pPr>
+      <w:rPr>
+        <w:rFonts w:ascii="Wingdings" w:hAnsi="Wingdings" w:hint="default"/>
+      </w:rPr>
+    </w:lvl>
+    <w:lvl w:ilvl="3" w:tplc="0C0A0001" w:tentative="1">
+      <w:start w:val="1"/>
+      <w:numFmt w:val="bullet"/>
+      <w:lvlText w:val=""/>
+      <w:lvlJc w:val="left"/>
+      <w:pPr>
+        <w:ind w:left="2880" w:hanging="360"/>
+      </w:pPr>
+      <w:rPr>
+        <w:rFonts w:ascii="Symbol" w:hAnsi="Symbol" w:hint="default"/>
+      </w:rPr>
+    </w:lvl>
+    <w:lvl w:ilvl="4" w:tplc="0C0A0003" w:tentative="1">
+      <w:start w:val="1"/>
+      <w:numFmt w:val="bullet"/>
+      <w:lvlText w:val="o"/>
+      <w:lvlJc w:val="left"/>
+      <w:pPr>
+        <w:ind w:left="3600" w:hanging="360"/>
+      </w:pPr>
+      <w:rPr>
+        <w:rFonts w:ascii="Courier New" w:hAnsi="Courier New" w:cs="Courier New" w:hint="default"/>
+      </w:rPr>
+    </w:lvl>
+    <w:lvl w:ilvl="5" w:tplc="0C0A0005" w:tentative="1">
+      <w:start w:val="1"/>
+      <w:numFmt w:val="bullet"/>
+      <w:lvlText w:val=""/>
+      <w:lvlJc w:val="left"/>
+      <w:pPr>
+        <w:ind w:left="4320" w:hanging="360"/>
+      </w:pPr>
+      <w:rPr>
+        <w:rFonts w:ascii="Wingdings" w:hAnsi="Wingdings" w:hint="default"/>
+      </w:rPr>
+    </w:lvl>
+    <w:lvl w:ilvl="6" w:tplc="0C0A0001" w:tentative="1">
+      <w:start w:val="1"/>
+      <w:numFmt w:val="bullet"/>
+      <w:lvlText w:val=""/>
+      <w:lvlJc w:val="left"/>
+      <w:pPr>
+        <w:ind w:left="5040" w:hanging="360"/>
+      </w:pPr>
+      <w:rPr>
+        <w:rFonts w:ascii="Symbol" w:hAnsi="Symbol" w:hint="default"/>
+      </w:rPr>
+    </w:lvl>
+    <w:lvl w:ilvl="7" w:tplc="0C0A0003" w:tentative="1">
+      <w:start w:val="1"/>
+      <w:numFmt w:val="bullet"/>
+      <w:lvlText w:val="o"/>
+      <w:lvlJc w:val="left"/>
+      <w:pPr>
+        <w:ind w:left="5760" w:hanging="360"/>
+      </w:pPr>
+      <w:rPr>
+        <w:rFonts w:ascii="Courier New" w:hAnsi="Courier New" w:cs="Courier New" w:hint="default"/>
+      </w:rPr>
+    </w:lvl>
+    <w:lvl w:ilvl="8" w:tplc="0C0A0005" w:tentative="1">
+      <w:start w:val="1"/>
+      <w:numFmt w:val="bullet"/>
+      <w:lvlText w:val=""/>
+      <w:lvlJc w:val="left"/>
+      <w:pPr>
+        <w:ind w:left="6480" w:hanging="360"/>
+      </w:pPr>
+      <w:rPr>
+        <w:rFonts w:ascii="Wingdings" w:hAnsi="Wingdings" w:hint="default"/>
+      </w:rPr>
+    </w:lvl>
+  </w:abstractNum>
+  <w:abstractNum w:abstractNumId="3" w15:restartNumberingAfterBreak="0">
+    <w:nsid w:val="6EF15762"/>
+    <w:multiLevelType w:val="hybridMultilevel"/>
+    <w:tmpl w:val="6F487634"/>
+    <w:lvl w:ilvl="0" w:tplc="8114412A">
+      <w:start w:val="1"/>
+      <w:numFmt w:val="bullet"/>
+      <w:lvlText w:val="-"/>
+      <w:lvlJc w:val="left"/>
+      <w:pPr>
+        <w:ind w:left="720" w:hanging="360"/>
+      </w:pPr>
+      <w:rPr>
+        <w:rFonts w:ascii="Courier New" w:eastAsia="MS Mincho" w:hAnsi="Courier New" w:cs="Courier New" w:hint="default"/>
+      </w:rPr>
+    </w:lvl>
+    <w:lvl w:ilvl="1" w:tplc="0C0A0003" w:tentative="1">
+      <w:start w:val="1"/>
+      <w:numFmt w:val="bullet"/>
+      <w:lvlText w:val="o"/>
+      <w:lvlJc w:val="left"/>
+      <w:pPr>
+        <w:ind w:left="1440" w:hanging="360"/>
+      </w:pPr>
+      <w:rPr>
+        <w:rFonts w:ascii="Courier New" w:hAnsi="Courier New" w:cs="Courier New" w:hint="default"/>
+      </w:rPr>
+    </w:lvl>
+    <w:lvl w:ilvl="2" w:tplc="0C0A0005" w:tentative="1">
+      <w:start w:val="1"/>
+      <w:numFmt w:val="bullet"/>
+      <w:lvlText w:val=""/>
+      <w:lvlJc w:val="left"/>
+      <w:pPr>
+        <w:ind w:left="2160" w:hanging="360"/>
+      </w:pPr>
+      <w:rPr>
+        <w:rFonts w:ascii="Wingdings" w:hAnsi="Wingdings" w:hint="default"/>
+      </w:rPr>
+    </w:lvl>
+    <w:lvl w:ilvl="3" w:tplc="0C0A0001" w:tentative="1">
+      <w:start w:val="1"/>
+      <w:numFmt w:val="bullet"/>
+      <w:lvlText w:val=""/>
+      <w:lvlJc w:val="left"/>
+      <w:pPr>
+        <w:ind w:left="2880" w:hanging="360"/>
+      </w:pPr>
+      <w:rPr>
+        <w:rFonts w:ascii="Symbol" w:hAnsi="Symbol" w:hint="default"/>
+      </w:rPr>
+    </w:lvl>
+    <w:lvl w:ilvl="4" w:tplc="0C0A0003" w:tentative="1">
+      <w:start w:val="1"/>
+      <w:numFmt w:val="bullet"/>
+      <w:lvlText w:val="o"/>
+      <w:lvlJc w:val="left"/>
+      <w:pPr>
+        <w:ind w:left="3600" w:hanging="360"/>
+      </w:pPr>
+      <w:rPr>
+        <w:rFonts w:ascii="Courier New" w:hAnsi="Courier New" w:cs="Courier New" w:hint="default"/>
+      </w:rPr>
+    </w:lvl>
+    <w:lvl w:ilvl="5" w:tplc="0C0A0005" w:tentative="1">
+      <w:start w:val="1"/>
+      <w:numFmt w:val="bullet"/>
+      <w:lvlText w:val=""/>
+      <w:lvlJc w:val="left"/>
+      <w:pPr>
+        <w:ind w:left="4320" w:hanging="360"/>
+      </w:pPr>
+      <w:rPr>
+        <w:rFonts w:ascii="Wingdings" w:hAnsi="Wingdings" w:hint="default"/>
+      </w:rPr>
+    </w:lvl>
+    <w:lvl w:ilvl="6" w:tplc="0C0A0001" w:tentative="1">
+      <w:start w:val="1"/>
+      <w:numFmt w:val="bullet"/>
+      <w:lvlText w:val=""/>
+      <w:lvlJc w:val="left"/>
+      <w:pPr>
+        <w:ind w:left="5040" w:hanging="360"/>
+      </w:pPr>
+      <w:rPr>
+        <w:rFonts w:ascii="Symbol" w:hAnsi="Symbol" w:hint="default"/>
+      </w:rPr>
+    </w:lvl>
+    <w:lvl w:ilvl="7" w:tplc="0C0A0003" w:tentative="1">
+      <w:start w:val="1"/>
+      <w:numFmt w:val="bullet"/>
+      <w:lvlText w:val="o"/>
+      <w:lvlJc w:val="left"/>
+      <w:pPr>
+        <w:ind w:left="5760" w:hanging="360"/>
+      </w:pPr>
+      <w:rPr>
+        <w:rFonts w:ascii="Courier New" w:hAnsi="Courier New" w:cs="Courier New" w:hint="default"/>
+      </w:rPr>
+    </w:lvl>
+    <w:lvl w:ilvl="8" w:tplc="0C0A0005" w:tentative="1">
+      <w:start w:val="1"/>
+      <w:numFmt w:val="bullet"/>
+      <w:lvlText w:val=""/>
+      <w:lvlJc w:val="left"/>
+      <w:pPr>
+        <w:ind w:left="6480" w:hanging="360"/>
+      </w:pPr>
+      <w:rPr>
+        <w:rFonts w:ascii="Wingdings" w:hAnsi="Wingdings" w:hint="default"/>
+      </w:rPr>
+    </w:lvl>
+  </w:abstractNum>
+  <w:abstractNum w:abstractNumId="4" w15:restartNumberingAfterBreak="0">
     <w:nsid w:val="72E34168"/>
     <w:multiLevelType w:val="multilevel"/>
     <w:tmpl w:val="9DB6D7D0"/>
@@ -3400,20 +4561,26 @@
       </w:pPr>
     </w:lvl>
   </w:abstractNum>
-  <w:num w:numId="1" w16cid:durableId="73939787">
+  <w:num w:numId="1">
     <w:abstractNumId w:val="0"/>
   </w:num>
-  <w:num w:numId="2" w16cid:durableId="1673995658">
+  <w:num w:numId="2">
+    <w:abstractNumId w:val="4"/>
+  </w:num>
+  <w:num w:numId="3">
+    <w:abstractNumId w:val="1"/>
+  </w:num>
+  <w:num w:numId="4">
     <w:abstractNumId w:val="2"/>
   </w:num>
-  <w:num w:numId="3" w16cid:durableId="1012608754">
-    <w:abstractNumId w:val="1"/>
+  <w:num w:numId="5">
+    <w:abstractNumId w:val="3"/>
   </w:num>
 </w:numbering>
 </file>
 
 <file path=word/styles.xml><?xml version="1.0" encoding="utf-8"?>
-<w:styles xmlns:mc="http://schemas.openxmlformats.org/markup-compatibility/2006" xmlns:r="http://schemas.openxmlformats.org/officeDocument/2006/relationships" xmlns:w="http://schemas.openxmlformats.org/wordprocessingml/2006/main" xmlns:w14="http://schemas.microsoft.com/office/word/2010/wordml" xmlns:w15="http://schemas.microsoft.com/office/word/2012/wordml" xmlns:w16cex="http://schemas.microsoft.com/office/word/2018/wordml/cex" xmlns:w16cid="http://schemas.microsoft.com/office/word/2016/wordml/cid" xmlns:w16="http://schemas.microsoft.com/office/word/2018/wordml" xmlns:w16du="http://schemas.microsoft.com/office/word/2023/wordml/word16du" xmlns:w16sdtdh="http://schemas.microsoft.com/office/word/2020/wordml/sdtdatahash" xmlns:w16sdtfl="http://schemas.microsoft.com/office/word/2024/wordml/sdtformatlock" xmlns:w16se="http://schemas.microsoft.com/office/word/2015/wordml/symex" mc:Ignorable="w14 w15 w16se w16cid w16 w16cex w16sdtdh w16sdtfl w16du">
+<w:styles xmlns:mc="http://schemas.openxmlformats.org/markup-compatibility/2006" xmlns:r="http://schemas.openxmlformats.org/officeDocument/2006/relationships" xmlns:w="http://schemas.openxmlformats.org/wordprocessingml/2006/main" xmlns:w14="http://schemas.microsoft.com/office/word/2010/wordml" xmlns:w15="http://schemas.microsoft.com/office/word/2012/wordml" xmlns:w16cex="http://schemas.microsoft.com/office/word/2018/wordml/cex" xmlns:w16cid="http://schemas.microsoft.com/office/word/2016/wordml/cid" xmlns:w16="http://schemas.microsoft.com/office/word/2018/wordml" xmlns:w16sdtdh="http://schemas.microsoft.com/office/word/2020/wordml/sdtdatahash" xmlns:w16se="http://schemas.microsoft.com/office/word/2015/wordml/symex" mc:Ignorable="w14 w15 w16se w16cid w16 w16cex w16sdtdh">
   <w:docDefaults>
     <w:rPrDefault>
       <w:rPr>
@@ -4062,6 +5229,7 @@
   <w:style w:type="character" w:default="1" w:styleId="Fuentedeprrafopredeter">
     <w:name w:val="Default Paragraph Font"/>
     <w:uiPriority w:val="1"/>
+    <w:semiHidden/>
     <w:unhideWhenUsed/>
   </w:style>
   <w:style w:type="table" w:default="1" w:styleId="Tablanormal">
@@ -4401,10 +5569,20 @@
     <w:autoRedefine/>
     <w:uiPriority w:val="39"/>
     <w:unhideWhenUsed/>
-    <w:rsid w:val="00416ABB"/>
+    <w:rsid w:val="00680507"/>
     <w:pPr>
+      <w:tabs>
+        <w:tab w:val="right" w:leader="dot" w:pos="8771"/>
+      </w:tabs>
       <w:spacing w:after="100"/>
     </w:pPr>
+    <w:rPr>
+      <w:rFonts w:ascii="Courier New" w:eastAsia="Times New Roman" w:hAnsi="Courier New" w:cs="Courier New"/>
+      <w:b/>
+      <w:bCs/>
+      <w:noProof/>
+      <w:lang w:val="es-ES"/>
+    </w:rPr>
   </w:style>
   <w:style w:type="paragraph" w:styleId="TDC2">
     <w:name w:val="toc 2"/>
@@ -4441,6 +5619,77 @@
     <w:rPr>
       <w:color w:val="0000FF" w:themeColor="hyperlink"/>
       <w:u w:val="single"/>
+    </w:rPr>
+  </w:style>
+  <w:style w:type="paragraph" w:styleId="Prrafodelista">
+    <w:name w:val="List Paragraph"/>
+    <w:basedOn w:val="Normal"/>
+    <w:uiPriority w:val="34"/>
+    <w:qFormat/>
+    <w:rsid w:val="003F05D9"/>
+    <w:pPr>
+      <w:ind w:left="720"/>
+      <w:contextualSpacing/>
+    </w:pPr>
+  </w:style>
+  <w:style w:type="paragraph" w:styleId="HTMLconformatoprevio">
+    <w:name w:val="HTML Preformatted"/>
+    <w:basedOn w:val="Normal"/>
+    <w:link w:val="HTMLconformatoprevioCar"/>
+    <w:uiPriority w:val="99"/>
+    <w:semiHidden/>
+    <w:unhideWhenUsed/>
+    <w:rsid w:val="00684F03"/>
+    <w:pPr>
+      <w:tabs>
+        <w:tab w:val="left" w:pos="916"/>
+        <w:tab w:val="left" w:pos="1832"/>
+        <w:tab w:val="left" w:pos="2748"/>
+        <w:tab w:val="left" w:pos="3664"/>
+        <w:tab w:val="left" w:pos="4580"/>
+        <w:tab w:val="left" w:pos="5496"/>
+        <w:tab w:val="left" w:pos="6412"/>
+        <w:tab w:val="left" w:pos="7328"/>
+        <w:tab w:val="left" w:pos="8244"/>
+        <w:tab w:val="left" w:pos="9160"/>
+        <w:tab w:val="left" w:pos="10076"/>
+        <w:tab w:val="left" w:pos="10992"/>
+        <w:tab w:val="left" w:pos="11908"/>
+        <w:tab w:val="left" w:pos="12824"/>
+        <w:tab w:val="left" w:pos="13740"/>
+        <w:tab w:val="left" w:pos="14656"/>
+      </w:tabs>
+      <w:spacing w:before="0" w:line="240" w:lineRule="auto"/>
+    </w:pPr>
+    <w:rPr>
+      <w:rFonts w:ascii="Courier New" w:eastAsia="Times New Roman" w:hAnsi="Courier New" w:cs="Courier New"/>
+      <w:sz w:val="20"/>
+      <w:szCs w:val="20"/>
+      <w:lang w:val="es-ES"/>
+    </w:rPr>
+  </w:style>
+  <w:style w:type="character" w:customStyle="1" w:styleId="HTMLconformatoprevioCar">
+    <w:name w:val="HTML con formato previo Car"/>
+    <w:basedOn w:val="Fuentedeprrafopredeter"/>
+    <w:link w:val="HTMLconformatoprevio"/>
+    <w:uiPriority w:val="99"/>
+    <w:semiHidden/>
+    <w:rsid w:val="00684F03"/>
+    <w:rPr>
+      <w:rFonts w:ascii="Courier New" w:eastAsia="Times New Roman" w:hAnsi="Courier New" w:cs="Courier New"/>
+    </w:rPr>
+  </w:style>
+  <w:style w:type="character" w:styleId="CdigoHTML">
+    <w:name w:val="HTML Code"/>
+    <w:basedOn w:val="Fuentedeprrafopredeter"/>
+    <w:uiPriority w:val="99"/>
+    <w:semiHidden/>
+    <w:unhideWhenUsed/>
+    <w:rsid w:val="00684F03"/>
+    <w:rPr>
+      <w:rFonts w:ascii="Courier New" w:eastAsia="Times New Roman" w:hAnsi="Courier New" w:cs="Courier New"/>
+      <w:sz w:val="20"/>
+      <w:szCs w:val="20"/>
     </w:rPr>
   </w:style>
 </w:styles>

</xml_diff>

<commit_message>
Avances de la documentacion
</commit_message>
<xml_diff>
--- a/Documentation/Memoria Proyecto Fin De Grado Diego Arroyo González Javier Rubio Gigante.docx
+++ b/Documentation/Memoria Proyecto Fin De Grado Diego Arroyo González Javier Rubio Gigante.docx
@@ -5339,23 +5339,7 @@
             <w:rFonts w:ascii="Arial" w:eastAsia="Times New Roman" w:hAnsi="Arial" w:cs="Arial"/>
             <w:lang w:val="es-ES"/>
           </w:rPr>
-          <w:t>uivers</w:t>
-        </w:r>
-        <w:r>
-          <w:rPr>
-            <w:rStyle w:val="Hipervnculo"/>
-            <w:rFonts w:ascii="Arial" w:eastAsia="Times New Roman" w:hAnsi="Arial" w:cs="Arial"/>
-            <w:lang w:val="es-ES"/>
-          </w:rPr>
-          <w:t>e</w:t>
-        </w:r>
-        <w:r>
-          <w:rPr>
-            <w:rStyle w:val="Hipervnculo"/>
-            <w:rFonts w:ascii="Arial" w:eastAsia="Times New Roman" w:hAnsi="Arial" w:cs="Arial"/>
-            <w:lang w:val="es-ES"/>
-          </w:rPr>
-          <w:t>.io</w:t>
+          <w:t>uiverse.io</w:t>
         </w:r>
       </w:hyperlink>
       <w:r>
@@ -5864,10 +5848,527 @@
         <w:t>En definitiva, se ha logrado una interfaz funcional, visualmente agradable y centrada en la experiencia del usuario, diseñada a medida para cubrir las necesidades de gestión de proyectos de manera clara y eficaz.</w:t>
       </w:r>
     </w:p>
+    <w:p>
+      <w:pPr>
+        <w:spacing w:before="0" w:line="240" w:lineRule="auto"/>
+        <w:rPr>
+          <w:rFonts w:ascii="Arial" w:hAnsi="Arial" w:cs="Arial"/>
+        </w:rPr>
+      </w:pPr>
+      <w:r>
+        <w:rPr>
+          <w:rFonts w:ascii="Arial" w:hAnsi="Arial" w:cs="Arial"/>
+        </w:rPr>
+        <w:br w:type="page"/>
+      </w:r>
+    </w:p>
+    <w:p>
+      <w:pPr>
+        <w:pStyle w:val="Ttulo1"/>
+        <w:jc w:val="center"/>
+        <w:rPr>
+          <w:rFonts w:ascii="Arial" w:hAnsi="Arial" w:cs="Arial"/>
+          <w:color w:val="auto"/>
+        </w:rPr>
+      </w:pPr>
+      <w:r>
+        <w:rPr>
+          <w:rFonts w:ascii="Arial" w:hAnsi="Arial" w:cs="Arial"/>
+          <w:color w:val="auto"/>
+        </w:rPr>
+        <w:lastRenderedPageBreak/>
+        <w:t>Solución del problema</w:t>
+      </w:r>
+    </w:p>
+    <w:p>
+      <w:pPr>
+        <w:pStyle w:val="Ttulo2"/>
+        <w:jc w:val="center"/>
+        <w:rPr>
+          <w:rFonts w:ascii="Arial" w:hAnsi="Arial" w:cs="Arial"/>
+          <w:color w:val="auto"/>
+        </w:rPr>
+      </w:pPr>
+      <w:r>
+        <w:rPr>
+          <w:rFonts w:ascii="Arial" w:hAnsi="Arial" w:cs="Arial"/>
+          <w:color w:val="auto"/>
+        </w:rPr>
+        <w:t>Pantalla de inicio de la aplicación</w:t>
+      </w:r>
+    </w:p>
+    <w:p>
+      <w:pPr>
+        <w:jc w:val="both"/>
+        <w:rPr>
+          <w:rFonts w:ascii="Arial" w:hAnsi="Arial" w:cs="Arial"/>
+          <w:bdr w:val="none" w:sz="0" w:space="0" w:color="auto" w:frame="1"/>
+        </w:rPr>
+      </w:pPr>
+      <w:r>
+        <w:rPr>
+          <w:rFonts w:ascii="Arial" w:hAnsi="Arial" w:cs="Arial"/>
+          <w:noProof/>
+        </w:rPr>
+        <w:drawing>
+          <wp:anchor distT="0" distB="0" distL="114300" distR="114300" simplePos="0" relativeHeight="251659264" behindDoc="0" locked="0" layoutInCell="1" allowOverlap="1" wp14:anchorId="3292DB4D" wp14:editId="72BD30D7">
+            <wp:simplePos x="0" y="0"/>
+            <wp:positionH relativeFrom="margin">
+              <wp:align>right</wp:align>
+            </wp:positionH>
+            <wp:positionV relativeFrom="paragraph">
+              <wp:posOffset>665728</wp:posOffset>
+            </wp:positionV>
+            <wp:extent cx="5575935" cy="3136265"/>
+            <wp:effectExtent l="0" t="0" r="5715" b="6985"/>
+            <wp:wrapSquare wrapText="bothSides"/>
+            <wp:docPr id="3" name="Imagen 3"/>
+            <wp:cNvGraphicFramePr>
+              <a:graphicFrameLocks xmlns:a="http://schemas.openxmlformats.org/drawingml/2006/main" noChangeAspect="1"/>
+            </wp:cNvGraphicFramePr>
+            <a:graphic xmlns:a="http://schemas.openxmlformats.org/drawingml/2006/main">
+              <a:graphicData uri="http://schemas.openxmlformats.org/drawingml/2006/picture">
+                <pic:pic xmlns:pic="http://schemas.openxmlformats.org/drawingml/2006/picture">
+                  <pic:nvPicPr>
+                    <pic:cNvPr id="3" name="Imagen 3"/>
+                    <pic:cNvPicPr/>
+                  </pic:nvPicPr>
+                  <pic:blipFill>
+                    <a:blip r:embed="rId28"/>
+                    <a:stretch>
+                      <a:fillRect/>
+                    </a:stretch>
+                  </pic:blipFill>
+                  <pic:spPr>
+                    <a:xfrm>
+                      <a:off x="0" y="0"/>
+                      <a:ext cx="5575935" cy="3136265"/>
+                    </a:xfrm>
+                    <a:prstGeom prst="rect">
+                      <a:avLst/>
+                    </a:prstGeom>
+                  </pic:spPr>
+                </pic:pic>
+              </a:graphicData>
+            </a:graphic>
+          </wp:anchor>
+        </w:drawing>
+      </w:r>
+      <w:r>
+        <w:rPr>
+          <w:rFonts w:ascii="Arial" w:hAnsi="Arial" w:cs="Arial"/>
+          <w:bdr w:val="none" w:sz="0" w:space="0" w:color="auto" w:frame="1"/>
+        </w:rPr>
+        <w:t xml:space="preserve">En la pantalla principal de la aplicación se presenta una página orientada a captar el interés del usuario, mostrando de forma atractiva las principales funcionalidades y ventajas del sistema. </w:t>
+      </w:r>
+    </w:p>
+    <w:p>
+      <w:pPr>
+        <w:spacing w:before="0"/>
+        <w:jc w:val="both"/>
+        <w:rPr>
+          <w:rFonts w:ascii="Arial" w:hAnsi="Arial" w:cs="Arial"/>
+        </w:rPr>
+      </w:pPr>
+    </w:p>
+    <w:p>
+      <w:pPr>
+        <w:jc w:val="both"/>
+        <w:rPr>
+          <w:rFonts w:ascii="Arial" w:hAnsi="Arial" w:cs="Arial"/>
+          <w:bdr w:val="none" w:sz="0" w:space="0" w:color="auto" w:frame="1"/>
+        </w:rPr>
+      </w:pPr>
+      <w:r>
+        <w:rPr>
+          <w:rFonts w:ascii="Arial" w:hAnsi="Arial" w:cs="Arial"/>
+          <w:bdr w:val="none" w:sz="0" w:space="0" w:color="auto" w:frame="1"/>
+        </w:rPr>
+        <w:t xml:space="preserve">Nada más entrar, el usuario puede ver un encabezado superior con acceso directo a las secciones más relevantes: </w:t>
+      </w:r>
+      <w:r>
+        <w:rPr>
+          <w:rFonts w:ascii="Arial" w:hAnsi="Arial" w:cs="Arial"/>
+          <w:b/>
+          <w:bCs/>
+          <w:bdr w:val="none" w:sz="0" w:space="0" w:color="auto" w:frame="1"/>
+        </w:rPr>
+        <w:t>Inicio</w:t>
+      </w:r>
+      <w:r>
+        <w:rPr>
+          <w:rFonts w:ascii="Arial" w:hAnsi="Arial" w:cs="Arial"/>
+          <w:bdr w:val="none" w:sz="0" w:space="0" w:color="auto" w:frame="1"/>
+        </w:rPr>
+        <w:t xml:space="preserve">, </w:t>
+      </w:r>
+      <w:r>
+        <w:rPr>
+          <w:rFonts w:ascii="Arial" w:hAnsi="Arial" w:cs="Arial"/>
+          <w:b/>
+          <w:bCs/>
+          <w:bdr w:val="none" w:sz="0" w:space="0" w:color="auto" w:frame="1"/>
+        </w:rPr>
+        <w:t>Características</w:t>
+      </w:r>
+      <w:r>
+        <w:rPr>
+          <w:rFonts w:ascii="Arial" w:hAnsi="Arial" w:cs="Arial"/>
+          <w:bdr w:val="none" w:sz="0" w:space="0" w:color="auto" w:frame="1"/>
+        </w:rPr>
+        <w:t xml:space="preserve">, </w:t>
+      </w:r>
+      <w:r>
+        <w:rPr>
+          <w:rFonts w:ascii="Arial" w:hAnsi="Arial" w:cs="Arial"/>
+          <w:b/>
+          <w:bCs/>
+          <w:bdr w:val="none" w:sz="0" w:space="0" w:color="auto" w:frame="1"/>
+        </w:rPr>
+        <w:t>Preguntas</w:t>
+      </w:r>
+      <w:r>
+        <w:rPr>
+          <w:rFonts w:ascii="Arial" w:hAnsi="Arial" w:cs="Arial"/>
+          <w:bdr w:val="none" w:sz="0" w:space="0" w:color="auto" w:frame="1"/>
+        </w:rPr>
+        <w:t xml:space="preserve"> </w:t>
+      </w:r>
+      <w:r>
+        <w:rPr>
+          <w:rFonts w:ascii="Arial" w:hAnsi="Arial" w:cs="Arial"/>
+          <w:b/>
+          <w:bCs/>
+          <w:bdr w:val="none" w:sz="0" w:space="0" w:color="auto" w:frame="1"/>
+        </w:rPr>
+        <w:t>frecuentes</w:t>
+      </w:r>
+      <w:r>
+        <w:rPr>
+          <w:rFonts w:ascii="Arial" w:hAnsi="Arial" w:cs="Arial"/>
+          <w:bdr w:val="none" w:sz="0" w:space="0" w:color="auto" w:frame="1"/>
+        </w:rPr>
+        <w:t xml:space="preserve">, </w:t>
+      </w:r>
+      <w:r>
+        <w:rPr>
+          <w:rFonts w:ascii="Arial" w:hAnsi="Arial" w:cs="Arial"/>
+          <w:b/>
+          <w:bCs/>
+          <w:bdr w:val="none" w:sz="0" w:space="0" w:color="auto" w:frame="1"/>
+        </w:rPr>
+        <w:t>Iniciar sesión</w:t>
+      </w:r>
+      <w:r>
+        <w:rPr>
+          <w:rFonts w:ascii="Arial" w:hAnsi="Arial" w:cs="Arial"/>
+          <w:bdr w:val="none" w:sz="0" w:space="0" w:color="auto" w:frame="1"/>
+        </w:rPr>
+        <w:t xml:space="preserve"> y un botón destacado de </w:t>
+      </w:r>
+      <w:r>
+        <w:rPr>
+          <w:rFonts w:ascii="Arial" w:hAnsi="Arial" w:cs="Arial"/>
+          <w:b/>
+          <w:bCs/>
+          <w:bdr w:val="none" w:sz="0" w:space="0" w:color="auto" w:frame="1"/>
+        </w:rPr>
+        <w:t>Pruébala gratis</w:t>
+      </w:r>
+      <w:r>
+        <w:rPr>
+          <w:rFonts w:ascii="Arial" w:hAnsi="Arial" w:cs="Arial"/>
+          <w:bdr w:val="none" w:sz="0" w:space="0" w:color="auto" w:frame="1"/>
+        </w:rPr>
+        <w:t xml:space="preserve">. En la esquina inferior derecha se encuentra también un botón flotante que despliega el </w:t>
+      </w:r>
+      <w:r>
+        <w:rPr>
+          <w:rFonts w:ascii="Arial" w:hAnsi="Arial" w:cs="Arial"/>
+          <w:b/>
+          <w:bCs/>
+          <w:bdr w:val="none" w:sz="0" w:space="0" w:color="auto" w:frame="1"/>
+        </w:rPr>
+        <w:t>chatbot de ayuda</w:t>
+      </w:r>
+      <w:r>
+        <w:rPr>
+          <w:rFonts w:ascii="Arial" w:hAnsi="Arial" w:cs="Arial"/>
+          <w:bdr w:val="none" w:sz="0" w:space="0" w:color="auto" w:frame="1"/>
+        </w:rPr>
+        <w:t>, disponible en todo momento para resolver dudas.</w:t>
+      </w:r>
+    </w:p>
+    <w:p>
+      <w:pPr>
+        <w:spacing w:before="0"/>
+        <w:jc w:val="both"/>
+        <w:rPr>
+          <w:rFonts w:ascii="Arial" w:hAnsi="Arial" w:cs="Arial"/>
+        </w:rPr>
+      </w:pPr>
+    </w:p>
+    <w:p>
+      <w:pPr>
+        <w:spacing w:before="0"/>
+        <w:jc w:val="both"/>
+        <w:rPr>
+          <w:rFonts w:ascii="Arial" w:hAnsi="Arial" w:cs="Arial"/>
+        </w:rPr>
+      </w:pPr>
+    </w:p>
+    <w:p>
+      <w:pPr>
+        <w:spacing w:before="0"/>
+        <w:jc w:val="both"/>
+        <w:rPr>
+          <w:rFonts w:ascii="Arial" w:hAnsi="Arial" w:cs="Arial"/>
+        </w:rPr>
+      </w:pPr>
+    </w:p>
+    <w:p>
+      <w:pPr>
+        <w:jc w:val="both"/>
+        <w:rPr>
+          <w:rFonts w:ascii="Arial" w:hAnsi="Arial" w:cs="Arial"/>
+          <w:bdr w:val="none" w:sz="0" w:space="0" w:color="auto" w:frame="1"/>
+        </w:rPr>
+      </w:pPr>
+    </w:p>
+    <w:p>
+      <w:pPr>
+        <w:jc w:val="both"/>
+        <w:rPr>
+          <w:rFonts w:ascii="Arial" w:hAnsi="Arial" w:cs="Arial"/>
+          <w:bdr w:val="none" w:sz="0" w:space="0" w:color="auto" w:frame="1"/>
+        </w:rPr>
+      </w:pPr>
+      <w:r>
+        <w:rPr>
+          <w:rFonts w:ascii="Arial" w:hAnsi="Arial" w:cs="Arial"/>
+          <w:bdr w:val="none" w:sz="0" w:space="0" w:color="auto" w:frame="1"/>
+        </w:rPr>
+        <w:t xml:space="preserve">A continuación, se muestra una imagen representativa del producto junto con un texto principal que resume los beneficios de la aplicación, a modo de mensaje de bienvenida y llamada a la acción. Conforme se va bajando por la página, se despliegan distintas secciones interactivas que detallan las funcionalidades clave: </w:t>
+      </w:r>
+      <w:r>
+        <w:rPr>
+          <w:rFonts w:ascii="Arial" w:hAnsi="Arial" w:cs="Arial"/>
+          <w:b/>
+          <w:bCs/>
+          <w:bdr w:val="none" w:sz="0" w:space="0" w:color="auto" w:frame="1"/>
+        </w:rPr>
+        <w:t>Dashboard, Proyectos, Tareas, Notificaciones, Colaboración e Integraciones.</w:t>
+      </w:r>
+      <w:r>
+        <w:rPr>
+          <w:rFonts w:ascii="Arial" w:hAnsi="Arial" w:cs="Arial"/>
+          <w:bdr w:val="none" w:sz="0" w:space="0" w:color="auto" w:frame="1"/>
+        </w:rPr>
+        <w:t xml:space="preserve"> Estas funcionalidades se organizan en pestañas, de modo que al seleccionar una, se actualiza tanto el texto como la imagen asociada, permitiendo al usuario visualizar cada aspecto por separado.</w:t>
+      </w:r>
+    </w:p>
+    <w:p>
+      <w:pPr>
+        <w:jc w:val="both"/>
+        <w:rPr>
+          <w:rFonts w:ascii="Arial" w:hAnsi="Arial" w:cs="Arial"/>
+          <w:bdr w:val="none" w:sz="0" w:space="0" w:color="auto" w:frame="1"/>
+        </w:rPr>
+      </w:pPr>
+    </w:p>
+    <w:p>
+      <w:pPr>
+        <w:jc w:val="both"/>
+        <w:rPr>
+          <w:rFonts w:ascii="Arial" w:hAnsi="Arial" w:cs="Arial"/>
+          <w:bdr w:val="none" w:sz="0" w:space="0" w:color="auto" w:frame="1"/>
+        </w:rPr>
+      </w:pPr>
+      <w:r>
+        <w:rPr>
+          <w:rFonts w:ascii="Arial" w:hAnsi="Arial" w:cs="Arial"/>
+          <w:bdr w:val="none" w:sz="0" w:space="0" w:color="auto" w:frame="1"/>
+        </w:rPr>
+        <w:t xml:space="preserve">Más abajo se encuentran diversos bloques con iconos representativos que agrupan ventajas según áreas como </w:t>
+      </w:r>
+      <w:r>
+        <w:rPr>
+          <w:rFonts w:ascii="Arial" w:hAnsi="Arial" w:cs="Arial"/>
+          <w:b/>
+          <w:bCs/>
+          <w:bdr w:val="none" w:sz="0" w:space="0" w:color="auto" w:frame="1"/>
+        </w:rPr>
+        <w:t xml:space="preserve">ventas, marketing, proyectos, clientes, recursos </w:t>
+      </w:r>
+      <w:r>
+        <w:rPr>
+          <w:rFonts w:ascii="Arial" w:hAnsi="Arial" w:cs="Arial"/>
+          <w:b/>
+          <w:bCs/>
+          <w:bdr w:val="none" w:sz="0" w:space="0" w:color="auto" w:frame="1"/>
+        </w:rPr>
+        <w:lastRenderedPageBreak/>
+        <w:t>humanos y análisis,</w:t>
+      </w:r>
+      <w:r>
+        <w:rPr>
+          <w:rFonts w:ascii="Arial" w:hAnsi="Arial" w:cs="Arial"/>
+          <w:bdr w:val="none" w:sz="0" w:space="0" w:color="auto" w:frame="1"/>
+        </w:rPr>
+        <w:t xml:space="preserve"> reforzando la versatilidad de la herramienta en distintos sectores profesionales.</w:t>
+      </w:r>
+    </w:p>
+    <w:p>
+      <w:pPr>
+        <w:jc w:val="both"/>
+        <w:rPr>
+          <w:rFonts w:ascii="Arial" w:hAnsi="Arial" w:cs="Arial"/>
+          <w:bdr w:val="none" w:sz="0" w:space="0" w:color="auto" w:frame="1"/>
+        </w:rPr>
+      </w:pPr>
+      <w:r>
+        <w:rPr>
+          <w:rFonts w:ascii="Arial" w:hAnsi="Arial" w:cs="Arial"/>
+          <w:bdr w:val="none" w:sz="0" w:space="0" w:color="auto" w:frame="1"/>
+        </w:rPr>
+        <w:t xml:space="preserve">La parte inferior de la página presenta una sección titulada </w:t>
+      </w:r>
+      <w:r>
+        <w:rPr>
+          <w:rFonts w:ascii="Arial" w:hAnsi="Arial" w:cs="Arial"/>
+          <w:b/>
+          <w:bCs/>
+          <w:bdr w:val="none" w:sz="0" w:space="0" w:color="auto" w:frame="1"/>
+        </w:rPr>
+        <w:t>Historias de productividad</w:t>
+      </w:r>
+      <w:r>
+        <w:rPr>
+          <w:rFonts w:ascii="Arial" w:hAnsi="Arial" w:cs="Arial"/>
+          <w:bdr w:val="none" w:sz="0" w:space="0" w:color="auto" w:frame="1"/>
+        </w:rPr>
+        <w:t xml:space="preserve">, donde diferentes usuarios comparten con foto de perfil su experiencia utilizando la aplicación. Por último, se incluye un bloque de </w:t>
+      </w:r>
+      <w:r>
+        <w:rPr>
+          <w:rFonts w:ascii="Arial" w:hAnsi="Arial" w:cs="Arial"/>
+          <w:b/>
+          <w:bCs/>
+          <w:bdr w:val="none" w:sz="0" w:space="0" w:color="auto" w:frame="1"/>
+        </w:rPr>
+        <w:t>preguntas frecuentes</w:t>
+      </w:r>
+      <w:r>
+        <w:rPr>
+          <w:rFonts w:ascii="Arial" w:hAnsi="Arial" w:cs="Arial"/>
+          <w:bdr w:val="none" w:sz="0" w:space="0" w:color="auto" w:frame="1"/>
+        </w:rPr>
+        <w:t xml:space="preserve"> para resolver posibles dudas comunes antes del registro, y el </w:t>
+      </w:r>
+      <w:r>
+        <w:rPr>
+          <w:rFonts w:ascii="Arial" w:hAnsi="Arial" w:cs="Arial"/>
+          <w:i/>
+          <w:iCs/>
+          <w:bdr w:val="none" w:sz="0" w:space="0" w:color="auto" w:frame="1"/>
+        </w:rPr>
+        <w:t>footer</w:t>
+      </w:r>
+      <w:r>
+        <w:rPr>
+          <w:rFonts w:ascii="Arial" w:hAnsi="Arial" w:cs="Arial"/>
+          <w:bdr w:val="none" w:sz="0" w:space="0" w:color="auto" w:frame="1"/>
+        </w:rPr>
+        <w:t xml:space="preserve"> general que aparece en todas las páginas del sistema.</w:t>
+      </w:r>
+    </w:p>
+    <w:p>
+      <w:pPr>
+        <w:jc w:val="both"/>
+        <w:rPr>
+          <w:rFonts w:ascii="Arial" w:hAnsi="Arial" w:cs="Arial"/>
+        </w:rPr>
+      </w:pPr>
+      <w:r>
+        <w:rPr>
+          <w:rFonts w:ascii="Arial" w:hAnsi="Arial" w:cs="Arial"/>
+          <w:noProof/>
+          <w:bdr w:val="none" w:sz="0" w:space="0" w:color="auto" w:frame="1"/>
+        </w:rPr>
+        <w:drawing>
+          <wp:anchor distT="0" distB="0" distL="114300" distR="114300" simplePos="0" relativeHeight="251661312" behindDoc="0" locked="0" layoutInCell="1" allowOverlap="1" wp14:anchorId="2AC6CCE4" wp14:editId="491BFA45">
+            <wp:simplePos x="0" y="0"/>
+            <wp:positionH relativeFrom="margin">
+              <wp:align>left</wp:align>
+            </wp:positionH>
+            <wp:positionV relativeFrom="paragraph">
+              <wp:posOffset>658108</wp:posOffset>
+            </wp:positionV>
+            <wp:extent cx="5575935" cy="1280795"/>
+            <wp:effectExtent l="0" t="0" r="5715" b="0"/>
+            <wp:wrapSquare wrapText="bothSides"/>
+            <wp:docPr id="20" name="Imagen 20"/>
+            <wp:cNvGraphicFramePr>
+              <a:graphicFrameLocks xmlns:a="http://schemas.openxmlformats.org/drawingml/2006/main" noChangeAspect="1"/>
+            </wp:cNvGraphicFramePr>
+            <a:graphic xmlns:a="http://schemas.openxmlformats.org/drawingml/2006/main">
+              <a:graphicData uri="http://schemas.openxmlformats.org/drawingml/2006/picture">
+                <pic:pic xmlns:pic="http://schemas.openxmlformats.org/drawingml/2006/picture">
+                  <pic:nvPicPr>
+                    <pic:cNvPr id="20" name="Imagen 20"/>
+                    <pic:cNvPicPr/>
+                  </pic:nvPicPr>
+                  <pic:blipFill>
+                    <a:blip r:embed="rId29"/>
+                    <a:stretch>
+                      <a:fillRect/>
+                    </a:stretch>
+                  </pic:blipFill>
+                  <pic:spPr>
+                    <a:xfrm>
+                      <a:off x="0" y="0"/>
+                      <a:ext cx="5575935" cy="1280795"/>
+                    </a:xfrm>
+                    <a:prstGeom prst="rect">
+                      <a:avLst/>
+                    </a:prstGeom>
+                  </pic:spPr>
+                </pic:pic>
+              </a:graphicData>
+            </a:graphic>
+          </wp:anchor>
+        </w:drawing>
+      </w:r>
+      <w:r>
+        <w:rPr>
+          <w:rFonts w:ascii="Arial" w:hAnsi="Arial" w:cs="Arial"/>
+          <w:bdr w:val="none" w:sz="0" w:space="0" w:color="auto" w:frame="1"/>
+        </w:rPr>
+        <w:t>Esta página sirve como puerta de entrada a la plataforma, ayudando al usuario a comprender rápidamente qué ofrece la aplicación y animándole a registrarse o probarla sin compromiso.</w:t>
+      </w:r>
+    </w:p>
+    <w:p>
+      <w:pPr>
+        <w:spacing w:before="0"/>
+        <w:jc w:val="both"/>
+        <w:rPr>
+          <w:rFonts w:ascii="Arial" w:hAnsi="Arial" w:cs="Arial"/>
+        </w:rPr>
+      </w:pPr>
+    </w:p>
+    <w:p>
+      <w:pPr>
+        <w:spacing w:before="0"/>
+        <w:jc w:val="both"/>
+        <w:rPr>
+          <w:rFonts w:ascii="Arial" w:hAnsi="Arial" w:cs="Arial"/>
+        </w:rPr>
+      </w:pPr>
+    </w:p>
     <w:sectPr>
-      <w:headerReference w:type="default" r:id="rId28"/>
-      <w:footerReference w:type="default" r:id="rId29"/>
-      <w:headerReference w:type="first" r:id="rId30"/>
+      <w:headerReference w:type="default" r:id="rId30"/>
+      <w:footerReference w:type="default" r:id="rId31"/>
+      <w:headerReference w:type="first" r:id="rId32"/>
       <w:pgSz w:w="11900" w:h="16840"/>
       <w:pgMar w:top="1418" w:right="1134" w:bottom="1418" w:left="1985" w:header="709" w:footer="709" w:gutter="0"/>
       <w:pgNumType w:start="1"/>
@@ -6223,7 +6724,7 @@
                       <a:effectLst/>
                       <a:extLst>
                         <a:ext uri="{C572A759-6A51-4108-AA02-DFA0A04FC94B}">
-                          <ma14:wrappingTextBoxFlag xmlns:o="urn:schemas-microsoft-com:office:office" xmlns:v="urn:schemas-microsoft-com:vml" xmlns:w10="urn:schemas-microsoft-com:office:word" xmlns:w="http://schemas.openxmlformats.org/wordprocessingml/2006/main" xmlns:ma14="http://schemas.microsoft.com/office/mac/drawingml/2011/main" xmlns="" xmlns:w16sdtfl="http://schemas.microsoft.com/office/word/2024/wordml/sdtformatlock" xmlns:w16du="http://schemas.microsoft.com/office/word/2023/wordml/word16du" xmlns:oel="http://schemas.microsoft.com/office/2019/extlst"/>
+                          <ma14:wrappingTextBoxFlag xmlns:oel="http://schemas.microsoft.com/office/2019/extlst" xmlns:w16du="http://schemas.microsoft.com/office/word/2023/wordml/word16du" xmlns:w16sdtfl="http://schemas.microsoft.com/office/word/2024/wordml/sdtformatlock" xmlns="" xmlns:ma14="http://schemas.microsoft.com/office/mac/drawingml/2011/main" xmlns:w="http://schemas.openxmlformats.org/wordprocessingml/2006/main" xmlns:w10="urn:schemas-microsoft-com:office:word" xmlns:v="urn:schemas-microsoft-com:vml" xmlns:o="urn:schemas-microsoft-com:office:office"/>
                         </a:ext>
                       </a:extLst>
                     </wps:spPr>
@@ -9145,6 +9646,11 @@
       <w:u w:val="single"/>
     </w:rPr>
   </w:style>
+  <w:style w:type="character" w:customStyle="1" w:styleId="headertextc19a55">
+    <w:name w:val="headertext_c19a55"/>
+    <w:basedOn w:val="Fuentedeprrafopredeter"/>
+    <w:rsid w:val="009744F6"/>
+  </w:style>
 </w:styles>
 </file>
 

</xml_diff>